<commit_message>
One more random thought
</commit_message>
<xml_diff>
--- a/conceptual paper/docs/concept_ms.docx
+++ b/conceptual paper/docs/concept_ms.docx
@@ -36,27 +36,7 @@
           <w:szCs w:val="22"/>
           <w:lang w:val="en-US"/>
         </w:rPr>
-        <w:t xml:space="preserve">Working title: Trophic </w:t>
-      </w:r>
-      <w:proofErr w:type="spellStart"/>
-      <w:r>
-        <w:rPr>
-          <w:rFonts w:ascii="Helvetica" w:hAnsi="Helvetica" w:cs="Helvetica"/>
-          <w:sz w:val="22"/>
-          <w:szCs w:val="22"/>
-          <w:lang w:val="en-US"/>
-        </w:rPr>
-        <w:t>phenological</w:t>
-      </w:r>
-      <w:proofErr w:type="spellEnd"/>
-      <w:r>
-        <w:rPr>
-          <w:rFonts w:ascii="Helvetica" w:hAnsi="Helvetica" w:cs="Helvetica"/>
-          <w:sz w:val="22"/>
-          <w:szCs w:val="22"/>
-          <w:lang w:val="en-US"/>
-        </w:rPr>
-        <w:t xml:space="preserve"> mismatch: Disconnects between underlying</w:t>
+        <w:t>Working title: Trophic phenological mismatch: Disconnects between underlying</w:t>
       </w:r>
       <w:r>
         <w:rPr>
@@ -182,51 +162,7 @@
           <w:szCs w:val="22"/>
           <w:lang w:val="en-US"/>
         </w:rPr>
-        <w:t xml:space="preserve">Climate change is causing </w:t>
-      </w:r>
-      <w:proofErr w:type="spellStart"/>
-      <w:r>
-        <w:rPr>
-          <w:rFonts w:ascii="Helvetica" w:hAnsi="Helvetica" w:cs="Helvetica"/>
-          <w:color w:val="000000" w:themeColor="text1"/>
-          <w:sz w:val="22"/>
-          <w:szCs w:val="22"/>
-          <w:lang w:val="en-US"/>
-        </w:rPr>
-        <w:t>phenological</w:t>
-      </w:r>
-      <w:proofErr w:type="spellEnd"/>
-      <w:r>
-        <w:rPr>
-          <w:rFonts w:ascii="Helvetica" w:hAnsi="Helvetica" w:cs="Helvetica"/>
-          <w:color w:val="000000" w:themeColor="text1"/>
-          <w:sz w:val="22"/>
-          <w:szCs w:val="22"/>
-          <w:lang w:val="en-US"/>
-        </w:rPr>
-        <w:t xml:space="preserve"> shifts (i.e. timing of life history events) at highly variable rates across species in different functional groups and trophic levels. Such species-specific variation in response to climate change is leading to changes in the relative timing of key activities (</w:t>
-      </w:r>
-      <w:proofErr w:type="spellStart"/>
-      <w:r>
-        <w:rPr>
-          <w:rFonts w:ascii="Helvetica" w:hAnsi="Helvetica" w:cs="Helvetica"/>
-          <w:color w:val="000000" w:themeColor="text1"/>
-          <w:sz w:val="22"/>
-          <w:szCs w:val="22"/>
-          <w:lang w:val="en-US"/>
-        </w:rPr>
-        <w:t>phenological</w:t>
-      </w:r>
-      <w:proofErr w:type="spellEnd"/>
-      <w:r>
-        <w:rPr>
-          <w:rFonts w:ascii="Helvetica" w:hAnsi="Helvetica" w:cs="Helvetica"/>
-          <w:color w:val="000000" w:themeColor="text1"/>
-          <w:sz w:val="22"/>
-          <w:szCs w:val="22"/>
-          <w:lang w:val="en-US"/>
-        </w:rPr>
-        <w:t xml:space="preserve"> synchrony) among interacting species (REF; Kharouba et al.). These changes in synchrony have led to fitness consequences for the consumer and have influenced ecosystem-level properties in some contexts (REF) but not others (REFS). </w:t>
+        <w:t xml:space="preserve">Climate change is causing phenological shifts (i.e. timing of life history events) at highly variable rates across species in different functional groups and trophic levels. Such species-specific variation in response to climate change is leading to changes in the relative timing of key activities (phenological synchrony) among interacting species (REF; Kharouba et al.). These changes in synchrony have led to fitness consequences for the consumer and have influenced ecosystem-level properties in some contexts (REF) but not others (REFS). </w:t>
       </w:r>
       <w:r>
         <w:rPr>
@@ -429,47 +365,7 @@
           <w:szCs w:val="22"/>
           <w:lang w:val="en-US"/>
         </w:rPr>
-        <w:t xml:space="preserve">e argue that part of the difficulty in predicting the consequences of climate change-driven shifts in synchrony is that there is </w:t>
-      </w:r>
-      <w:proofErr w:type="gramStart"/>
-      <w:r>
-        <w:rPr>
-          <w:rFonts w:ascii="Helvetica" w:hAnsi="Helvetica" w:cs="Helvetica"/>
-          <w:sz w:val="22"/>
-          <w:szCs w:val="22"/>
-          <w:lang w:val="en-US"/>
-        </w:rPr>
-        <w:t>a disconnect</w:t>
-      </w:r>
-      <w:proofErr w:type="gramEnd"/>
-      <w:r>
-        <w:rPr>
-          <w:rFonts w:ascii="Helvetica" w:hAnsi="Helvetica" w:cs="Helvetica"/>
-          <w:sz w:val="22"/>
-          <w:szCs w:val="22"/>
-          <w:lang w:val="en-US"/>
-        </w:rPr>
-        <w:t xml:space="preserve"> between ecological theory and the current approach in the trophic synchrony literature. We focus on the </w:t>
-      </w:r>
-      <w:proofErr w:type="gramStart"/>
-      <w:r>
-        <w:rPr>
-          <w:rFonts w:ascii="Helvetica" w:hAnsi="Helvetica" w:cs="Helvetica"/>
-          <w:sz w:val="22"/>
-          <w:szCs w:val="22"/>
-          <w:lang w:val="en-US"/>
-        </w:rPr>
-        <w:t>widely-cited</w:t>
-      </w:r>
-      <w:proofErr w:type="gramEnd"/>
-      <w:r>
-        <w:rPr>
-          <w:rFonts w:ascii="Helvetica" w:hAnsi="Helvetica" w:cs="Helvetica"/>
-          <w:sz w:val="22"/>
-          <w:szCs w:val="22"/>
-          <w:lang w:val="en-US"/>
-        </w:rPr>
-        <w:t xml:space="preserve"> Cushing match-mismatch hypothesis (</w:t>
+        <w:t>e argue that part of the difficulty in predicting the consequences of climate change-driven shifts in synchrony is that there is a disconnect between ecological theory and the current approach in the trophic synchrony literature. We focus on the widely-cited Cushing match-mismatch hypothesis (</w:t>
       </w:r>
       <w:commentRangeStart w:id="0"/>
       <w:r>
@@ -801,19 +697,8 @@
           <w:szCs w:val="22"/>
           <w:lang w:val="en-US"/>
         </w:rPr>
-        <w:t xml:space="preserve">and </w:t>
-      </w:r>
-      <w:proofErr w:type="spellStart"/>
-      <w:r>
-        <w:rPr>
-          <w:rFonts w:ascii="Helvetica" w:hAnsi="Helvetica" w:cs="Helvetica"/>
-          <w:sz w:val="22"/>
-          <w:szCs w:val="22"/>
-          <w:lang w:val="en-US"/>
-        </w:rPr>
-        <w:t>stationarity</w:t>
-      </w:r>
-      <w:proofErr w:type="spellEnd"/>
+        <w:t>and stationarity</w:t>
+      </w:r>
       <w:r>
         <w:rPr>
           <w:rFonts w:ascii="Helvetica" w:hAnsi="Helvetica" w:cs="Helvetica"/>
@@ -830,27 +715,7 @@
           <w:szCs w:val="22"/>
           <w:lang w:val="en-US"/>
         </w:rPr>
-        <w:t xml:space="preserve"> (</w:t>
-      </w:r>
-      <w:proofErr w:type="spellStart"/>
-      <w:r>
-        <w:rPr>
-          <w:rFonts w:ascii="Helvetica" w:hAnsi="Helvetica" w:cs="Helvetica"/>
-          <w:sz w:val="22"/>
-          <w:szCs w:val="22"/>
-          <w:lang w:val="en-US"/>
-        </w:rPr>
-        <w:t>Wolkovich</w:t>
-      </w:r>
-      <w:proofErr w:type="spellEnd"/>
-      <w:r>
-        <w:rPr>
-          <w:rFonts w:ascii="Helvetica" w:hAnsi="Helvetica" w:cs="Helvetica"/>
-          <w:sz w:val="22"/>
-          <w:szCs w:val="22"/>
-          <w:lang w:val="en-US"/>
-        </w:rPr>
-        <w:t xml:space="preserve"> et al. 2014</w:t>
+        <w:t xml:space="preserve"> (Wolkovich et al. 2014</w:t>
       </w:r>
       <w:r>
         <w:rPr>
@@ -940,27 +805,7 @@
           <w:szCs w:val="22"/>
           <w:lang w:val="en-US"/>
         </w:rPr>
-        <w:t xml:space="preserve">help guide the study the consequences of </w:t>
-      </w:r>
-      <w:proofErr w:type="spellStart"/>
-      <w:r>
-        <w:rPr>
-          <w:rFonts w:ascii="Helvetica" w:hAnsi="Helvetica" w:cs="Helvetica"/>
-          <w:sz w:val="22"/>
-          <w:szCs w:val="22"/>
-          <w:lang w:val="en-US"/>
-        </w:rPr>
-        <w:t>phenological</w:t>
-      </w:r>
-      <w:proofErr w:type="spellEnd"/>
-      <w:r>
-        <w:rPr>
-          <w:rFonts w:ascii="Helvetica" w:hAnsi="Helvetica" w:cs="Helvetica"/>
-          <w:sz w:val="22"/>
-          <w:szCs w:val="22"/>
-          <w:lang w:val="en-US"/>
-        </w:rPr>
-        <w:t xml:space="preserve"> synchrony</w:t>
+        <w:t>help guide the study the consequences of phenological synchrony</w:t>
       </w:r>
       <w:r>
         <w:rPr>
@@ -1147,9 +992,8 @@
           <w:szCs w:val="22"/>
           <w:lang w:val="en-US"/>
         </w:rPr>
-        <w:t xml:space="preserve">Cushing hypothesis, and then outline </w:t>
-      </w:r>
-      <w:proofErr w:type="gramStart"/>
+        <w:t>Cushing hypothesis, and then outline the disconnect between the hypothesis and empirical</w:t>
+      </w:r>
       <w:r>
         <w:rPr>
           <w:rFonts w:ascii="Helvetica" w:hAnsi="Helvetica" w:cs="Helvetica"/>
@@ -1158,9 +1002,8 @@
           <w:szCs w:val="22"/>
           <w:lang w:val="en-US"/>
         </w:rPr>
-        <w:t>the disconnect</w:t>
-      </w:r>
-      <w:proofErr w:type="gramEnd"/>
+        <w:t xml:space="preserve"> studies. </w:t>
+      </w:r>
       <w:r>
         <w:rPr>
           <w:rFonts w:ascii="Helvetica" w:hAnsi="Helvetica" w:cs="Helvetica"/>
@@ -1169,49 +1012,7 @@
           <w:szCs w:val="22"/>
           <w:lang w:val="en-US"/>
         </w:rPr>
-        <w:t xml:space="preserve"> between the hypothesis and empirical</w:t>
-      </w:r>
-      <w:r>
-        <w:rPr>
-          <w:rFonts w:ascii="Helvetica" w:hAnsi="Helvetica" w:cs="Helvetica"/>
-          <w:i/>
-          <w:sz w:val="22"/>
-          <w:szCs w:val="22"/>
-          <w:lang w:val="en-US"/>
-        </w:rPr>
-        <w:t xml:space="preserve"> studies. </w:t>
-      </w:r>
-      <w:r>
-        <w:rPr>
-          <w:rFonts w:ascii="Helvetica" w:hAnsi="Helvetica" w:cs="Helvetica"/>
-          <w:i/>
-          <w:sz w:val="22"/>
-          <w:szCs w:val="22"/>
-          <w:lang w:val="en-US"/>
-        </w:rPr>
-        <w:t>[</w:t>
-      </w:r>
-      <w:proofErr w:type="gramStart"/>
-      <w:r>
-        <w:rPr>
-          <w:rFonts w:ascii="Helvetica" w:hAnsi="Helvetica" w:cs="Helvetica"/>
-          <w:i/>
-          <w:sz w:val="22"/>
-          <w:szCs w:val="22"/>
-          <w:lang w:val="en-US"/>
-        </w:rPr>
-        <w:t>not</w:t>
-      </w:r>
-      <w:proofErr w:type="gramEnd"/>
-      <w:r>
-        <w:rPr>
-          <w:rFonts w:ascii="Helvetica" w:hAnsi="Helvetica" w:cs="Helvetica"/>
-          <w:i/>
-          <w:sz w:val="22"/>
-          <w:szCs w:val="22"/>
-          <w:lang w:val="en-US"/>
-        </w:rPr>
-        <w:t xml:space="preserve"> sure if this is needed]</w:t>
+        <w:t>[not sure if this is needed]</w:t>
       </w:r>
     </w:p>
     <w:p>
@@ -1412,27 +1213,7 @@
           <w:szCs w:val="22"/>
           <w:lang w:val="en-US"/>
         </w:rPr>
-        <w:t xml:space="preserve"> </w:t>
-      </w:r>
-      <w:proofErr w:type="spellStart"/>
-      <w:r>
-        <w:rPr>
-          <w:rFonts w:ascii="Helvetica" w:hAnsi="Helvetica" w:cs="Helvetica"/>
-          <w:sz w:val="22"/>
-          <w:szCs w:val="22"/>
-          <w:lang w:val="en-US"/>
-        </w:rPr>
-        <w:t>i</w:t>
-      </w:r>
-      <w:proofErr w:type="spellEnd"/>
-      <w:r>
-        <w:rPr>
-          <w:rFonts w:ascii="Helvetica" w:hAnsi="Helvetica" w:cs="Helvetica"/>
-          <w:sz w:val="22"/>
-          <w:szCs w:val="22"/>
-          <w:lang w:val="en-US"/>
-        </w:rPr>
-        <w:t xml:space="preserve">) documenting how climate change is affecting the timing of a trophic interaction; ii) how those changes in synchrony have affected </w:t>
+        <w:t xml:space="preserve"> i) documenting how climate change is affecting the timing of a trophic interaction; ii) how those changes in synchrony have affected </w:t>
       </w:r>
       <w:r>
         <w:rPr>
@@ -2218,27 +1999,7 @@
           <w:szCs w:val="22"/>
           <w:lang w:val="en-US"/>
         </w:rPr>
-        <w:t xml:space="preserve">; </w:t>
-      </w:r>
-      <w:proofErr w:type="spellStart"/>
-      <w:r>
-        <w:rPr>
-          <w:rFonts w:ascii="Helvetica" w:hAnsi="Helvetica" w:cs="Helvetica"/>
-          <w:sz w:val="22"/>
-          <w:szCs w:val="22"/>
-          <w:lang w:val="en-US"/>
-        </w:rPr>
-        <w:t>Cury</w:t>
-      </w:r>
-      <w:proofErr w:type="spellEnd"/>
-      <w:r>
-        <w:rPr>
-          <w:rFonts w:ascii="Helvetica" w:hAnsi="Helvetica" w:cs="Helvetica"/>
-          <w:sz w:val="22"/>
-          <w:szCs w:val="22"/>
-          <w:lang w:val="en-US"/>
-        </w:rPr>
-        <w:t xml:space="preserve"> et al, 2003</w:t>
+        <w:t>; Cury et al, 2003</w:t>
       </w:r>
       <w:r>
         <w:rPr>
@@ -2382,27 +2143,7 @@
           <w:szCs w:val="22"/>
           <w:lang w:val="en-US"/>
         </w:rPr>
-        <w:t xml:space="preserve">If neither of these assumptions </w:t>
-      </w:r>
-      <w:proofErr w:type="gramStart"/>
-      <w:r>
-        <w:rPr>
-          <w:rFonts w:ascii="Helvetica" w:hAnsi="Helvetica" w:cs="Helvetica"/>
-          <w:sz w:val="22"/>
-          <w:szCs w:val="22"/>
-          <w:lang w:val="en-US"/>
-        </w:rPr>
-        <w:t>are</w:t>
-      </w:r>
-      <w:proofErr w:type="gramEnd"/>
-      <w:r>
-        <w:rPr>
-          <w:rFonts w:ascii="Helvetica" w:hAnsi="Helvetica" w:cs="Helvetica"/>
-          <w:sz w:val="22"/>
-          <w:szCs w:val="22"/>
-          <w:lang w:val="en-US"/>
-        </w:rPr>
-        <w:t xml:space="preserve"> met, then fitness consequences due to changes in the relative timing of the interaction will be weak or non-existent.</w:t>
+        <w:t>If neither of these assumptions are met, then fitness consequences due to changes in the relative timing of the interaction will be weak or non-existent.</w:t>
       </w:r>
     </w:p>
     <w:p>
@@ -2562,47 +2303,7 @@
           <w:szCs w:val="22"/>
           <w:lang w:val="en-US"/>
         </w:rPr>
-        <w:t xml:space="preserve">its original state, the hypothesis had been debated, contested and criticized, particularly in the marine literature (Durant et al. 2007, Leggett and </w:t>
-      </w:r>
-      <w:proofErr w:type="spellStart"/>
-      <w:r>
-        <w:rPr>
-          <w:rFonts w:ascii="Helvetica" w:hAnsi="Helvetica" w:cs="Helvetica"/>
-          <w:sz w:val="22"/>
-          <w:szCs w:val="22"/>
-          <w:lang w:val="en-US"/>
-        </w:rPr>
-        <w:t>DeBlois</w:t>
-      </w:r>
-      <w:proofErr w:type="spellEnd"/>
-      <w:r>
-        <w:rPr>
-          <w:rFonts w:ascii="Helvetica" w:hAnsi="Helvetica" w:cs="Helvetica"/>
-          <w:sz w:val="22"/>
-          <w:szCs w:val="22"/>
-          <w:lang w:val="en-US"/>
-        </w:rPr>
-        <w:t xml:space="preserve"> 1994</w:t>
-      </w:r>
-      <w:proofErr w:type="gramStart"/>
-      <w:r>
-        <w:rPr>
-          <w:rFonts w:ascii="Helvetica" w:hAnsi="Helvetica" w:cs="Helvetica"/>
-          <w:sz w:val="22"/>
-          <w:szCs w:val="22"/>
-          <w:lang w:val="en-US"/>
-        </w:rPr>
-        <w:t>;*</w:t>
-      </w:r>
-      <w:proofErr w:type="gramEnd"/>
-      <w:r>
-        <w:rPr>
-          <w:rFonts w:ascii="Helvetica" w:hAnsi="Helvetica" w:cs="Helvetica"/>
-          <w:sz w:val="22"/>
-          <w:szCs w:val="22"/>
-          <w:lang w:val="en-US"/>
-        </w:rPr>
-        <w:t>). In part because, although a relatively simple hypothesis, it is inherently difficult to test</w:t>
+        <w:t>its original state, the hypothesis had been debated, contested and criticized, particularly in the marine literature (Durant et al. 2007, Leggett and DeBlois 1994;*). In part because, although a relatively simple hypothesis, it is inherently difficult to test</w:t>
       </w:r>
       <w:r>
         <w:rPr>
@@ -2638,47 +2339,7 @@
           <w:szCs w:val="22"/>
           <w:lang w:val="en-US"/>
         </w:rPr>
-        <w:t xml:space="preserve"> in Durant et al. 2007: </w:t>
-      </w:r>
-      <w:proofErr w:type="spellStart"/>
-      <w:r>
-        <w:rPr>
-          <w:rFonts w:ascii="Helvetica" w:hAnsi="Helvetica" w:cs="Helvetica"/>
-          <w:sz w:val="22"/>
-          <w:szCs w:val="22"/>
-          <w:lang w:val="en-US"/>
-        </w:rPr>
-        <w:t>Gotceitas</w:t>
-      </w:r>
-      <w:proofErr w:type="spellEnd"/>
-      <w:r>
-        <w:rPr>
-          <w:rFonts w:ascii="Helvetica" w:hAnsi="Helvetica" w:cs="Helvetica"/>
-          <w:sz w:val="22"/>
-          <w:szCs w:val="22"/>
-          <w:lang w:val="en-US"/>
-        </w:rPr>
-        <w:t xml:space="preserve"> et al. 1996; </w:t>
-      </w:r>
-      <w:proofErr w:type="spellStart"/>
-      <w:r>
-        <w:rPr>
-          <w:rFonts w:ascii="Helvetica" w:hAnsi="Helvetica" w:cs="Helvetica"/>
-          <w:sz w:val="22"/>
-          <w:szCs w:val="22"/>
-          <w:lang w:val="en-US"/>
-        </w:rPr>
-        <w:t>Nooker</w:t>
-      </w:r>
-      <w:proofErr w:type="spellEnd"/>
-      <w:r>
-        <w:rPr>
-          <w:rFonts w:ascii="Helvetica" w:hAnsi="Helvetica" w:cs="Helvetica"/>
-          <w:sz w:val="22"/>
-          <w:szCs w:val="22"/>
-          <w:lang w:val="en-US"/>
-        </w:rPr>
-        <w:t xml:space="preserve"> et al. 2005</w:t>
+        <w:t xml:space="preserve"> in Durant et al. 2007: Gotceitas et al. 1996; Nooker et al. 2005</w:t>
       </w:r>
       <w:r>
         <w:rPr>
@@ -2754,47 +2415,7 @@
           <w:szCs w:val="22"/>
           <w:lang w:val="en-US"/>
         </w:rPr>
-        <w:t xml:space="preserve"> Others have suggested that this is because of data limitations and the model’s implication of complex </w:t>
-      </w:r>
-      <w:proofErr w:type="spellStart"/>
-      <w:r>
-        <w:rPr>
-          <w:rFonts w:ascii="Helvetica" w:hAnsi="Helvetica" w:cs="Helvetica"/>
-          <w:sz w:val="22"/>
-          <w:szCs w:val="22"/>
-          <w:lang w:val="en-US"/>
-        </w:rPr>
-        <w:t>multitrophic</w:t>
-      </w:r>
-      <w:proofErr w:type="spellEnd"/>
-      <w:r>
-        <w:rPr>
-          <w:rFonts w:ascii="Helvetica" w:hAnsi="Helvetica" w:cs="Helvetica"/>
-          <w:sz w:val="22"/>
-          <w:szCs w:val="22"/>
-          <w:lang w:val="en-US"/>
-        </w:rPr>
-        <w:t xml:space="preserve"> dynamics (</w:t>
-      </w:r>
-      <w:proofErr w:type="spellStart"/>
-      <w:r>
-        <w:rPr>
-          <w:rFonts w:ascii="Helvetica" w:hAnsi="Helvetica" w:cs="Helvetica"/>
-          <w:sz w:val="22"/>
-          <w:szCs w:val="22"/>
-          <w:lang w:val="en-US"/>
-        </w:rPr>
-        <w:t>Kerby</w:t>
-      </w:r>
-      <w:proofErr w:type="spellEnd"/>
-      <w:r>
-        <w:rPr>
-          <w:rFonts w:ascii="Helvetica" w:hAnsi="Helvetica" w:cs="Helvetica"/>
-          <w:sz w:val="22"/>
-          <w:szCs w:val="22"/>
-          <w:lang w:val="en-US"/>
-        </w:rPr>
-        <w:t xml:space="preserve"> chapter, Durant et al. 2007). We argue that there are additional key </w:t>
+        <w:t xml:space="preserve"> Others have suggested that this is because of data limitations and the model’s implication of complex multitrophic dynamics (Kerby chapter, Durant et al. 2007). We argue that there are additional key </w:t>
       </w:r>
       <w:r>
         <w:rPr>
@@ -3151,19 +2772,8 @@
           <w:szCs w:val="22"/>
           <w:lang w:val="en-US"/>
         </w:rPr>
-        <w:t xml:space="preserve">and therefore implicitly assume conditions of </w:t>
-      </w:r>
-      <w:proofErr w:type="spellStart"/>
-      <w:r>
-        <w:rPr>
-          <w:rFonts w:ascii="Helvetica" w:hAnsi="Helvetica" w:cs="Helvetica"/>
-          <w:sz w:val="22"/>
-          <w:szCs w:val="22"/>
-          <w:lang w:val="en-US"/>
-        </w:rPr>
-        <w:t>stationarity</w:t>
-      </w:r>
-      <w:proofErr w:type="spellEnd"/>
+        <w:t>and therefore implicitly assume conditions of stationarity</w:t>
+      </w:r>
       <w:r>
         <w:rPr>
           <w:rFonts w:ascii="Helvetica" w:hAnsi="Helvetica" w:cs="Helvetica"/>
@@ -3216,76 +2826,16 @@
           <w:szCs w:val="22"/>
           <w:lang w:val="en-US"/>
         </w:rPr>
-        <w:t>(</w:t>
-      </w:r>
-      <w:proofErr w:type="spellStart"/>
-      <w:r>
-        <w:rPr>
-          <w:rFonts w:ascii="Helvetica" w:hAnsi="Helvetica" w:cs="Helvetica"/>
-          <w:sz w:val="22"/>
-          <w:szCs w:val="22"/>
-          <w:lang w:val="en-US"/>
-        </w:rPr>
-        <w:t>Wolkovich</w:t>
-      </w:r>
-      <w:proofErr w:type="spellEnd"/>
-      <w:r>
-        <w:rPr>
-          <w:rFonts w:ascii="Helvetica" w:hAnsi="Helvetica" w:cs="Helvetica"/>
-          <w:sz w:val="22"/>
-          <w:szCs w:val="22"/>
-          <w:lang w:val="en-US"/>
-        </w:rPr>
-        <w:t xml:space="preserve"> et al. 2014)</w:t>
-      </w:r>
-      <w:r>
-        <w:rPr>
-          <w:rFonts w:ascii="Helvetica" w:hAnsi="Helvetica" w:cs="Helvetica"/>
-          <w:sz w:val="22"/>
-          <w:szCs w:val="22"/>
-          <w:lang w:val="en-US"/>
-        </w:rPr>
-        <w:t>. This is problematic when climate change has led to non-</w:t>
-      </w:r>
-      <w:proofErr w:type="spellStart"/>
-      <w:r>
-        <w:rPr>
-          <w:rFonts w:ascii="Helvetica" w:hAnsi="Helvetica" w:cs="Helvetica"/>
-          <w:sz w:val="22"/>
-          <w:szCs w:val="22"/>
-          <w:lang w:val="en-US"/>
-        </w:rPr>
-        <w:t>stationarity</w:t>
-      </w:r>
-      <w:proofErr w:type="spellEnd"/>
-      <w:r>
-        <w:rPr>
-          <w:rFonts w:ascii="Helvetica" w:hAnsi="Helvetica" w:cs="Helvetica"/>
-          <w:sz w:val="22"/>
-          <w:szCs w:val="22"/>
-          <w:lang w:val="en-US"/>
-        </w:rPr>
-        <w:t xml:space="preserve"> to different extents in different systems (</w:t>
-      </w:r>
-      <w:proofErr w:type="spellStart"/>
-      <w:r>
-        <w:rPr>
-          <w:rFonts w:ascii="Helvetica" w:hAnsi="Helvetica" w:cs="Helvetica"/>
-          <w:sz w:val="22"/>
-          <w:szCs w:val="22"/>
-          <w:lang w:val="en-US"/>
-        </w:rPr>
-        <w:t>Wolkovich</w:t>
-      </w:r>
-      <w:proofErr w:type="spellEnd"/>
-      <w:r>
-        <w:rPr>
-          <w:rFonts w:ascii="Helvetica" w:hAnsi="Helvetica" w:cs="Helvetica"/>
-          <w:sz w:val="22"/>
-          <w:szCs w:val="22"/>
-          <w:lang w:val="en-US"/>
-        </w:rPr>
-        <w:t xml:space="preserve"> et al. 2014).</w:t>
+        <w:t>(Wolkovich et al. 2014)</w:t>
+      </w:r>
+      <w:r>
+        <w:rPr>
+          <w:rFonts w:ascii="Helvetica" w:hAnsi="Helvetica" w:cs="Helvetica"/>
+          <w:sz w:val="22"/>
+          <w:szCs w:val="22"/>
+          <w:lang w:val="en-US"/>
+        </w:rPr>
+        <w:t>. This is problematic when climate change has led to non-stationarity to different extents in different systems (Wolkovich et al. 2014).</w:t>
       </w:r>
       <w:r>
         <w:rPr>
@@ -3484,27 +3034,7 @@
           <w:szCs w:val="22"/>
           <w:lang w:val="en-US"/>
         </w:rPr>
-        <w:t xml:space="preserve"> (i.e. non-</w:t>
-      </w:r>
-      <w:proofErr w:type="spellStart"/>
-      <w:r>
-        <w:rPr>
-          <w:rFonts w:ascii="Helvetica" w:hAnsi="Helvetica" w:cs="Helvetica"/>
-          <w:sz w:val="22"/>
-          <w:szCs w:val="22"/>
-          <w:lang w:val="en-US"/>
-        </w:rPr>
-        <w:t>stationarity</w:t>
-      </w:r>
-      <w:proofErr w:type="spellEnd"/>
-      <w:r>
-        <w:rPr>
-          <w:rFonts w:ascii="Helvetica" w:hAnsi="Helvetica" w:cs="Helvetica"/>
-          <w:sz w:val="22"/>
-          <w:szCs w:val="22"/>
-          <w:lang w:val="en-US"/>
-        </w:rPr>
-        <w:t>)</w:t>
+        <w:t xml:space="preserve"> (i.e. non-stationarity)</w:t>
       </w:r>
       <w:r>
         <w:rPr>
@@ -4328,29 +3858,7 @@
           <w:szCs w:val="22"/>
           <w:lang w:val="en-US"/>
         </w:rPr>
-        <w:t xml:space="preserve">hing by </w:t>
-      </w:r>
-      <w:proofErr w:type="spellStart"/>
-      <w:r>
-        <w:rPr>
-          <w:rFonts w:ascii="Helvetica" w:hAnsi="Helvetica" w:cs="Helvetica"/>
-          <w:kern w:val="1"/>
-          <w:sz w:val="22"/>
-          <w:szCs w:val="22"/>
-          <w:lang w:val="en-US"/>
-        </w:rPr>
-        <w:t>Korner</w:t>
-      </w:r>
-      <w:proofErr w:type="spellEnd"/>
-      <w:r>
-        <w:rPr>
-          <w:rFonts w:ascii="Helvetica" w:hAnsi="Helvetica" w:cs="Helvetica"/>
-          <w:kern w:val="1"/>
-          <w:sz w:val="22"/>
-          <w:szCs w:val="22"/>
-          <w:lang w:val="en-US"/>
-        </w:rPr>
-        <w:t xml:space="preserve">?). </w:t>
+        <w:t xml:space="preserve">hing by Korner?). </w:t>
       </w:r>
       <w:r>
         <w:rPr>
@@ -5018,51 +4526,7 @@
           <w:szCs w:val="22"/>
           <w:lang w:val="en-US"/>
         </w:rPr>
-        <w:t>Studies addressing the Cushing curve from the perspective of food web theory often collect more equivalent data on the resource and consumer, but may not assess fitness consequences. Part of this difference may stem from differing generation times—studies that can easily observe a resource curve shaped by predation often focus on organisms with generation times on the scale of days to week. For example, aquatic studies that focus on phytoplankton as the resource may observe many generations in one summer while a terrestrial study focused on caterpillars would generally observe a comparably smaller number generations (X-XX, depending on latitude and species for caterpillars). Such deviations across systems, however, may fall away at the level of vertebrate consumers (e.g., fish and birds), but a fundamental difference in the scale of generation times pervades aquatic/terrestrial comparisons (</w:t>
-      </w:r>
-      <w:proofErr w:type="spellStart"/>
-      <w:r>
-        <w:rPr>
-          <w:rFonts w:ascii="Helvetica" w:hAnsi="Helvetica" w:cs="Helvetica"/>
-          <w:kern w:val="1"/>
-          <w:sz w:val="22"/>
-          <w:szCs w:val="22"/>
-          <w:lang w:val="en-US"/>
-        </w:rPr>
-        <w:t>Gruner</w:t>
-      </w:r>
-      <w:proofErr w:type="spellEnd"/>
-      <w:r>
-        <w:rPr>
-          <w:rFonts w:ascii="Helvetica" w:hAnsi="Helvetica" w:cs="Helvetica"/>
-          <w:kern w:val="1"/>
-          <w:sz w:val="22"/>
-          <w:szCs w:val="22"/>
-          <w:lang w:val="en-US"/>
-        </w:rPr>
-        <w:t xml:space="preserve"> et al. 2008, A cross-system synthesis of consumer and nutrient resource control on producer biomass; Borer et al. 2005, What determines the strength of a trophic cascade</w:t>
-      </w:r>
-      <w:proofErr w:type="gramStart"/>
-      <w:r>
-        <w:rPr>
-          <w:rFonts w:ascii="Helvetica" w:hAnsi="Helvetica" w:cs="Helvetica"/>
-          <w:kern w:val="1"/>
-          <w:sz w:val="22"/>
-          <w:szCs w:val="22"/>
-          <w:lang w:val="en-US"/>
-        </w:rPr>
-        <w:t>? )</w:t>
-      </w:r>
-      <w:proofErr w:type="gramEnd"/>
-      <w:r>
-        <w:rPr>
-          <w:rFonts w:ascii="Helvetica" w:hAnsi="Helvetica" w:cs="Helvetica"/>
-          <w:kern w:val="1"/>
-          <w:sz w:val="22"/>
-          <w:szCs w:val="22"/>
-          <w:lang w:val="en-US"/>
-        </w:rPr>
-        <w:t xml:space="preserve"> and may underlie a focus more on mechanisms related to food web theory in some studies (CITES). A further divide across studies may come from the size of the consumer: when consumers are too small or turn over too quickly to track, researchers struggle to collect robust data on individual fitness. </w:t>
+        <w:t xml:space="preserve">Studies addressing the Cushing curve from the perspective of food web theory often collect more equivalent data on the resource and consumer, but may not assess fitness consequences. Part of this difference may stem from differing generation times—studies that can easily observe a resource curve shaped by predation often focus on organisms with generation times on the scale of days to week. For example, aquatic studies that focus on phytoplankton as the resource may observe many generations in one summer while a terrestrial study focused on caterpillars would generally observe a comparably smaller number generations (X-XX, depending on latitude and species for caterpillars). Such deviations across systems, however, may fall away at the level of vertebrate consumers (e.g., fish and birds), but a fundamental difference in the scale of generation times pervades aquatic/terrestrial comparisons (Gruner et al. 2008, A cross-system synthesis of consumer and nutrient resource control on producer biomass; Borer et al. 2005, What determines the strength of a trophic cascade? ) and may underlie a focus more on mechanisms related to food web theory in some studies (CITES). A further divide across studies may come from the size of the consumer: when consumers are too small or turn over too quickly to track, researchers struggle to collect robust data on individual fitness. </w:t>
       </w:r>
     </w:p>
     <w:p>
@@ -5170,51 +4634,7 @@
           <w:szCs w:val="22"/>
           <w:lang w:val="en-US"/>
         </w:rPr>
-        <w:t xml:space="preserve">The fundamental problem with these approaches is that researchers test only one piece of the much larger field of mechanisms that could underlie the Cushing curve. If they find their mechanisms explain little of the variation they observe, they often do not have the data to test alternative hypotheses. This is a rising issue in the field (and one that permeates ecology), and researchers have pointed out how a larger perspective on life history, such as including other sources of mortality beyond those related to resource access, can lead to alternative predictions than the synchrony predicted by the Cushing curve (CITES, Singer &amp; Parmesan, </w:t>
-      </w:r>
-      <w:proofErr w:type="spellStart"/>
-      <w:r>
-        <w:rPr>
-          <w:rFonts w:ascii="Helvetica" w:hAnsi="Helvetica" w:cs="Helvetica"/>
-          <w:kern w:val="1"/>
-          <w:sz w:val="22"/>
-          <w:szCs w:val="22"/>
-          <w:lang w:val="en-US"/>
-        </w:rPr>
-        <w:t>Johannsson</w:t>
-      </w:r>
-      <w:proofErr w:type="spellEnd"/>
-      <w:r>
-        <w:rPr>
-          <w:rFonts w:ascii="Helvetica" w:hAnsi="Helvetica" w:cs="Helvetica"/>
-          <w:kern w:val="1"/>
-          <w:sz w:val="22"/>
-          <w:szCs w:val="22"/>
-          <w:lang w:val="en-US"/>
-        </w:rPr>
-        <w:t xml:space="preserve"> &amp; </w:t>
-      </w:r>
-      <w:proofErr w:type="spellStart"/>
-      <w:r>
-        <w:rPr>
-          <w:rFonts w:ascii="Helvetica" w:hAnsi="Helvetica" w:cs="Helvetica"/>
-          <w:kern w:val="1"/>
-          <w:sz w:val="22"/>
-          <w:szCs w:val="22"/>
-          <w:lang w:val="en-US"/>
-        </w:rPr>
-        <w:t>Jonzen</w:t>
-      </w:r>
-      <w:proofErr w:type="spellEnd"/>
-      <w:r>
-        <w:rPr>
-          <w:rFonts w:ascii="Helvetica" w:hAnsi="Helvetica" w:cs="Helvetica"/>
-          <w:kern w:val="1"/>
-          <w:sz w:val="22"/>
-          <w:szCs w:val="22"/>
-          <w:lang w:val="en-US"/>
-        </w:rPr>
-        <w:t xml:space="preserve">). </w:t>
+        <w:t xml:space="preserve">The fundamental problem with these approaches is that researchers test only one piece of the much larger field of mechanisms that could underlie the Cushing curve. If they find their mechanisms explain little of the variation they observe, they often do not have the data to test alternative hypotheses. This is a rising issue in the field (and one that permeates ecology), and researchers have pointed out how a larger perspective on life history, such as including other sources of mortality beyond those related to resource access, can lead to alternative predictions than the synchrony predicted by the Cushing curve (CITES, Singer &amp; Parmesan, Johannsson &amp; Jonzen). </w:t>
       </w:r>
     </w:p>
     <w:p>
@@ -5342,10 +4762,8 @@
           <w:highlight w:val="yellow"/>
           <w:lang w:val="en-US"/>
         </w:rPr>
-        <w:t xml:space="preserve"> hypothesis</w:t>
-      </w:r>
-      <w:bookmarkStart w:id="12" w:name="_GoBack"/>
-      <w:bookmarkEnd w:id="12"/>
+        <w:t xml:space="preserve"> hypothesis, making it difficult to refute the hypothesis if no evidence is found</w:t>
+      </w:r>
       <w:r>
         <w:rPr>
           <w:rFonts w:ascii="Helvetica" w:hAnsi="Helvetica" w:cs="Helvetica"/>
@@ -5354,16 +4772,6 @@
           <w:highlight w:val="yellow"/>
           <w:lang w:val="en-US"/>
         </w:rPr>
-        <w:t>, making it difficult to refute the hypothesis if no evidence is found</w:t>
-      </w:r>
-      <w:r>
-        <w:rPr>
-          <w:rFonts w:ascii="Helvetica" w:hAnsi="Helvetica" w:cs="Helvetica"/>
-          <w:sz w:val="22"/>
-          <w:szCs w:val="22"/>
-          <w:highlight w:val="yellow"/>
-          <w:lang w:val="en-US"/>
-        </w:rPr>
         <w:t>.</w:t>
       </w:r>
       <w:r>
@@ -5376,7 +4784,6 @@
         </w:rPr>
         <w:t xml:space="preserve"> </w:t>
       </w:r>
-      <w:proofErr w:type="gramStart"/>
       <w:r>
         <w:rPr>
           <w:rFonts w:ascii="Helvetica" w:hAnsi="Helvetica" w:cs="Helvetica"/>
@@ -5385,18 +4792,7 @@
           <w:szCs w:val="22"/>
           <w:lang w:val="en-US"/>
         </w:rPr>
-        <w:t>Though</w:t>
-      </w:r>
-      <w:proofErr w:type="gramEnd"/>
-      <w:r>
-        <w:rPr>
-          <w:rFonts w:ascii="Helvetica" w:hAnsi="Helvetica" w:cs="Helvetica"/>
-          <w:kern w:val="1"/>
-          <w:sz w:val="22"/>
-          <w:szCs w:val="22"/>
-          <w:lang w:val="en-US"/>
-        </w:rPr>
-        <w:t xml:space="preserve"> it is highly possible that both food web and life history theory together explain many of the consumer-resource systems studied, data limitations make it hard to assess both hypotheses at once. Unless researchers are extremely clear about the mechanistic hypotheses they are testing, progress could be slow. </w:t>
+        <w:t xml:space="preserve">Though it is highly possible that both food web and life history theory together explain many of the consumer-resource systems studied, data limitations make it hard to assess both hypotheses at once. Unless researchers are extremely clear about the mechanistic hypotheses they are testing, progress could be slow. </w:t>
       </w:r>
     </w:p>
     <w:p>
@@ -5464,7 +4860,7 @@
         </w:rPr>
         <w:t>[NOT SURE WHAT TO DO WITH THE METHODOLOGICAL ASPECTS] Third</w:t>
       </w:r>
-      <w:commentRangeStart w:id="13"/>
+      <w:commentRangeStart w:id="12"/>
       <w:r>
         <w:rPr>
           <w:rFonts w:ascii="Helvetica" w:hAnsi="Helvetica" w:cs="Helvetica"/>
@@ -5474,12 +4870,12 @@
         </w:rPr>
         <w:t>, it is unclear in which contexts (or systems) we should even expect to find support for the Cushing hypothesis</w:t>
       </w:r>
-      <w:commentRangeEnd w:id="13"/>
+      <w:commentRangeEnd w:id="12"/>
       <w:r>
         <w:rPr>
           <w:rStyle w:val="CommentReference"/>
         </w:rPr>
-        <w:commentReference w:id="13"/>
+        <w:commentReference w:id="12"/>
       </w:r>
       <w:r>
         <w:rPr>
@@ -5799,6 +5195,7 @@
           <w:lang w:val="en-US"/>
         </w:rPr>
       </w:pPr>
+      <w:commentRangeStart w:id="13"/>
       <w:r>
         <w:rPr>
           <w:rFonts w:ascii="Helvetica" w:hAnsi="Helvetica" w:cs="Helvetica"/>
@@ -5810,6 +5207,13 @@
           <w:lang w:val="en-US"/>
         </w:rPr>
         <w:t>A path forward (new integrative framework??)</w:t>
+      </w:r>
+      <w:commentRangeEnd w:id="13"/>
+      <w:r>
+        <w:rPr>
+          <w:rStyle w:val="CommentReference"/>
+        </w:rPr>
+        <w:commentReference w:id="13"/>
       </w:r>
     </w:p>
     <w:p>
@@ -5942,7 +5346,7 @@
           <w:lang w:val="en-US"/>
         </w:rPr>
       </w:pPr>
-      <w:commentRangeStart w:id="14"/>
+      <w:commentRangeStart w:id="15"/>
       <w:r>
         <w:rPr>
           <w:rFonts w:ascii="Helvetica" w:hAnsi="Helvetica" w:cs="Helvetica"/>
@@ -5997,12 +5401,12 @@
         </w:rPr>
         <w:t xml:space="preserve">, making it difficult to refute the hypothesis if no evidence is found. </w:t>
       </w:r>
-      <w:commentRangeEnd w:id="14"/>
+      <w:commentRangeEnd w:id="15"/>
       <w:r>
         <w:rPr>
           <w:rStyle w:val="CommentReference"/>
         </w:rPr>
-        <w:commentReference w:id="14"/>
+        <w:commentReference w:id="15"/>
       </w:r>
       <w:r>
         <w:rPr>
@@ -6261,56 +5665,16 @@
           <w:szCs w:val="22"/>
           <w:lang w:val="en-US"/>
         </w:rPr>
-        <w:t xml:space="preserve">e conditions (aka </w:t>
-      </w:r>
-      <w:proofErr w:type="spellStart"/>
-      <w:r>
-        <w:rPr>
-          <w:rFonts w:ascii="Helvetica" w:hAnsi="Helvetica" w:cs="Helvetica"/>
-          <w:sz w:val="22"/>
-          <w:szCs w:val="22"/>
-          <w:lang w:val="en-US"/>
-        </w:rPr>
-        <w:t>stationarity</w:t>
-      </w:r>
-      <w:proofErr w:type="spellEnd"/>
-      <w:r>
-        <w:rPr>
-          <w:rFonts w:ascii="Helvetica" w:hAnsi="Helvetica" w:cs="Helvetica"/>
-          <w:sz w:val="22"/>
-          <w:szCs w:val="22"/>
-          <w:lang w:val="en-US"/>
-        </w:rPr>
-        <w:t xml:space="preserve">); and (2) has </w:t>
-      </w:r>
-      <w:r>
-        <w:rPr>
-          <w:rFonts w:ascii="Helvetica" w:hAnsi="Helvetica" w:cs="Helvetica"/>
-          <w:sz w:val="22"/>
-          <w:szCs w:val="22"/>
-          <w:lang w:val="en-US"/>
-        </w:rPr>
-        <w:t xml:space="preserve">independent </w:t>
-      </w:r>
-      <w:proofErr w:type="spellStart"/>
-      <w:r>
-        <w:rPr>
-          <w:rFonts w:ascii="Helvetica" w:hAnsi="Helvetica" w:cs="Helvetica"/>
-          <w:sz w:val="22"/>
-          <w:szCs w:val="22"/>
-          <w:lang w:val="en-US"/>
-        </w:rPr>
-        <w:t>phenological</w:t>
-      </w:r>
-      <w:proofErr w:type="spellEnd"/>
-      <w:r>
-        <w:rPr>
-          <w:rFonts w:ascii="Helvetica" w:hAnsi="Helvetica" w:cs="Helvetica"/>
-          <w:sz w:val="22"/>
-          <w:szCs w:val="22"/>
-          <w:lang w:val="en-US"/>
-        </w:rPr>
-        <w:t xml:space="preserve"> </w:t>
+        <w:t xml:space="preserve">e conditions (aka stationarity); and (2) has </w:t>
+      </w:r>
+      <w:r>
+        <w:rPr>
+          <w:rFonts w:ascii="Helvetica" w:hAnsi="Helvetica" w:cs="Helvetica"/>
+          <w:sz w:val="22"/>
+          <w:szCs w:val="22"/>
+          <w:lang w:val="en-US"/>
+        </w:rPr>
+        <w:t xml:space="preserve">independent phenological </w:t>
       </w:r>
       <w:r>
         <w:rPr>
@@ -6383,38 +5747,7 @@
           <w:szCs w:val="22"/>
           <w:lang w:val="en-US"/>
         </w:rPr>
-        <w:t xml:space="preserve"> In aquatic systems, the </w:t>
-      </w:r>
-      <w:proofErr w:type="spellStart"/>
-      <w:proofErr w:type="gramStart"/>
-      <w:r>
-        <w:rPr>
-          <w:rFonts w:ascii="Helvetica" w:hAnsi="Helvetica" w:cs="Helvetica"/>
-          <w:sz w:val="22"/>
-          <w:szCs w:val="22"/>
-          <w:lang w:val="en-US"/>
-        </w:rPr>
-        <w:t>phenological</w:t>
-      </w:r>
-      <w:proofErr w:type="spellEnd"/>
-      <w:r>
-        <w:rPr>
-          <w:rFonts w:ascii="Helvetica" w:hAnsi="Helvetica" w:cs="Helvetica"/>
-          <w:sz w:val="22"/>
-          <w:szCs w:val="22"/>
-          <w:lang w:val="en-US"/>
-        </w:rPr>
-        <w:t xml:space="preserve"> measurements of the resource would not be impacted by the consumer</w:t>
-      </w:r>
-      <w:proofErr w:type="gramEnd"/>
-      <w:r>
-        <w:rPr>
-          <w:rFonts w:ascii="Helvetica" w:hAnsi="Helvetica" w:cs="Helvetica"/>
-          <w:sz w:val="22"/>
-          <w:szCs w:val="22"/>
-          <w:lang w:val="en-US"/>
-        </w:rPr>
-        <w:t xml:space="preserve"> at the time of measurement</w:t>
+        <w:t xml:space="preserve"> In aquatic systems, the phenological measurements of the resource would not be impacted by the consumer at the time of measurement</w:t>
       </w:r>
       <w:r>
         <w:rPr>
@@ -6474,27 +5807,7 @@
           <w:szCs w:val="22"/>
           <w:lang w:val="en-US"/>
         </w:rPr>
-        <w:t xml:space="preserve">l) to understand </w:t>
-      </w:r>
-      <w:proofErr w:type="spellStart"/>
-      <w:r>
-        <w:rPr>
-          <w:rFonts w:ascii="Helvetica" w:hAnsi="Helvetica" w:cs="Helvetica"/>
-          <w:sz w:val="22"/>
-          <w:szCs w:val="22"/>
-          <w:lang w:val="en-US"/>
-        </w:rPr>
-        <w:t>phenological</w:t>
-      </w:r>
-      <w:proofErr w:type="spellEnd"/>
-      <w:r>
-        <w:rPr>
-          <w:rFonts w:ascii="Helvetica" w:hAnsi="Helvetica" w:cs="Helvetica"/>
-          <w:sz w:val="22"/>
-          <w:szCs w:val="22"/>
-          <w:lang w:val="en-US"/>
-        </w:rPr>
-        <w:t xml:space="preserve"> </w:t>
+        <w:t xml:space="preserve">l) to understand phenological </w:t>
       </w:r>
       <w:r>
         <w:rPr>
@@ -6764,27 +6077,7 @@
           <w:szCs w:val="22"/>
           <w:lang w:val="en-US"/>
         </w:rPr>
-        <w:t xml:space="preserve">Higher resolution </w:t>
-      </w:r>
-      <w:proofErr w:type="spellStart"/>
-      <w:r>
-        <w:rPr>
-          <w:rFonts w:ascii="Helvetica" w:hAnsi="Helvetica" w:cs="Helvetica"/>
-          <w:sz w:val="22"/>
-          <w:szCs w:val="22"/>
-          <w:lang w:val="en-US"/>
-        </w:rPr>
-        <w:t>phenological</w:t>
-      </w:r>
-      <w:proofErr w:type="spellEnd"/>
-      <w:r>
-        <w:rPr>
-          <w:rFonts w:ascii="Helvetica" w:hAnsi="Helvetica" w:cs="Helvetica"/>
-          <w:sz w:val="22"/>
-          <w:szCs w:val="22"/>
-          <w:lang w:val="en-US"/>
-        </w:rPr>
-        <w:t xml:space="preserve"> data.</w:t>
+        <w:t>Higher resolution phenological data.</w:t>
       </w:r>
       <w:r>
         <w:rPr>
@@ -6881,25 +6174,14 @@
         </w:rPr>
         <w:t xml:space="preserve"> (e.g. </w:t>
       </w:r>
-      <w:proofErr w:type="spellStart"/>
-      <w:r>
-        <w:rPr>
-          <w:rFonts w:ascii="Helvetica" w:hAnsi="Helvetica" w:cs="Helvetica"/>
-          <w:sz w:val="22"/>
-          <w:szCs w:val="22"/>
-          <w:lang w:val="en-US"/>
-        </w:rPr>
-        <w:t>Deacy</w:t>
-      </w:r>
-      <w:proofErr w:type="spellEnd"/>
-      <w:r>
-        <w:rPr>
-          <w:rFonts w:ascii="Helvetica" w:hAnsi="Helvetica" w:cs="Helvetica"/>
-          <w:sz w:val="22"/>
-          <w:szCs w:val="22"/>
-          <w:lang w:val="en-US"/>
-        </w:rPr>
-        <w:t xml:space="preserve"> et al. 2017). Clarity on diet breadth would help </w:t>
+      <w:r>
+        <w:rPr>
+          <w:rFonts w:ascii="Helvetica" w:hAnsi="Helvetica" w:cs="Helvetica"/>
+          <w:sz w:val="22"/>
+          <w:szCs w:val="22"/>
+          <w:lang w:val="en-US"/>
+        </w:rPr>
+        <w:t xml:space="preserve">Deacy et al. 2017). Clarity on diet breadth would help </w:t>
       </w:r>
       <w:r>
         <w:rPr>
@@ -6980,27 +6262,7 @@
           <w:szCs w:val="22"/>
           <w:lang w:val="en-US"/>
         </w:rPr>
-        <w:t xml:space="preserve">driven shifts in </w:t>
-      </w:r>
-      <w:proofErr w:type="spellStart"/>
-      <w:r>
-        <w:rPr>
-          <w:rFonts w:ascii="Helvetica" w:hAnsi="Helvetica" w:cs="Helvetica"/>
-          <w:sz w:val="22"/>
-          <w:szCs w:val="22"/>
-          <w:lang w:val="en-US"/>
-        </w:rPr>
-        <w:t>phenological</w:t>
-      </w:r>
-      <w:proofErr w:type="spellEnd"/>
-      <w:r>
-        <w:rPr>
-          <w:rFonts w:ascii="Helvetica" w:hAnsi="Helvetica" w:cs="Helvetica"/>
-          <w:sz w:val="22"/>
-          <w:szCs w:val="22"/>
-          <w:lang w:val="en-US"/>
-        </w:rPr>
-        <w:t xml:space="preserve"> s</w:t>
+        <w:t>driven shifts in phenological s</w:t>
       </w:r>
       <w:r>
         <w:rPr>
@@ -7011,25 +6273,14 @@
         </w:rPr>
         <w:t xml:space="preserve">ynchrony, only rarely was enough detail provided in the paper to able to quantify the strength of the interaction. </w:t>
       </w:r>
-      <w:proofErr w:type="gramStart"/>
-      <w:r>
-        <w:rPr>
-          <w:rFonts w:ascii="Helvetica" w:hAnsi="Helvetica" w:cs="Helvetica"/>
-          <w:sz w:val="22"/>
-          <w:szCs w:val="22"/>
-          <w:lang w:val="en-US"/>
-        </w:rPr>
-        <w:t>and</w:t>
-      </w:r>
-      <w:proofErr w:type="gramEnd"/>
-      <w:r>
-        <w:rPr>
-          <w:rFonts w:ascii="Helvetica" w:hAnsi="Helvetica" w:cs="Helvetica"/>
-          <w:sz w:val="22"/>
-          <w:szCs w:val="22"/>
-          <w:lang w:val="en-US"/>
-        </w:rPr>
-        <w:t xml:space="preserve"> therefore determine</w:t>
+      <w:r>
+        <w:rPr>
+          <w:rFonts w:ascii="Helvetica" w:hAnsi="Helvetica" w:cs="Helvetica"/>
+          <w:sz w:val="22"/>
+          <w:szCs w:val="22"/>
+          <w:lang w:val="en-US"/>
+        </w:rPr>
+        <w:t>and therefore determine</w:t>
       </w:r>
       <w:r>
         <w:rPr>
@@ -7119,6 +6370,7 @@
           <w:lang w:val="en-US"/>
         </w:rPr>
       </w:pPr>
+      <w:commentRangeStart w:id="16"/>
       <w:r>
         <w:rPr>
           <w:rFonts w:ascii="Helvetica" w:hAnsi="Helvetica" w:cs="Helvetica"/>
@@ -7128,6 +6380,13 @@
           <w:lang w:val="en-US"/>
         </w:rPr>
         <w:t>Bronze standard</w:t>
+      </w:r>
+      <w:commentRangeEnd w:id="16"/>
+      <w:r>
+        <w:rPr>
+          <w:rStyle w:val="CommentReference"/>
+        </w:rPr>
+        <w:commentReference w:id="16"/>
       </w:r>
       <w:r>
         <w:rPr>
@@ -7409,7 +6668,7 @@
         </w:rPr>
         <w:t xml:space="preserve"> in relative timing. </w:t>
       </w:r>
-      <w:commentRangeStart w:id="15"/>
+      <w:commentRangeStart w:id="17"/>
       <w:r>
         <w:rPr>
           <w:rFonts w:ascii="Helvetica" w:hAnsi="Helvetica" w:cs="Helvetica"/>
@@ -7428,12 +6687,12 @@
         </w:rPr>
         <w:t xml:space="preserve"> </w:t>
       </w:r>
-      <w:commentRangeEnd w:id="15"/>
+      <w:commentRangeEnd w:id="17"/>
       <w:r>
         <w:rPr>
           <w:rStyle w:val="CommentReference"/>
         </w:rPr>
-        <w:commentReference w:id="15"/>
+        <w:commentReference w:id="17"/>
       </w:r>
       <w:r>
         <w:rPr>
@@ -7493,27 +6752,7 @@
           <w:szCs w:val="22"/>
           <w:lang w:val="en-US"/>
         </w:rPr>
-        <w:t xml:space="preserve"> Authors should be explicit about the role of temperature as a </w:t>
-      </w:r>
-      <w:proofErr w:type="spellStart"/>
-      <w:r>
-        <w:rPr>
-          <w:rFonts w:ascii="Helvetica" w:hAnsi="Helvetica" w:cs="Helvetica"/>
-          <w:sz w:val="22"/>
-          <w:szCs w:val="22"/>
-          <w:lang w:val="en-US"/>
-        </w:rPr>
-        <w:t>phenological</w:t>
-      </w:r>
-      <w:proofErr w:type="spellEnd"/>
-      <w:r>
-        <w:rPr>
-          <w:rFonts w:ascii="Helvetica" w:hAnsi="Helvetica" w:cs="Helvetica"/>
-          <w:sz w:val="22"/>
-          <w:szCs w:val="22"/>
-          <w:lang w:val="en-US"/>
-        </w:rPr>
-        <w:t xml:space="preserve"> cue for either species.</w:t>
+        <w:t xml:space="preserve"> Authors should be explicit about the role of temperature as a phenological cue for either species.</w:t>
       </w:r>
     </w:p>
     <w:p>
@@ -7615,27 +6854,7 @@
           <w:szCs w:val="22"/>
           <w:lang w:val="en-US"/>
         </w:rPr>
-        <w:t xml:space="preserve"> </w:t>
-      </w:r>
-      <w:proofErr w:type="spellStart"/>
-      <w:r>
-        <w:rPr>
-          <w:rFonts w:ascii="Helvetica" w:hAnsi="Helvetica" w:cs="Helvetica"/>
-          <w:sz w:val="22"/>
-          <w:szCs w:val="22"/>
-          <w:lang w:val="en-US"/>
-        </w:rPr>
-        <w:t>phenological</w:t>
-      </w:r>
-      <w:proofErr w:type="spellEnd"/>
-      <w:r>
-        <w:rPr>
-          <w:rFonts w:ascii="Helvetica" w:hAnsi="Helvetica" w:cs="Helvetica"/>
-          <w:sz w:val="22"/>
-          <w:szCs w:val="22"/>
-          <w:lang w:val="en-US"/>
-        </w:rPr>
-        <w:t xml:space="preserve"> phase relates to the Cushing curve.</w:t>
+        <w:t xml:space="preserve"> phenological phase relates to the Cushing curve.</w:t>
       </w:r>
       <w:r>
         <w:rPr>
@@ -7698,27 +6917,7 @@
           <w:szCs w:val="22"/>
           <w:lang w:val="en-US"/>
         </w:rPr>
-        <w:t xml:space="preserve"> </w:t>
-      </w:r>
-      <w:proofErr w:type="spellStart"/>
-      <w:r>
-        <w:rPr>
-          <w:rFonts w:ascii="Helvetica" w:hAnsi="Helvetica" w:cs="Helvetica"/>
-          <w:sz w:val="22"/>
-          <w:szCs w:val="22"/>
-          <w:lang w:val="en-US"/>
-        </w:rPr>
-        <w:t>phenological</w:t>
-      </w:r>
-      <w:proofErr w:type="spellEnd"/>
-      <w:r>
-        <w:rPr>
-          <w:rFonts w:ascii="Helvetica" w:hAnsi="Helvetica" w:cs="Helvetica"/>
-          <w:sz w:val="22"/>
-          <w:szCs w:val="22"/>
-          <w:lang w:val="en-US"/>
-        </w:rPr>
-        <w:t xml:space="preserve"> phase proxy </w:t>
+        <w:t xml:space="preserve"> phenological phase proxy </w:t>
       </w:r>
       <w:r>
         <w:rPr>
@@ -7985,29 +7184,7 @@
           <w:highlight w:val="yellow"/>
           <w:lang w:val="en-US"/>
         </w:rPr>
-        <w:t xml:space="preserve"> X</w:t>
-      </w:r>
-      <w:proofErr w:type="gramStart"/>
-      <w:r>
-        <w:rPr>
-          <w:rFonts w:ascii="Helvetica" w:hAnsi="Helvetica" w:cs="Helvetica"/>
-          <w:sz w:val="22"/>
-          <w:szCs w:val="22"/>
-          <w:highlight w:val="yellow"/>
-          <w:lang w:val="en-US"/>
-        </w:rPr>
-        <w:t>,Y</w:t>
-      </w:r>
-      <w:proofErr w:type="gramEnd"/>
-      <w:r>
-        <w:rPr>
-          <w:rFonts w:ascii="Helvetica" w:hAnsi="Helvetica" w:cs="Helvetica"/>
-          <w:sz w:val="22"/>
-          <w:szCs w:val="22"/>
-          <w:highlight w:val="yellow"/>
-          <w:lang w:val="en-US"/>
-        </w:rPr>
-        <w:t>, or Z</w:t>
+        <w:t xml:space="preserve"> X,Y, or Z</w:t>
       </w:r>
       <w:r>
         <w:rPr>
@@ -8449,47 +7626,7 @@
           <w:lang w:val="en-US"/>
         </w:rPr>
         <w:lastRenderedPageBreak/>
-        <w:t xml:space="preserve">* </w:t>
-      </w:r>
-      <w:proofErr w:type="gramStart"/>
-      <w:r>
-        <w:rPr>
-          <w:rFonts w:ascii="Helvetica" w:hAnsi="Helvetica" w:cs="Helvetica"/>
-          <w:sz w:val="22"/>
-          <w:szCs w:val="22"/>
-          <w:lang w:val="en-US"/>
-        </w:rPr>
-        <w:t>need</w:t>
-      </w:r>
-      <w:proofErr w:type="gramEnd"/>
-      <w:r>
-        <w:rPr>
-          <w:rFonts w:ascii="Helvetica" w:hAnsi="Helvetica" w:cs="Helvetica"/>
-          <w:sz w:val="22"/>
-          <w:szCs w:val="22"/>
-          <w:lang w:val="en-US"/>
-        </w:rPr>
-        <w:t xml:space="preserve"> to track down </w:t>
-      </w:r>
-      <w:proofErr w:type="spellStart"/>
-      <w:r>
-        <w:rPr>
-          <w:rFonts w:ascii="Helvetica" w:hAnsi="Helvetica" w:cs="Helvetica"/>
-          <w:sz w:val="22"/>
-          <w:szCs w:val="22"/>
-          <w:lang w:val="en-US"/>
-        </w:rPr>
-        <w:t>Wootton</w:t>
-      </w:r>
-      <w:proofErr w:type="spellEnd"/>
-      <w:r>
-        <w:rPr>
-          <w:rFonts w:ascii="Helvetica" w:hAnsi="Helvetica" w:cs="Helvetica"/>
-          <w:sz w:val="22"/>
-          <w:szCs w:val="22"/>
-          <w:lang w:val="en-US"/>
-        </w:rPr>
-        <w:t xml:space="preserve"> 1990. Ecology of teleost fishes (</w:t>
+        <w:t>* need to track down Wootton 1990. Ecology of teleost fishes (</w:t>
       </w:r>
       <w:r>
         <w:rPr>
@@ -8499,21 +7636,8 @@
           <w:szCs w:val="22"/>
           <w:lang w:val="en-US"/>
         </w:rPr>
-        <w:t xml:space="preserve">MRT </w:t>
-      </w:r>
-      <w:proofErr w:type="spellStart"/>
-      <w:proofErr w:type="gramStart"/>
-      <w:r>
-        <w:rPr>
-          <w:rFonts w:ascii="Helvetica" w:hAnsi="Helvetica" w:cs="Arial"/>
-          <w:color w:val="262623"/>
-          <w:sz w:val="22"/>
-          <w:szCs w:val="22"/>
-          <w:lang w:val="en-US"/>
-        </w:rPr>
-        <w:t>Général</w:t>
-      </w:r>
-      <w:proofErr w:type="spellEnd"/>
+        <w:t>MRT Général</w:t>
+      </w:r>
       <w:r>
         <w:rPr>
           <w:rFonts w:ascii="Helvetica" w:hAnsi="Helvetica" w:cs="Arial"/>
@@ -8536,20 +7660,7 @@
           <w:szCs w:val="22"/>
           <w:lang w:val="en-US"/>
         </w:rPr>
-        <w:t>QL</w:t>
-      </w:r>
-      <w:proofErr w:type="gramEnd"/>
-      <w:r>
-        <w:rPr>
-          <w:rFonts w:ascii="Helvetica" w:hAnsi="Helvetica" w:cs="Arial"/>
-          <w:i/>
-          <w:iCs/>
-          <w:color w:val="262623"/>
-          <w:sz w:val="22"/>
-          <w:szCs w:val="22"/>
-          <w:lang w:val="en-US"/>
-        </w:rPr>
-        <w:t xml:space="preserve"> 615 .W63 1998)</w:t>
+        <w:t>QL 615 .W63 1998)</w:t>
       </w:r>
     </w:p>
     <w:p>
@@ -8627,73 +7738,7 @@
           <w:szCs w:val="22"/>
           <w:lang w:val="en-US"/>
         </w:rPr>
-        <w:t xml:space="preserve">* </w:t>
-      </w:r>
-      <w:proofErr w:type="gramStart"/>
-      <w:r>
-        <w:rPr>
-          <w:rFonts w:ascii="Helvetica" w:hAnsi="Helvetica" w:cs="Helvetica"/>
-          <w:kern w:val="1"/>
-          <w:sz w:val="22"/>
-          <w:szCs w:val="22"/>
-          <w:lang w:val="en-US"/>
-        </w:rPr>
-        <w:t>need</w:t>
-      </w:r>
-      <w:proofErr w:type="gramEnd"/>
-      <w:r>
-        <w:rPr>
-          <w:rFonts w:ascii="Helvetica" w:hAnsi="Helvetica" w:cs="Helvetica"/>
-          <w:kern w:val="1"/>
-          <w:sz w:val="22"/>
-          <w:szCs w:val="22"/>
-          <w:lang w:val="en-US"/>
-        </w:rPr>
-        <w:t xml:space="preserve"> to track down true tests of MMH- </w:t>
-      </w:r>
-      <w:proofErr w:type="spellStart"/>
-      <w:r>
-        <w:rPr>
-          <w:rFonts w:ascii="Helvetica" w:hAnsi="Helvetica" w:cs="Helvetica"/>
-          <w:kern w:val="1"/>
-          <w:sz w:val="22"/>
-          <w:szCs w:val="22"/>
-          <w:lang w:val="en-US"/>
-        </w:rPr>
-        <w:t>Gotceitas</w:t>
-      </w:r>
-      <w:proofErr w:type="spellEnd"/>
-      <w:r>
-        <w:rPr>
-          <w:rFonts w:ascii="Helvetica" w:hAnsi="Helvetica" w:cs="Helvetica"/>
-          <w:kern w:val="1"/>
-          <w:sz w:val="22"/>
-          <w:szCs w:val="22"/>
-          <w:lang w:val="en-US"/>
-        </w:rPr>
-        <w:t xml:space="preserve"> et al. 1996, </w:t>
-      </w:r>
-      <w:proofErr w:type="spellStart"/>
-      <w:r>
-        <w:rPr>
-          <w:rFonts w:ascii="Helvetica" w:hAnsi="Helvetica" w:cs="Helvetica"/>
-          <w:kern w:val="1"/>
-          <w:sz w:val="22"/>
-          <w:szCs w:val="22"/>
-          <w:lang w:val="en-US"/>
-        </w:rPr>
-        <w:t>Nooker</w:t>
-      </w:r>
-      <w:proofErr w:type="spellEnd"/>
-      <w:r>
-        <w:rPr>
-          <w:rFonts w:ascii="Helvetica" w:hAnsi="Helvetica" w:cs="Helvetica"/>
-          <w:kern w:val="1"/>
-          <w:sz w:val="22"/>
-          <w:szCs w:val="22"/>
-          <w:lang w:val="en-US"/>
-        </w:rPr>
-        <w:t xml:space="preserve"> et al. 2005</w:t>
+        <w:t>* need to track down true tests of MMH- Gotceitas et al. 1996, Nooker et al. 2005</w:t>
       </w:r>
     </w:p>
     <w:p>
@@ -8751,29 +7796,7 @@
           <w:szCs w:val="22"/>
           <w:lang w:val="en-US"/>
         </w:rPr>
-        <w:t xml:space="preserve"> </w:t>
-      </w:r>
-      <w:proofErr w:type="gramStart"/>
-      <w:r>
-        <w:rPr>
-          <w:rFonts w:ascii="Helvetica" w:hAnsi="Helvetica" w:cs="Helvetica"/>
-          <w:kern w:val="1"/>
-          <w:sz w:val="22"/>
-          <w:szCs w:val="22"/>
-          <w:lang w:val="en-US"/>
-        </w:rPr>
-        <w:t>should</w:t>
-      </w:r>
-      <w:proofErr w:type="gramEnd"/>
-      <w:r>
-        <w:rPr>
-          <w:rFonts w:ascii="Helvetica" w:hAnsi="Helvetica" w:cs="Helvetica"/>
-          <w:kern w:val="1"/>
-          <w:sz w:val="22"/>
-          <w:szCs w:val="22"/>
-          <w:lang w:val="en-US"/>
-        </w:rPr>
-        <w:t xml:space="preserve"> read: </w:t>
+        <w:t xml:space="preserve"> should read: </w:t>
       </w:r>
       <w:r>
         <w:rPr>
@@ -8781,25 +7804,7 @@
           <w:color w:val="222222"/>
           <w:shd w:val="clear" w:color="auto" w:fill="FFFFFF"/>
         </w:rPr>
-        <w:t xml:space="preserve">Carpenter and </w:t>
-      </w:r>
-      <w:proofErr w:type="spellStart"/>
-      <w:r>
-        <w:rPr>
-          <w:rFonts w:ascii="Arial" w:eastAsia="Times New Roman" w:hAnsi="Arial" w:cs="Arial"/>
-          <w:color w:val="222222"/>
-          <w:shd w:val="clear" w:color="auto" w:fill="FFFFFF"/>
-        </w:rPr>
-        <w:t>Kitchell</w:t>
-      </w:r>
-      <w:proofErr w:type="spellEnd"/>
-      <w:r>
-        <w:rPr>
-          <w:rFonts w:ascii="Arial" w:eastAsia="Times New Roman" w:hAnsi="Arial" w:cs="Arial"/>
-          <w:color w:val="222222"/>
-          <w:shd w:val="clear" w:color="auto" w:fill="FFFFFF"/>
-        </w:rPr>
-        <w:t xml:space="preserve"> 1987 Am Nat- Temporal scale of variance in limnetic primary production</w:t>
+        <w:t>Carpenter and Kitchell 1987 Am Nat- Temporal scale of variance in limnetic primary production</w:t>
       </w:r>
     </w:p>
     <w:p>
@@ -8896,64 +7901,8 @@
           <w:szCs w:val="22"/>
           <w:lang w:val="en-US"/>
         </w:rPr>
-        <w:t xml:space="preserve">Cushing: Fixed timing of spawning but variation in timing of peak zooplankton production. </w:t>
-      </w:r>
-      <w:proofErr w:type="gramStart"/>
-      <w:r>
-        <w:rPr>
-          <w:rFonts w:ascii="Helvetica" w:hAnsi="Helvetica" w:cs="Helvetica"/>
-          <w:kern w:val="1"/>
-          <w:sz w:val="22"/>
-          <w:szCs w:val="22"/>
-          <w:lang w:val="en-US"/>
-        </w:rPr>
-        <w:t>Variation in mortality due either to vulnerability of first-feeding larvae to starvation OR because poorly fed larvae grow slowly and are more susceptible to predation (growth-</w:t>
-      </w:r>
-      <w:proofErr w:type="spellStart"/>
-      <w:r>
-        <w:rPr>
-          <w:rFonts w:ascii="Helvetica" w:hAnsi="Helvetica" w:cs="Helvetica"/>
-          <w:kern w:val="1"/>
-          <w:sz w:val="22"/>
-          <w:szCs w:val="22"/>
-          <w:lang w:val="en-US"/>
-        </w:rPr>
-        <w:t>mortaliy</w:t>
-      </w:r>
-      <w:proofErr w:type="spellEnd"/>
-      <w:r>
-        <w:rPr>
-          <w:rFonts w:ascii="Helvetica" w:hAnsi="Helvetica" w:cs="Helvetica"/>
-          <w:kern w:val="1"/>
-          <w:sz w:val="22"/>
-          <w:szCs w:val="22"/>
-          <w:lang w:val="en-US"/>
-        </w:rPr>
-        <w:t>).</w:t>
-      </w:r>
-      <w:proofErr w:type="gramEnd"/>
-      <w:r>
-        <w:rPr>
-          <w:rFonts w:ascii="Helvetica" w:hAnsi="Helvetica" w:cs="Helvetica"/>
-          <w:kern w:val="1"/>
-          <w:sz w:val="22"/>
-          <w:szCs w:val="22"/>
-          <w:lang w:val="en-US"/>
-        </w:rPr>
-        <w:t xml:space="preserve"> </w:t>
-      </w:r>
-      <w:proofErr w:type="gramStart"/>
-      <w:r>
-        <w:rPr>
-          <w:rFonts w:ascii="Helvetica" w:hAnsi="Helvetica" w:cs="Helvetica"/>
-          <w:kern w:val="1"/>
-          <w:sz w:val="22"/>
-          <w:szCs w:val="22"/>
-          <w:lang w:val="en-US"/>
-        </w:rPr>
-        <w:t>Effects of climatic change on consumer indirect via food source.</w:t>
-      </w:r>
-      <w:proofErr w:type="gramEnd"/>
+        <w:t>Cushing: Fixed timing of spawning but variation in timing of peak zooplankton production. Variation in mortality due either to vulnerability of first-feeding larvae to starvation OR because poorly fed larvae grow slowly and are more susceptible to predation (growth-mortaliy). Effects of climatic change on consumer indirect via food source.</w:t>
+      </w:r>
     </w:p>
     <w:p>
       <w:pPr>
@@ -9024,33 +7973,7 @@
           <w:szCs w:val="22"/>
           <w:lang w:val="en-US"/>
         </w:rPr>
-        <w:t xml:space="preserve">More recently, there have been other applications of ecological and evolutionary theory to predicting the long-term demographic consequences of shifts in synchrony (e.g. </w:t>
-      </w:r>
-      <w:proofErr w:type="spellStart"/>
-      <w:r>
-        <w:rPr>
-          <w:rFonts w:ascii="Helvetica" w:hAnsi="Helvetica" w:cs="Helvetica"/>
-          <w:i/>
-          <w:iCs/>
-          <w:kern w:val="1"/>
-          <w:sz w:val="22"/>
-          <w:szCs w:val="22"/>
-          <w:lang w:val="en-US"/>
-        </w:rPr>
-        <w:t>Johanssen</w:t>
-      </w:r>
-      <w:proofErr w:type="spellEnd"/>
-      <w:r>
-        <w:rPr>
-          <w:rFonts w:ascii="Helvetica" w:hAnsi="Helvetica" w:cs="Helvetica"/>
-          <w:i/>
-          <w:iCs/>
-          <w:kern w:val="1"/>
-          <w:sz w:val="22"/>
-          <w:szCs w:val="22"/>
-          <w:lang w:val="en-US"/>
-        </w:rPr>
-        <w:t>, Singer and Parmesan). These include theory related to population-and individual-based processes. For example, the ‘asynchrony hypothesis’ which postulates that in some contexts, the baseline level of synchrony is actually asynchrony and …</w:t>
+        <w:t>More recently, there have been other applications of ecological and evolutionary theory to predicting the long-term demographic consequences of shifts in synchrony (e.g. Johanssen, Singer and Parmesan). These include theory related to population-and individual-based processes. For example, the ‘asynchrony hypothesis’ which postulates that in some contexts, the baseline level of synchrony is actually asynchrony and …</w:t>
       </w:r>
     </w:p>
     <w:p>
@@ -9235,51 +8158,7 @@
           <w:szCs w:val="22"/>
           <w:lang w:val="en-US"/>
         </w:rPr>
-        <w:t xml:space="preserve">&gt;&gt; </w:t>
-      </w:r>
-      <w:proofErr w:type="spellStart"/>
-      <w:r>
-        <w:rPr>
-          <w:rFonts w:ascii="Helvetica" w:hAnsi="Helvetica" w:cs="Helvetica"/>
-          <w:kern w:val="1"/>
-          <w:sz w:val="22"/>
-          <w:szCs w:val="22"/>
-          <w:lang w:val="en-US"/>
-        </w:rPr>
-        <w:t>Ecol</w:t>
-      </w:r>
-      <w:proofErr w:type="spellEnd"/>
-      <w:r>
-        <w:rPr>
-          <w:rFonts w:ascii="Helvetica" w:hAnsi="Helvetica" w:cs="Helvetica"/>
-          <w:kern w:val="1"/>
-          <w:sz w:val="22"/>
-          <w:szCs w:val="22"/>
-          <w:lang w:val="en-US"/>
-        </w:rPr>
-        <w:t xml:space="preserve"> </w:t>
-      </w:r>
-      <w:proofErr w:type="gramStart"/>
-      <w:r>
-        <w:rPr>
-          <w:rFonts w:ascii="Helvetica" w:hAnsi="Helvetica" w:cs="Helvetica"/>
-          <w:kern w:val="1"/>
-          <w:sz w:val="22"/>
-          <w:szCs w:val="22"/>
-          <w:lang w:val="en-US"/>
-        </w:rPr>
-        <w:t>Letters</w:t>
-      </w:r>
-      <w:proofErr w:type="gramEnd"/>
-      <w:r>
-        <w:rPr>
-          <w:rFonts w:ascii="Helvetica" w:hAnsi="Helvetica" w:cs="Helvetica"/>
-          <w:kern w:val="1"/>
-          <w:sz w:val="22"/>
-          <w:szCs w:val="22"/>
-          <w:lang w:val="en-US"/>
-        </w:rPr>
-        <w:t xml:space="preserve"> ideas and perspectives</w:t>
+        <w:t>&gt;&gt; Ecol Letters ideas and perspectives</w:t>
       </w:r>
     </w:p>
     <w:p>
@@ -9646,31 +8525,7 @@
           <w:szCs w:val="22"/>
           <w:lang w:val="en-US"/>
         </w:rPr>
-        <w:t xml:space="preserve">I also struggled with how we should define the Cushing curve … is it just the curve? Is it a hypothesis? </w:t>
-      </w:r>
-      <w:proofErr w:type="gramStart"/>
-      <w:r>
-        <w:rPr>
-          <w:rFonts w:ascii="Helvetica" w:hAnsi="Helvetica" w:cs="Helvetica"/>
-          <w:color w:val="2E6FFD"/>
-          <w:kern w:val="1"/>
-          <w:sz w:val="22"/>
-          <w:szCs w:val="22"/>
-          <w:lang w:val="en-US"/>
-        </w:rPr>
-        <w:t>If the latter, then it’s a life history theory hypothesis.</w:t>
-      </w:r>
-      <w:proofErr w:type="gramEnd"/>
-      <w:r>
-        <w:rPr>
-          <w:rFonts w:ascii="Helvetica" w:hAnsi="Helvetica" w:cs="Helvetica"/>
-          <w:color w:val="2E6FFD"/>
-          <w:kern w:val="1"/>
-          <w:sz w:val="22"/>
-          <w:szCs w:val="22"/>
-          <w:lang w:val="en-US"/>
-        </w:rPr>
-        <w:t xml:space="preserve"> Is it both a curve and hypothesis and, if so, can we treat each separately without confusing the reader?]</w:t>
+        <w:t>I also struggled with how we should define the Cushing curve … is it just the curve? Is it a hypothesis? If the latter, then it’s a life history theory hypothesis. Is it both a curve and hypothesis and, if so, can we treat each separately without confusing the reader?]</w:t>
       </w:r>
     </w:p>
     <w:p>
@@ -9783,7 +8638,7 @@
           <w:szCs w:val="22"/>
         </w:rPr>
       </w:pPr>
-      <w:commentRangeStart w:id="16"/>
+      <w:commentRangeStart w:id="18"/>
       <w:r>
         <w:rPr>
           <w:rFonts w:ascii="Helvetica" w:hAnsi="Helvetica"/>
@@ -9827,45 +8682,14 @@
         </w:rPr>
         <w:t xml:space="preserve">Figure 2. </w:t>
       </w:r>
-      <w:proofErr w:type="spellStart"/>
-      <w:r>
-        <w:rPr>
-          <w:rFonts w:ascii="Helvetica" w:hAnsi="Helvetica" w:cs="Helvetica"/>
-          <w:sz w:val="22"/>
-          <w:szCs w:val="22"/>
-          <w:lang w:val="en-US"/>
-        </w:rPr>
-        <w:t>Stationarity</w:t>
-      </w:r>
-      <w:proofErr w:type="spellEnd"/>
-      <w:r>
-        <w:rPr>
-          <w:rFonts w:ascii="Helvetica" w:hAnsi="Helvetica" w:cs="Helvetica"/>
-          <w:sz w:val="22"/>
-          <w:szCs w:val="22"/>
-          <w:lang w:val="en-US"/>
-        </w:rPr>
-        <w:t xml:space="preserve"> and change with climate change (a); then assumed max fitness, pre-climate change baseline (b); alternative baselines (c) … note this means (b) does not have the shallow curve fro Singer &amp; Parmesan, but c would, yielding two examples of the major alternatives: (1) you’re on a different spot on the </w:t>
-      </w:r>
-      <w:proofErr w:type="gramStart"/>
-      <w:r>
-        <w:rPr>
-          <w:rFonts w:ascii="Helvetica" w:hAnsi="Helvetica" w:cs="Helvetica"/>
-          <w:sz w:val="22"/>
-          <w:szCs w:val="22"/>
-          <w:lang w:val="en-US"/>
-        </w:rPr>
-        <w:t>curve  that</w:t>
-      </w:r>
-      <w:proofErr w:type="gramEnd"/>
-      <w:r>
-        <w:rPr>
-          <w:rFonts w:ascii="Helvetica" w:hAnsi="Helvetica" w:cs="Helvetica"/>
-          <w:sz w:val="22"/>
-          <w:szCs w:val="22"/>
-          <w:lang w:val="en-US"/>
-        </w:rPr>
-        <w:t xml:space="preserve"> max fitness before climate change and (2) the curve is different</w:t>
+      <w:r>
+        <w:rPr>
+          <w:rFonts w:ascii="Helvetica" w:hAnsi="Helvetica" w:cs="Helvetica"/>
+          <w:sz w:val="22"/>
+          <w:szCs w:val="22"/>
+          <w:lang w:val="en-US"/>
+        </w:rPr>
+        <w:t>Stationarity and change with climate change (a); then assumed max fitness, pre-climate change baseline (b); alternative baselines (c) … note this means (b) does not have the shallow curve fro Singer &amp; Parmesan, but c would, yielding two examples of the major alternatives: (1) you’re on a different spot on the curve  that max fitness before climate change and (2) the curve is different</w:t>
       </w:r>
       <w:r>
         <w:rPr>
@@ -9876,51 +8700,41 @@
         </w:rPr>
         <w:t>.</w:t>
       </w:r>
-      <w:commentRangeEnd w:id="16"/>
+      <w:commentRangeEnd w:id="18"/>
       <w:r>
         <w:rPr>
           <w:rStyle w:val="CommentReference"/>
         </w:rPr>
-        <w:commentReference w:id="16"/>
-      </w:r>
-    </w:p>
-    <w:p>
-      <w:pPr>
-        <w:rPr>
-          <w:rFonts w:ascii="Helvetica" w:hAnsi="Helvetica" w:cs="Helvetica"/>
-          <w:sz w:val="22"/>
-          <w:szCs w:val="22"/>
-          <w:lang w:val="en-US"/>
-        </w:rPr>
-      </w:pPr>
-    </w:p>
-    <w:p>
-      <w:pPr>
-        <w:rPr>
-          <w:rFonts w:ascii="Helvetica" w:hAnsi="Helvetica" w:cs="Helvetica"/>
-          <w:sz w:val="22"/>
-          <w:szCs w:val="22"/>
-          <w:lang w:val="en-US"/>
-        </w:rPr>
-      </w:pPr>
-      <w:r>
-        <w:rPr>
-          <w:rFonts w:ascii="Helvetica" w:hAnsi="Helvetica" w:cs="Helvetica"/>
-          <w:sz w:val="22"/>
-          <w:szCs w:val="22"/>
-          <w:lang w:val="en-US"/>
-        </w:rPr>
-        <w:t xml:space="preserve">Figure 3. </w:t>
-      </w:r>
-      <w:proofErr w:type="gramStart"/>
-      <w:r>
-        <w:rPr>
-          <w:rFonts w:ascii="Helvetica" w:hAnsi="Helvetica" w:cs="Helvetica"/>
-          <w:sz w:val="22"/>
-          <w:szCs w:val="22"/>
-          <w:lang w:val="en-US"/>
-        </w:rPr>
-        <w:t>Case study demonstrating</w:t>
+        <w:commentReference w:id="18"/>
+      </w:r>
+    </w:p>
+    <w:p>
+      <w:pPr>
+        <w:rPr>
+          <w:rFonts w:ascii="Helvetica" w:hAnsi="Helvetica" w:cs="Helvetica"/>
+          <w:sz w:val="22"/>
+          <w:szCs w:val="22"/>
+          <w:lang w:val="en-US"/>
+        </w:rPr>
+      </w:pPr>
+    </w:p>
+    <w:p>
+      <w:pPr>
+        <w:rPr>
+          <w:rFonts w:ascii="Helvetica" w:hAnsi="Helvetica" w:cs="Helvetica"/>
+          <w:sz w:val="22"/>
+          <w:szCs w:val="22"/>
+          <w:lang w:val="en-US"/>
+        </w:rPr>
+      </w:pPr>
+      <w:r>
+        <w:rPr>
+          <w:rFonts w:ascii="Helvetica" w:hAnsi="Helvetica" w:cs="Helvetica"/>
+          <w:sz w:val="22"/>
+          <w:szCs w:val="22"/>
+          <w:lang w:val="en-US"/>
+        </w:rPr>
+        <w:t>Figure 3. Case study demonstrating</w:t>
       </w:r>
       <w:r>
         <w:rPr>
@@ -9994,7 +8808,6 @@
         </w:rPr>
         <w:t>(</w:t>
       </w:r>
-      <w:proofErr w:type="spellStart"/>
       <w:r>
         <w:rPr>
           <w:rFonts w:ascii="Helvetica" w:hAnsi="Helvetica" w:cs="Helvetica"/>
@@ -10003,9 +8816,44 @@
           <w:szCs w:val="22"/>
           <w:lang w:val="en-US"/>
         </w:rPr>
-        <w:t>Operophtera</w:t>
-      </w:r>
-      <w:proofErr w:type="spellEnd"/>
+        <w:t>Operophtera brumata</w:t>
+      </w:r>
+      <w:r>
+        <w:rPr>
+          <w:rFonts w:ascii="Helvetica" w:hAnsi="Helvetica" w:cs="Helvetica"/>
+          <w:sz w:val="22"/>
+          <w:szCs w:val="22"/>
+          <w:lang w:val="en-US"/>
+        </w:rPr>
+        <w:t>) and</w:t>
+      </w:r>
+      <w:r>
+        <w:rPr>
+          <w:rFonts w:ascii="Helvetica" w:hAnsi="Helvetica" w:cs="Helvetica"/>
+          <w:sz w:val="22"/>
+          <w:szCs w:val="22"/>
+          <w:lang w:val="en-US"/>
+        </w:rPr>
+        <w:t xml:space="preserve"> oak</w:t>
+      </w:r>
+      <w:r>
+        <w:rPr>
+          <w:rFonts w:ascii="Helvetica" w:hAnsi="Helvetica" w:cs="Helvetica"/>
+          <w:sz w:val="22"/>
+          <w:szCs w:val="22"/>
+          <w:lang w:val="en-US"/>
+        </w:rPr>
+        <w:t xml:space="preserve"> </w:t>
+      </w:r>
+      <w:r>
+        <w:rPr>
+          <w:rFonts w:ascii="Helvetica" w:hAnsi="Helvetica" w:cs="Helvetica"/>
+          <w:sz w:val="22"/>
+          <w:szCs w:val="22"/>
+          <w:lang w:val="en-US"/>
+        </w:rPr>
+        <w:t>(</w:t>
+      </w:r>
       <w:r>
         <w:rPr>
           <w:rFonts w:ascii="Helvetica" w:hAnsi="Helvetica" w:cs="Helvetica"/>
@@ -10014,9 +8862,254 @@
           <w:szCs w:val="22"/>
           <w:lang w:val="en-US"/>
         </w:rPr>
+        <w:t>Q</w:t>
+      </w:r>
+      <w:r>
+        <w:rPr>
+          <w:rFonts w:ascii="Helvetica" w:hAnsi="Helvetica" w:cs="Helvetica"/>
+          <w:i/>
+          <w:sz w:val="22"/>
+          <w:szCs w:val="22"/>
+          <w:lang w:val="en-US"/>
+        </w:rPr>
+        <w:t>uercus</w:t>
+      </w:r>
+      <w:r>
+        <w:rPr>
+          <w:rFonts w:ascii="Helvetica" w:hAnsi="Helvetica" w:cs="Helvetica"/>
+          <w:i/>
+          <w:sz w:val="22"/>
+          <w:szCs w:val="22"/>
+          <w:lang w:val="en-US"/>
+        </w:rPr>
+        <w:t xml:space="preserve"> robur</w:t>
+      </w:r>
+      <w:r>
+        <w:rPr>
+          <w:rFonts w:ascii="Helvetica" w:hAnsi="Helvetica" w:cs="Helvetica"/>
+          <w:sz w:val="22"/>
+          <w:szCs w:val="22"/>
+          <w:lang w:val="en-US"/>
+        </w:rPr>
+        <w:t>)</w:t>
+      </w:r>
+      <w:r>
+        <w:rPr>
+          <w:rFonts w:ascii="Helvetica" w:hAnsi="Helvetica" w:cs="Helvetica"/>
+          <w:sz w:val="22"/>
+          <w:szCs w:val="22"/>
+          <w:lang w:val="en-US"/>
+        </w:rPr>
+        <w:t>.</w:t>
+      </w:r>
+      <w:r>
+        <w:rPr>
+          <w:rFonts w:ascii="Helvetica" w:hAnsi="Helvetica" w:cs="Helvetica"/>
+          <w:sz w:val="22"/>
+          <w:szCs w:val="22"/>
+          <w:lang w:val="en-US"/>
+        </w:rPr>
         <w:t xml:space="preserve"> </w:t>
       </w:r>
-      <w:proofErr w:type="spellStart"/>
+      <w:r>
+        <w:rPr>
+          <w:rFonts w:ascii="Helvetica" w:hAnsi="Helvetica" w:cs="Helvetica"/>
+          <w:sz w:val="22"/>
+          <w:szCs w:val="22"/>
+          <w:lang w:val="en-US"/>
+        </w:rPr>
+        <w:t>(</w:t>
+      </w:r>
+      <w:commentRangeStart w:id="19"/>
+      <w:r>
+        <w:rPr>
+          <w:rFonts w:ascii="Helvetica" w:hAnsi="Helvetica" w:cs="Helvetica"/>
+          <w:sz w:val="22"/>
+          <w:szCs w:val="22"/>
+          <w:lang w:val="en-US"/>
+        </w:rPr>
+        <w:t xml:space="preserve">a) </w:t>
+      </w:r>
+      <w:r>
+        <w:rPr>
+          <w:rFonts w:ascii="Helvetica" w:hAnsi="Helvetica" w:cs="Helvetica"/>
+          <w:sz w:val="22"/>
+          <w:szCs w:val="22"/>
+          <w:lang w:val="en-US"/>
+        </w:rPr>
+        <w:t>Experimental raw</w:t>
+      </w:r>
+      <w:r>
+        <w:rPr>
+          <w:rFonts w:ascii="Helvetica" w:hAnsi="Helvetica" w:cs="Helvetica"/>
+          <w:sz w:val="22"/>
+          <w:szCs w:val="22"/>
+          <w:lang w:val="en-US"/>
+        </w:rPr>
+        <w:t xml:space="preserve"> data was obtained from</w:t>
+      </w:r>
+      <w:r>
+        <w:rPr>
+          <w:rFonts w:ascii="Helvetica" w:hAnsi="Helvetica" w:cs="Helvetica"/>
+          <w:sz w:val="22"/>
+          <w:szCs w:val="22"/>
+          <w:lang w:val="en-US"/>
+        </w:rPr>
+        <w:t xml:space="preserve"> </w:t>
+      </w:r>
+      <w:r>
+        <w:rPr>
+          <w:rFonts w:ascii="Helvetica" w:hAnsi="Helvetica" w:cs="Helvetica"/>
+          <w:sz w:val="22"/>
+          <w:szCs w:val="22"/>
+          <w:lang w:val="en-US"/>
+        </w:rPr>
+        <w:t xml:space="preserve">Tikkanen and </w:t>
+      </w:r>
+      <w:r>
+        <w:rPr>
+          <w:rFonts w:ascii="Helvetica" w:hAnsi="Helvetica" w:cs="Helvetica"/>
+          <w:sz w:val="22"/>
+          <w:szCs w:val="22"/>
+          <w:lang w:val="en-US"/>
+        </w:rPr>
+        <w:t>Julkunen-Tiitto (2003)</w:t>
+      </w:r>
+      <w:r>
+        <w:rPr>
+          <w:rFonts w:ascii="Helvetica" w:hAnsi="Helvetica" w:cs="Helvetica"/>
+          <w:sz w:val="22"/>
+          <w:szCs w:val="22"/>
+          <w:lang w:val="en-US"/>
+        </w:rPr>
+        <w:t xml:space="preserve"> and result from two </w:t>
+      </w:r>
+      <w:r>
+        <w:rPr>
+          <w:rFonts w:ascii="Helvetica" w:hAnsi="Helvetica" w:cs="Helvetica"/>
+          <w:sz w:val="22"/>
+          <w:szCs w:val="22"/>
+          <w:lang w:val="en-US"/>
+        </w:rPr>
+        <w:t>experiments</w:t>
+      </w:r>
+      <w:r>
+        <w:rPr>
+          <w:rFonts w:ascii="Helvetica" w:hAnsi="Helvetica" w:cs="Helvetica"/>
+          <w:sz w:val="22"/>
+          <w:szCs w:val="22"/>
+          <w:lang w:val="en-US"/>
+        </w:rPr>
+        <w:t xml:space="preserve"> (green, red points).</w:t>
+      </w:r>
+      <w:r>
+        <w:rPr>
+          <w:rFonts w:ascii="Helvetica" w:hAnsi="Helvetica" w:cs="Helvetica"/>
+          <w:sz w:val="22"/>
+          <w:szCs w:val="22"/>
+          <w:lang w:val="en-US"/>
+        </w:rPr>
+        <w:t xml:space="preserve"> </w:t>
+      </w:r>
+      <w:r>
+        <w:rPr>
+          <w:rFonts w:ascii="Helvetica" w:hAnsi="Helvetica" w:cs="Helvetica"/>
+          <w:sz w:val="22"/>
+          <w:szCs w:val="22"/>
+          <w:lang w:val="en-US"/>
+        </w:rPr>
+        <w:t>In the first experiment, the authors manipulated the number of days that neonates (i.e. early instar</w:t>
+      </w:r>
+      <w:r>
+        <w:rPr>
+          <w:rFonts w:ascii="Helvetica" w:hAnsi="Helvetica" w:cs="Helvetica"/>
+          <w:sz w:val="22"/>
+          <w:szCs w:val="22"/>
+          <w:lang w:val="en-US"/>
+        </w:rPr>
+        <w:t xml:space="preserve"> larvae</w:t>
+      </w:r>
+      <w:r>
+        <w:rPr>
+          <w:rFonts w:ascii="Helvetica" w:hAnsi="Helvetica" w:cs="Helvetica"/>
+          <w:sz w:val="22"/>
+          <w:szCs w:val="22"/>
+          <w:lang w:val="en-US"/>
+        </w:rPr>
+        <w:t>) spent without food (green points).</w:t>
+      </w:r>
+      <w:r>
+        <w:rPr>
+          <w:rFonts w:ascii="Helvetica" w:hAnsi="Helvetica" w:cs="Helvetica"/>
+          <w:sz w:val="22"/>
+          <w:szCs w:val="22"/>
+          <w:lang w:val="en-US"/>
+        </w:rPr>
+        <w:t xml:space="preserve"> I</w:t>
+      </w:r>
+      <w:r>
+        <w:rPr>
+          <w:rFonts w:ascii="Helvetica" w:hAnsi="Helvetica" w:cs="Helvetica"/>
+          <w:sz w:val="22"/>
+          <w:szCs w:val="22"/>
+          <w:lang w:val="en-US"/>
+        </w:rPr>
+        <w:t>n the second</w:t>
+      </w:r>
+      <w:r>
+        <w:rPr>
+          <w:rFonts w:ascii="Helvetica" w:hAnsi="Helvetica" w:cs="Helvetica"/>
+          <w:sz w:val="22"/>
+          <w:szCs w:val="22"/>
+          <w:lang w:val="en-US"/>
+        </w:rPr>
+        <w:t xml:space="preserve"> experiment</w:t>
+      </w:r>
+      <w:r>
+        <w:rPr>
+          <w:rFonts w:ascii="Helvetica" w:hAnsi="Helvetica" w:cs="Helvetica"/>
+          <w:sz w:val="22"/>
+          <w:szCs w:val="22"/>
+          <w:lang w:val="en-US"/>
+        </w:rPr>
+        <w:t xml:space="preserve">, they manipulated the </w:t>
+      </w:r>
+      <w:r>
+        <w:rPr>
+          <w:rFonts w:ascii="Helvetica" w:hAnsi="Helvetica" w:cs="Helvetica"/>
+          <w:sz w:val="22"/>
+          <w:szCs w:val="22"/>
+          <w:lang w:val="en-US"/>
+        </w:rPr>
+        <w:t>emergence times of larvae</w:t>
+      </w:r>
+      <w:r>
+        <w:rPr>
+          <w:rFonts w:ascii="Helvetica" w:hAnsi="Helvetica" w:cs="Helvetica"/>
+          <w:sz w:val="22"/>
+          <w:szCs w:val="22"/>
+          <w:lang w:val="en-US"/>
+        </w:rPr>
+        <w:t xml:space="preserve">. </w:t>
+      </w:r>
+      <w:r>
+        <w:rPr>
+          <w:rFonts w:ascii="Helvetica" w:hAnsi="Helvetica" w:cs="Helvetica"/>
+          <w:sz w:val="22"/>
+          <w:szCs w:val="22"/>
+          <w:lang w:val="en-US"/>
+        </w:rPr>
+        <w:t xml:space="preserve">There were four cohorts, each separated by intervals of 3-5 days. </w:t>
+      </w:r>
+      <w:r>
+        <w:rPr>
+          <w:rFonts w:ascii="Helvetica" w:hAnsi="Helvetica" w:cs="Helvetica"/>
+          <w:sz w:val="22"/>
+          <w:szCs w:val="22"/>
+          <w:lang w:val="en-US"/>
+        </w:rPr>
+        <w:t xml:space="preserve">All </w:t>
+      </w:r>
       <w:r>
         <w:rPr>
           <w:rFonts w:ascii="Helvetica" w:hAnsi="Helvetica" w:cs="Helvetica"/>
@@ -10025,26 +9118,172 @@
           <w:szCs w:val="22"/>
           <w:lang w:val="en-US"/>
         </w:rPr>
-        <w:t>brumata</w:t>
-      </w:r>
-      <w:proofErr w:type="spellEnd"/>
-      <w:r>
-        <w:rPr>
-          <w:rFonts w:ascii="Helvetica" w:hAnsi="Helvetica" w:cs="Helvetica"/>
-          <w:sz w:val="22"/>
-          <w:szCs w:val="22"/>
-          <w:lang w:val="en-US"/>
-        </w:rPr>
-        <w:t>) and</w:t>
-      </w:r>
-      <w:r>
-        <w:rPr>
-          <w:rFonts w:ascii="Helvetica" w:hAnsi="Helvetica" w:cs="Helvetica"/>
-          <w:sz w:val="22"/>
-          <w:szCs w:val="22"/>
-          <w:lang w:val="en-US"/>
-        </w:rPr>
-        <w:t xml:space="preserve"> oak</w:t>
+        <w:t>O</w:t>
+      </w:r>
+      <w:r>
+        <w:rPr>
+          <w:rFonts w:ascii="Helvetica" w:hAnsi="Helvetica" w:cs="Helvetica"/>
+          <w:i/>
+          <w:sz w:val="22"/>
+          <w:szCs w:val="22"/>
+          <w:lang w:val="en-US"/>
+        </w:rPr>
+        <w:t>.</w:t>
+      </w:r>
+      <w:r>
+        <w:rPr>
+          <w:rFonts w:ascii="Helvetica" w:hAnsi="Helvetica" w:cs="Helvetica"/>
+          <w:i/>
+          <w:sz w:val="22"/>
+          <w:szCs w:val="22"/>
+          <w:lang w:val="en-US"/>
+        </w:rPr>
+        <w:t xml:space="preserve"> brumata</w:t>
+      </w:r>
+      <w:r>
+        <w:rPr>
+          <w:rFonts w:ascii="Helvetica" w:hAnsi="Helvetica" w:cs="Helvetica"/>
+          <w:sz w:val="22"/>
+          <w:szCs w:val="22"/>
+          <w:lang w:val="en-US"/>
+        </w:rPr>
+        <w:t xml:space="preserve"> eggs originated from laboratory stock originally from Turku, Finland </w:t>
+      </w:r>
+      <w:r>
+        <w:rPr>
+          <w:rFonts w:ascii="Helvetica" w:hAnsi="Helvetica" w:cs="Helvetica"/>
+          <w:sz w:val="22"/>
+          <w:szCs w:val="22"/>
+          <w:lang w:val="en-US"/>
+        </w:rPr>
+        <w:t xml:space="preserve">whereas </w:t>
+      </w:r>
+      <w:r>
+        <w:rPr>
+          <w:rFonts w:ascii="Helvetica" w:hAnsi="Helvetica" w:cs="Helvetica"/>
+          <w:sz w:val="22"/>
+          <w:szCs w:val="22"/>
+          <w:lang w:val="en-US"/>
+        </w:rPr>
+        <w:t xml:space="preserve">the </w:t>
+      </w:r>
+      <w:r>
+        <w:rPr>
+          <w:rFonts w:ascii="Helvetica" w:hAnsi="Helvetica" w:cs="Helvetica"/>
+          <w:sz w:val="22"/>
+          <w:szCs w:val="22"/>
+          <w:lang w:val="en-US"/>
+        </w:rPr>
+        <w:t xml:space="preserve">foliage originated from </w:t>
+      </w:r>
+      <w:r>
+        <w:rPr>
+          <w:rFonts w:ascii="Helvetica" w:hAnsi="Helvetica" w:cs="Helvetica"/>
+          <w:sz w:val="22"/>
+          <w:szCs w:val="22"/>
+          <w:lang w:val="en-US"/>
+        </w:rPr>
+        <w:t>trees near Banchory, NW</w:t>
+      </w:r>
+      <w:r>
+        <w:rPr>
+          <w:rFonts w:ascii="Helvetica" w:hAnsi="Helvetica" w:cs="Helvetica"/>
+          <w:sz w:val="22"/>
+          <w:szCs w:val="22"/>
+          <w:lang w:val="en-US"/>
+        </w:rPr>
+        <w:t xml:space="preserve"> Scotland</w:t>
+      </w:r>
+      <w:commentRangeEnd w:id="19"/>
+      <w:r>
+        <w:rPr>
+          <w:rStyle w:val="CommentReference"/>
+        </w:rPr>
+        <w:commentReference w:id="19"/>
+      </w:r>
+      <w:r>
+        <w:rPr>
+          <w:rFonts w:ascii="Helvetica" w:hAnsi="Helvetica" w:cs="Helvetica"/>
+          <w:sz w:val="22"/>
+          <w:szCs w:val="22"/>
+          <w:lang w:val="en-US"/>
+        </w:rPr>
+        <w:t xml:space="preserve">. </w:t>
+      </w:r>
+      <w:r>
+        <w:rPr>
+          <w:rFonts w:ascii="Helvetica" w:hAnsi="Helvetica" w:cs="Helvetica"/>
+          <w:sz w:val="22"/>
+          <w:szCs w:val="22"/>
+          <w:lang w:val="en-US"/>
+        </w:rPr>
+        <w:t xml:space="preserve">(b) </w:t>
+      </w:r>
+      <w:r>
+        <w:rPr>
+          <w:rFonts w:ascii="Helvetica" w:hAnsi="Helvetica" w:cs="Helvetica"/>
+          <w:sz w:val="22"/>
+          <w:szCs w:val="22"/>
+          <w:lang w:val="en-US"/>
+        </w:rPr>
+        <w:t xml:space="preserve">Inter-annual variation in </w:t>
+      </w:r>
+      <w:r>
+        <w:rPr>
+          <w:rFonts w:ascii="Helvetica" w:hAnsi="Helvetica" w:cs="Helvetica"/>
+          <w:sz w:val="22"/>
+          <w:szCs w:val="22"/>
+          <w:lang w:val="en-US"/>
+        </w:rPr>
+        <w:t xml:space="preserve">relative timing between median egg hatch date of </w:t>
+      </w:r>
+      <w:r>
+        <w:rPr>
+          <w:rFonts w:ascii="Helvetica" w:hAnsi="Helvetica" w:cs="Helvetica"/>
+          <w:i/>
+          <w:sz w:val="22"/>
+          <w:szCs w:val="22"/>
+          <w:lang w:val="en-US"/>
+        </w:rPr>
+        <w:t>O</w:t>
+      </w:r>
+      <w:r>
+        <w:rPr>
+          <w:rFonts w:ascii="Helvetica" w:hAnsi="Helvetica" w:cs="Helvetica"/>
+          <w:i/>
+          <w:sz w:val="22"/>
+          <w:szCs w:val="22"/>
+          <w:lang w:val="en-US"/>
+        </w:rPr>
+        <w:t>.</w:t>
+      </w:r>
+      <w:r>
+        <w:rPr>
+          <w:rFonts w:ascii="Helvetica" w:hAnsi="Helvetica" w:cs="Helvetica"/>
+          <w:i/>
+          <w:sz w:val="22"/>
+          <w:szCs w:val="22"/>
+          <w:lang w:val="en-US"/>
+        </w:rPr>
+        <w:t xml:space="preserve"> brumata</w:t>
+      </w:r>
+      <w:r>
+        <w:rPr>
+          <w:rFonts w:ascii="Helvetica" w:hAnsi="Helvetica" w:cs="Helvetica"/>
+          <w:sz w:val="22"/>
+          <w:szCs w:val="22"/>
+          <w:lang w:val="en-US"/>
+        </w:rPr>
+        <w:t xml:space="preserve"> and the median bud opening date </w:t>
+      </w:r>
+      <w:r>
+        <w:rPr>
+          <w:rFonts w:ascii="Helvetica" w:hAnsi="Helvetica" w:cs="Helvetica"/>
+          <w:sz w:val="22"/>
+          <w:szCs w:val="22"/>
+          <w:lang w:val="en-US"/>
+        </w:rPr>
+        <w:t>of</w:t>
       </w:r>
       <w:r>
         <w:rPr>
@@ -10058,16 +9297,6 @@
       <w:r>
         <w:rPr>
           <w:rFonts w:ascii="Helvetica" w:hAnsi="Helvetica" w:cs="Helvetica"/>
-          <w:sz w:val="22"/>
-          <w:szCs w:val="22"/>
-          <w:lang w:val="en-US"/>
-        </w:rPr>
-        <w:t>(</w:t>
-      </w:r>
-      <w:proofErr w:type="spellStart"/>
-      <w:r>
-        <w:rPr>
-          <w:rFonts w:ascii="Helvetica" w:hAnsi="Helvetica" w:cs="Helvetica"/>
           <w:i/>
           <w:sz w:val="22"/>
           <w:szCs w:val="22"/>
@@ -10083,9 +9312,8 @@
           <w:szCs w:val="22"/>
           <w:lang w:val="en-US"/>
         </w:rPr>
-        <w:t>uercus</w:t>
-      </w:r>
-      <w:proofErr w:type="spellEnd"/>
+        <w:t>.</w:t>
+      </w:r>
       <w:r>
         <w:rPr>
           <w:rFonts w:ascii="Helvetica" w:hAnsi="Helvetica" w:cs="Helvetica"/>
@@ -10094,28 +9322,168 @@
           <w:szCs w:val="22"/>
           <w:lang w:val="en-US"/>
         </w:rPr>
+        <w:t xml:space="preserve"> robur</w:t>
+      </w:r>
+      <w:r>
+        <w:rPr>
+          <w:rFonts w:ascii="Helvetica" w:hAnsi="Helvetica" w:cs="Helvetica"/>
+          <w:sz w:val="22"/>
+          <w:szCs w:val="22"/>
+          <w:lang w:val="en-US"/>
+        </w:rPr>
+        <w:t xml:space="preserve"> from 1996-2005</w:t>
+      </w:r>
+      <w:r>
+        <w:rPr>
+          <w:rFonts w:ascii="Helvetica" w:hAnsi="Helvetica" w:cs="Helvetica"/>
+          <w:sz w:val="22"/>
+          <w:szCs w:val="22"/>
+          <w:lang w:val="en-US"/>
+        </w:rPr>
+        <w:t xml:space="preserve"> in the Netherlands</w:t>
+      </w:r>
+      <w:r>
+        <w:rPr>
+          <w:rFonts w:ascii="Helvetica" w:hAnsi="Helvetica" w:cs="Helvetica"/>
+          <w:sz w:val="22"/>
+          <w:szCs w:val="22"/>
+          <w:lang w:val="en-US"/>
+        </w:rPr>
+        <w:t>.</w:t>
+      </w:r>
+      <w:r>
+        <w:rPr>
+          <w:rFonts w:ascii="Helvetica" w:hAnsi="Helvetica" w:cs="Helvetica"/>
+          <w:sz w:val="22"/>
+          <w:szCs w:val="22"/>
+          <w:lang w:val="en-US"/>
+        </w:rPr>
         <w:t xml:space="preserve"> </w:t>
       </w:r>
-      <w:proofErr w:type="spellStart"/>
-      <w:r>
-        <w:rPr>
-          <w:rFonts w:ascii="Helvetica" w:hAnsi="Helvetica" w:cs="Helvetica"/>
-          <w:i/>
-          <w:sz w:val="22"/>
-          <w:szCs w:val="22"/>
-          <w:lang w:val="en-US"/>
-        </w:rPr>
-        <w:t>robur</w:t>
-      </w:r>
-      <w:proofErr w:type="spellEnd"/>
-      <w:r>
-        <w:rPr>
-          <w:rFonts w:ascii="Helvetica" w:hAnsi="Helvetica" w:cs="Helvetica"/>
-          <w:sz w:val="22"/>
-          <w:szCs w:val="22"/>
-          <w:lang w:val="en-US"/>
-        </w:rPr>
-        <w:t>)</w:t>
+      <w:r>
+        <w:rPr>
+          <w:rFonts w:ascii="Helvetica" w:hAnsi="Helvetica" w:cs="Helvetica"/>
+          <w:sz w:val="22"/>
+          <w:szCs w:val="22"/>
+          <w:lang w:val="en-US"/>
+        </w:rPr>
+        <w:t xml:space="preserve">Horizontal error bars represent </w:t>
+      </w:r>
+      <w:r>
+        <w:rPr>
+          <w:rFonts w:ascii="Helvetica" w:hAnsi="Helvetica" w:cs="Helvetica"/>
+          <w:sz w:val="22"/>
+          <w:szCs w:val="22"/>
+          <w:lang w:val="en-US"/>
+        </w:rPr>
+        <w:t>the lower and upper quartiles of the data</w:t>
+      </w:r>
+      <w:r>
+        <w:rPr>
+          <w:rFonts w:ascii="Helvetica" w:hAnsi="Helvetica" w:cs="Helvetica"/>
+          <w:sz w:val="22"/>
+          <w:szCs w:val="22"/>
+          <w:lang w:val="en-US"/>
+        </w:rPr>
+        <w:t xml:space="preserve">. </w:t>
+      </w:r>
+      <w:r>
+        <w:rPr>
+          <w:rFonts w:ascii="Helvetica" w:hAnsi="Helvetica" w:cs="Helvetica"/>
+          <w:sz w:val="22"/>
+          <w:szCs w:val="22"/>
+          <w:lang w:val="en-US"/>
+        </w:rPr>
+        <w:t xml:space="preserve">Raw data from the observational study was retrieved from VanAsch and Visser 2007 Figure 2. </w:t>
+      </w:r>
+      <w:commentRangeStart w:id="20"/>
+      <w:r>
+        <w:rPr>
+          <w:rFonts w:ascii="Helvetica" w:hAnsi="Helvetica" w:cs="Helvetica"/>
+          <w:sz w:val="22"/>
+          <w:szCs w:val="22"/>
+          <w:lang w:val="en-US"/>
+        </w:rPr>
+        <w:t>In this syst</w:t>
+      </w:r>
+      <w:r>
+        <w:rPr>
+          <w:rFonts w:ascii="Helvetica" w:hAnsi="Helvetica" w:cs="Helvetica"/>
+          <w:sz w:val="22"/>
+          <w:szCs w:val="22"/>
+          <w:lang w:val="en-US"/>
+        </w:rPr>
+        <w:t>em, negative values along the x-</w:t>
+      </w:r>
+      <w:r>
+        <w:rPr>
+          <w:rFonts w:ascii="Helvetica" w:hAnsi="Helvetica" w:cs="Helvetica"/>
+          <w:sz w:val="22"/>
+          <w:szCs w:val="22"/>
+          <w:lang w:val="en-US"/>
+        </w:rPr>
+        <w:t xml:space="preserve">axis denote </w:t>
+      </w:r>
+      <w:r>
+        <w:rPr>
+          <w:rFonts w:ascii="Helvetica" w:hAnsi="Helvetica" w:cs="Helvetica"/>
+          <w:sz w:val="22"/>
+          <w:szCs w:val="22"/>
+          <w:lang w:val="en-US"/>
+        </w:rPr>
+        <w:t xml:space="preserve">where </w:t>
+      </w:r>
+      <w:r>
+        <w:rPr>
+          <w:rFonts w:ascii="Helvetica" w:hAnsi="Helvetica" w:cs="Helvetica"/>
+          <w:sz w:val="22"/>
+          <w:szCs w:val="22"/>
+          <w:lang w:val="en-US"/>
+        </w:rPr>
+        <w:t xml:space="preserve">egg hatching </w:t>
+      </w:r>
+      <w:r>
+        <w:rPr>
+          <w:rFonts w:ascii="Helvetica" w:hAnsi="Helvetica" w:cs="Helvetica"/>
+          <w:sz w:val="22"/>
+          <w:szCs w:val="22"/>
+          <w:lang w:val="en-US"/>
+        </w:rPr>
+        <w:t xml:space="preserve">occurred </w:t>
+      </w:r>
+      <w:r>
+        <w:rPr>
+          <w:rFonts w:ascii="Helvetica" w:hAnsi="Helvetica" w:cs="Helvetica"/>
+          <w:sz w:val="22"/>
+          <w:szCs w:val="22"/>
+          <w:lang w:val="en-US"/>
+        </w:rPr>
+        <w:t>before bud opening, whereas posi</w:t>
+      </w:r>
+      <w:r>
+        <w:rPr>
+          <w:rFonts w:ascii="Helvetica" w:hAnsi="Helvetica" w:cs="Helvetica"/>
+          <w:sz w:val="22"/>
+          <w:szCs w:val="22"/>
+          <w:lang w:val="en-US"/>
+        </w:rPr>
+        <w:t>ti</w:t>
+      </w:r>
+      <w:r>
+        <w:rPr>
+          <w:rFonts w:ascii="Helvetica" w:hAnsi="Helvetica" w:cs="Helvetica"/>
+          <w:sz w:val="22"/>
+          <w:szCs w:val="22"/>
+          <w:lang w:val="en-US"/>
+        </w:rPr>
+        <w:t>ve values indicate egg hatching occurred after bud opening</w:t>
+      </w:r>
+      <w:commentRangeEnd w:id="20"/>
+      <w:r>
+        <w:rPr>
+          <w:rStyle w:val="CommentReference"/>
+        </w:rPr>
+        <w:commentReference w:id="20"/>
       </w:r>
       <w:r>
         <w:rPr>
@@ -10126,717 +9494,6 @@
         </w:rPr>
         <w:t>.</w:t>
       </w:r>
-      <w:proofErr w:type="gramEnd"/>
-      <w:r>
-        <w:rPr>
-          <w:rFonts w:ascii="Helvetica" w:hAnsi="Helvetica" w:cs="Helvetica"/>
-          <w:sz w:val="22"/>
-          <w:szCs w:val="22"/>
-          <w:lang w:val="en-US"/>
-        </w:rPr>
-        <w:t xml:space="preserve"> </w:t>
-      </w:r>
-      <w:r>
-        <w:rPr>
-          <w:rFonts w:ascii="Helvetica" w:hAnsi="Helvetica" w:cs="Helvetica"/>
-          <w:sz w:val="22"/>
-          <w:szCs w:val="22"/>
-          <w:lang w:val="en-US"/>
-        </w:rPr>
-        <w:t>(</w:t>
-      </w:r>
-      <w:commentRangeStart w:id="17"/>
-      <w:r>
-        <w:rPr>
-          <w:rFonts w:ascii="Helvetica" w:hAnsi="Helvetica" w:cs="Helvetica"/>
-          <w:sz w:val="22"/>
-          <w:szCs w:val="22"/>
-          <w:lang w:val="en-US"/>
-        </w:rPr>
-        <w:t xml:space="preserve">a) </w:t>
-      </w:r>
-      <w:r>
-        <w:rPr>
-          <w:rFonts w:ascii="Helvetica" w:hAnsi="Helvetica" w:cs="Helvetica"/>
-          <w:sz w:val="22"/>
-          <w:szCs w:val="22"/>
-          <w:lang w:val="en-US"/>
-        </w:rPr>
-        <w:t>Experimental raw</w:t>
-      </w:r>
-      <w:r>
-        <w:rPr>
-          <w:rFonts w:ascii="Helvetica" w:hAnsi="Helvetica" w:cs="Helvetica"/>
-          <w:sz w:val="22"/>
-          <w:szCs w:val="22"/>
-          <w:lang w:val="en-US"/>
-        </w:rPr>
-        <w:t xml:space="preserve"> data was obtained from</w:t>
-      </w:r>
-      <w:r>
-        <w:rPr>
-          <w:rFonts w:ascii="Helvetica" w:hAnsi="Helvetica" w:cs="Helvetica"/>
-          <w:sz w:val="22"/>
-          <w:szCs w:val="22"/>
-          <w:lang w:val="en-US"/>
-        </w:rPr>
-        <w:t xml:space="preserve"> </w:t>
-      </w:r>
-      <w:proofErr w:type="spellStart"/>
-      <w:r>
-        <w:rPr>
-          <w:rFonts w:ascii="Helvetica" w:hAnsi="Helvetica" w:cs="Helvetica"/>
-          <w:sz w:val="22"/>
-          <w:szCs w:val="22"/>
-          <w:lang w:val="en-US"/>
-        </w:rPr>
-        <w:t>Tikkanen</w:t>
-      </w:r>
-      <w:proofErr w:type="spellEnd"/>
-      <w:r>
-        <w:rPr>
-          <w:rFonts w:ascii="Helvetica" w:hAnsi="Helvetica" w:cs="Helvetica"/>
-          <w:sz w:val="22"/>
-          <w:szCs w:val="22"/>
-          <w:lang w:val="en-US"/>
-        </w:rPr>
-        <w:t xml:space="preserve"> and </w:t>
-      </w:r>
-      <w:proofErr w:type="spellStart"/>
-      <w:r>
-        <w:rPr>
-          <w:rFonts w:ascii="Helvetica" w:hAnsi="Helvetica" w:cs="Helvetica"/>
-          <w:sz w:val="22"/>
-          <w:szCs w:val="22"/>
-          <w:lang w:val="en-US"/>
-        </w:rPr>
-        <w:t>Julkunen-Tiitto</w:t>
-      </w:r>
-      <w:proofErr w:type="spellEnd"/>
-      <w:r>
-        <w:rPr>
-          <w:rFonts w:ascii="Helvetica" w:hAnsi="Helvetica" w:cs="Helvetica"/>
-          <w:sz w:val="22"/>
-          <w:szCs w:val="22"/>
-          <w:lang w:val="en-US"/>
-        </w:rPr>
-        <w:t xml:space="preserve"> (2003)</w:t>
-      </w:r>
-      <w:r>
-        <w:rPr>
-          <w:rFonts w:ascii="Helvetica" w:hAnsi="Helvetica" w:cs="Helvetica"/>
-          <w:sz w:val="22"/>
-          <w:szCs w:val="22"/>
-          <w:lang w:val="en-US"/>
-        </w:rPr>
-        <w:t xml:space="preserve"> and result from two </w:t>
-      </w:r>
-      <w:r>
-        <w:rPr>
-          <w:rFonts w:ascii="Helvetica" w:hAnsi="Helvetica" w:cs="Helvetica"/>
-          <w:sz w:val="22"/>
-          <w:szCs w:val="22"/>
-          <w:lang w:val="en-US"/>
-        </w:rPr>
-        <w:t>experiments</w:t>
-      </w:r>
-      <w:r>
-        <w:rPr>
-          <w:rFonts w:ascii="Helvetica" w:hAnsi="Helvetica" w:cs="Helvetica"/>
-          <w:sz w:val="22"/>
-          <w:szCs w:val="22"/>
-          <w:lang w:val="en-US"/>
-        </w:rPr>
-        <w:t xml:space="preserve"> (green, red points).</w:t>
-      </w:r>
-      <w:r>
-        <w:rPr>
-          <w:rFonts w:ascii="Helvetica" w:hAnsi="Helvetica" w:cs="Helvetica"/>
-          <w:sz w:val="22"/>
-          <w:szCs w:val="22"/>
-          <w:lang w:val="en-US"/>
-        </w:rPr>
-        <w:t xml:space="preserve"> </w:t>
-      </w:r>
-      <w:r>
-        <w:rPr>
-          <w:rFonts w:ascii="Helvetica" w:hAnsi="Helvetica" w:cs="Helvetica"/>
-          <w:sz w:val="22"/>
-          <w:szCs w:val="22"/>
-          <w:lang w:val="en-US"/>
-        </w:rPr>
-        <w:t>In the first experiment, the authors manipulated the number of days that neonates (i.e. early instar</w:t>
-      </w:r>
-      <w:r>
-        <w:rPr>
-          <w:rFonts w:ascii="Helvetica" w:hAnsi="Helvetica" w:cs="Helvetica"/>
-          <w:sz w:val="22"/>
-          <w:szCs w:val="22"/>
-          <w:lang w:val="en-US"/>
-        </w:rPr>
-        <w:t xml:space="preserve"> larvae</w:t>
-      </w:r>
-      <w:r>
-        <w:rPr>
-          <w:rFonts w:ascii="Helvetica" w:hAnsi="Helvetica" w:cs="Helvetica"/>
-          <w:sz w:val="22"/>
-          <w:szCs w:val="22"/>
-          <w:lang w:val="en-US"/>
-        </w:rPr>
-        <w:t>) spent without food (green points).</w:t>
-      </w:r>
-      <w:r>
-        <w:rPr>
-          <w:rFonts w:ascii="Helvetica" w:hAnsi="Helvetica" w:cs="Helvetica"/>
-          <w:sz w:val="22"/>
-          <w:szCs w:val="22"/>
-          <w:lang w:val="en-US"/>
-        </w:rPr>
-        <w:t xml:space="preserve"> I</w:t>
-      </w:r>
-      <w:r>
-        <w:rPr>
-          <w:rFonts w:ascii="Helvetica" w:hAnsi="Helvetica" w:cs="Helvetica"/>
-          <w:sz w:val="22"/>
-          <w:szCs w:val="22"/>
-          <w:lang w:val="en-US"/>
-        </w:rPr>
-        <w:t>n the second</w:t>
-      </w:r>
-      <w:r>
-        <w:rPr>
-          <w:rFonts w:ascii="Helvetica" w:hAnsi="Helvetica" w:cs="Helvetica"/>
-          <w:sz w:val="22"/>
-          <w:szCs w:val="22"/>
-          <w:lang w:val="en-US"/>
-        </w:rPr>
-        <w:t xml:space="preserve"> experiment</w:t>
-      </w:r>
-      <w:r>
-        <w:rPr>
-          <w:rFonts w:ascii="Helvetica" w:hAnsi="Helvetica" w:cs="Helvetica"/>
-          <w:sz w:val="22"/>
-          <w:szCs w:val="22"/>
-          <w:lang w:val="en-US"/>
-        </w:rPr>
-        <w:t xml:space="preserve">, they manipulated the </w:t>
-      </w:r>
-      <w:r>
-        <w:rPr>
-          <w:rFonts w:ascii="Helvetica" w:hAnsi="Helvetica" w:cs="Helvetica"/>
-          <w:sz w:val="22"/>
-          <w:szCs w:val="22"/>
-          <w:lang w:val="en-US"/>
-        </w:rPr>
-        <w:t>emergence times of larvae</w:t>
-      </w:r>
-      <w:r>
-        <w:rPr>
-          <w:rFonts w:ascii="Helvetica" w:hAnsi="Helvetica" w:cs="Helvetica"/>
-          <w:sz w:val="22"/>
-          <w:szCs w:val="22"/>
-          <w:lang w:val="en-US"/>
-        </w:rPr>
-        <w:t xml:space="preserve">. </w:t>
-      </w:r>
-      <w:r>
-        <w:rPr>
-          <w:rFonts w:ascii="Helvetica" w:hAnsi="Helvetica" w:cs="Helvetica"/>
-          <w:sz w:val="22"/>
-          <w:szCs w:val="22"/>
-          <w:lang w:val="en-US"/>
-        </w:rPr>
-        <w:t xml:space="preserve">There were four cohorts, each separated by intervals of 3-5 days. </w:t>
-      </w:r>
-      <w:r>
-        <w:rPr>
-          <w:rFonts w:ascii="Helvetica" w:hAnsi="Helvetica" w:cs="Helvetica"/>
-          <w:sz w:val="22"/>
-          <w:szCs w:val="22"/>
-          <w:lang w:val="en-US"/>
-        </w:rPr>
-        <w:t xml:space="preserve">All </w:t>
-      </w:r>
-      <w:r>
-        <w:rPr>
-          <w:rFonts w:ascii="Helvetica" w:hAnsi="Helvetica" w:cs="Helvetica"/>
-          <w:i/>
-          <w:sz w:val="22"/>
-          <w:szCs w:val="22"/>
-          <w:lang w:val="en-US"/>
-        </w:rPr>
-        <w:t>O</w:t>
-      </w:r>
-      <w:r>
-        <w:rPr>
-          <w:rFonts w:ascii="Helvetica" w:hAnsi="Helvetica" w:cs="Helvetica"/>
-          <w:i/>
-          <w:sz w:val="22"/>
-          <w:szCs w:val="22"/>
-          <w:lang w:val="en-US"/>
-        </w:rPr>
-        <w:t>.</w:t>
-      </w:r>
-      <w:r>
-        <w:rPr>
-          <w:rFonts w:ascii="Helvetica" w:hAnsi="Helvetica" w:cs="Helvetica"/>
-          <w:i/>
-          <w:sz w:val="22"/>
-          <w:szCs w:val="22"/>
-          <w:lang w:val="en-US"/>
-        </w:rPr>
-        <w:t xml:space="preserve"> </w:t>
-      </w:r>
-      <w:proofErr w:type="spellStart"/>
-      <w:r>
-        <w:rPr>
-          <w:rFonts w:ascii="Helvetica" w:hAnsi="Helvetica" w:cs="Helvetica"/>
-          <w:i/>
-          <w:sz w:val="22"/>
-          <w:szCs w:val="22"/>
-          <w:lang w:val="en-US"/>
-        </w:rPr>
-        <w:t>brumata</w:t>
-      </w:r>
-      <w:proofErr w:type="spellEnd"/>
-      <w:r>
-        <w:rPr>
-          <w:rFonts w:ascii="Helvetica" w:hAnsi="Helvetica" w:cs="Helvetica"/>
-          <w:sz w:val="22"/>
-          <w:szCs w:val="22"/>
-          <w:lang w:val="en-US"/>
-        </w:rPr>
-        <w:t xml:space="preserve"> eggs originated from laboratory stock originally from Turku, Finland </w:t>
-      </w:r>
-      <w:r>
-        <w:rPr>
-          <w:rFonts w:ascii="Helvetica" w:hAnsi="Helvetica" w:cs="Helvetica"/>
-          <w:sz w:val="22"/>
-          <w:szCs w:val="22"/>
-          <w:lang w:val="en-US"/>
-        </w:rPr>
-        <w:t xml:space="preserve">whereas </w:t>
-      </w:r>
-      <w:r>
-        <w:rPr>
-          <w:rFonts w:ascii="Helvetica" w:hAnsi="Helvetica" w:cs="Helvetica"/>
-          <w:sz w:val="22"/>
-          <w:szCs w:val="22"/>
-          <w:lang w:val="en-US"/>
-        </w:rPr>
-        <w:t xml:space="preserve">the </w:t>
-      </w:r>
-      <w:r>
-        <w:rPr>
-          <w:rFonts w:ascii="Helvetica" w:hAnsi="Helvetica" w:cs="Helvetica"/>
-          <w:sz w:val="22"/>
-          <w:szCs w:val="22"/>
-          <w:lang w:val="en-US"/>
-        </w:rPr>
-        <w:t xml:space="preserve">foliage originated from </w:t>
-      </w:r>
-      <w:r>
-        <w:rPr>
-          <w:rFonts w:ascii="Helvetica" w:hAnsi="Helvetica" w:cs="Helvetica"/>
-          <w:sz w:val="22"/>
-          <w:szCs w:val="22"/>
-          <w:lang w:val="en-US"/>
-        </w:rPr>
-        <w:t xml:space="preserve">trees near </w:t>
-      </w:r>
-      <w:proofErr w:type="spellStart"/>
-      <w:r>
-        <w:rPr>
-          <w:rFonts w:ascii="Helvetica" w:hAnsi="Helvetica" w:cs="Helvetica"/>
-          <w:sz w:val="22"/>
-          <w:szCs w:val="22"/>
-          <w:lang w:val="en-US"/>
-        </w:rPr>
-        <w:t>Banchory</w:t>
-      </w:r>
-      <w:proofErr w:type="spellEnd"/>
-      <w:r>
-        <w:rPr>
-          <w:rFonts w:ascii="Helvetica" w:hAnsi="Helvetica" w:cs="Helvetica"/>
-          <w:sz w:val="22"/>
-          <w:szCs w:val="22"/>
-          <w:lang w:val="en-US"/>
-        </w:rPr>
-        <w:t>, NW</w:t>
-      </w:r>
-      <w:r>
-        <w:rPr>
-          <w:rFonts w:ascii="Helvetica" w:hAnsi="Helvetica" w:cs="Helvetica"/>
-          <w:sz w:val="22"/>
-          <w:szCs w:val="22"/>
-          <w:lang w:val="en-US"/>
-        </w:rPr>
-        <w:t xml:space="preserve"> Scotland</w:t>
-      </w:r>
-      <w:commentRangeEnd w:id="17"/>
-      <w:r>
-        <w:rPr>
-          <w:rStyle w:val="CommentReference"/>
-        </w:rPr>
-        <w:commentReference w:id="17"/>
-      </w:r>
-      <w:r>
-        <w:rPr>
-          <w:rFonts w:ascii="Helvetica" w:hAnsi="Helvetica" w:cs="Helvetica"/>
-          <w:sz w:val="22"/>
-          <w:szCs w:val="22"/>
-          <w:lang w:val="en-US"/>
-        </w:rPr>
-        <w:t xml:space="preserve">. </w:t>
-      </w:r>
-      <w:r>
-        <w:rPr>
-          <w:rFonts w:ascii="Helvetica" w:hAnsi="Helvetica" w:cs="Helvetica"/>
-          <w:sz w:val="22"/>
-          <w:szCs w:val="22"/>
-          <w:lang w:val="en-US"/>
-        </w:rPr>
-        <w:t xml:space="preserve">(b) </w:t>
-      </w:r>
-      <w:r>
-        <w:rPr>
-          <w:rFonts w:ascii="Helvetica" w:hAnsi="Helvetica" w:cs="Helvetica"/>
-          <w:sz w:val="22"/>
-          <w:szCs w:val="22"/>
-          <w:lang w:val="en-US"/>
-        </w:rPr>
-        <w:t xml:space="preserve">Inter-annual variation in </w:t>
-      </w:r>
-      <w:r>
-        <w:rPr>
-          <w:rFonts w:ascii="Helvetica" w:hAnsi="Helvetica" w:cs="Helvetica"/>
-          <w:sz w:val="22"/>
-          <w:szCs w:val="22"/>
-          <w:lang w:val="en-US"/>
-        </w:rPr>
-        <w:t xml:space="preserve">relative timing between median egg hatch date of </w:t>
-      </w:r>
-      <w:r>
-        <w:rPr>
-          <w:rFonts w:ascii="Helvetica" w:hAnsi="Helvetica" w:cs="Helvetica"/>
-          <w:i/>
-          <w:sz w:val="22"/>
-          <w:szCs w:val="22"/>
-          <w:lang w:val="en-US"/>
-        </w:rPr>
-        <w:t>O</w:t>
-      </w:r>
-      <w:r>
-        <w:rPr>
-          <w:rFonts w:ascii="Helvetica" w:hAnsi="Helvetica" w:cs="Helvetica"/>
-          <w:i/>
-          <w:sz w:val="22"/>
-          <w:szCs w:val="22"/>
-          <w:lang w:val="en-US"/>
-        </w:rPr>
-        <w:t>.</w:t>
-      </w:r>
-      <w:r>
-        <w:rPr>
-          <w:rFonts w:ascii="Helvetica" w:hAnsi="Helvetica" w:cs="Helvetica"/>
-          <w:i/>
-          <w:sz w:val="22"/>
-          <w:szCs w:val="22"/>
-          <w:lang w:val="en-US"/>
-        </w:rPr>
-        <w:t xml:space="preserve"> </w:t>
-      </w:r>
-      <w:proofErr w:type="spellStart"/>
-      <w:r>
-        <w:rPr>
-          <w:rFonts w:ascii="Helvetica" w:hAnsi="Helvetica" w:cs="Helvetica"/>
-          <w:i/>
-          <w:sz w:val="22"/>
-          <w:szCs w:val="22"/>
-          <w:lang w:val="en-US"/>
-        </w:rPr>
-        <w:t>brumata</w:t>
-      </w:r>
-      <w:proofErr w:type="spellEnd"/>
-      <w:r>
-        <w:rPr>
-          <w:rFonts w:ascii="Helvetica" w:hAnsi="Helvetica" w:cs="Helvetica"/>
-          <w:sz w:val="22"/>
-          <w:szCs w:val="22"/>
-          <w:lang w:val="en-US"/>
-        </w:rPr>
-        <w:t xml:space="preserve"> and the median bud opening date </w:t>
-      </w:r>
-      <w:r>
-        <w:rPr>
-          <w:rFonts w:ascii="Helvetica" w:hAnsi="Helvetica" w:cs="Helvetica"/>
-          <w:sz w:val="22"/>
-          <w:szCs w:val="22"/>
-          <w:lang w:val="en-US"/>
-        </w:rPr>
-        <w:t>of</w:t>
-      </w:r>
-      <w:r>
-        <w:rPr>
-          <w:rFonts w:ascii="Helvetica" w:hAnsi="Helvetica" w:cs="Helvetica"/>
-          <w:sz w:val="22"/>
-          <w:szCs w:val="22"/>
-          <w:lang w:val="en-US"/>
-        </w:rPr>
-        <w:t xml:space="preserve"> </w:t>
-      </w:r>
-      <w:r>
-        <w:rPr>
-          <w:rFonts w:ascii="Helvetica" w:hAnsi="Helvetica" w:cs="Helvetica"/>
-          <w:i/>
-          <w:sz w:val="22"/>
-          <w:szCs w:val="22"/>
-          <w:lang w:val="en-US"/>
-        </w:rPr>
-        <w:t>Q</w:t>
-      </w:r>
-      <w:r>
-        <w:rPr>
-          <w:rFonts w:ascii="Helvetica" w:hAnsi="Helvetica" w:cs="Helvetica"/>
-          <w:i/>
-          <w:sz w:val="22"/>
-          <w:szCs w:val="22"/>
-          <w:lang w:val="en-US"/>
-        </w:rPr>
-        <w:t>.</w:t>
-      </w:r>
-      <w:r>
-        <w:rPr>
-          <w:rFonts w:ascii="Helvetica" w:hAnsi="Helvetica" w:cs="Helvetica"/>
-          <w:i/>
-          <w:sz w:val="22"/>
-          <w:szCs w:val="22"/>
-          <w:lang w:val="en-US"/>
-        </w:rPr>
-        <w:t xml:space="preserve"> </w:t>
-      </w:r>
-      <w:proofErr w:type="spellStart"/>
-      <w:r>
-        <w:rPr>
-          <w:rFonts w:ascii="Helvetica" w:hAnsi="Helvetica" w:cs="Helvetica"/>
-          <w:i/>
-          <w:sz w:val="22"/>
-          <w:szCs w:val="22"/>
-          <w:lang w:val="en-US"/>
-        </w:rPr>
-        <w:t>robur</w:t>
-      </w:r>
-      <w:proofErr w:type="spellEnd"/>
-      <w:r>
-        <w:rPr>
-          <w:rFonts w:ascii="Helvetica" w:hAnsi="Helvetica" w:cs="Helvetica"/>
-          <w:sz w:val="22"/>
-          <w:szCs w:val="22"/>
-          <w:lang w:val="en-US"/>
-        </w:rPr>
-        <w:t xml:space="preserve"> from 1996-2005</w:t>
-      </w:r>
-      <w:r>
-        <w:rPr>
-          <w:rFonts w:ascii="Helvetica" w:hAnsi="Helvetica" w:cs="Helvetica"/>
-          <w:sz w:val="22"/>
-          <w:szCs w:val="22"/>
-          <w:lang w:val="en-US"/>
-        </w:rPr>
-        <w:t xml:space="preserve"> in the Netherlands</w:t>
-      </w:r>
-      <w:r>
-        <w:rPr>
-          <w:rFonts w:ascii="Helvetica" w:hAnsi="Helvetica" w:cs="Helvetica"/>
-          <w:sz w:val="22"/>
-          <w:szCs w:val="22"/>
-          <w:lang w:val="en-US"/>
-        </w:rPr>
-        <w:t>.</w:t>
-      </w:r>
-      <w:r>
-        <w:rPr>
-          <w:rFonts w:ascii="Helvetica" w:hAnsi="Helvetica" w:cs="Helvetica"/>
-          <w:sz w:val="22"/>
-          <w:szCs w:val="22"/>
-          <w:lang w:val="en-US"/>
-        </w:rPr>
-        <w:t xml:space="preserve"> </w:t>
-      </w:r>
-      <w:r>
-        <w:rPr>
-          <w:rFonts w:ascii="Helvetica" w:hAnsi="Helvetica" w:cs="Helvetica"/>
-          <w:sz w:val="22"/>
-          <w:szCs w:val="22"/>
-          <w:lang w:val="en-US"/>
-        </w:rPr>
-        <w:t xml:space="preserve">Horizontal error bars represent </w:t>
-      </w:r>
-      <w:r>
-        <w:rPr>
-          <w:rFonts w:ascii="Helvetica" w:hAnsi="Helvetica" w:cs="Helvetica"/>
-          <w:sz w:val="22"/>
-          <w:szCs w:val="22"/>
-          <w:lang w:val="en-US"/>
-        </w:rPr>
-        <w:t>the lower and upper quartiles of the data</w:t>
-      </w:r>
-      <w:r>
-        <w:rPr>
-          <w:rFonts w:ascii="Helvetica" w:hAnsi="Helvetica" w:cs="Helvetica"/>
-          <w:sz w:val="22"/>
-          <w:szCs w:val="22"/>
-          <w:lang w:val="en-US"/>
-        </w:rPr>
-        <w:t xml:space="preserve">. </w:t>
-      </w:r>
-      <w:r>
-        <w:rPr>
-          <w:rFonts w:ascii="Helvetica" w:hAnsi="Helvetica" w:cs="Helvetica"/>
-          <w:sz w:val="22"/>
-          <w:szCs w:val="22"/>
-          <w:lang w:val="en-US"/>
-        </w:rPr>
-        <w:t xml:space="preserve">Raw data from the observational study was retrieved from </w:t>
-      </w:r>
-      <w:proofErr w:type="spellStart"/>
-      <w:r>
-        <w:rPr>
-          <w:rFonts w:ascii="Helvetica" w:hAnsi="Helvetica" w:cs="Helvetica"/>
-          <w:sz w:val="22"/>
-          <w:szCs w:val="22"/>
-          <w:lang w:val="en-US"/>
-        </w:rPr>
-        <w:t>VanAsch</w:t>
-      </w:r>
-      <w:proofErr w:type="spellEnd"/>
-      <w:r>
-        <w:rPr>
-          <w:rFonts w:ascii="Helvetica" w:hAnsi="Helvetica" w:cs="Helvetica"/>
-          <w:sz w:val="22"/>
-          <w:szCs w:val="22"/>
-          <w:lang w:val="en-US"/>
-        </w:rPr>
-        <w:t xml:space="preserve"> and </w:t>
-      </w:r>
-      <w:proofErr w:type="spellStart"/>
-      <w:r>
-        <w:rPr>
-          <w:rFonts w:ascii="Helvetica" w:hAnsi="Helvetica" w:cs="Helvetica"/>
-          <w:sz w:val="22"/>
-          <w:szCs w:val="22"/>
-          <w:lang w:val="en-US"/>
-        </w:rPr>
-        <w:t>Visser</w:t>
-      </w:r>
-      <w:proofErr w:type="spellEnd"/>
-      <w:r>
-        <w:rPr>
-          <w:rFonts w:ascii="Helvetica" w:hAnsi="Helvetica" w:cs="Helvetica"/>
-          <w:sz w:val="22"/>
-          <w:szCs w:val="22"/>
-          <w:lang w:val="en-US"/>
-        </w:rPr>
-        <w:t xml:space="preserve"> 2007 Figure 2. </w:t>
-      </w:r>
-      <w:commentRangeStart w:id="18"/>
-      <w:r>
-        <w:rPr>
-          <w:rFonts w:ascii="Helvetica" w:hAnsi="Helvetica" w:cs="Helvetica"/>
-          <w:sz w:val="22"/>
-          <w:szCs w:val="22"/>
-          <w:lang w:val="en-US"/>
-        </w:rPr>
-        <w:t>In this syst</w:t>
-      </w:r>
-      <w:r>
-        <w:rPr>
-          <w:rFonts w:ascii="Helvetica" w:hAnsi="Helvetica" w:cs="Helvetica"/>
-          <w:sz w:val="22"/>
-          <w:szCs w:val="22"/>
-          <w:lang w:val="en-US"/>
-        </w:rPr>
-        <w:t>em, negative values along the x-</w:t>
-      </w:r>
-      <w:r>
-        <w:rPr>
-          <w:rFonts w:ascii="Helvetica" w:hAnsi="Helvetica" w:cs="Helvetica"/>
-          <w:sz w:val="22"/>
-          <w:szCs w:val="22"/>
-          <w:lang w:val="en-US"/>
-        </w:rPr>
-        <w:t xml:space="preserve">axis denote </w:t>
-      </w:r>
-      <w:r>
-        <w:rPr>
-          <w:rFonts w:ascii="Helvetica" w:hAnsi="Helvetica" w:cs="Helvetica"/>
-          <w:sz w:val="22"/>
-          <w:szCs w:val="22"/>
-          <w:lang w:val="en-US"/>
-        </w:rPr>
-        <w:t xml:space="preserve">where </w:t>
-      </w:r>
-      <w:r>
-        <w:rPr>
-          <w:rFonts w:ascii="Helvetica" w:hAnsi="Helvetica" w:cs="Helvetica"/>
-          <w:sz w:val="22"/>
-          <w:szCs w:val="22"/>
-          <w:lang w:val="en-US"/>
-        </w:rPr>
-        <w:t xml:space="preserve">egg hatching </w:t>
-      </w:r>
-      <w:r>
-        <w:rPr>
-          <w:rFonts w:ascii="Helvetica" w:hAnsi="Helvetica" w:cs="Helvetica"/>
-          <w:sz w:val="22"/>
-          <w:szCs w:val="22"/>
-          <w:lang w:val="en-US"/>
-        </w:rPr>
-        <w:t xml:space="preserve">occurred </w:t>
-      </w:r>
-      <w:r>
-        <w:rPr>
-          <w:rFonts w:ascii="Helvetica" w:hAnsi="Helvetica" w:cs="Helvetica"/>
-          <w:sz w:val="22"/>
-          <w:szCs w:val="22"/>
-          <w:lang w:val="en-US"/>
-        </w:rPr>
-        <w:t>before bud opening, whereas posi</w:t>
-      </w:r>
-      <w:r>
-        <w:rPr>
-          <w:rFonts w:ascii="Helvetica" w:hAnsi="Helvetica" w:cs="Helvetica"/>
-          <w:sz w:val="22"/>
-          <w:szCs w:val="22"/>
-          <w:lang w:val="en-US"/>
-        </w:rPr>
-        <w:t>ti</w:t>
-      </w:r>
-      <w:r>
-        <w:rPr>
-          <w:rFonts w:ascii="Helvetica" w:hAnsi="Helvetica" w:cs="Helvetica"/>
-          <w:sz w:val="22"/>
-          <w:szCs w:val="22"/>
-          <w:lang w:val="en-US"/>
-        </w:rPr>
-        <w:t>ve values indicate egg hatching occurred after bud opening</w:t>
-      </w:r>
-      <w:commentRangeEnd w:id="18"/>
-      <w:r>
-        <w:rPr>
-          <w:rStyle w:val="CommentReference"/>
-        </w:rPr>
-        <w:commentReference w:id="18"/>
-      </w:r>
-      <w:r>
-        <w:rPr>
-          <w:rFonts w:ascii="Helvetica" w:hAnsi="Helvetica" w:cs="Helvetica"/>
-          <w:sz w:val="22"/>
-          <w:szCs w:val="22"/>
-          <w:lang w:val="en-US"/>
-        </w:rPr>
-        <w:t>.</w:t>
-      </w:r>
     </w:p>
     <w:p>
       <w:pPr>
@@ -10892,27 +9549,7 @@
           <w:szCs w:val="22"/>
           <w:lang w:val="en-US"/>
         </w:rPr>
-        <w:t xml:space="preserve"> </w:t>
-      </w:r>
-      <w:proofErr w:type="gramStart"/>
-      <w:r>
-        <w:rPr>
-          <w:rFonts w:ascii="Helvetica" w:hAnsi="Helvetica" w:cs="Helvetica"/>
-          <w:sz w:val="22"/>
-          <w:szCs w:val="22"/>
-          <w:lang w:val="en-US"/>
-        </w:rPr>
-        <w:t>great</w:t>
-      </w:r>
-      <w:proofErr w:type="gramEnd"/>
-      <w:r>
-        <w:rPr>
-          <w:rFonts w:ascii="Helvetica" w:hAnsi="Helvetica" w:cs="Helvetica"/>
-          <w:sz w:val="22"/>
-          <w:szCs w:val="22"/>
-          <w:lang w:val="en-US"/>
-        </w:rPr>
-        <w:t xml:space="preserve"> tit and winter moth</w:t>
+        <w:t xml:space="preserve"> great tit and winter moth</w:t>
       </w:r>
     </w:p>
     <w:p>
@@ -10936,27 +9573,7 @@
           <w:szCs w:val="22"/>
           <w:lang w:val="en-US"/>
         </w:rPr>
-        <w:t xml:space="preserve">Nilsson and </w:t>
-      </w:r>
-      <w:proofErr w:type="spellStart"/>
-      <w:r>
-        <w:rPr>
-          <w:rFonts w:ascii="Helvetica" w:hAnsi="Helvetica" w:cs="Helvetica"/>
-          <w:sz w:val="22"/>
-          <w:szCs w:val="22"/>
-          <w:lang w:val="en-US"/>
-        </w:rPr>
-        <w:t>Kallander</w:t>
-      </w:r>
-      <w:proofErr w:type="spellEnd"/>
-      <w:r>
-        <w:rPr>
-          <w:rFonts w:ascii="Helvetica" w:hAnsi="Helvetica" w:cs="Helvetica"/>
-          <w:sz w:val="22"/>
-          <w:szCs w:val="22"/>
-          <w:lang w:val="en-US"/>
-        </w:rPr>
-        <w:t xml:space="preserve"> 2006- compared breeding phenology of great tit between coastal and inland sites where budburst differs by a week</w:t>
+        <w:t>Nilsson and Kallander 2006- compared breeding phenology of great tit between coastal and inland sites where budburst differs by a week</w:t>
       </w:r>
     </w:p>
     <w:p>
@@ -10973,45 +9590,14 @@
           <w:lang w:val="en-US"/>
         </w:rPr>
       </w:pPr>
-      <w:proofErr w:type="spellStart"/>
-      <w:r>
-        <w:rPr>
-          <w:rFonts w:ascii="Helvetica" w:hAnsi="Helvetica" w:cs="Helvetica"/>
-          <w:sz w:val="22"/>
-          <w:szCs w:val="22"/>
-          <w:lang w:val="en-US"/>
-        </w:rPr>
-        <w:t>Visser</w:t>
-      </w:r>
-      <w:proofErr w:type="spellEnd"/>
-      <w:r>
-        <w:rPr>
-          <w:rFonts w:ascii="Helvetica" w:hAnsi="Helvetica" w:cs="Helvetica"/>
-          <w:sz w:val="22"/>
-          <w:szCs w:val="22"/>
-          <w:lang w:val="en-US"/>
-        </w:rPr>
-        <w:t xml:space="preserve"> et al. </w:t>
-      </w:r>
-      <w:proofErr w:type="spellStart"/>
-      <w:r>
-        <w:rPr>
-          <w:rFonts w:ascii="Helvetica" w:hAnsi="Helvetica" w:cs="Helvetica"/>
-          <w:sz w:val="22"/>
-          <w:szCs w:val="22"/>
-          <w:lang w:val="en-US"/>
-        </w:rPr>
-        <w:t>Oecologia</w:t>
-      </w:r>
-      <w:proofErr w:type="spellEnd"/>
-      <w:r>
-        <w:rPr>
-          <w:rFonts w:ascii="Helvetica" w:hAnsi="Helvetica" w:cs="Helvetica"/>
-          <w:sz w:val="22"/>
-          <w:szCs w:val="22"/>
-          <w:lang w:val="en-US"/>
-        </w:rPr>
-        <w:t xml:space="preserve"> 2006- measured caterpillar and lay dates for 20 years (no experiment)</w:t>
+      <w:r>
+        <w:rPr>
+          <w:rFonts w:ascii="Helvetica" w:hAnsi="Helvetica" w:cs="Helvetica"/>
+          <w:sz w:val="22"/>
+          <w:szCs w:val="22"/>
+          <w:lang w:val="en-US"/>
+        </w:rPr>
+        <w:t>Visser et al. Oecologia 2006- measured caterpillar and lay dates for 20 years (no experiment)</w:t>
       </w:r>
     </w:p>
     <w:p>
@@ -11035,27 +9621,7 @@
           <w:szCs w:val="22"/>
           <w:lang w:val="en-US"/>
         </w:rPr>
-        <w:t xml:space="preserve">Van </w:t>
-      </w:r>
-      <w:proofErr w:type="spellStart"/>
-      <w:r>
-        <w:rPr>
-          <w:rFonts w:ascii="Helvetica" w:hAnsi="Helvetica" w:cs="Helvetica"/>
-          <w:sz w:val="22"/>
-          <w:szCs w:val="22"/>
-          <w:lang w:val="en-US"/>
-        </w:rPr>
-        <w:t>Noordwijk</w:t>
-      </w:r>
-      <w:proofErr w:type="spellEnd"/>
-      <w:r>
-        <w:rPr>
-          <w:rFonts w:ascii="Helvetica" w:hAnsi="Helvetica" w:cs="Helvetica"/>
-          <w:sz w:val="22"/>
-          <w:szCs w:val="22"/>
-          <w:lang w:val="en-US"/>
-        </w:rPr>
-        <w:t xml:space="preserve"> et al. 1995 – 1948-1972, 1975, 1980, 1982-1986</w:t>
+        <w:t>Van Noordwijk et al. 1995 – 1948-1972, 1975, 1980, 1982-1986</w:t>
       </w:r>
       <w:r>
         <w:rPr>
@@ -11081,25 +9647,14 @@
           <w:lang w:val="en-US"/>
         </w:rPr>
       </w:pPr>
-      <w:proofErr w:type="spellStart"/>
-      <w:r>
-        <w:rPr>
-          <w:rFonts w:ascii="Helvetica" w:hAnsi="Helvetica" w:cs="Helvetica"/>
-          <w:sz w:val="22"/>
-          <w:szCs w:val="22"/>
-          <w:lang w:val="en-US"/>
-        </w:rPr>
-        <w:t>Visser</w:t>
-      </w:r>
-      <w:proofErr w:type="spellEnd"/>
-      <w:r>
-        <w:rPr>
-          <w:rFonts w:ascii="Helvetica" w:hAnsi="Helvetica" w:cs="Helvetica"/>
-          <w:sz w:val="22"/>
-          <w:szCs w:val="22"/>
-          <w:lang w:val="en-US"/>
-        </w:rPr>
-        <w:t xml:space="preserve"> et al. 1998- observational study 1973-1995</w:t>
+      <w:r>
+        <w:rPr>
+          <w:rFonts w:ascii="Helvetica" w:hAnsi="Helvetica" w:cs="Helvetica"/>
+          <w:sz w:val="22"/>
+          <w:szCs w:val="22"/>
+          <w:lang w:val="en-US"/>
+        </w:rPr>
+        <w:t>Visser et al. 1998- observational study 1973-1995</w:t>
       </w:r>
     </w:p>
     <w:p>
@@ -11123,27 +9678,7 @@
           <w:szCs w:val="22"/>
           <w:lang w:val="en-US"/>
         </w:rPr>
-        <w:t>Bauer et al. 2016- observational study 1961-2007 (</w:t>
-      </w:r>
-      <w:proofErr w:type="spellStart"/>
-      <w:r>
-        <w:rPr>
-          <w:rFonts w:ascii="Helvetica" w:hAnsi="Helvetica" w:cs="Helvetica"/>
-          <w:sz w:val="22"/>
-          <w:szCs w:val="22"/>
-          <w:lang w:val="en-US"/>
-        </w:rPr>
-        <w:t>Czeck</w:t>
-      </w:r>
-      <w:proofErr w:type="spellEnd"/>
-      <w:r>
-        <w:rPr>
-          <w:rFonts w:ascii="Helvetica" w:hAnsi="Helvetica" w:cs="Helvetica"/>
-          <w:sz w:val="22"/>
-          <w:szCs w:val="22"/>
-          <w:lang w:val="en-US"/>
-        </w:rPr>
-        <w:t>)</w:t>
+        <w:t>Bauer et al. 2016- observational study 1961-2007 (Czeck)</w:t>
       </w:r>
     </w:p>
     <w:p>
@@ -11181,27 +9716,7 @@
           <w:szCs w:val="22"/>
           <w:lang w:val="en-US"/>
         </w:rPr>
-        <w:t xml:space="preserve"> </w:t>
-      </w:r>
-      <w:proofErr w:type="gramStart"/>
-      <w:r>
-        <w:rPr>
-          <w:rFonts w:ascii="Helvetica" w:hAnsi="Helvetica" w:cs="Helvetica"/>
-          <w:sz w:val="22"/>
-          <w:szCs w:val="22"/>
-          <w:lang w:val="en-US"/>
-        </w:rPr>
-        <w:t>winter</w:t>
-      </w:r>
-      <w:proofErr w:type="gramEnd"/>
-      <w:r>
-        <w:rPr>
-          <w:rFonts w:ascii="Helvetica" w:hAnsi="Helvetica" w:cs="Helvetica"/>
-          <w:sz w:val="22"/>
-          <w:szCs w:val="22"/>
-          <w:lang w:val="en-US"/>
-        </w:rPr>
-        <w:t xml:space="preserve"> moth</w:t>
+        <w:t xml:space="preserve"> winter moth</w:t>
       </w:r>
       <w:r>
         <w:rPr>
@@ -11227,45 +9742,14 @@
           <w:lang w:val="en-US"/>
         </w:rPr>
       </w:pPr>
-      <w:proofErr w:type="spellStart"/>
-      <w:r>
-        <w:rPr>
-          <w:rFonts w:ascii="Helvetica" w:hAnsi="Helvetica" w:cs="Helvetica"/>
-          <w:sz w:val="22"/>
-          <w:szCs w:val="22"/>
-          <w:lang w:val="en-US"/>
-        </w:rPr>
-        <w:t>Visser</w:t>
-      </w:r>
-      <w:proofErr w:type="spellEnd"/>
-      <w:r>
-        <w:rPr>
-          <w:rFonts w:ascii="Helvetica" w:hAnsi="Helvetica" w:cs="Helvetica"/>
-          <w:sz w:val="22"/>
-          <w:szCs w:val="22"/>
-          <w:lang w:val="en-US"/>
-        </w:rPr>
-        <w:t xml:space="preserve"> and </w:t>
-      </w:r>
-      <w:proofErr w:type="spellStart"/>
-      <w:r>
-        <w:rPr>
-          <w:rFonts w:ascii="Helvetica" w:hAnsi="Helvetica" w:cs="Helvetica"/>
-          <w:sz w:val="22"/>
-          <w:szCs w:val="22"/>
-          <w:lang w:val="en-US"/>
-        </w:rPr>
-        <w:t>Holleman</w:t>
-      </w:r>
-      <w:proofErr w:type="spellEnd"/>
-      <w:r>
-        <w:rPr>
-          <w:rFonts w:ascii="Helvetica" w:hAnsi="Helvetica" w:cs="Helvetica"/>
-          <w:sz w:val="22"/>
-          <w:szCs w:val="22"/>
-          <w:lang w:val="en-US"/>
-        </w:rPr>
-        <w:t xml:space="preserve"> (2001)- descriptive model</w:t>
+      <w:r>
+        <w:rPr>
+          <w:rFonts w:ascii="Helvetica" w:hAnsi="Helvetica" w:cs="Helvetica"/>
+          <w:sz w:val="22"/>
+          <w:szCs w:val="22"/>
+          <w:lang w:val="en-US"/>
+        </w:rPr>
+        <w:t>Visser and Holleman (2001)- descriptive model</w:t>
       </w:r>
     </w:p>
     <w:p>
@@ -11282,25 +9766,14 @@
           <w:lang w:val="en-US"/>
         </w:rPr>
       </w:pPr>
-      <w:proofErr w:type="spellStart"/>
-      <w:r>
-        <w:rPr>
-          <w:rFonts w:ascii="Helvetica" w:hAnsi="Helvetica" w:cs="Helvetica"/>
-          <w:sz w:val="22"/>
-          <w:szCs w:val="22"/>
-          <w:lang w:val="en-US"/>
-        </w:rPr>
-        <w:t>Buse</w:t>
-      </w:r>
-      <w:proofErr w:type="spellEnd"/>
-      <w:r>
-        <w:rPr>
-          <w:rFonts w:ascii="Helvetica" w:hAnsi="Helvetica" w:cs="Helvetica"/>
-          <w:sz w:val="22"/>
-          <w:szCs w:val="22"/>
-          <w:lang w:val="en-US"/>
-        </w:rPr>
-        <w:t xml:space="preserve"> and Good 1996- temperature manipulation</w:t>
+      <w:r>
+        <w:rPr>
+          <w:rFonts w:ascii="Helvetica" w:hAnsi="Helvetica" w:cs="Helvetica"/>
+          <w:sz w:val="22"/>
+          <w:szCs w:val="22"/>
+          <w:lang w:val="en-US"/>
+        </w:rPr>
+        <w:t>Buse and Good 1996- temperature manipulation</w:t>
       </w:r>
     </w:p>
     <w:p>
@@ -11324,27 +9797,7 @@
           <w:szCs w:val="22"/>
           <w:lang w:val="en-US"/>
         </w:rPr>
-        <w:t>Bauer et al. 2016- observational study 1961-2007 (</w:t>
-      </w:r>
-      <w:proofErr w:type="spellStart"/>
-      <w:r>
-        <w:rPr>
-          <w:rFonts w:ascii="Helvetica" w:hAnsi="Helvetica" w:cs="Helvetica"/>
-          <w:sz w:val="22"/>
-          <w:szCs w:val="22"/>
-          <w:lang w:val="en-US"/>
-        </w:rPr>
-        <w:t>Czeck</w:t>
-      </w:r>
-      <w:proofErr w:type="spellEnd"/>
-      <w:r>
-        <w:rPr>
-          <w:rFonts w:ascii="Helvetica" w:hAnsi="Helvetica" w:cs="Helvetica"/>
-          <w:sz w:val="22"/>
-          <w:szCs w:val="22"/>
-          <w:lang w:val="en-US"/>
-        </w:rPr>
-        <w:t>)</w:t>
+        <w:t>Bauer et al. 2016- observational study 1961-2007 (Czeck)</w:t>
       </w:r>
     </w:p>
     <w:p>
@@ -11361,25 +9814,14 @@
           <w:lang w:val="en-US"/>
         </w:rPr>
       </w:pPr>
-      <w:proofErr w:type="spellStart"/>
-      <w:r>
-        <w:rPr>
-          <w:rFonts w:ascii="Helvetica" w:hAnsi="Helvetica" w:cs="Helvetica"/>
-          <w:sz w:val="22"/>
-          <w:szCs w:val="22"/>
-          <w:lang w:val="en-US"/>
-        </w:rPr>
-        <w:t>Tikkanen</w:t>
-      </w:r>
-      <w:proofErr w:type="spellEnd"/>
-      <w:r>
-        <w:rPr>
-          <w:rFonts w:ascii="Helvetica" w:hAnsi="Helvetica" w:cs="Helvetica"/>
-          <w:sz w:val="22"/>
-          <w:szCs w:val="22"/>
-          <w:lang w:val="en-US"/>
-        </w:rPr>
-        <w:t xml:space="preserve"> et al. 2003- </w:t>
+      <w:r>
+        <w:rPr>
+          <w:rFonts w:ascii="Helvetica" w:hAnsi="Helvetica" w:cs="Helvetica"/>
+          <w:sz w:val="22"/>
+          <w:szCs w:val="22"/>
+          <w:lang w:val="en-US"/>
+        </w:rPr>
+        <w:t xml:space="preserve">Tikkanen et al. 2003- </w:t>
       </w:r>
       <w:r>
         <w:rPr>
@@ -11441,54 +9883,23 @@
           <w:lang w:val="en-US"/>
         </w:rPr>
       </w:pPr>
-      <w:proofErr w:type="spellStart"/>
-      <w:r>
-        <w:rPr>
-          <w:rFonts w:ascii="Helvetica" w:hAnsi="Helvetica" w:cs="Helvetica"/>
-          <w:sz w:val="22"/>
-          <w:szCs w:val="22"/>
-          <w:lang w:val="en-US"/>
-        </w:rPr>
-        <w:t>Tikkanen</w:t>
-      </w:r>
-      <w:proofErr w:type="spellEnd"/>
-      <w:r>
-        <w:rPr>
-          <w:rFonts w:ascii="Helvetica" w:hAnsi="Helvetica" w:cs="Helvetica"/>
-          <w:sz w:val="22"/>
-          <w:szCs w:val="22"/>
-          <w:lang w:val="en-US"/>
-        </w:rPr>
-        <w:t xml:space="preserve"> </w:t>
-      </w:r>
-      <w:r>
-        <w:rPr>
-          <w:rFonts w:ascii="Helvetica" w:hAnsi="Helvetica" w:cs="Helvetica"/>
-          <w:sz w:val="22"/>
-          <w:szCs w:val="22"/>
-          <w:lang w:val="en-US"/>
-        </w:rPr>
-        <w:t xml:space="preserve">and </w:t>
-      </w:r>
-      <w:proofErr w:type="spellStart"/>
-      <w:r>
-        <w:rPr>
-          <w:rFonts w:ascii="Helvetica" w:hAnsi="Helvetica" w:cs="Helvetica"/>
-          <w:sz w:val="22"/>
-          <w:szCs w:val="22"/>
-          <w:lang w:val="en-US"/>
-        </w:rPr>
-        <w:t>Lyytikainen-Saarenmaa</w:t>
-      </w:r>
-      <w:proofErr w:type="spellEnd"/>
-      <w:r>
-        <w:rPr>
-          <w:rFonts w:ascii="Helvetica" w:hAnsi="Helvetica" w:cs="Helvetica"/>
-          <w:sz w:val="22"/>
-          <w:szCs w:val="22"/>
-          <w:lang w:val="en-US"/>
-        </w:rPr>
-        <w:t xml:space="preserve"> </w:t>
+      <w:r>
+        <w:rPr>
+          <w:rFonts w:ascii="Helvetica" w:hAnsi="Helvetica" w:cs="Helvetica"/>
+          <w:sz w:val="22"/>
+          <w:szCs w:val="22"/>
+          <w:lang w:val="en-US"/>
+        </w:rPr>
+        <w:t xml:space="preserve">Tikkanen </w:t>
+      </w:r>
+      <w:r>
+        <w:rPr>
+          <w:rFonts w:ascii="Helvetica" w:hAnsi="Helvetica" w:cs="Helvetica"/>
+          <w:sz w:val="22"/>
+          <w:szCs w:val="22"/>
+          <w:lang w:val="en-US"/>
+        </w:rPr>
+        <w:t xml:space="preserve">and Lyytikainen-Saarenmaa </w:t>
       </w:r>
       <w:r>
         <w:rPr>
@@ -11532,7 +9943,6 @@
           <w:lang w:val="en-US"/>
         </w:rPr>
       </w:pPr>
-      <w:proofErr w:type="spellStart"/>
       <w:r>
         <w:rPr>
           <w:rFonts w:ascii="Helvetica" w:hAnsi="Helvetica" w:cs="Helvetica"/>
@@ -11549,37 +9959,7 @@
           <w:szCs w:val="22"/>
           <w:lang w:val="en-US"/>
         </w:rPr>
-        <w:t>anen</w:t>
-      </w:r>
-      <w:proofErr w:type="spellEnd"/>
-      <w:r>
-        <w:rPr>
-          <w:rFonts w:ascii="Helvetica" w:hAnsi="Helvetica" w:cs="Helvetica"/>
-          <w:sz w:val="22"/>
-          <w:szCs w:val="22"/>
-          <w:lang w:val="en-US"/>
-        </w:rPr>
-        <w:t xml:space="preserve"> and </w:t>
-      </w:r>
-      <w:proofErr w:type="spellStart"/>
-      <w:r>
-        <w:rPr>
-          <w:rFonts w:ascii="Helvetica" w:hAnsi="Helvetica" w:cs="Helvetica"/>
-          <w:sz w:val="22"/>
-          <w:szCs w:val="22"/>
-          <w:lang w:val="en-US"/>
-        </w:rPr>
-        <w:t>Julkunen-Tutto</w:t>
-      </w:r>
-      <w:proofErr w:type="spellEnd"/>
-      <w:r>
-        <w:rPr>
-          <w:rFonts w:ascii="Helvetica" w:hAnsi="Helvetica" w:cs="Helvetica"/>
-          <w:sz w:val="22"/>
-          <w:szCs w:val="22"/>
-          <w:lang w:val="en-US"/>
-        </w:rPr>
-        <w:t xml:space="preserve"> (2003)</w:t>
+        <w:t>anen and Julkunen-Tutto (2003)</w:t>
       </w:r>
       <w:r>
         <w:rPr>
@@ -11621,27 +10001,7 @@
           <w:szCs w:val="22"/>
           <w:lang w:val="en-US"/>
         </w:rPr>
-        <w:t xml:space="preserve">Van </w:t>
-      </w:r>
-      <w:proofErr w:type="spellStart"/>
-      <w:r>
-        <w:rPr>
-          <w:rFonts w:ascii="Helvetica" w:hAnsi="Helvetica" w:cs="Helvetica"/>
-          <w:sz w:val="22"/>
-          <w:szCs w:val="22"/>
-          <w:lang w:val="en-US"/>
-        </w:rPr>
-        <w:t>Dongen</w:t>
-      </w:r>
-      <w:proofErr w:type="spellEnd"/>
-      <w:r>
-        <w:rPr>
-          <w:rFonts w:ascii="Helvetica" w:hAnsi="Helvetica" w:cs="Helvetica"/>
-          <w:sz w:val="22"/>
-          <w:szCs w:val="22"/>
-          <w:lang w:val="en-US"/>
-        </w:rPr>
-        <w:t xml:space="preserve"> 1997</w:t>
+        <w:t>Van Dongen 1997</w:t>
       </w:r>
     </w:p>
     <w:p>
@@ -11658,57 +10018,15 @@
           <w:lang w:val="en-US"/>
         </w:rPr>
       </w:pPr>
-      <w:proofErr w:type="spellStart"/>
-      <w:r>
-        <w:rPr>
-          <w:rFonts w:ascii="Helvetica" w:hAnsi="Helvetica" w:cs="Helvetica"/>
-          <w:sz w:val="22"/>
-          <w:szCs w:val="22"/>
-          <w:lang w:val="en-US"/>
-        </w:rPr>
-        <w:t>VanAsch</w:t>
-      </w:r>
-      <w:proofErr w:type="spellEnd"/>
-      <w:r>
-        <w:rPr>
-          <w:rFonts w:ascii="Helvetica" w:hAnsi="Helvetica" w:cs="Helvetica"/>
-          <w:sz w:val="22"/>
-          <w:szCs w:val="22"/>
-          <w:lang w:val="en-US"/>
-        </w:rPr>
-        <w:t xml:space="preserve"> and </w:t>
-      </w:r>
-      <w:proofErr w:type="spellStart"/>
-      <w:r>
-        <w:rPr>
-          <w:rFonts w:ascii="Helvetica" w:hAnsi="Helvetica" w:cs="Helvetica"/>
-          <w:sz w:val="22"/>
-          <w:szCs w:val="22"/>
-          <w:lang w:val="en-US"/>
-        </w:rPr>
-        <w:t>Visser</w:t>
-      </w:r>
-      <w:proofErr w:type="spellEnd"/>
-      <w:r>
-        <w:rPr>
-          <w:rFonts w:ascii="Helvetica" w:hAnsi="Helvetica" w:cs="Helvetica"/>
-          <w:sz w:val="22"/>
-          <w:szCs w:val="22"/>
-          <w:lang w:val="en-US"/>
-        </w:rPr>
-        <w:t xml:space="preserve">- data in Figure 2- synchrony- 1996-2005 from </w:t>
-      </w:r>
-      <w:proofErr w:type="spellStart"/>
-      <w:r>
-        <w:rPr>
-          <w:rFonts w:ascii="Helvetica" w:hAnsi="Helvetica" w:cs="Helvetica"/>
-          <w:sz w:val="22"/>
-          <w:szCs w:val="22"/>
-          <w:lang w:val="en-US"/>
-        </w:rPr>
-        <w:t>netherlands</w:t>
-      </w:r>
-      <w:proofErr w:type="spellEnd"/>
+      <w:r>
+        <w:rPr>
+          <w:rFonts w:ascii="Helvetica" w:hAnsi="Helvetica" w:cs="Helvetica"/>
+          <w:sz w:val="22"/>
+          <w:szCs w:val="22"/>
+          <w:lang w:val="en-US"/>
+        </w:rPr>
+        <w:t>VanAsch and Visser- data in Figure 2- synchrony- 1996-2005 from netherlands</w:t>
+      </w:r>
     </w:p>
     <w:p>
       <w:pPr>
@@ -11773,61 +10091,7 @@
           <w:color w:val="333333"/>
           <w:shd w:val="clear" w:color="auto" w:fill="F7FBFE"/>
         </w:rPr>
-        <w:t xml:space="preserve">Crawley MJ, </w:t>
-      </w:r>
-      <w:proofErr w:type="spellStart"/>
-      <w:r>
-        <w:rPr>
-          <w:rFonts w:ascii="Georgia" w:eastAsia="Times New Roman" w:hAnsi="Georgia" w:cs="Times New Roman"/>
-          <w:color w:val="333333"/>
-          <w:shd w:val="clear" w:color="auto" w:fill="F7FBFE"/>
-        </w:rPr>
-        <w:t>Akhteruzzaman</w:t>
-      </w:r>
-      <w:proofErr w:type="spellEnd"/>
-      <w:r>
-        <w:rPr>
-          <w:rFonts w:ascii="Georgia" w:eastAsia="Times New Roman" w:hAnsi="Georgia" w:cs="Times New Roman"/>
-          <w:color w:val="333333"/>
-          <w:shd w:val="clear" w:color="auto" w:fill="F7FBFE"/>
-        </w:rPr>
-        <w:t xml:space="preserve"> M (1988) Individual variation in the phenology of oak trees and its consequences for herbivorous insects. </w:t>
-      </w:r>
-      <w:proofErr w:type="spellStart"/>
-      <w:r>
-        <w:rPr>
-          <w:rFonts w:ascii="Georgia" w:eastAsia="Times New Roman" w:hAnsi="Georgia" w:cs="Times New Roman"/>
-          <w:color w:val="333333"/>
-          <w:shd w:val="clear" w:color="auto" w:fill="F7FBFE"/>
-        </w:rPr>
-        <w:t>Funct</w:t>
-      </w:r>
-      <w:proofErr w:type="spellEnd"/>
-      <w:r>
-        <w:rPr>
-          <w:rFonts w:ascii="Georgia" w:eastAsia="Times New Roman" w:hAnsi="Georgia" w:cs="Times New Roman"/>
-          <w:color w:val="333333"/>
-          <w:shd w:val="clear" w:color="auto" w:fill="F7FBFE"/>
-        </w:rPr>
-        <w:t xml:space="preserve"> </w:t>
-      </w:r>
-      <w:proofErr w:type="spellStart"/>
-      <w:r>
-        <w:rPr>
-          <w:rFonts w:ascii="Georgia" w:eastAsia="Times New Roman" w:hAnsi="Georgia" w:cs="Times New Roman"/>
-          <w:color w:val="333333"/>
-          <w:shd w:val="clear" w:color="auto" w:fill="F7FBFE"/>
-        </w:rPr>
-        <w:t>Ecol</w:t>
-      </w:r>
-      <w:proofErr w:type="spellEnd"/>
-      <w:r>
-        <w:rPr>
-          <w:rFonts w:ascii="Georgia" w:eastAsia="Times New Roman" w:hAnsi="Georgia" w:cs="Times New Roman"/>
-          <w:color w:val="333333"/>
-          <w:shd w:val="clear" w:color="auto" w:fill="F7FBFE"/>
-        </w:rPr>
-        <w:t xml:space="preserve"> 2:409–415</w:t>
+        <w:t>Crawley MJ, Akhteruzzaman M (1988) Individual variation in the phenology of oak trees and its consequences for herbivorous insects. Funct Ecol 2:409–415</w:t>
       </w:r>
     </w:p>
     <w:p>
@@ -11851,27 +10115,7 @@
           <w:szCs w:val="22"/>
           <w:lang w:val="en-US"/>
         </w:rPr>
-        <w:t xml:space="preserve">Check: </w:t>
-      </w:r>
-      <w:proofErr w:type="spellStart"/>
-      <w:r>
-        <w:rPr>
-          <w:rFonts w:ascii="Helvetica" w:hAnsi="Helvetica" w:cs="Helvetica"/>
-          <w:sz w:val="22"/>
-          <w:szCs w:val="22"/>
-          <w:lang w:val="en-US"/>
-        </w:rPr>
-        <w:t>Salis</w:t>
-      </w:r>
-      <w:proofErr w:type="spellEnd"/>
-      <w:r>
-        <w:rPr>
-          <w:rFonts w:ascii="Helvetica" w:hAnsi="Helvetica" w:cs="Helvetica"/>
-          <w:sz w:val="22"/>
-          <w:szCs w:val="22"/>
-          <w:lang w:val="en-US"/>
-        </w:rPr>
-        <w:t xml:space="preserve"> et a. 2017</w:t>
+        <w:t>Check: Salis et a. 2017</w:t>
       </w:r>
     </w:p>
     <w:p>
@@ -12196,27 +10440,7 @@
           <w:szCs w:val="22"/>
           <w:lang w:val="en-US"/>
         </w:rPr>
-        <w:t xml:space="preserve">- </w:t>
-      </w:r>
-      <w:proofErr w:type="gramStart"/>
-      <w:r>
-        <w:rPr>
-          <w:rFonts w:ascii="Helvetica" w:hAnsi="Helvetica" w:cs="Helvetica"/>
-          <w:sz w:val="22"/>
-          <w:szCs w:val="22"/>
-          <w:lang w:val="en-US"/>
-        </w:rPr>
-        <w:t>this</w:t>
-      </w:r>
-      <w:proofErr w:type="gramEnd"/>
-      <w:r>
-        <w:rPr>
-          <w:rFonts w:ascii="Helvetica" w:hAnsi="Helvetica" w:cs="Helvetica"/>
-          <w:sz w:val="22"/>
-          <w:szCs w:val="22"/>
-          <w:lang w:val="en-US"/>
-        </w:rPr>
-        <w:t xml:space="preserve"> seems to be the first complete proposal of the hypothesis, 1967 and 1969 seem to each only have parts</w:t>
+        <w:t>- this seems to be the first complete proposal of the hypothesis, 1967 and 1969 seem to each only have parts</w:t>
       </w:r>
     </w:p>
   </w:comment>
@@ -12231,25 +10455,14 @@
         </w:rPr>
         <w:annotationRef/>
       </w:r>
-      <w:proofErr w:type="gramStart"/>
-      <w:r>
-        <w:rPr>
-          <w:rFonts w:ascii="Helvetica" w:hAnsi="Helvetica" w:cs="Helvetica"/>
-          <w:sz w:val="22"/>
-          <w:szCs w:val="22"/>
-          <w:lang w:val="en-US"/>
-        </w:rPr>
-        <w:t>included</w:t>
-      </w:r>
-      <w:proofErr w:type="gramEnd"/>
-      <w:r>
-        <w:rPr>
-          <w:rFonts w:ascii="Helvetica" w:hAnsi="Helvetica" w:cs="Helvetica"/>
-          <w:sz w:val="22"/>
-          <w:szCs w:val="22"/>
-          <w:lang w:val="en-US"/>
-        </w:rPr>
-        <w:t xml:space="preserve"> here should be the true tests of Cushing</w:t>
+      <w:r>
+        <w:rPr>
+          <w:rFonts w:ascii="Helvetica" w:hAnsi="Helvetica" w:cs="Helvetica"/>
+          <w:sz w:val="22"/>
+          <w:szCs w:val="22"/>
+          <w:lang w:val="en-US"/>
+        </w:rPr>
+        <w:t>included here should be the true tests of Cushing</w:t>
       </w:r>
     </w:p>
   </w:comment>
@@ -12286,13 +10499,8 @@
         </w:rPr>
         <w:annotationRef/>
       </w:r>
-      <w:proofErr w:type="gramStart"/>
-      <w:r>
-        <w:t>include</w:t>
-      </w:r>
-      <w:proofErr w:type="gramEnd"/>
-      <w:r>
-        <w:t xml:space="preserve"> resource as well? Or just keep consumer to keep it simple?</w:t>
+      <w:r>
+        <w:t>include resource as well? Or just keep consumer to keep it simple?</w:t>
       </w:r>
     </w:p>
   </w:comment>
@@ -12324,13 +10532,8 @@
         <w:annotationRef/>
       </w:r>
       <w:r>
-        <w:t>This doesn’t really fit the rest of the paper</w:t>
-      </w:r>
-      <w:proofErr w:type="gramStart"/>
-      <w:r>
-        <w:t>..</w:t>
-      </w:r>
-      <w:proofErr w:type="gramEnd"/>
+        <w:t>This doesn’t really fit the rest of the paper..</w:t>
+      </w:r>
     </w:p>
   </w:comment>
   <w:comment w:id="7" w:author="Heather Kharouba" w:date="2018-10-15T09:48:00Z" w:initials="HK">
@@ -12345,13 +10548,8 @@
         <w:annotationRef/>
       </w:r>
       <w:r>
-        <w:t xml:space="preserve">What do you mean by </w:t>
-      </w:r>
-      <w:proofErr w:type="gramStart"/>
-      <w:r>
-        <w:t>mechanisms ?</w:t>
-      </w:r>
-      <w:proofErr w:type="gramEnd"/>
+        <w:t>What do you mean by mechanisms ?</w:t>
+      </w:r>
     </w:p>
   </w:comment>
   <w:comment w:id="6" w:author="Elizabeth Wolkovich" w:date="2018-10-16T17:40:00Z" w:initials="EW">
@@ -12366,15 +10564,7 @@
         <w:annotationRef/>
       </w:r>
       <w:r>
-        <w:t xml:space="preserve">I just mean ecological pathways to produce the </w:t>
-      </w:r>
-      <w:proofErr w:type="gramStart"/>
-      <w:r>
-        <w:t>curve ….</w:t>
-      </w:r>
-      <w:proofErr w:type="gramEnd"/>
-      <w:r>
-        <w:t xml:space="preserve">  We could say: For example, basic life history predicts the shape of the Cushing curve.</w:t>
+        <w:t>I just mean ecological pathways to produce the curve ….  We could say: For example, basic life history predicts the shape of the Cushing curve.</w:t>
       </w:r>
     </w:p>
   </w:comment>
@@ -12466,7 +10656,7 @@
       </w:r>
     </w:p>
   </w:comment>
-  <w:comment w:id="13" w:author="Heather Kharouba" w:date="2018-10-18T16:35:00Z" w:initials="HK">
+  <w:comment w:id="12" w:author="Heather Kharouba" w:date="2018-10-18T16:35:00Z" w:initials="HK">
     <w:p>
       <w:pPr>
         <w:pStyle w:val="CommentText"/>
@@ -12482,7 +10672,7 @@
       </w:r>
     </w:p>
   </w:comment>
-  <w:comment w:id="14" w:author="Heather Kharouba" w:date="2018-10-18T15:06:00Z" w:initials="HK">
+  <w:comment w:id="13" w:author="Heather Kharouba" w:date="2018-10-18T17:18:00Z" w:initials="HK">
     <w:p>
       <w:pPr>
         <w:pStyle w:val="CommentText"/>
@@ -12494,11 +10684,119 @@
         <w:annotationRef/>
       </w:r>
       <w:r>
+        <w:t>Maybe limit suggestions to those that relate only to baseline and mechanisms and not as much about putting on the same axis etc.</w:t>
+      </w:r>
+      <w:bookmarkStart w:id="14" w:name="_GoBack"/>
+      <w:bookmarkEnd w:id="14"/>
+    </w:p>
+  </w:comment>
+  <w:comment w:id="15" w:author="Heather Kharouba" w:date="2018-10-18T15:06:00Z" w:initials="HK">
+    <w:p>
+      <w:pPr>
+        <w:pStyle w:val="CommentText"/>
+      </w:pPr>
+      <w:r>
+        <w:rPr>
+          <w:rStyle w:val="CommentReference"/>
+        </w:rPr>
+        <w:annotationRef/>
+      </w:r>
+      <w:r>
         <w:t>Not including baseline does not make study a weak test</w:t>
       </w:r>
     </w:p>
   </w:comment>
-  <w:comment w:id="15" w:author="Heather Kharouba" w:date="2018-10-16T16:45:00Z" w:initials="HK">
+  <w:comment w:id="16" w:author="Heather Kharouba" w:date="2018-10-18T17:16:00Z" w:initials="HK">
+    <w:p>
+      <w:pPr>
+        <w:pStyle w:val="CommentText"/>
+      </w:pPr>
+      <w:r>
+        <w:rPr>
+          <w:rStyle w:val="CommentReference"/>
+        </w:rPr>
+        <w:annotationRef/>
+      </w:r>
+      <w:r>
+        <w:rPr>
+          <w:u w:val="single"/>
+          <w:lang w:val="en-US"/>
+        </w:rPr>
+        <w:t>Problems with looking at full picture</w:t>
+      </w:r>
+    </w:p>
+    <w:p>
+      <w:pPr>
+        <w:pStyle w:val="CommentText"/>
+      </w:pPr>
+      <w:r>
+        <w:rPr>
+          <w:lang w:val="en-US"/>
+        </w:rPr>
+        <w:t>Early consumer phenology w.rt. resource means different things for different interactions</w:t>
+      </w:r>
+    </w:p>
+    <w:p>
+      <w:pPr>
+        <w:pStyle w:val="CommentText"/>
+      </w:pPr>
+      <w:r>
+        <w:rPr>
+          <w:lang w:val="en-US"/>
+        </w:rPr>
+        <w:tab/>
+      </w:r>
+      <w:r>
+        <w:rPr>
+          <w:lang w:val="en-US"/>
+        </w:rPr>
+        <w:tab/>
+        <w:t>&gt;Different resources used</w:t>
+      </w:r>
+    </w:p>
+    <w:p>
+      <w:pPr>
+        <w:pStyle w:val="CommentText"/>
+      </w:pPr>
+      <w:r>
+        <w:rPr>
+          <w:lang w:val="en-US"/>
+        </w:rPr>
+        <w:tab/>
+      </w:r>
+      <w:r>
+        <w:rPr>
+          <w:lang w:val="en-US"/>
+        </w:rPr>
+        <w:tab/>
+        <w:t>&gt;Interaction type changes</w:t>
+      </w:r>
+    </w:p>
+    <w:p>
+      <w:pPr>
+        <w:pStyle w:val="CommentText"/>
+      </w:pPr>
+      <w:r>
+        <w:rPr>
+          <w:lang w:val="en-US"/>
+        </w:rPr>
+        <w:tab/>
+      </w:r>
+      <w:r>
+        <w:rPr>
+          <w:lang w:val="en-US"/>
+        </w:rPr>
+        <w:tab/>
+        <w:t xml:space="preserve">&gt;Not measuring phenological phase of interest (=&gt; include estimate of time lag) </w:t>
+      </w:r>
+    </w:p>
+    <w:p>
+      <w:pPr>
+        <w:pStyle w:val="CommentText"/>
+      </w:pPr>
+    </w:p>
+  </w:comment>
+  <w:comment w:id="17" w:author="Heather Kharouba" w:date="2018-10-16T16:45:00Z" w:initials="HK">
     <w:p>
       <w:pPr>
         <w:rPr>
@@ -12528,7 +10826,7 @@
       </w:pPr>
     </w:p>
   </w:comment>
-  <w:comment w:id="16" w:author="Heather Kharouba" w:date="2018-10-15T13:46:00Z" w:initials="HK">
+  <w:comment w:id="18" w:author="Heather Kharouba" w:date="2018-10-15T13:46:00Z" w:initials="HK">
     <w:p>
       <w:pPr>
         <w:pStyle w:val="CommentText"/>
@@ -12539,17 +10837,12 @@
         </w:rPr>
         <w:annotationRef/>
       </w:r>
-      <w:proofErr w:type="gramStart"/>
-      <w:r>
-        <w:t>x</w:t>
-      </w:r>
-      <w:proofErr w:type="gramEnd"/>
-      <w:r>
-        <w:t>-axis needs to be consistent- either relative timing or mismatch</w:t>
+      <w:r>
+        <w:t>x-axis needs to be consistent- either relative timing or mismatch</w:t>
       </w:r>
     </w:p>
   </w:comment>
-  <w:comment w:id="17" w:author="Heather Kharouba" w:date="2018-10-15T16:15:00Z" w:initials="HK">
+  <w:comment w:id="19" w:author="Heather Kharouba" w:date="2018-10-15T16:15:00Z" w:initials="HK">
     <w:p>
       <w:pPr>
         <w:pStyle w:val="CommentText"/>
@@ -12565,7 +10858,7 @@
       </w:r>
     </w:p>
   </w:comment>
-  <w:comment w:id="18" w:author="Heather Kharouba" w:date="2018-10-15T16:26:00Z" w:initials="HK">
+  <w:comment w:id="20" w:author="Heather Kharouba" w:date="2018-10-15T16:26:00Z" w:initials="HK">
     <w:p>
       <w:pPr>
         <w:pStyle w:val="CommentText"/>
@@ -14635,7 +12928,6 @@
   <w:style w:type="character" w:default="1" w:styleId="DefaultParagraphFont">
     <w:name w:val="Default Paragraph Font"/>
     <w:uiPriority w:val="1"/>
-    <w:semiHidden/>
     <w:unhideWhenUsed/>
   </w:style>
   <w:style w:type="table" w:default="1" w:styleId="TableNormal">
@@ -14760,6 +13052,22 @@
     <w:name w:val="apple-converted-space"/>
     <w:basedOn w:val="DefaultParagraphFont"/>
     <w:rsid w:val="001E411F"/>
+  </w:style>
+  <w:style w:type="paragraph" w:styleId="NormalWeb">
+    <w:name w:val="Normal (Web)"/>
+    <w:basedOn w:val="Normal"/>
+    <w:uiPriority w:val="99"/>
+    <w:semiHidden/>
+    <w:unhideWhenUsed/>
+    <w:rsid w:val="00277E3B"/>
+    <w:pPr>
+      <w:spacing w:before="100" w:beforeAutospacing="1" w:after="100" w:afterAutospacing="1"/>
+    </w:pPr>
+    <w:rPr>
+      <w:rFonts w:ascii="Times" w:hAnsi="Times" w:cs="Times New Roman"/>
+      <w:sz w:val="20"/>
+      <w:szCs w:val="20"/>
+    </w:rPr>
   </w:style>
 </w:styles>
 </file>
@@ -14923,7 +13231,6 @@
   <w:style w:type="character" w:default="1" w:styleId="DefaultParagraphFont">
     <w:name w:val="Default Paragraph Font"/>
     <w:uiPriority w:val="1"/>
-    <w:semiHidden/>
     <w:unhideWhenUsed/>
   </w:style>
   <w:style w:type="table" w:default="1" w:styleId="TableNormal">
@@ -15048,6 +13355,22 @@
     <w:name w:val="apple-converted-space"/>
     <w:basedOn w:val="DefaultParagraphFont"/>
     <w:rsid w:val="001E411F"/>
+  </w:style>
+  <w:style w:type="paragraph" w:styleId="NormalWeb">
+    <w:name w:val="Normal (Web)"/>
+    <w:basedOn w:val="Normal"/>
+    <w:uiPriority w:val="99"/>
+    <w:semiHidden/>
+    <w:unhideWhenUsed/>
+    <w:rsid w:val="00277E3B"/>
+    <w:pPr>
+      <w:spacing w:before="100" w:beforeAutospacing="1" w:after="100" w:afterAutospacing="1"/>
+    </w:pPr>
+    <w:rPr>
+      <w:rFonts w:ascii="Times" w:hAnsi="Times" w:cs="Times New Roman"/>
+      <w:sz w:val="20"/>
+      <w:szCs w:val="20"/>
+    </w:rPr>
   </w:style>
 </w:styles>
 </file>

</xml_diff>

<commit_message>
Progress from today- resuming summary of studies
</commit_message>
<xml_diff>
--- a/conceptual paper/docs/concept_ms.docx
+++ b/conceptual paper/docs/concept_ms.docx
@@ -365,7 +365,7 @@
           <w:szCs w:val="22"/>
           <w:lang w:val="en-US"/>
         </w:rPr>
-        <w:t>e argue that part of the difficulty in predicting the consequences of climate change-driven shifts in synchrony is that there is a disconnect between ecological theory and the current approach in the trophic synchrony literature. We focus on the widely-cited Cushing match-mismatch hypothesis (</w:t>
+        <w:t xml:space="preserve">e argue that part of the difficulty in predicting the consequences of climate change-driven shifts in synchrony is that there is a disconnect between ecological theory and the current approach in the trophic synchrony literature. We focus on the widely-cited </w:t>
       </w:r>
       <w:commentRangeStart w:id="0"/>
       <w:r>
@@ -375,14 +375,40 @@
           <w:szCs w:val="22"/>
           <w:lang w:val="en-US"/>
         </w:rPr>
+        <w:t xml:space="preserve">Cushing match-mismatch hypothesis </w:t>
+      </w:r>
+      <w:commentRangeEnd w:id="0"/>
+      <w:r>
+        <w:rPr>
+          <w:rStyle w:val="CommentReference"/>
+        </w:rPr>
+        <w:commentReference w:id="0"/>
+      </w:r>
+      <w:r>
+        <w:rPr>
+          <w:rFonts w:ascii="Helvetica" w:hAnsi="Helvetica" w:cs="Helvetica"/>
+          <w:sz w:val="22"/>
+          <w:szCs w:val="22"/>
+          <w:lang w:val="en-US"/>
+        </w:rPr>
+        <w:t>(</w:t>
+      </w:r>
+      <w:commentRangeStart w:id="1"/>
+      <w:r>
+        <w:rPr>
+          <w:rFonts w:ascii="Helvetica" w:hAnsi="Helvetica" w:cs="Helvetica"/>
+          <w:sz w:val="22"/>
+          <w:szCs w:val="22"/>
+          <w:lang w:val="en-US"/>
+        </w:rPr>
         <w:t>1974</w:t>
       </w:r>
-      <w:commentRangeEnd w:id="0"/>
+      <w:commentRangeEnd w:id="1"/>
       <w:r>
         <w:rPr>
           <w:rStyle w:val="CommentReference"/>
         </w:rPr>
-        <w:commentReference w:id="0"/>
+        <w:commentReference w:id="1"/>
       </w:r>
       <w:r>
         <w:rPr>
@@ -1450,7 +1476,7 @@
         </w:rPr>
         <w:t xml:space="preserve">hereafter called </w:t>
       </w:r>
-      <w:commentRangeStart w:id="1"/>
+      <w:commentRangeStart w:id="2"/>
       <w:r>
         <w:rPr>
           <w:rFonts w:ascii="Helvetica" w:hAnsi="Helvetica" w:cs="Helvetica"/>
@@ -1460,12 +1486,12 @@
         </w:rPr>
         <w:t>‘fundamental studies’</w:t>
       </w:r>
-      <w:commentRangeEnd w:id="1"/>
+      <w:commentRangeEnd w:id="2"/>
       <w:r>
         <w:rPr>
           <w:rStyle w:val="CommentReference"/>
         </w:rPr>
-        <w:commentReference w:id="1"/>
+        <w:commentReference w:id="2"/>
       </w:r>
       <w:r>
         <w:rPr>
@@ -1660,7 +1686,7 @@
         </w:rPr>
         <w:t xml:space="preserve"> these studies is the Cushing match-mismatch hypothesis (</w:t>
       </w:r>
-      <w:commentRangeStart w:id="2"/>
+      <w:commentRangeStart w:id="3"/>
       <w:r>
         <w:rPr>
           <w:rFonts w:ascii="Helvetica" w:hAnsi="Helvetica" w:cs="Helvetica"/>
@@ -1679,12 +1705,12 @@
         </w:rPr>
         <w:t>; Figure 1</w:t>
       </w:r>
-      <w:commentRangeEnd w:id="2"/>
+      <w:commentRangeEnd w:id="3"/>
       <w:r>
         <w:rPr>
           <w:rStyle w:val="CommentReference"/>
         </w:rPr>
-        <w:commentReference w:id="2"/>
+        <w:commentReference w:id="3"/>
       </w:r>
       <w:r>
         <w:rPr>
@@ -1695,7 +1721,7 @@
         </w:rPr>
         <w:t xml:space="preserve">). It emerged from the marine fisheries literature as a way to explain the variation in population recruitment of fish stocks but has had broader implications for the ecological literature since then, especially given recent climatic changes. Based on life-history theory, it postulates that there should be selective pressure for the </w:t>
       </w:r>
-      <w:commentRangeStart w:id="3"/>
+      <w:commentRangeStart w:id="4"/>
       <w:r>
         <w:rPr>
           <w:rFonts w:ascii="Helvetica" w:hAnsi="Helvetica" w:cs="Helvetica"/>
@@ -1705,12 +1731,12 @@
         </w:rPr>
         <w:t>consumer</w:t>
       </w:r>
-      <w:commentRangeEnd w:id="3"/>
+      <w:commentRangeEnd w:id="4"/>
       <w:r>
         <w:rPr>
           <w:rStyle w:val="CommentReference"/>
         </w:rPr>
-        <w:commentReference w:id="3"/>
+        <w:commentReference w:id="4"/>
       </w:r>
       <w:r>
         <w:rPr>
@@ -2231,7 +2257,7 @@
           <w:lang w:val="en-US"/>
         </w:rPr>
       </w:pPr>
-      <w:commentRangeStart w:id="4"/>
+      <w:commentRangeStart w:id="5"/>
       <w:r>
         <w:rPr>
           <w:rFonts w:ascii="Helvetica" w:hAnsi="Helvetica" w:cs="Helvetica"/>
@@ -2243,12 +2269,12 @@
         </w:rPr>
         <w:t>Disconnect between theory and empirical studies</w:t>
       </w:r>
-      <w:commentRangeEnd w:id="4"/>
+      <w:commentRangeEnd w:id="5"/>
       <w:r>
         <w:rPr>
           <w:rStyle w:val="CommentReference"/>
         </w:rPr>
-        <w:commentReference w:id="4"/>
+        <w:commentReference w:id="5"/>
       </w:r>
     </w:p>
     <w:p>
@@ -2303,7 +2329,25 @@
           <w:szCs w:val="22"/>
           <w:lang w:val="en-US"/>
         </w:rPr>
-        <w:t>its original state, the hypothesis had been debated, contested and criticized, particularly in the marine literature (Durant et al. 2007, Leggett and DeBlois 1994;*). In part because, although a relatively simple hypothesis, it is inherently difficult to test</w:t>
+        <w:t>its original state, the hypothesis had been debated, contested and criticized, particularly in the marine literature (Durant et al.</w:t>
+      </w:r>
+      <w:r>
+        <w:rPr>
+          <w:rFonts w:ascii="Helvetica" w:hAnsi="Helvetica" w:cs="Helvetica"/>
+          <w:sz w:val="22"/>
+          <w:szCs w:val="22"/>
+          <w:lang w:val="en-US"/>
+        </w:rPr>
+        <w:t xml:space="preserve"> 2007, Leggett and DeBlois 1994</w:t>
+      </w:r>
+      <w:r>
+        <w:rPr>
+          <w:rFonts w:ascii="Helvetica" w:hAnsi="Helvetica" w:cs="Helvetica"/>
+          <w:sz w:val="22"/>
+          <w:szCs w:val="22"/>
+          <w:lang w:val="en-US"/>
+        </w:rPr>
+        <w:t>*). In part because, although a relatively simple hypothesis, it is inherently difficult to test</w:t>
       </w:r>
       <w:r>
         <w:rPr>
@@ -3289,7 +3333,7 @@
         </w:rPr>
         <w:tab/>
       </w:r>
-      <w:commentRangeStart w:id="5"/>
+      <w:commentRangeStart w:id="6"/>
       <w:r>
         <w:rPr>
           <w:rFonts w:ascii="Helvetica" w:hAnsi="Helvetica" w:cs="Helvetica"/>
@@ -3551,12 +3595,12 @@
         </w:rPr>
         <w:t>.</w:t>
       </w:r>
-      <w:commentRangeEnd w:id="5"/>
+      <w:commentRangeEnd w:id="6"/>
       <w:r>
         <w:rPr>
           <w:rStyle w:val="CommentReference"/>
         </w:rPr>
-        <w:commentReference w:id="5"/>
+        <w:commentReference w:id="6"/>
       </w:r>
     </w:p>
     <w:p>
@@ -3917,6 +3961,7 @@
         </w:rPr>
         <w:tab/>
       </w:r>
+      <w:commentRangeStart w:id="7"/>
       <w:r>
         <w:rPr>
           <w:rFonts w:ascii="Helvetica" w:hAnsi="Helvetica" w:cs="Helvetica"/>
@@ -3934,7 +3979,14 @@
           <w:szCs w:val="22"/>
           <w:lang w:val="en-US"/>
         </w:rPr>
-        <w:t>any mechanisms c</w:t>
+        <w:t xml:space="preserve">any mechanisms </w:t>
+      </w:r>
+      <w:commentRangeEnd w:id="7"/>
+      <w:r>
+        <w:rPr>
+          <w:rStyle w:val="CommentReference"/>
+        </w:rPr>
+        <w:commentReference w:id="7"/>
       </w:r>
       <w:r>
         <w:rPr>
@@ -3944,6 +3996,16 @@
           <w:szCs w:val="22"/>
           <w:lang w:val="en-US"/>
         </w:rPr>
+        <w:t>c</w:t>
+      </w:r>
+      <w:r>
+        <w:rPr>
+          <w:rFonts w:ascii="Helvetica" w:hAnsi="Helvetica" w:cs="Helvetica"/>
+          <w:kern w:val="1"/>
+          <w:sz w:val="22"/>
+          <w:szCs w:val="22"/>
+          <w:lang w:val="en-US"/>
+        </w:rPr>
         <w:t>an</w:t>
       </w:r>
       <w:r>
@@ -3976,7 +4038,7 @@
         </w:rPr>
         <w:t>, and they most likely vary across systems, space and time. For example,</w:t>
       </w:r>
-      <w:commentRangeStart w:id="6"/>
+      <w:commentRangeStart w:id="9"/>
       <w:r>
         <w:rPr>
           <w:rFonts w:ascii="Helvetica" w:hAnsi="Helvetica" w:cs="Helvetica"/>
@@ -3987,7 +4049,7 @@
         </w:rPr>
         <w:t xml:space="preserve"> </w:t>
       </w:r>
-      <w:commentRangeStart w:id="7"/>
+      <w:commentRangeStart w:id="10"/>
       <w:r>
         <w:rPr>
           <w:rFonts w:ascii="Helvetica" w:hAnsi="Helvetica" w:cs="Helvetica"/>
@@ -4009,12 +4071,12 @@
         </w:rPr>
         <w:t xml:space="preserve">life-history </w:t>
       </w:r>
-      <w:commentRangeEnd w:id="7"/>
+      <w:commentRangeEnd w:id="10"/>
       <w:r>
         <w:rPr>
           <w:rStyle w:val="CommentReference"/>
         </w:rPr>
-        <w:commentReference w:id="7"/>
+        <w:commentReference w:id="10"/>
       </w:r>
       <w:r>
         <w:rPr>
@@ -4037,12 +4099,12 @@
         </w:rPr>
         <w:t xml:space="preserve"> </w:t>
       </w:r>
-      <w:commentRangeEnd w:id="6"/>
+      <w:commentRangeEnd w:id="9"/>
       <w:r>
         <w:rPr>
           <w:rStyle w:val="CommentReference"/>
         </w:rPr>
-        <w:commentReference w:id="6"/>
+        <w:commentReference w:id="9"/>
       </w:r>
       <w:r>
         <w:rPr>
@@ -4115,7 +4177,7 @@
         </w:rPr>
         <w:t>studies deviate in what forces they hypothesize to control the peak in the food resource (a critical component of the Cushing curve, see our</w:t>
       </w:r>
-      <w:commentRangeStart w:id="8"/>
+      <w:commentRangeStart w:id="11"/>
       <w:r>
         <w:rPr>
           <w:rFonts w:ascii="Helvetica" w:hAnsi="Helvetica" w:cs="Helvetica"/>
@@ -4126,12 +4188,12 @@
         </w:rPr>
         <w:t xml:space="preserve"> FIGX</w:t>
       </w:r>
-      <w:commentRangeEnd w:id="8"/>
+      <w:commentRangeEnd w:id="11"/>
       <w:r>
         <w:rPr>
           <w:rStyle w:val="CommentReference"/>
         </w:rPr>
-        <w:commentReference w:id="8"/>
+        <w:commentReference w:id="11"/>
       </w:r>
       <w:r>
         <w:rPr>
@@ -4327,7 +4389,7 @@
         </w:rPr>
         <w:t xml:space="preserve"> different researchers may collect very different data, depending on what mechanism they suspect underlies the curve in their particular system. Researchers studying the curve from the lens of life history theory require per capita estimates of fitness, including </w:t>
       </w:r>
-      <w:commentRangeStart w:id="9"/>
+      <w:commentRangeStart w:id="12"/>
       <w:r>
         <w:rPr>
           <w:rFonts w:ascii="Helvetica" w:hAnsi="Helvetica" w:cs="Helvetica"/>
@@ -4338,12 +4400,12 @@
         </w:rPr>
         <w:t>mechanisms</w:t>
       </w:r>
-      <w:commentRangeEnd w:id="9"/>
+      <w:commentRangeEnd w:id="12"/>
       <w:r>
         <w:rPr>
           <w:rStyle w:val="CommentReference"/>
         </w:rPr>
-        <w:commentReference w:id="9"/>
+        <w:commentReference w:id="12"/>
       </w:r>
       <w:r>
         <w:rPr>
@@ -4375,7 +4437,7 @@
         </w:rPr>
         <w:t xml:space="preserve">. </w:t>
       </w:r>
-      <w:commentRangeStart w:id="10"/>
+      <w:commentRangeStart w:id="13"/>
       <w:r>
         <w:rPr>
           <w:rFonts w:ascii="Helvetica" w:hAnsi="Helvetica" w:cs="Helvetica"/>
@@ -4386,12 +4448,12 @@
         </w:rPr>
         <w:t>Ideally these metrics would be assessed for both the resource and consumer, but such data are extremely rare in match-mismatch studies</w:t>
       </w:r>
-      <w:commentRangeEnd w:id="10"/>
+      <w:commentRangeEnd w:id="13"/>
       <w:r>
         <w:rPr>
           <w:rStyle w:val="CommentReference"/>
         </w:rPr>
-        <w:commentReference w:id="10"/>
+        <w:commentReference w:id="13"/>
       </w:r>
       <w:r>
         <w:rPr>
@@ -4403,7 +4465,7 @@
         </w:rPr>
         <w:t>. Many studies instead do not collect per capita data, making it difficult to assess fitness consequences at the level of selection (i.e., the individual), thus making it impossible to directly link any fitness changes to timing</w:t>
       </w:r>
-      <w:commentRangeStart w:id="11"/>
+      <w:commentRangeStart w:id="14"/>
       <w:r>
         <w:rPr>
           <w:rFonts w:ascii="Helvetica" w:hAnsi="Helvetica" w:cs="Helvetica"/>
@@ -4414,12 +4476,12 @@
         </w:rPr>
         <w:t>. Many other studies have per capita data</w:t>
       </w:r>
-      <w:commentRangeEnd w:id="11"/>
+      <w:commentRangeEnd w:id="14"/>
       <w:r>
         <w:rPr>
           <w:rStyle w:val="CommentReference"/>
         </w:rPr>
-        <w:commentReference w:id="11"/>
+        <w:commentReference w:id="14"/>
       </w:r>
       <w:r>
         <w:rPr>
@@ -4613,18 +4675,7 @@
           <w:szCs w:val="22"/>
           <w:lang w:val="en-US"/>
         </w:rPr>
-        <w:t xml:space="preserve">ss </w:t>
-      </w:r>
-      <w:r>
-        <w:rPr>
-          <w:rFonts w:ascii="Helvetica" w:hAnsi="Helvetica" w:cs="Helvetica"/>
-          <w:kern w:val="1"/>
-          <w:sz w:val="22"/>
-          <w:szCs w:val="22"/>
-          <w:lang w:val="en-US"/>
-        </w:rPr>
-        <w:lastRenderedPageBreak/>
-        <w:t xml:space="preserve">information on the resource. </w:t>
+        <w:t xml:space="preserve">ss information on the resource. </w:t>
       </w:r>
       <w:r>
         <w:rPr>
@@ -4732,7 +4783,7 @@
           <w:highlight w:val="yellow"/>
           <w:lang w:val="en-US"/>
         </w:rPr>
-        <w:t>m</w:t>
+        <w:t>most studies do not actually provide strong tests of the</w:t>
       </w:r>
       <w:r>
         <w:rPr>
@@ -4742,7 +4793,7 @@
           <w:highlight w:val="yellow"/>
           <w:lang w:val="en-US"/>
         </w:rPr>
-        <w:t>ost studies do not actually provide strong tests of the</w:t>
+        <w:t xml:space="preserve"> Cushing</w:t>
       </w:r>
       <w:r>
         <w:rPr>
@@ -4752,27 +4803,7 @@
           <w:highlight w:val="yellow"/>
           <w:lang w:val="en-US"/>
         </w:rPr>
-        <w:t xml:space="preserve"> Cushing</w:t>
-      </w:r>
-      <w:r>
-        <w:rPr>
-          <w:rFonts w:ascii="Helvetica" w:hAnsi="Helvetica" w:cs="Helvetica"/>
-          <w:sz w:val="22"/>
-          <w:szCs w:val="22"/>
-          <w:highlight w:val="yellow"/>
-          <w:lang w:val="en-US"/>
-        </w:rPr>
-        <w:t xml:space="preserve"> hypothesis, making it difficult to refute the hypothesis if no evidence is found</w:t>
-      </w:r>
-      <w:r>
-        <w:rPr>
-          <w:rFonts w:ascii="Helvetica" w:hAnsi="Helvetica" w:cs="Helvetica"/>
-          <w:sz w:val="22"/>
-          <w:szCs w:val="22"/>
-          <w:highlight w:val="yellow"/>
-          <w:lang w:val="en-US"/>
-        </w:rPr>
-        <w:t>.</w:t>
+        <w:t xml:space="preserve"> hypothesis, making it difficult to refute the hypothesis if no evidence is found.</w:t>
       </w:r>
       <w:r>
         <w:rPr>
@@ -4860,7 +4891,7 @@
         </w:rPr>
         <w:t>[NOT SURE WHAT TO DO WITH THE METHODOLOGICAL ASPECTS] Third</w:t>
       </w:r>
-      <w:commentRangeStart w:id="12"/>
+      <w:commentRangeStart w:id="15"/>
       <w:r>
         <w:rPr>
           <w:rFonts w:ascii="Helvetica" w:hAnsi="Helvetica" w:cs="Helvetica"/>
@@ -4870,12 +4901,12 @@
         </w:rPr>
         <w:t>, it is unclear in which contexts (or systems) we should even expect to find support for the Cushing hypothesis</w:t>
       </w:r>
-      <w:commentRangeEnd w:id="12"/>
+      <w:commentRangeEnd w:id="15"/>
       <w:r>
         <w:rPr>
           <w:rStyle w:val="CommentReference"/>
         </w:rPr>
-        <w:commentReference w:id="12"/>
+        <w:commentReference w:id="15"/>
       </w:r>
       <w:r>
         <w:rPr>
@@ -5195,7 +5226,7 @@
           <w:lang w:val="en-US"/>
         </w:rPr>
       </w:pPr>
-      <w:commentRangeStart w:id="13"/>
+      <w:commentRangeStart w:id="16"/>
       <w:r>
         <w:rPr>
           <w:rFonts w:ascii="Helvetica" w:hAnsi="Helvetica" w:cs="Helvetica"/>
@@ -5208,12 +5239,12 @@
         </w:rPr>
         <w:t>A path forward (new integrative framework??)</w:t>
       </w:r>
-      <w:commentRangeEnd w:id="13"/>
+      <w:commentRangeEnd w:id="16"/>
       <w:r>
         <w:rPr>
           <w:rStyle w:val="CommentReference"/>
         </w:rPr>
-        <w:commentReference w:id="13"/>
+        <w:commentReference w:id="16"/>
       </w:r>
     </w:p>
     <w:p>
@@ -5346,7 +5377,7 @@
           <w:lang w:val="en-US"/>
         </w:rPr>
       </w:pPr>
-      <w:commentRangeStart w:id="15"/>
+      <w:commentRangeStart w:id="17"/>
       <w:r>
         <w:rPr>
           <w:rFonts w:ascii="Helvetica" w:hAnsi="Helvetica" w:cs="Helvetica"/>
@@ -5401,12 +5432,12 @@
         </w:rPr>
         <w:t xml:space="preserve">, making it difficult to refute the hypothesis if no evidence is found. </w:t>
       </w:r>
-      <w:commentRangeEnd w:id="15"/>
+      <w:commentRangeEnd w:id="17"/>
       <w:r>
         <w:rPr>
           <w:rStyle w:val="CommentReference"/>
         </w:rPr>
-        <w:commentReference w:id="15"/>
+        <w:commentReference w:id="17"/>
       </w:r>
       <w:r>
         <w:rPr>
@@ -6135,7 +6166,6 @@
           <w:szCs w:val="22"/>
           <w:lang w:val="en-US"/>
         </w:rPr>
-        <w:lastRenderedPageBreak/>
         <w:t>F</w:t>
       </w:r>
       <w:r>
@@ -6370,7 +6400,7 @@
           <w:lang w:val="en-US"/>
         </w:rPr>
       </w:pPr>
-      <w:commentRangeStart w:id="16"/>
+      <w:commentRangeStart w:id="18"/>
       <w:r>
         <w:rPr>
           <w:rFonts w:ascii="Helvetica" w:hAnsi="Helvetica" w:cs="Helvetica"/>
@@ -6381,12 +6411,12 @@
         </w:rPr>
         <w:t>Bronze standard</w:t>
       </w:r>
-      <w:commentRangeEnd w:id="16"/>
+      <w:commentRangeEnd w:id="18"/>
       <w:r>
         <w:rPr>
           <w:rStyle w:val="CommentReference"/>
         </w:rPr>
-        <w:commentReference w:id="16"/>
+        <w:commentReference w:id="18"/>
       </w:r>
       <w:r>
         <w:rPr>
@@ -6668,7 +6698,7 @@
         </w:rPr>
         <w:t xml:space="preserve"> in relative timing. </w:t>
       </w:r>
-      <w:commentRangeStart w:id="17"/>
+      <w:commentRangeStart w:id="19"/>
       <w:r>
         <w:rPr>
           <w:rFonts w:ascii="Helvetica" w:hAnsi="Helvetica" w:cs="Helvetica"/>
@@ -6687,12 +6717,12 @@
         </w:rPr>
         <w:t xml:space="preserve"> </w:t>
       </w:r>
-      <w:commentRangeEnd w:id="17"/>
+      <w:commentRangeEnd w:id="19"/>
       <w:r>
         <w:rPr>
           <w:rStyle w:val="CommentReference"/>
         </w:rPr>
-        <w:commentReference w:id="17"/>
+        <w:commentReference w:id="19"/>
       </w:r>
       <w:r>
         <w:rPr>
@@ -7625,7 +7655,6 @@
           <w:szCs w:val="22"/>
           <w:lang w:val="en-US"/>
         </w:rPr>
-        <w:lastRenderedPageBreak/>
         <w:t>* need to track down Wootton 1990. Ecology of teleost fishes (</w:t>
       </w:r>
       <w:r>
@@ -8626,7 +8655,6 @@
           <w:sz w:val="22"/>
           <w:szCs w:val="22"/>
         </w:rPr>
-        <w:lastRenderedPageBreak/>
         <w:t>Figures</w:t>
       </w:r>
     </w:p>
@@ -8638,7 +8666,7 @@
           <w:szCs w:val="22"/>
         </w:rPr>
       </w:pPr>
-      <w:commentRangeStart w:id="18"/>
+      <w:commentRangeStart w:id="20"/>
       <w:r>
         <w:rPr>
           <w:rFonts w:ascii="Helvetica" w:hAnsi="Helvetica"/>
@@ -8700,12 +8728,12 @@
         </w:rPr>
         <w:t>.</w:t>
       </w:r>
-      <w:commentRangeEnd w:id="18"/>
+      <w:commentRangeEnd w:id="20"/>
       <w:r>
         <w:rPr>
           <w:rStyle w:val="CommentReference"/>
         </w:rPr>
-        <w:commentReference w:id="18"/>
+        <w:commentReference w:id="20"/>
       </w:r>
     </w:p>
     <w:p>
@@ -8920,7 +8948,7 @@
         </w:rPr>
         <w:t>(</w:t>
       </w:r>
-      <w:commentRangeStart w:id="19"/>
+      <w:commentRangeStart w:id="21"/>
       <w:r>
         <w:rPr>
           <w:rFonts w:ascii="Helvetica" w:hAnsi="Helvetica" w:cs="Helvetica"/>
@@ -9194,12 +9222,12 @@
         </w:rPr>
         <w:t xml:space="preserve"> Scotland</w:t>
       </w:r>
-      <w:commentRangeEnd w:id="19"/>
+      <w:commentRangeEnd w:id="21"/>
       <w:r>
         <w:rPr>
           <w:rStyle w:val="CommentReference"/>
         </w:rPr>
-        <w:commentReference w:id="19"/>
+        <w:commentReference w:id="21"/>
       </w:r>
       <w:r>
         <w:rPr>
@@ -9396,7 +9424,7 @@
         </w:rPr>
         <w:t xml:space="preserve">Raw data from the observational study was retrieved from VanAsch and Visser 2007 Figure 2. </w:t>
       </w:r>
-      <w:commentRangeStart w:id="20"/>
+      <w:commentRangeStart w:id="22"/>
       <w:r>
         <w:rPr>
           <w:rFonts w:ascii="Helvetica" w:hAnsi="Helvetica" w:cs="Helvetica"/>
@@ -9478,12 +9506,12 @@
         </w:rPr>
         <w:t>ve values indicate egg hatching occurred after bud opening</w:t>
       </w:r>
-      <w:commentRangeEnd w:id="20"/>
+      <w:commentRangeEnd w:id="22"/>
       <w:r>
         <w:rPr>
           <w:rStyle w:val="CommentReference"/>
         </w:rPr>
-        <w:commentReference w:id="20"/>
+        <w:commentReference w:id="22"/>
       </w:r>
       <w:r>
         <w:rPr>
@@ -10082,7 +10110,6 @@
           <w:szCs w:val="22"/>
           <w:lang w:val="en-US"/>
         </w:rPr>
-        <w:lastRenderedPageBreak/>
         <w:t xml:space="preserve">Check: </w:t>
       </w:r>
       <w:r>
@@ -10159,7 +10186,6 @@
           <w:sz w:val="22"/>
           <w:szCs w:val="22"/>
         </w:rPr>
-        <w:lastRenderedPageBreak/>
         <w:t>Figure 1.</w:t>
       </w:r>
     </w:p>
@@ -10253,7 +10279,6 @@
           <w:sz w:val="22"/>
           <w:szCs w:val="22"/>
         </w:rPr>
-        <w:lastRenderedPageBreak/>
         <w:t>Figure 2.</w:t>
       </w:r>
     </w:p>
@@ -10347,7 +10372,6 @@
           <w:sz w:val="22"/>
           <w:szCs w:val="22"/>
         </w:rPr>
-        <w:lastRenderedPageBreak/>
         <w:t>Figure 3.</w:t>
       </w:r>
     </w:p>
@@ -10422,7 +10446,7 @@
 
 <file path=word/comments.xml><?xml version="1.0" encoding="utf-8"?>
 <w:comments xmlns:wpc="http://schemas.microsoft.com/office/word/2010/wordprocessingCanvas" xmlns:mo="http://schemas.microsoft.com/office/mac/office/2008/main" xmlns:mc="http://schemas.openxmlformats.org/markup-compatibility/2006" xmlns:mv="urn:schemas-microsoft-com:mac:vml" xmlns:o="urn:schemas-microsoft-com:office:office" xmlns:r="http://schemas.openxmlformats.org/officeDocument/2006/relationships" xmlns:m="http://schemas.openxmlformats.org/officeDocument/2006/math" xmlns:v="urn:schemas-microsoft-com:vml" xmlns:wp14="http://schemas.microsoft.com/office/word/2010/wordprocessingDrawing" xmlns:wp="http://schemas.openxmlformats.org/drawingml/2006/wordprocessingDrawing" xmlns:w10="urn:schemas-microsoft-com:office:word" xmlns:w="http://schemas.openxmlformats.org/wordprocessingml/2006/main" xmlns:w14="http://schemas.microsoft.com/office/word/2010/wordml" xmlns:wpg="http://schemas.microsoft.com/office/word/2010/wordprocessingGroup" xmlns:wpi="http://schemas.microsoft.com/office/word/2010/wordprocessingInk" xmlns:wne="http://schemas.microsoft.com/office/word/2006/wordml" xmlns:wps="http://schemas.microsoft.com/office/word/2010/wordprocessingShape" mc:Ignorable="w14 wp14">
-  <w:comment w:id="0" w:author="Heather Kharouba" w:date="2018-10-16T15:54:00Z" w:initials="HK">
+  <w:comment w:id="0" w:author="Heather Kharouba" w:date="2018-10-23T10:45:00Z" w:initials="HK">
     <w:p>
       <w:pPr>
         <w:pStyle w:val="CommentText"/>
@@ -10434,6 +10458,22 @@
         <w:annotationRef/>
       </w:r>
       <w:r>
+        <w:t>Also known as “trophic mismatch concept”</w:t>
+      </w:r>
+    </w:p>
+  </w:comment>
+  <w:comment w:id="1" w:author="Heather Kharouba" w:date="2018-10-16T15:54:00Z" w:initials="HK">
+    <w:p>
+      <w:pPr>
+        <w:pStyle w:val="CommentText"/>
+      </w:pPr>
+      <w:r>
+        <w:rPr>
+          <w:rStyle w:val="CommentReference"/>
+        </w:rPr>
+        <w:annotationRef/>
+      </w:r>
+      <w:r>
         <w:rPr>
           <w:rFonts w:ascii="Helvetica" w:hAnsi="Helvetica" w:cs="Helvetica"/>
           <w:sz w:val="22"/>
@@ -10444,7 +10484,7 @@
       </w:r>
     </w:p>
   </w:comment>
-  <w:comment w:id="1" w:author="Heather Kharouba" w:date="2018-10-16T16:26:00Z" w:initials="HK">
+  <w:comment w:id="2" w:author="Heather Kharouba" w:date="2018-10-16T16:26:00Z" w:initials="HK">
     <w:p>
       <w:pPr>
         <w:pStyle w:val="CommentText"/>
@@ -10466,7 +10506,7 @@
       </w:r>
     </w:p>
   </w:comment>
-  <w:comment w:id="2" w:author="Heather Kharouba" w:date="2018-10-16T16:31:00Z" w:initials="HK">
+  <w:comment w:id="3" w:author="Heather Kharouba" w:date="2018-10-16T16:31:00Z" w:initials="HK">
     <w:p>
       <w:pPr>
         <w:pStyle w:val="CommentText"/>
@@ -10488,7 +10528,7 @@
       </w:r>
     </w:p>
   </w:comment>
-  <w:comment w:id="3" w:author="Heather Kharouba" w:date="2018-10-16T17:17:00Z" w:initials="HK">
+  <w:comment w:id="4" w:author="Heather Kharouba" w:date="2018-10-16T17:17:00Z" w:initials="HK">
     <w:p>
       <w:pPr>
         <w:pStyle w:val="CommentText"/>
@@ -10504,7 +10544,7 @@
       </w:r>
     </w:p>
   </w:comment>
-  <w:comment w:id="4" w:author="Heather Kharouba" w:date="2018-10-16T17:11:00Z" w:initials="HK">
+  <w:comment w:id="5" w:author="Heather Kharouba" w:date="2018-10-16T17:11:00Z" w:initials="HK">
     <w:p>
       <w:pPr>
         <w:pStyle w:val="CommentText"/>
@@ -10520,7 +10560,7 @@
       </w:r>
     </w:p>
   </w:comment>
-  <w:comment w:id="5" w:author="Heather Kharouba" w:date="2018-10-18T16:37:00Z" w:initials="HK">
+  <w:comment w:id="6" w:author="Heather Kharouba" w:date="2018-10-18T16:37:00Z" w:initials="HK">
     <w:p>
       <w:pPr>
         <w:pStyle w:val="CommentText"/>
@@ -10536,7 +10576,7 @@
       </w:r>
     </w:p>
   </w:comment>
-  <w:comment w:id="7" w:author="Heather Kharouba" w:date="2018-10-15T09:48:00Z" w:initials="HK">
+  <w:comment w:id="7" w:author="Heather Kharouba" w:date="2018-10-23T14:59:00Z" w:initials="HK">
     <w:p>
       <w:pPr>
         <w:pStyle w:val="CommentText"/>
@@ -10548,55 +10588,12 @@
         <w:annotationRef/>
       </w:r>
       <w:r>
-        <w:t>What do you mean by mechanisms ?</w:t>
-      </w:r>
-    </w:p>
-  </w:comment>
-  <w:comment w:id="6" w:author="Elizabeth Wolkovich" w:date="2018-10-16T17:40:00Z" w:initials="EW">
-    <w:p>
-      <w:pPr>
-        <w:pStyle w:val="CommentText"/>
-      </w:pPr>
-      <w:r>
-        <w:rPr>
-          <w:rStyle w:val="CommentReference"/>
-        </w:rPr>
-        <w:annotationRef/>
-      </w:r>
-      <w:r>
-        <w:t>I just mean ecological pathways to produce the curve ….  We could say: For example, basic life history predicts the shape of the Cushing curve.</w:t>
-      </w:r>
-    </w:p>
-  </w:comment>
-  <w:comment w:id="8" w:author="Heather Kharouba" w:date="2018-10-18T16:46:00Z" w:initials="HK">
-    <w:p>
-      <w:pPr>
-        <w:pStyle w:val="CommentText"/>
-      </w:pPr>
-      <w:r>
-        <w:rPr>
-          <w:rStyle w:val="CommentReference"/>
-        </w:rPr>
-        <w:annotationRef/>
-      </w:r>
-      <w:r>
-        <w:t>I’m not sure any of our figures show this</w:t>
-      </w:r>
-    </w:p>
-  </w:comment>
-  <w:comment w:id="9" w:author="Heather Kharouba" w:date="2018-10-18T16:51:00Z" w:initials="HK">
-    <w:p>
-      <w:pPr>
-        <w:pStyle w:val="CommentText"/>
-      </w:pPr>
-      <w:r>
-        <w:rPr>
-          <w:rStyle w:val="CommentReference"/>
-        </w:rPr>
-        <w:annotationRef/>
-      </w:r>
-      <w:r>
-        <w:t>Measurements of?</w:t>
+        <w:t>Mismatch could result from e</w:t>
+      </w:r>
+      <w:bookmarkStart w:id="8" w:name="_GoBack"/>
+      <w:bookmarkEnd w:id="8"/>
+      <w:r>
+        <w:t>nvironmental conditions that constrains migratory bird arrival? (RE001)</w:t>
       </w:r>
     </w:p>
   </w:comment>
@@ -10612,6 +10609,70 @@
         <w:annotationRef/>
       </w:r>
       <w:r>
+        <w:t>What do you mean by mechanisms ?</w:t>
+      </w:r>
+    </w:p>
+  </w:comment>
+  <w:comment w:id="9" w:author="Elizabeth Wolkovich" w:date="2018-10-16T17:40:00Z" w:initials="EW">
+    <w:p>
+      <w:pPr>
+        <w:pStyle w:val="CommentText"/>
+      </w:pPr>
+      <w:r>
+        <w:rPr>
+          <w:rStyle w:val="CommentReference"/>
+        </w:rPr>
+        <w:annotationRef/>
+      </w:r>
+      <w:r>
+        <w:t>I just mean ecological pathways to produce the curve ….  We could say: For example, basic life history predicts the shape of the Cushing curve.</w:t>
+      </w:r>
+    </w:p>
+  </w:comment>
+  <w:comment w:id="11" w:author="Heather Kharouba" w:date="2018-10-18T16:46:00Z" w:initials="HK">
+    <w:p>
+      <w:pPr>
+        <w:pStyle w:val="CommentText"/>
+      </w:pPr>
+      <w:r>
+        <w:rPr>
+          <w:rStyle w:val="CommentReference"/>
+        </w:rPr>
+        <w:annotationRef/>
+      </w:r>
+      <w:r>
+        <w:t>I’m not sure any of our figures show this</w:t>
+      </w:r>
+    </w:p>
+  </w:comment>
+  <w:comment w:id="12" w:author="Heather Kharouba" w:date="2018-10-18T16:51:00Z" w:initials="HK">
+    <w:p>
+      <w:pPr>
+        <w:pStyle w:val="CommentText"/>
+      </w:pPr>
+      <w:r>
+        <w:rPr>
+          <w:rStyle w:val="CommentReference"/>
+        </w:rPr>
+        <w:annotationRef/>
+      </w:r>
+      <w:r>
+        <w:t>Measurements of?</w:t>
+      </w:r>
+    </w:p>
+  </w:comment>
+  <w:comment w:id="13" w:author="Heather Kharouba" w:date="2018-10-15T09:48:00Z" w:initials="HK">
+    <w:p>
+      <w:pPr>
+        <w:pStyle w:val="CommentText"/>
+      </w:pPr>
+      <w:r>
+        <w:rPr>
+          <w:rStyle w:val="CommentReference"/>
+        </w:rPr>
+        <w:annotationRef/>
+      </w:r>
+      <w:r>
         <w:rPr>
           <w:rFonts w:ascii="Helvetica" w:hAnsi="Helvetica" w:cs="Helvetica"/>
           <w:kern w:val="1"/>
@@ -10623,7 +10684,7 @@
       </w:r>
     </w:p>
   </w:comment>
-  <w:comment w:id="11" w:author="Heather Kharouba" w:date="2018-10-15T09:49:00Z" w:initials="HK">
+  <w:comment w:id="14" w:author="Heather Kharouba" w:date="2018-10-15T09:49:00Z" w:initials="HK">
     <w:p>
       <w:pPr>
         <w:pStyle w:val="CommentText"/>
@@ -10656,7 +10717,7 @@
       </w:r>
     </w:p>
   </w:comment>
-  <w:comment w:id="12" w:author="Heather Kharouba" w:date="2018-10-18T16:35:00Z" w:initials="HK">
+  <w:comment w:id="15" w:author="Heather Kharouba" w:date="2018-10-18T16:35:00Z" w:initials="HK">
     <w:p>
       <w:pPr>
         <w:pStyle w:val="CommentText"/>
@@ -10672,7 +10733,7 @@
       </w:r>
     </w:p>
   </w:comment>
-  <w:comment w:id="13" w:author="Heather Kharouba" w:date="2018-10-18T17:18:00Z" w:initials="HK">
+  <w:comment w:id="16" w:author="Heather Kharouba" w:date="2018-10-18T17:18:00Z" w:initials="HK">
     <w:p>
       <w:pPr>
         <w:pStyle w:val="CommentText"/>
@@ -10686,11 +10747,9 @@
       <w:r>
         <w:t>Maybe limit suggestions to those that relate only to baseline and mechanisms and not as much about putting on the same axis etc.</w:t>
       </w:r>
-      <w:bookmarkStart w:id="14" w:name="_GoBack"/>
-      <w:bookmarkEnd w:id="14"/>
     </w:p>
   </w:comment>
-  <w:comment w:id="15" w:author="Heather Kharouba" w:date="2018-10-18T15:06:00Z" w:initials="HK">
+  <w:comment w:id="17" w:author="Heather Kharouba" w:date="2018-10-18T15:06:00Z" w:initials="HK">
     <w:p>
       <w:pPr>
         <w:pStyle w:val="CommentText"/>
@@ -10706,7 +10765,7 @@
       </w:r>
     </w:p>
   </w:comment>
-  <w:comment w:id="16" w:author="Heather Kharouba" w:date="2018-10-18T17:16:00Z" w:initials="HK">
+  <w:comment w:id="18" w:author="Heather Kharouba" w:date="2018-10-18T17:16:00Z" w:initials="HK">
     <w:p>
       <w:pPr>
         <w:pStyle w:val="CommentText"/>
@@ -10796,7 +10855,7 @@
       </w:pPr>
     </w:p>
   </w:comment>
-  <w:comment w:id="17" w:author="Heather Kharouba" w:date="2018-10-16T16:45:00Z" w:initials="HK">
+  <w:comment w:id="19" w:author="Heather Kharouba" w:date="2018-10-16T16:45:00Z" w:initials="HK">
     <w:p>
       <w:pPr>
         <w:rPr>
@@ -10826,7 +10885,7 @@
       </w:pPr>
     </w:p>
   </w:comment>
-  <w:comment w:id="18" w:author="Heather Kharouba" w:date="2018-10-15T13:46:00Z" w:initials="HK">
+  <w:comment w:id="20" w:author="Heather Kharouba" w:date="2018-10-15T13:46:00Z" w:initials="HK">
     <w:p>
       <w:pPr>
         <w:pStyle w:val="CommentText"/>
@@ -10842,7 +10901,7 @@
       </w:r>
     </w:p>
   </w:comment>
-  <w:comment w:id="19" w:author="Heather Kharouba" w:date="2018-10-15T16:15:00Z" w:initials="HK">
+  <w:comment w:id="21" w:author="Heather Kharouba" w:date="2018-10-15T16:15:00Z" w:initials="HK">
     <w:p>
       <w:pPr>
         <w:pStyle w:val="CommentText"/>
@@ -10858,7 +10917,7 @@
       </w:r>
     </w:p>
   </w:comment>
-  <w:comment w:id="20" w:author="Heather Kharouba" w:date="2018-10-15T16:26:00Z" w:initials="HK">
+  <w:comment w:id="22" w:author="Heather Kharouba" w:date="2018-10-15T16:26:00Z" w:initials="HK">
     <w:p>
       <w:pPr>
         <w:pStyle w:val="CommentText"/>
@@ -12928,6 +12987,7 @@
   <w:style w:type="character" w:default="1" w:styleId="DefaultParagraphFont">
     <w:name w:val="Default Paragraph Font"/>
     <w:uiPriority w:val="1"/>
+    <w:semiHidden/>
     <w:unhideWhenUsed/>
   </w:style>
   <w:style w:type="table" w:default="1" w:styleId="TableNormal">
@@ -13231,6 +13291,7 @@
   <w:style w:type="character" w:default="1" w:styleId="DefaultParagraphFont">
     <w:name w:val="Default Paragraph Font"/>
     <w:uiPriority w:val="1"/>
+    <w:semiHidden/>
     <w:unhideWhenUsed/>
   </w:style>
   <w:style w:type="table" w:default="1" w:styleId="TableNormal">

</xml_diff>

<commit_message>
removal of a comment
</commit_message>
<xml_diff>
--- a/conceptual paper/docs/concept_ms.docx
+++ b/conceptual paper/docs/concept_ms.docx
@@ -1933,36 +1933,7 @@
           <w:szCs w:val="22"/>
           <w:lang w:val="en-US"/>
         </w:rPr>
-        <w:t xml:space="preserve">). It emerged from the marine fisheries literature as a way to explain the variation in population recruitment of fish stocks but has had broader implications for the ecological literature since then, especially given recent climatic changes. Based on life-history theory, it postulates that there should be selective pressure for the </w:t>
-      </w:r>
-      <w:commentRangeStart w:id="6"/>
-      <w:r>
-        <w:rPr>
-          <w:rFonts w:ascii="Helvetica" w:hAnsi="Helvetica" w:cs="Helvetica"/>
-          <w:sz w:val="22"/>
-          <w:szCs w:val="22"/>
-          <w:lang w:val="en-US"/>
-        </w:rPr>
-        <w:t>consumer</w:t>
-      </w:r>
-      <w:commentRangeEnd w:id="6"/>
-      <w:r>
-        <w:rPr>
-          <w:rStyle w:val="CommentReference"/>
-          <w:rFonts w:ascii="Helvetica" w:hAnsi="Helvetica"/>
-          <w:sz w:val="22"/>
-          <w:szCs w:val="22"/>
-        </w:rPr>
-        <w:commentReference w:id="6"/>
-      </w:r>
-      <w:r>
-        <w:rPr>
-          <w:rFonts w:ascii="Helvetica" w:hAnsi="Helvetica" w:cs="Helvetica"/>
-          <w:sz w:val="22"/>
-          <w:szCs w:val="22"/>
-          <w:lang w:val="en-US"/>
-        </w:rPr>
-        <w:t xml:space="preserve"> to ‘match’ the timing of the peak of its most energetic phase with that of the timing of its peak resource availability</w:t>
+        <w:t>). It emerged from the marine fisheries literature as a way to explain the variation in population recruitment of fish stocks but has had broader implications for the ecological literature since then, especially given recent climatic changes. Based on life-history theory, it postulates that there should be selective pressure for the consumer to ‘match’ the timing of the peak of its most energetic phase with that of the timing of its peak resource availability</w:t>
       </w:r>
       <w:r>
         <w:rPr>
@@ -2703,7 +2674,7 @@
         </w:rPr>
         <w:t xml:space="preserve">Others have suggested that this is because </w:t>
       </w:r>
-      <w:commentRangeStart w:id="7"/>
+      <w:commentRangeStart w:id="6"/>
       <w:r>
         <w:rPr>
           <w:rFonts w:ascii="Helvetica" w:hAnsi="Helvetica" w:cs="Helvetica"/>
@@ -2714,7 +2685,7 @@
         </w:rPr>
         <w:t xml:space="preserve">of data limitations and the model’s implication of complex multitrophic dynamics </w:t>
       </w:r>
-      <w:commentRangeEnd w:id="7"/>
+      <w:commentRangeEnd w:id="6"/>
       <w:r>
         <w:rPr>
           <w:rStyle w:val="CommentReference"/>
@@ -2722,7 +2693,7 @@
           <w:sz w:val="22"/>
           <w:szCs w:val="22"/>
         </w:rPr>
-        <w:commentReference w:id="7"/>
+        <w:commentReference w:id="6"/>
       </w:r>
       <w:r>
         <w:rPr>
@@ -2874,7 +2845,7 @@
         </w:rPr>
         <w:t xml:space="preserve">i) </w:t>
       </w:r>
-      <w:commentRangeStart w:id="8"/>
+      <w:commentRangeStart w:id="7"/>
       <w:r>
         <w:rPr>
           <w:rFonts w:ascii="Helvetica" w:hAnsi="Helvetica" w:cs="Helvetica"/>
@@ -2885,7 +2856,7 @@
         </w:rPr>
         <w:t>Pre-climate change baseline</w:t>
       </w:r>
-      <w:commentRangeEnd w:id="8"/>
+      <w:commentRangeEnd w:id="7"/>
       <w:r>
         <w:rPr>
           <w:rStyle w:val="CommentReference"/>
@@ -2894,7 +2865,7 @@
           <w:sz w:val="22"/>
           <w:szCs w:val="22"/>
         </w:rPr>
-        <w:commentReference w:id="8"/>
+        <w:commentReference w:id="7"/>
       </w:r>
     </w:p>
     <w:p>
@@ -3268,7 +3239,7 @@
         </w:rPr>
         <w:t xml:space="preserve">e.g. </w:t>
       </w:r>
-      <w:commentRangeStart w:id="9"/>
+      <w:commentRangeStart w:id="8"/>
       <w:r>
         <w:rPr>
           <w:rFonts w:ascii="Helvetica" w:hAnsi="Helvetica" w:cs="Helvetica"/>
@@ -3278,7 +3249,7 @@
         </w:rPr>
         <w:t>AO001</w:t>
       </w:r>
-      <w:commentRangeEnd w:id="9"/>
+      <w:commentRangeEnd w:id="8"/>
       <w:r>
         <w:rPr>
           <w:rStyle w:val="CommentReference"/>
@@ -3286,7 +3257,7 @@
           <w:sz w:val="22"/>
           <w:szCs w:val="22"/>
         </w:rPr>
-        <w:commentReference w:id="9"/>
+        <w:commentReference w:id="8"/>
       </w:r>
       <w:r>
         <w:rPr>
@@ -3842,7 +3813,7 @@
         </w:rPr>
         <w:t xml:space="preserve">. An alternative hypothesis put forward by </w:t>
       </w:r>
-      <w:commentRangeStart w:id="10"/>
+      <w:commentRangeStart w:id="9"/>
       <w:r>
         <w:rPr>
           <w:rFonts w:ascii="Helvetica" w:hAnsi="Helvetica" w:cs="Helvetica"/>
@@ -3852,7 +3823,7 @@
         </w:rPr>
         <w:t>Singer and Parmesan (2010</w:t>
       </w:r>
-      <w:commentRangeEnd w:id="10"/>
+      <w:commentRangeEnd w:id="9"/>
       <w:r>
         <w:rPr>
           <w:rStyle w:val="CommentReference"/>
@@ -3860,7 +3831,7 @@
           <w:sz w:val="22"/>
           <w:szCs w:val="22"/>
         </w:rPr>
-        <w:commentReference w:id="10"/>
+        <w:commentReference w:id="9"/>
       </w:r>
       <w:r>
         <w:rPr>
@@ -4712,7 +4683,7 @@
         </w:rPr>
         <w:t xml:space="preserve">progress on the Cushing hypothesis requires a combination of an understanding of how organisms directly respond to the environment with tests of a diversity of ecological and evolutionary theory. Instead, many research areas in the </w:t>
       </w:r>
-      <w:commentRangeStart w:id="11"/>
+      <w:commentRangeStart w:id="10"/>
       <w:r>
         <w:rPr>
           <w:rFonts w:ascii="Helvetica" w:hAnsi="Helvetica" w:cs="Helvetica"/>
@@ -4723,7 +4694,7 @@
         </w:rPr>
         <w:t xml:space="preserve">biological impacts </w:t>
       </w:r>
-      <w:commentRangeEnd w:id="11"/>
+      <w:commentRangeEnd w:id="10"/>
       <w:r>
         <w:rPr>
           <w:rStyle w:val="CommentReference"/>
@@ -4731,7 +4702,7 @@
           <w:sz w:val="22"/>
           <w:szCs w:val="22"/>
         </w:rPr>
-        <w:commentReference w:id="11"/>
+        <w:commentReference w:id="10"/>
       </w:r>
       <w:r>
         <w:rPr>
@@ -4888,7 +4859,7 @@
         </w:rPr>
         <w:tab/>
       </w:r>
-      <w:commentRangeStart w:id="12"/>
+      <w:commentRangeStart w:id="11"/>
       <w:r>
         <w:rPr>
           <w:rFonts w:ascii="Helvetica" w:hAnsi="Helvetica" w:cs="Helvetica"/>
@@ -4938,7 +4909,7 @@
         </w:rPr>
         <w:t>produce the Cushing curve, and they most likely vary across systems, space and time</w:t>
       </w:r>
-      <w:commentRangeEnd w:id="12"/>
+      <w:commentRangeEnd w:id="11"/>
       <w:r>
         <w:rPr>
           <w:rStyle w:val="CommentReference"/>
@@ -4946,7 +4917,7 @@
           <w:sz w:val="22"/>
           <w:szCs w:val="22"/>
         </w:rPr>
-        <w:commentReference w:id="12"/>
+        <w:commentReference w:id="11"/>
       </w:r>
       <w:r>
         <w:rPr>
@@ -4979,7 +4950,7 @@
         </w:rPr>
         <w:t xml:space="preserve"> could produce the Cushing curve—as consumers maximize their fitness through ideal timing with their primary resource—and this forms the theoretical basis for the original hypothesis. The Cushing curve, however, is also connected to </w:t>
       </w:r>
-      <w:commentRangeStart w:id="13"/>
+      <w:commentRangeStart w:id="12"/>
       <w:r>
         <w:rPr>
           <w:rFonts w:ascii="Helvetica" w:hAnsi="Helvetica" w:cs="Helvetica"/>
@@ -4991,7 +4962,7 @@
         </w:rPr>
         <w:t>food web theory</w:t>
       </w:r>
-      <w:commentRangeEnd w:id="13"/>
+      <w:commentRangeEnd w:id="12"/>
       <w:r>
         <w:rPr>
           <w:rStyle w:val="CommentReference"/>
@@ -4999,7 +4970,7 @@
           <w:sz w:val="22"/>
           <w:szCs w:val="22"/>
         </w:rPr>
-        <w:commentReference w:id="13"/>
+        <w:commentReference w:id="12"/>
       </w:r>
       <w:r>
         <w:rPr>
@@ -5051,7 +5022,7 @@
         </w:rPr>
         <w:t xml:space="preserve">studies deviate in what forces they hypothesize to control the peak in the </w:t>
       </w:r>
-      <w:commentRangeStart w:id="14"/>
+      <w:commentRangeStart w:id="13"/>
       <w:r>
         <w:rPr>
           <w:rFonts w:ascii="Helvetica" w:hAnsi="Helvetica" w:cs="Helvetica"/>
@@ -5062,7 +5033,7 @@
         </w:rPr>
         <w:t xml:space="preserve">food resource </w:t>
       </w:r>
-      <w:commentRangeEnd w:id="14"/>
+      <w:commentRangeEnd w:id="13"/>
       <w:r>
         <w:rPr>
           <w:rStyle w:val="CommentReference"/>
@@ -5070,7 +5041,7 @@
           <w:sz w:val="22"/>
           <w:szCs w:val="22"/>
         </w:rPr>
-        <w:commentReference w:id="14"/>
+        <w:commentReference w:id="13"/>
       </w:r>
       <w:r>
         <w:rPr>
@@ -5082,7 +5053,7 @@
         </w:rPr>
         <w:t>(a critical component of the Cushing curve, see our</w:t>
       </w:r>
-      <w:commentRangeStart w:id="15"/>
+      <w:commentRangeStart w:id="14"/>
       <w:r>
         <w:rPr>
           <w:rFonts w:ascii="Helvetica" w:hAnsi="Helvetica" w:cs="Helvetica"/>
@@ -5093,7 +5064,7 @@
         </w:rPr>
         <w:t xml:space="preserve"> FIGX</w:t>
       </w:r>
-      <w:commentRangeEnd w:id="15"/>
+      <w:commentRangeEnd w:id="14"/>
       <w:r>
         <w:rPr>
           <w:rStyle w:val="CommentReference"/>
@@ -5101,17 +5072,29 @@
           <w:sz w:val="22"/>
           <w:szCs w:val="22"/>
         </w:rPr>
-        <w:commentReference w:id="15"/>
-      </w:r>
-      <w:r>
-        <w:rPr>
-          <w:rFonts w:ascii="Helvetica" w:hAnsi="Helvetica" w:cs="Helvetica"/>
-          <w:kern w:val="1"/>
-          <w:sz w:val="22"/>
-          <w:szCs w:val="22"/>
-          <w:lang w:val="en-US"/>
-        </w:rPr>
-        <w:t>). For example, in aquatic systems—where top-down forces are generally more common compared to terrestrial systems—many studies suggest that the resource peak is controlled by release from, or predation by, a consumer (</w:t>
+        <w:commentReference w:id="14"/>
+      </w:r>
+      <w:r>
+        <w:rPr>
+          <w:rFonts w:ascii="Helvetica" w:hAnsi="Helvetica" w:cs="Helvetica"/>
+          <w:kern w:val="1"/>
+          <w:sz w:val="22"/>
+          <w:szCs w:val="22"/>
+          <w:lang w:val="en-US"/>
+        </w:rPr>
+        <w:t xml:space="preserve">). For example, in aquatic systems—where top-down forces are generally more common compared to terrestrial systems—many studies suggest that the resource peak is controlled by </w:t>
+      </w:r>
+      <w:bookmarkStart w:id="15" w:name="_GoBack"/>
+      <w:bookmarkEnd w:id="15"/>
+      <w:r>
+        <w:rPr>
+          <w:rFonts w:ascii="Helvetica" w:hAnsi="Helvetica" w:cs="Helvetica"/>
+          <w:kern w:val="1"/>
+          <w:sz w:val="22"/>
+          <w:szCs w:val="22"/>
+          <w:lang w:val="en-US"/>
+        </w:rPr>
+        <w:t>release from, or predation by, a consumer (</w:t>
       </w:r>
       <w:commentRangeStart w:id="16"/>
       <w:r>
@@ -7497,8 +7480,6 @@
         </w:rPr>
         <w:t xml:space="preserve"> to supplement. Figure 3</w:t>
       </w:r>
-      <w:bookmarkStart w:id="23" w:name="_GoBack"/>
-      <w:bookmarkEnd w:id="23"/>
     </w:p>
     <w:p>
       <w:pPr>
@@ -7790,7 +7771,7 @@
         </w:rPr>
         <w:t xml:space="preserve">Higher resolution phenological data. </w:t>
       </w:r>
-      <w:commentRangeStart w:id="24"/>
+      <w:commentRangeStart w:id="23"/>
       <w:r>
         <w:rPr>
           <w:rFonts w:ascii="Helvetica" w:hAnsi="Helvetica" w:cs="Helvetica"/>
@@ -7800,12 +7781,12 @@
         </w:rPr>
         <w:t>In aquatic systems, there is quick turnaround between producers and consumers- temporal sequencing is difficult to determine therefore sampling frequency is important; AND- some zooplankton not in complete dormancy, some remain at low densities</w:t>
       </w:r>
-      <w:commentRangeEnd w:id="24"/>
+      <w:commentRangeEnd w:id="23"/>
       <w:r>
         <w:rPr>
           <w:rStyle w:val="CommentReference"/>
         </w:rPr>
-        <w:commentReference w:id="24"/>
+        <w:commentReference w:id="23"/>
       </w:r>
       <w:r>
         <w:rPr>
@@ -8332,7 +8313,7 @@
           <w:lang w:val="en-US"/>
         </w:rPr>
       </w:pPr>
-      <w:commentRangeStart w:id="25"/>
+      <w:commentRangeStart w:id="24"/>
       <w:r>
         <w:rPr>
           <w:rFonts w:ascii="Helvetica" w:hAnsi="Helvetica" w:cs="Helvetica"/>
@@ -8504,12 +8485,12 @@
         </w:rPr>
         <w:t xml:space="preserve"> between the proxy and phase of interest.</w:t>
       </w:r>
-      <w:commentRangeEnd w:id="25"/>
+      <w:commentRangeEnd w:id="24"/>
       <w:r>
         <w:rPr>
           <w:rStyle w:val="CommentReference"/>
         </w:rPr>
-        <w:commentReference w:id="25"/>
+        <w:commentReference w:id="24"/>
       </w:r>
     </w:p>
     <w:p>
@@ -8544,7 +8525,7 @@
           <w:lang w:val="en-US"/>
         </w:rPr>
       </w:pPr>
-      <w:commentRangeStart w:id="26"/>
+      <w:commentRangeStart w:id="25"/>
       <w:r>
         <w:rPr>
           <w:rFonts w:ascii="Helvetica" w:hAnsi="Helvetica" w:cs="Helvetica"/>
@@ -8608,12 +8589,12 @@
         </w:rPr>
         <w:t>. For example, if adult body size is measured but most mortality occurs in the juvenile stage</w:t>
       </w:r>
-      <w:commentRangeEnd w:id="26"/>
+      <w:commentRangeEnd w:id="25"/>
       <w:r>
         <w:rPr>
           <w:rStyle w:val="CommentReference"/>
         </w:rPr>
-        <w:commentReference w:id="26"/>
+        <w:commentReference w:id="25"/>
       </w:r>
       <w:r>
         <w:rPr>
@@ -10536,7 +10517,7 @@
           <w:szCs w:val="22"/>
         </w:rPr>
       </w:pPr>
-      <w:commentRangeStart w:id="27"/>
+      <w:commentRangeStart w:id="26"/>
       <w:r>
         <w:rPr>
           <w:rFonts w:ascii="Helvetica" w:hAnsi="Helvetica"/>
@@ -10598,7 +10579,7 @@
         </w:rPr>
         <w:t>.</w:t>
       </w:r>
-      <w:commentRangeEnd w:id="27"/>
+      <w:commentRangeEnd w:id="26"/>
       <w:r>
         <w:rPr>
           <w:rStyle w:val="CommentReference"/>
@@ -10606,7 +10587,7 @@
           <w:sz w:val="22"/>
           <w:szCs w:val="22"/>
         </w:rPr>
-        <w:commentReference w:id="27"/>
+        <w:commentReference w:id="26"/>
       </w:r>
     </w:p>
     <w:p>
@@ -10821,7 +10802,7 @@
         </w:rPr>
         <w:t>(</w:t>
       </w:r>
-      <w:commentRangeStart w:id="28"/>
+      <w:commentRangeStart w:id="27"/>
       <w:r>
         <w:rPr>
           <w:rFonts w:ascii="Helvetica" w:hAnsi="Helvetica" w:cs="Helvetica"/>
@@ -11066,7 +11047,7 @@
         </w:rPr>
         <w:t xml:space="preserve"> Scotland</w:t>
       </w:r>
-      <w:commentRangeEnd w:id="28"/>
+      <w:commentRangeEnd w:id="27"/>
       <w:r>
         <w:rPr>
           <w:rStyle w:val="CommentReference"/>
@@ -11074,7 +11055,7 @@
           <w:sz w:val="22"/>
           <w:szCs w:val="22"/>
         </w:rPr>
-        <w:commentReference w:id="28"/>
+        <w:commentReference w:id="27"/>
       </w:r>
       <w:r>
         <w:rPr>
@@ -11231,7 +11212,7 @@
         </w:rPr>
         <w:t xml:space="preserve">Raw data from the observational study was retrieved from VanAsch and Visser 2007 Figure 2. </w:t>
       </w:r>
-      <w:commentRangeStart w:id="29"/>
+      <w:commentRangeStart w:id="28"/>
       <w:r>
         <w:rPr>
           <w:rFonts w:ascii="Helvetica" w:hAnsi="Helvetica" w:cs="Helvetica"/>
@@ -11313,7 +11294,7 @@
         </w:rPr>
         <w:t>ve values indicate egg hatching occurred after bud opening</w:t>
       </w:r>
-      <w:commentRangeEnd w:id="29"/>
+      <w:commentRangeEnd w:id="28"/>
       <w:r>
         <w:rPr>
           <w:rStyle w:val="CommentReference"/>
@@ -11321,7 +11302,7 @@
           <w:sz w:val="22"/>
           <w:szCs w:val="22"/>
         </w:rPr>
-        <w:commentReference w:id="29"/>
+        <w:commentReference w:id="28"/>
       </w:r>
       <w:r>
         <w:rPr>
@@ -12561,7 +12542,7 @@
       </w:pPr>
     </w:p>
   </w:comment>
-  <w:comment w:id="6" w:author="Heather Kharouba" w:date="2018-10-16T17:17:00Z" w:initials="HK">
+  <w:comment w:id="6" w:author="Heather Kharouba" w:date="2018-10-25T15:17:00Z" w:initials="HK">
     <w:p>
       <w:pPr>
         <w:pStyle w:val="CommentText"/>
@@ -12573,11 +12554,11 @@
         <w:annotationRef/>
       </w:r>
       <w:r>
-        <w:t>include resource as well? Or just keep consumer to keep it simple?</w:t>
+        <w:t>I should look up details again</w:t>
       </w:r>
     </w:p>
   </w:comment>
-  <w:comment w:id="7" w:author="Heather Kharouba" w:date="2018-10-25T15:17:00Z" w:initials="HK">
+  <w:comment w:id="7" w:author="Heather Kharouba" w:date="2018-10-25T10:59:00Z" w:initials="HK">
     <w:p>
       <w:pPr>
         <w:pStyle w:val="CommentText"/>
@@ -12589,11 +12570,11 @@
         <w:annotationRef/>
       </w:r>
       <w:r>
-        <w:t>I should look up details again</w:t>
+        <w:t>Would an acronym help?</w:t>
       </w:r>
     </w:p>
   </w:comment>
-  <w:comment w:id="8" w:author="Heather Kharouba" w:date="2018-10-25T10:59:00Z" w:initials="HK">
+  <w:comment w:id="8" w:author="Heather Kharouba" w:date="2018-10-25T10:32:00Z" w:initials="HK">
     <w:p>
       <w:pPr>
         <w:pStyle w:val="CommentText"/>
@@ -12605,11 +12586,11 @@
         <w:annotationRef/>
       </w:r>
       <w:r>
-        <w:t>Would an acronym help?</w:t>
+        <w:t>AO001 actually compares relationship for two different time periods 1973-2001 vs. 1983-2001 but by coincidence due to data availability, not due to climate change</w:t>
       </w:r>
     </w:p>
   </w:comment>
-  <w:comment w:id="9" w:author="Heather Kharouba" w:date="2018-10-25T10:32:00Z" w:initials="HK">
+  <w:comment w:id="9" w:author="Heather Kharouba" w:date="2018-10-25T13:29:00Z" w:initials="HK">
     <w:p>
       <w:pPr>
         <w:pStyle w:val="CommentText"/>
@@ -12621,11 +12602,11 @@
         <w:annotationRef/>
       </w:r>
       <w:r>
-        <w:t>AO001 actually compares relationship for two different time periods 1973-2001 vs. 1983-2001 but by coincidence due to data availability, not due to climate change</w:t>
+        <w:t>Also, Lof et al. 2012</w:t>
       </w:r>
     </w:p>
   </w:comment>
-  <w:comment w:id="10" w:author="Heather Kharouba" w:date="2018-10-25T13:29:00Z" w:initials="HK">
+  <w:comment w:id="10" w:author="Heather Kharouba" w:date="2018-10-25T11:09:00Z" w:initials="HK">
     <w:p>
       <w:pPr>
         <w:pStyle w:val="CommentText"/>
@@ -12637,11 +12618,11 @@
         <w:annotationRef/>
       </w:r>
       <w:r>
-        <w:t>Also, Lof et al. 2012</w:t>
+        <w:t>Just limit to phenology?</w:t>
       </w:r>
     </w:p>
   </w:comment>
-  <w:comment w:id="11" w:author="Heather Kharouba" w:date="2018-10-25T11:09:00Z" w:initials="HK">
+  <w:comment w:id="11" w:author="Heather Kharouba" w:date="2018-10-25T14:20:00Z" w:initials="HK">
     <w:p>
       <w:pPr>
         <w:pStyle w:val="CommentText"/>
@@ -12653,11 +12634,19 @@
         <w:annotationRef/>
       </w:r>
       <w:r>
-        <w:t>Just limit to phenology?</w:t>
+        <w:t>One thing that has struck in me in going back through the studies is that I think the mechanisms are split across ecosystem- aquatic vs. terrestrial. I’ll have to double check but I don’t think there are any terrestrial studies that even consider multiple factors influencing consumer fitness.  (RE001)</w:t>
+      </w:r>
+    </w:p>
+    <w:p>
+      <w:pPr>
+        <w:pStyle w:val="CommentText"/>
+      </w:pPr>
+      <w:r>
+        <w:t>** We need to have a clear way of distinguishing a life history study from a food web theory study.</w:t>
       </w:r>
     </w:p>
   </w:comment>
-  <w:comment w:id="12" w:author="Heather Kharouba" w:date="2018-10-25T14:20:00Z" w:initials="HK">
+  <w:comment w:id="12" w:author="Heather Kharouba" w:date="2018-10-25T11:39:00Z" w:initials="HK">
     <w:p>
       <w:pPr>
         <w:pStyle w:val="CommentText"/>
@@ -12669,51 +12658,27 @@
         <w:annotationRef/>
       </w:r>
       <w:r>
-        <w:t>One thing that has struck in me in going back through the studies is that I think the mechanisms are split across ecosystem- aquatic vs. terrestrial. I’ll have to double check but I don’t think there are any terrestrial studies that even consider multiple factors influencing consumer fitness.  (RE001)</w:t>
-      </w:r>
-    </w:p>
+        <w:t>Should define</w:t>
+      </w:r>
+    </w:p>
+  </w:comment>
+  <w:comment w:id="13" w:author="Heather Kharouba" w:date="2018-10-25T12:01:00Z" w:initials="HK">
     <w:p>
       <w:pPr>
         <w:pStyle w:val="CommentText"/>
       </w:pPr>
       <w:r>
-        <w:t>** We need to have a clear way of distinguishing a life history study from a food web theory study.</w:t>
+        <w:rPr>
+          <w:rStyle w:val="CommentReference"/>
+        </w:rPr>
+        <w:annotationRef/>
+      </w:r>
+      <w:r>
+        <w:t>What about consumer</w:t>
       </w:r>
     </w:p>
   </w:comment>
-  <w:comment w:id="13" w:author="Heather Kharouba" w:date="2018-10-25T11:39:00Z" w:initials="HK">
-    <w:p>
-      <w:pPr>
-        <w:pStyle w:val="CommentText"/>
-      </w:pPr>
-      <w:r>
-        <w:rPr>
-          <w:rStyle w:val="CommentReference"/>
-        </w:rPr>
-        <w:annotationRef/>
-      </w:r>
-      <w:r>
-        <w:t>Should define</w:t>
-      </w:r>
-    </w:p>
-  </w:comment>
-  <w:comment w:id="14" w:author="Heather Kharouba" w:date="2018-10-25T12:01:00Z" w:initials="HK">
-    <w:p>
-      <w:pPr>
-        <w:pStyle w:val="CommentText"/>
-      </w:pPr>
-      <w:r>
-        <w:rPr>
-          <w:rStyle w:val="CommentReference"/>
-        </w:rPr>
-        <w:annotationRef/>
-      </w:r>
-      <w:r>
-        <w:t>What about consumer</w:t>
-      </w:r>
-    </w:p>
-  </w:comment>
-  <w:comment w:id="15" w:author="Heather Kharouba" w:date="2018-10-18T16:46:00Z" w:initials="HK">
+  <w:comment w:id="14" w:author="Heather Kharouba" w:date="2018-10-18T16:46:00Z" w:initials="HK">
     <w:p>
       <w:pPr>
         <w:pStyle w:val="CommentText"/>
@@ -13063,7 +13028,7 @@
       </w:r>
     </w:p>
   </w:comment>
-  <w:comment w:id="24" w:author="Heather Kharouba" w:date="2018-10-25T16:38:00Z" w:initials="HK">
+  <w:comment w:id="23" w:author="Heather Kharouba" w:date="2018-10-25T16:38:00Z" w:initials="HK">
     <w:p>
       <w:pPr>
         <w:pStyle w:val="CommentText"/>
@@ -13079,7 +13044,7 @@
       </w:r>
     </w:p>
   </w:comment>
-  <w:comment w:id="25" w:author="Heather Kharouba" w:date="2018-10-25T16:53:00Z" w:initials="HK">
+  <w:comment w:id="24" w:author="Heather Kharouba" w:date="2018-10-25T16:53:00Z" w:initials="HK">
     <w:p>
       <w:pPr>
         <w:pStyle w:val="CommentText"/>
@@ -13104,7 +13069,7 @@
       </w:r>
     </w:p>
   </w:comment>
-  <w:comment w:id="26" w:author="Heather Kharouba" w:date="2018-10-25T16:48:00Z" w:initials="HK">
+  <w:comment w:id="25" w:author="Heather Kharouba" w:date="2018-10-25T16:48:00Z" w:initials="HK">
     <w:p>
       <w:pPr>
         <w:pStyle w:val="CommentText"/>
@@ -13120,7 +13085,7 @@
       </w:r>
     </w:p>
   </w:comment>
-  <w:comment w:id="27" w:author="Heather Kharouba" w:date="2018-10-15T13:46:00Z" w:initials="HK">
+  <w:comment w:id="26" w:author="Heather Kharouba" w:date="2018-10-15T13:46:00Z" w:initials="HK">
     <w:p>
       <w:pPr>
         <w:pStyle w:val="CommentText"/>
@@ -13136,7 +13101,7 @@
       </w:r>
     </w:p>
   </w:comment>
-  <w:comment w:id="28" w:author="Heather Kharouba" w:date="2018-10-15T16:15:00Z" w:initials="HK">
+  <w:comment w:id="27" w:author="Heather Kharouba" w:date="2018-10-15T16:15:00Z" w:initials="HK">
     <w:p>
       <w:pPr>
         <w:pStyle w:val="CommentText"/>
@@ -13152,7 +13117,7 @@
       </w:r>
     </w:p>
   </w:comment>
-  <w:comment w:id="29" w:author="Heather Kharouba" w:date="2018-10-15T16:26:00Z" w:initials="HK">
+  <w:comment w:id="28" w:author="Heather Kharouba" w:date="2018-10-15T16:26:00Z" w:initials="HK">
     <w:p>
       <w:pPr>
         <w:pStyle w:val="CommentText"/>
@@ -15758,6 +15723,13 @@
     <w:unhideWhenUsed/>
     <w:rsid w:val="004F3534"/>
   </w:style>
+  <w:style w:type="paragraph" w:styleId="Revision">
+    <w:name w:val="Revision"/>
+    <w:hidden/>
+    <w:uiPriority w:val="99"/>
+    <w:semiHidden/>
+    <w:rsid w:val="00213F7F"/>
+  </w:style>
 </w:styles>
 </file>
 
@@ -16099,6 +16071,13 @@
     <w:unhideWhenUsed/>
     <w:rsid w:val="004F3534"/>
   </w:style>
+  <w:style w:type="paragraph" w:styleId="Revision">
+    <w:name w:val="Revision"/>
+    <w:hidden/>
+    <w:uiPriority w:val="99"/>
+    <w:semiHidden/>
+    <w:rsid w:val="00213F7F"/>
+  </w:style>
 </w:styles>
 </file>
 
@@ -16427,7 +16406,7 @@
 </file>
 
 <file path=customXml/itemProps1.xml><?xml version="1.0" encoding="utf-8"?>
-<ds:datastoreItem xmlns:ds="http://schemas.openxmlformats.org/officeDocument/2006/customXml" ds:itemID="{DFBAE94C-63A7-D242-A7F3-0AF5AF00C478}">
+<ds:datastoreItem xmlns:ds="http://schemas.openxmlformats.org/officeDocument/2006/customXml" ds:itemID="{B4540838-A6B3-084C-8E8D-DDFBE4F1AC86}">
   <ds:schemaRefs>
     <ds:schemaRef ds:uri="http://schemas.openxmlformats.org/officeDocument/2006/bibliography"/>
   </ds:schemaRefs>

</xml_diff>

<commit_message>
Some edits by Lizzie
Looks amazing! Sorry for all the comments you may not want.
</commit_message>
<xml_diff>
--- a/conceptual paper/docs/concept_ms.docx
+++ b/conceptual paper/docs/concept_ms.docx
@@ -104,6 +104,7 @@
           <w:lang w:val="en-US"/>
         </w:rPr>
       </w:pPr>
+      <w:commentRangeStart w:id="0"/>
       <w:r>
         <w:rPr>
           <w:rFonts w:ascii="Helvetica" w:hAnsi="Helvetica" w:cs="Helvetica"/>
@@ -116,7 +117,7 @@
         </w:rPr>
         <w:t>I</w:t>
       </w:r>
-      <w:commentRangeStart w:id="0"/>
+      <w:commentRangeStart w:id="1"/>
       <w:r>
         <w:rPr>
           <w:rFonts w:ascii="Helvetica" w:hAnsi="Helvetica" w:cs="Helvetica"/>
@@ -129,7 +130,7 @@
         </w:rPr>
         <w:t>ntroductio</w:t>
       </w:r>
-      <w:commentRangeEnd w:id="0"/>
+      <w:commentRangeEnd w:id="1"/>
       <w:r>
         <w:rPr>
           <w:rStyle w:val="CommentReference"/>
@@ -137,7 +138,7 @@
           <w:sz w:val="22"/>
           <w:szCs w:val="22"/>
         </w:rPr>
-        <w:commentReference w:id="0"/>
+        <w:commentReference w:id="1"/>
       </w:r>
       <w:r>
         <w:rPr>
@@ -150,6 +151,13 @@
           <w:lang w:val="en-US"/>
         </w:rPr>
         <w:t>n</w:t>
+      </w:r>
+      <w:commentRangeEnd w:id="0"/>
+      <w:r>
+        <w:rPr>
+          <w:rStyle w:val="CommentReference"/>
+        </w:rPr>
+        <w:commentReference w:id="0"/>
       </w:r>
     </w:p>
     <w:p>
@@ -197,8 +205,9 @@
           <w:szCs w:val="22"/>
           <w:lang w:val="en-US"/>
         </w:rPr>
-        <w:t xml:space="preserve">Climate change is causing phenological shifts (i.e. timing of life history events) at highly variable rates across species in different functional groups and trophic levels. Such species-specific variation in response to climate change is leading to changes in the relative timing of key activities (phenological synchrony) among interacting species (REF; Kharouba et al.). These changes in synchrony have led to fitness consequences for the consumer and have influenced ecosystem-level properties in some contexts (REF) but not others (REFS). </w:t>
-      </w:r>
+        <w:t xml:space="preserve">Climate change is causing phenological </w:t>
+      </w:r>
+      <w:commentRangeStart w:id="2"/>
       <w:r>
         <w:rPr>
           <w:rFonts w:ascii="Helvetica" w:hAnsi="Helvetica" w:cs="Helvetica"/>
@@ -207,6 +216,141 @@
           <w:szCs w:val="22"/>
           <w:lang w:val="en-US"/>
         </w:rPr>
+        <w:t xml:space="preserve">shifts </w:t>
+      </w:r>
+      <w:commentRangeEnd w:id="2"/>
+      <w:r>
+        <w:rPr>
+          <w:rStyle w:val="CommentReference"/>
+        </w:rPr>
+        <w:commentReference w:id="2"/>
+      </w:r>
+      <w:r>
+        <w:rPr>
+          <w:rFonts w:ascii="Helvetica" w:hAnsi="Helvetica" w:cs="Helvetica"/>
+          <w:color w:val="000000" w:themeColor="text1"/>
+          <w:sz w:val="22"/>
+          <w:szCs w:val="22"/>
+          <w:lang w:val="en-US"/>
+        </w:rPr>
+        <w:t xml:space="preserve">(i.e. timing of life history events) </w:t>
+      </w:r>
+      <w:del w:id="3" w:author="Elizabeth Wolkovich" w:date="2018-10-28T21:56:00Z">
+        <w:r>
+          <w:rPr>
+            <w:rFonts w:ascii="Helvetica" w:hAnsi="Helvetica" w:cs="Helvetica"/>
+            <w:color w:val="000000" w:themeColor="text1"/>
+            <w:sz w:val="22"/>
+            <w:szCs w:val="22"/>
+            <w:lang w:val="en-US"/>
+          </w:rPr>
+          <w:delText>at highly variable rates</w:delText>
+        </w:r>
+      </w:del>
+      <w:ins w:id="4" w:author="Elizabeth Wolkovich" w:date="2018-10-28T21:56:00Z">
+        <w:r>
+          <w:rPr>
+            <w:rFonts w:ascii="Helvetica" w:hAnsi="Helvetica" w:cs="Helvetica"/>
+            <w:color w:val="000000" w:themeColor="text1"/>
+            <w:sz w:val="22"/>
+            <w:szCs w:val="22"/>
+            <w:lang w:val="en-US"/>
+          </w:rPr>
+          <w:t>that vary</w:t>
+        </w:r>
+      </w:ins>
+      <w:r>
+        <w:rPr>
+          <w:rFonts w:ascii="Helvetica" w:hAnsi="Helvetica" w:cs="Helvetica"/>
+          <w:color w:val="000000" w:themeColor="text1"/>
+          <w:sz w:val="22"/>
+          <w:szCs w:val="22"/>
+          <w:lang w:val="en-US"/>
+        </w:rPr>
+        <w:t xml:space="preserve"> across species in different functional groups and trophic levels. Such species-specific variation </w:t>
+      </w:r>
+      <w:commentRangeStart w:id="5"/>
+      <w:r>
+        <w:rPr>
+          <w:rFonts w:ascii="Helvetica" w:hAnsi="Helvetica" w:cs="Helvetica"/>
+          <w:color w:val="000000" w:themeColor="text1"/>
+          <w:sz w:val="22"/>
+          <w:szCs w:val="22"/>
+          <w:lang w:val="en-US"/>
+        </w:rPr>
+        <w:t>in response to climate change</w:t>
+      </w:r>
+      <w:del w:id="6" w:author="Elizabeth Wolkovich" w:date="2018-10-28T21:57:00Z">
+        <w:r>
+          <w:rPr>
+            <w:rFonts w:ascii="Helvetica" w:hAnsi="Helvetica" w:cs="Helvetica"/>
+            <w:color w:val="000000" w:themeColor="text1"/>
+            <w:sz w:val="22"/>
+            <w:szCs w:val="22"/>
+            <w:lang w:val="en-US"/>
+          </w:rPr>
+          <w:delText xml:space="preserve"> is</w:delText>
+        </w:r>
+      </w:del>
+      <w:r>
+        <w:rPr>
+          <w:rFonts w:ascii="Helvetica" w:hAnsi="Helvetica" w:cs="Helvetica"/>
+          <w:color w:val="000000" w:themeColor="text1"/>
+          <w:sz w:val="22"/>
+          <w:szCs w:val="22"/>
+          <w:lang w:val="en-US"/>
+        </w:rPr>
+        <w:t xml:space="preserve"> lead</w:t>
+      </w:r>
+      <w:ins w:id="7" w:author="Elizabeth Wolkovich" w:date="2018-10-28T21:57:00Z">
+        <w:r>
+          <w:rPr>
+            <w:rFonts w:ascii="Helvetica" w:hAnsi="Helvetica" w:cs="Helvetica"/>
+            <w:color w:val="000000" w:themeColor="text1"/>
+            <w:sz w:val="22"/>
+            <w:szCs w:val="22"/>
+            <w:lang w:val="en-US"/>
+          </w:rPr>
+          <w:t>s</w:t>
+        </w:r>
+      </w:ins>
+      <w:del w:id="8" w:author="Elizabeth Wolkovich" w:date="2018-10-28T21:57:00Z">
+        <w:r>
+          <w:rPr>
+            <w:rFonts w:ascii="Helvetica" w:hAnsi="Helvetica" w:cs="Helvetica"/>
+            <w:color w:val="000000" w:themeColor="text1"/>
+            <w:sz w:val="22"/>
+            <w:szCs w:val="22"/>
+            <w:lang w:val="en-US"/>
+          </w:rPr>
+          <w:delText>ing</w:delText>
+        </w:r>
+      </w:del>
+      <w:r>
+        <w:rPr>
+          <w:rFonts w:ascii="Helvetica" w:hAnsi="Helvetica" w:cs="Helvetica"/>
+          <w:color w:val="000000" w:themeColor="text1"/>
+          <w:sz w:val="22"/>
+          <w:szCs w:val="22"/>
+          <w:lang w:val="en-US"/>
+        </w:rPr>
+        <w:t xml:space="preserve"> to changes in the relative timing of key activities (phenological synchrony) among interacting species (REF; Kharouba et al.). These changes in synchrony have led to fitness consequences for the consumer and have influenced ecosystem-level properties in some contexts (REF) but not others (REFS). </w:t>
+      </w:r>
+      <w:commentRangeEnd w:id="5"/>
+      <w:r>
+        <w:rPr>
+          <w:rStyle w:val="CommentReference"/>
+        </w:rPr>
+        <w:commentReference w:id="5"/>
+      </w:r>
+      <w:r>
+        <w:rPr>
+          <w:rFonts w:ascii="Helvetica" w:hAnsi="Helvetica" w:cs="Helvetica"/>
+          <w:color w:val="000000" w:themeColor="text1"/>
+          <w:sz w:val="22"/>
+          <w:szCs w:val="22"/>
+          <w:lang w:val="en-US"/>
+        </w:rPr>
         <w:t>While there</w:t>
       </w:r>
       <w:r>
@@ -287,7 +431,35 @@
           <w:szCs w:val="22"/>
           <w:lang w:val="en-US"/>
         </w:rPr>
-        <w:t>the outcomes and the consequences of shifts in synchrony</w:t>
+        <w:t xml:space="preserve">the </w:t>
+      </w:r>
+      <w:commentRangeStart w:id="9"/>
+      <w:r>
+        <w:rPr>
+          <w:rFonts w:ascii="Helvetica" w:hAnsi="Helvetica" w:cs="Helvetica"/>
+          <w:color w:val="000000" w:themeColor="text1"/>
+          <w:sz w:val="22"/>
+          <w:szCs w:val="22"/>
+          <w:lang w:val="en-US"/>
+        </w:rPr>
+        <w:t xml:space="preserve">outcomes and the consequences </w:t>
+      </w:r>
+      <w:commentRangeEnd w:id="9"/>
+      <w:r>
+        <w:rPr>
+          <w:rStyle w:val="CommentReference"/>
+        </w:rPr>
+        <w:commentReference w:id="9"/>
+      </w:r>
+      <w:r>
+        <w:rPr>
+          <w:rFonts w:ascii="Helvetica" w:hAnsi="Helvetica" w:cs="Helvetica"/>
+          <w:color w:val="000000" w:themeColor="text1"/>
+          <w:sz w:val="22"/>
+          <w:szCs w:val="22"/>
+          <w:lang w:val="en-US"/>
+        </w:rPr>
+        <w:t>of shifts in synchrony</w:t>
       </w:r>
       <w:r>
         <w:rPr>
@@ -400,7 +572,77 @@
           <w:szCs w:val="22"/>
           <w:lang w:val="en-US"/>
         </w:rPr>
-        <w:t>e argue that part of the difficulty in predicting the consequences of climate change-driven shifts in synchrony is that there is a disconnect between ecological theory and the current approach in the trophic synchrony literature. We focus on the widely-cited Cushing match-mismatch</w:t>
+        <w:t xml:space="preserve">e argue that part of the difficulty in predicting the consequences of climate change-driven shifts in synchrony </w:t>
+      </w:r>
+      <w:del w:id="10" w:author="Elizabeth Wolkovich" w:date="2018-10-28T21:52:00Z">
+        <w:r>
+          <w:rPr>
+            <w:rFonts w:ascii="Helvetica" w:hAnsi="Helvetica" w:cs="Helvetica"/>
+            <w:sz w:val="22"/>
+            <w:szCs w:val="22"/>
+            <w:lang w:val="en-US"/>
+          </w:rPr>
+          <w:delText xml:space="preserve">is that there </w:delText>
+        </w:r>
+      </w:del>
+      <w:r>
+        <w:rPr>
+          <w:rFonts w:ascii="Helvetica" w:hAnsi="Helvetica" w:cs="Helvetica"/>
+          <w:sz w:val="22"/>
+          <w:szCs w:val="22"/>
+          <w:lang w:val="en-US"/>
+        </w:rPr>
+        <w:t xml:space="preserve">is a disconnect between ecological theory and </w:t>
+      </w:r>
+      <w:del w:id="11" w:author="Elizabeth Wolkovich" w:date="2018-10-28T21:52:00Z">
+        <w:r>
+          <w:rPr>
+            <w:rFonts w:ascii="Helvetica" w:hAnsi="Helvetica" w:cs="Helvetica"/>
+            <w:sz w:val="22"/>
+            <w:szCs w:val="22"/>
+            <w:lang w:val="en-US"/>
+          </w:rPr>
+          <w:delText xml:space="preserve">the </w:delText>
+        </w:r>
+      </w:del>
+      <w:r>
+        <w:rPr>
+          <w:rFonts w:ascii="Helvetica" w:hAnsi="Helvetica" w:cs="Helvetica"/>
+          <w:sz w:val="22"/>
+          <w:szCs w:val="22"/>
+          <w:lang w:val="en-US"/>
+        </w:rPr>
+        <w:t>current approach</w:t>
+      </w:r>
+      <w:ins w:id="12" w:author="Elizabeth Wolkovich" w:date="2018-10-28T21:52:00Z">
+        <w:r>
+          <w:rPr>
+            <w:rFonts w:ascii="Helvetica" w:hAnsi="Helvetica" w:cs="Helvetica"/>
+            <w:sz w:val="22"/>
+            <w:szCs w:val="22"/>
+            <w:lang w:val="en-US"/>
+          </w:rPr>
+          <w:t>es</w:t>
+        </w:r>
+      </w:ins>
+      <w:r>
+        <w:rPr>
+          <w:rFonts w:ascii="Helvetica" w:hAnsi="Helvetica" w:cs="Helvetica"/>
+          <w:sz w:val="22"/>
+          <w:szCs w:val="22"/>
+          <w:lang w:val="en-US"/>
+        </w:rPr>
+        <w:t xml:space="preserve"> in the trophic synchrony literature. </w:t>
+      </w:r>
+      <w:commentRangeStart w:id="13"/>
+      <w:r>
+        <w:rPr>
+          <w:rFonts w:ascii="Helvetica" w:hAnsi="Helvetica" w:cs="Helvetica"/>
+          <w:sz w:val="22"/>
+          <w:szCs w:val="22"/>
+          <w:lang w:val="en-US"/>
+        </w:rPr>
+        <w:t>We focus on the widely-cited Cushing match-mismatch</w:t>
       </w:r>
       <w:r>
         <w:rPr>
@@ -420,7 +662,7 @@
         </w:rPr>
         <w:t xml:space="preserve"> hypothesis (</w:t>
       </w:r>
-      <w:commentRangeStart w:id="1"/>
+      <w:commentRangeStart w:id="14"/>
       <w:r>
         <w:rPr>
           <w:rFonts w:ascii="Helvetica" w:hAnsi="Helvetica" w:cs="Helvetica"/>
@@ -430,7 +672,7 @@
         </w:rPr>
         <w:t>1974</w:t>
       </w:r>
-      <w:commentRangeEnd w:id="1"/>
+      <w:commentRangeEnd w:id="14"/>
       <w:r>
         <w:rPr>
           <w:rStyle w:val="CommentReference"/>
@@ -438,7 +680,7 @@
           <w:sz w:val="22"/>
           <w:szCs w:val="22"/>
         </w:rPr>
-        <w:commentReference w:id="1"/>
+        <w:commentReference w:id="14"/>
       </w:r>
       <w:r>
         <w:rPr>
@@ -474,7 +716,23 @@
           <w:szCs w:val="22"/>
           <w:lang w:val="en-US"/>
         </w:rPr>
-        <w:t xml:space="preserve"> We argue that there are methodological </w:t>
+        <w:t xml:space="preserve"> </w:t>
+      </w:r>
+      <w:commentRangeEnd w:id="13"/>
+      <w:r>
+        <w:rPr>
+          <w:rStyle w:val="CommentReference"/>
+        </w:rPr>
+        <w:commentReference w:id="13"/>
+      </w:r>
+      <w:r>
+        <w:rPr>
+          <w:rFonts w:ascii="Helvetica" w:hAnsi="Helvetica" w:cs="Helvetica"/>
+          <w:sz w:val="22"/>
+          <w:szCs w:val="22"/>
+          <w:lang w:val="en-US"/>
+        </w:rPr>
+        <w:t xml:space="preserve">We argue that there are methodological </w:t>
       </w:r>
       <w:r>
         <w:rPr>
@@ -519,8 +777,51 @@
           <w:szCs w:val="22"/>
           <w:lang w:val="en-US"/>
         </w:rPr>
-        <w:t>have made it difficult to test this theory in the context of climate change.</w:t>
-      </w:r>
+        <w:t xml:space="preserve">have made it difficult to test </w:t>
+      </w:r>
+      <w:ins w:id="15" w:author="Elizabeth Wolkovich" w:date="2018-10-28T21:59:00Z">
+        <w:r>
+          <w:rPr>
+            <w:rFonts w:ascii="Helvetica" w:hAnsi="Helvetica" w:cs="Helvetica"/>
+            <w:sz w:val="22"/>
+            <w:szCs w:val="22"/>
+            <w:lang w:val="en-US"/>
+          </w:rPr>
+          <w:t xml:space="preserve">the relevant </w:t>
+        </w:r>
+      </w:ins>
+      <w:del w:id="16" w:author="Elizabeth Wolkovich" w:date="2018-10-28T21:58:00Z">
+        <w:r>
+          <w:rPr>
+            <w:rFonts w:ascii="Helvetica" w:hAnsi="Helvetica" w:cs="Helvetica"/>
+            <w:sz w:val="22"/>
+            <w:szCs w:val="22"/>
+            <w:lang w:val="en-US"/>
+          </w:rPr>
+          <w:delText xml:space="preserve">this </w:delText>
+        </w:r>
+      </w:del>
+      <w:ins w:id="17" w:author="Elizabeth Wolkovich" w:date="2018-10-28T21:58:00Z">
+        <w:r>
+          <w:rPr>
+            <w:rFonts w:ascii="Helvetica" w:hAnsi="Helvetica" w:cs="Helvetica"/>
+            <w:sz w:val="22"/>
+            <w:szCs w:val="22"/>
+            <w:lang w:val="en-US"/>
+          </w:rPr>
+          <w:t xml:space="preserve">ecological </w:t>
+        </w:r>
+      </w:ins>
+      <w:r>
+        <w:rPr>
+          <w:rFonts w:ascii="Helvetica" w:hAnsi="Helvetica" w:cs="Helvetica"/>
+          <w:sz w:val="22"/>
+          <w:szCs w:val="22"/>
+          <w:lang w:val="en-US"/>
+        </w:rPr>
+        <w:t>theory in the context of climate change.</w:t>
+      </w:r>
+      <w:commentRangeStart w:id="18"/>
       <w:r>
         <w:rPr>
           <w:rFonts w:ascii="Helvetica" w:hAnsi="Helvetica" w:cs="Helvetica"/>
@@ -710,7 +1011,7 @@
         </w:rPr>
         <w:t xml:space="preserve"> </w:t>
       </w:r>
-      <w:commentRangeStart w:id="2"/>
+      <w:commentRangeStart w:id="19"/>
       <w:r>
         <w:rPr>
           <w:rFonts w:ascii="Helvetica" w:hAnsi="Helvetica" w:cs="Helvetica"/>
@@ -729,7 +1030,7 @@
         </w:rPr>
         <w:t>and stationarity</w:t>
       </w:r>
-      <w:commentRangeEnd w:id="2"/>
+      <w:commentRangeEnd w:id="19"/>
       <w:r>
         <w:rPr>
           <w:rStyle w:val="CommentReference"/>
@@ -737,7 +1038,7 @@
           <w:sz w:val="22"/>
           <w:szCs w:val="22"/>
         </w:rPr>
-        <w:commentReference w:id="2"/>
+        <w:commentReference w:id="19"/>
       </w:r>
       <w:r>
         <w:rPr>
@@ -766,6 +1067,14 @@
         </w:rPr>
         <w:t xml:space="preserve">). </w:t>
       </w:r>
+      <w:commentRangeEnd w:id="18"/>
+      <w:r>
+        <w:rPr>
+          <w:rStyle w:val="CommentReference"/>
+        </w:rPr>
+        <w:commentReference w:id="18"/>
+      </w:r>
+      <w:commentRangeStart w:id="20"/>
       <w:r>
         <w:rPr>
           <w:rFonts w:ascii="Helvetica" w:hAnsi="Helvetica" w:cs="Helvetica"/>
@@ -827,7 +1136,23 @@
           <w:szCs w:val="22"/>
           <w:lang w:val="en-US"/>
         </w:rPr>
-        <w:t xml:space="preserve">, but rather </w:t>
+        <w:t xml:space="preserve">, </w:t>
+      </w:r>
+      <w:commentRangeEnd w:id="20"/>
+      <w:r>
+        <w:rPr>
+          <w:rStyle w:val="CommentReference"/>
+        </w:rPr>
+        <w:commentReference w:id="20"/>
+      </w:r>
+      <w:r>
+        <w:rPr>
+          <w:rFonts w:ascii="Helvetica" w:hAnsi="Helvetica" w:cs="Helvetica"/>
+          <w:sz w:val="22"/>
+          <w:szCs w:val="22"/>
+          <w:lang w:val="en-US"/>
+        </w:rPr>
+        <w:t xml:space="preserve">but rather </w:t>
       </w:r>
       <w:r>
         <w:rPr>
@@ -863,7 +1188,24 @@
           <w:szCs w:val="22"/>
           <w:lang w:val="en-US"/>
         </w:rPr>
-        <w:t>the consequences of phenological synchrony. Empirical testing of appropriate theory is necessary to move beyond documenting impacts of climate change on species to predicting the consequences of those changes on communities.</w:t>
+        <w:t xml:space="preserve">the consequences of phenological synchrony. </w:t>
+      </w:r>
+      <w:commentRangeStart w:id="21"/>
+      <w:r>
+        <w:rPr>
+          <w:rFonts w:ascii="Helvetica" w:hAnsi="Helvetica" w:cs="Helvetica"/>
+          <w:sz w:val="22"/>
+          <w:szCs w:val="22"/>
+          <w:lang w:val="en-US"/>
+        </w:rPr>
+        <w:t>Empirical testing of appropriate theory is necessary to move beyond documenting impacts of climate change on species to predicting the consequences of those changes on communities.</w:t>
+      </w:r>
+      <w:commentRangeEnd w:id="21"/>
+      <w:r>
+        <w:rPr>
+          <w:rStyle w:val="CommentReference"/>
+        </w:rPr>
+        <w:commentReference w:id="21"/>
       </w:r>
     </w:p>
     <w:p>
@@ -931,7 +1273,8 @@
         </w:rPr>
         <w:tab/>
       </w:r>
-      <w:commentRangeStart w:id="3"/>
+      <w:commentRangeStart w:id="22"/>
+      <w:commentRangeStart w:id="23"/>
       <w:r>
         <w:rPr>
           <w:rFonts w:ascii="Helvetica" w:hAnsi="Helvetica" w:cs="Helvetica"/>
@@ -1082,7 +1425,7 @@
         </w:rPr>
         <w:t xml:space="preserve">. </w:t>
       </w:r>
-      <w:commentRangeEnd w:id="3"/>
+      <w:commentRangeEnd w:id="22"/>
       <w:r>
         <w:rPr>
           <w:rStyle w:val="CommentReference"/>
@@ -1090,7 +1433,14 @@
           <w:sz w:val="22"/>
           <w:szCs w:val="22"/>
         </w:rPr>
-        <w:commentReference w:id="3"/>
+        <w:commentReference w:id="22"/>
+      </w:r>
+      <w:commentRangeEnd w:id="23"/>
+      <w:r>
+        <w:rPr>
+          <w:rStyle w:val="CommentReference"/>
+        </w:rPr>
+        <w:commentReference w:id="23"/>
       </w:r>
     </w:p>
     <w:p>
@@ -1179,6 +1529,7 @@
           <w:lang w:val="en-US"/>
         </w:rPr>
       </w:pPr>
+      <w:commentRangeStart w:id="24"/>
       <w:r>
         <w:rPr>
           <w:rFonts w:ascii="Helvetica" w:hAnsi="Helvetica" w:cs="Helvetica"/>
@@ -1499,8 +1850,50 @@
           <w:szCs w:val="22"/>
           <w:lang w:val="en-US"/>
         </w:rPr>
-        <w:t>resource) fitness; and iii) advancing the theory necessary to predict long-term demographic changes due to changes in synchrony. The ultimate goal of these studies is</w:t>
-      </w:r>
+        <w:t>resource</w:t>
+      </w:r>
+      <w:ins w:id="25" w:author="Elizabeth Wolkovich" w:date="2018-10-28T21:55:00Z">
+        <w:r>
+          <w:rPr>
+            <w:rFonts w:ascii="Helvetica" w:hAnsi="Helvetica" w:cs="Helvetica"/>
+            <w:sz w:val="22"/>
+            <w:szCs w:val="22"/>
+            <w:lang w:val="en-US"/>
+          </w:rPr>
+          <w:t>’s</w:t>
+        </w:r>
+      </w:ins>
+      <w:r>
+        <w:rPr>
+          <w:rFonts w:ascii="Helvetica" w:hAnsi="Helvetica" w:cs="Helvetica"/>
+          <w:sz w:val="22"/>
+          <w:szCs w:val="22"/>
+          <w:lang w:val="en-US"/>
+        </w:rPr>
+        <w:t xml:space="preserve">) fitness; and iii) advancing the theory necessary to predict long-term demographic changes due to changes in synchrony. The ultimate goal of these studies </w:t>
+      </w:r>
+      <w:ins w:id="26" w:author="Elizabeth Wolkovich" w:date="2018-10-28T21:55:00Z">
+        <w:r>
+          <w:rPr>
+            <w:rFonts w:ascii="Helvetica" w:hAnsi="Helvetica" w:cs="Helvetica"/>
+            <w:sz w:val="22"/>
+            <w:szCs w:val="22"/>
+            <w:lang w:val="en-US"/>
+          </w:rPr>
+          <w:t>was</w:t>
+        </w:r>
+      </w:ins>
+      <w:del w:id="27" w:author="Elizabeth Wolkovich" w:date="2018-10-28T21:55:00Z">
+        <w:r>
+          <w:rPr>
+            <w:rFonts w:ascii="Helvetica" w:hAnsi="Helvetica" w:cs="Helvetica"/>
+            <w:sz w:val="22"/>
+            <w:szCs w:val="22"/>
+            <w:lang w:val="en-US"/>
+          </w:rPr>
+          <w:delText>is</w:delText>
+        </w:r>
+      </w:del>
       <w:r>
         <w:rPr>
           <w:rFonts w:ascii="Helvetica" w:hAnsi="Helvetica" w:cs="Helvetica"/>
@@ -1656,7 +2049,7 @@
         <w:lastRenderedPageBreak/>
         <w:t xml:space="preserve">food web dynamics) that drive consumer or resource dynamics (hereafter called </w:t>
       </w:r>
-      <w:commentRangeStart w:id="4"/>
+      <w:commentRangeStart w:id="28"/>
       <w:r>
         <w:rPr>
           <w:rFonts w:ascii="Helvetica" w:hAnsi="Helvetica" w:cs="Helvetica"/>
@@ -1666,7 +2059,7 @@
         </w:rPr>
         <w:t>‘fundamental studies’</w:t>
       </w:r>
-      <w:commentRangeEnd w:id="4"/>
+      <w:commentRangeEnd w:id="28"/>
       <w:r>
         <w:rPr>
           <w:rStyle w:val="CommentReference"/>
@@ -1674,7 +2067,7 @@
           <w:sz w:val="22"/>
           <w:szCs w:val="22"/>
         </w:rPr>
-        <w:commentReference w:id="4"/>
+        <w:commentReference w:id="28"/>
       </w:r>
       <w:r>
         <w:rPr>
@@ -1705,6 +2098,7 @@
         <w:t xml:space="preserve"> fitness. </w:t>
       </w:r>
     </w:p>
+    <w:commentRangeEnd w:id="24"/>
     <w:p>
       <w:pPr>
         <w:widowControl w:val="0"/>
@@ -1732,6 +2126,12 @@
           <w:lang w:val="en-US"/>
         </w:rPr>
       </w:pPr>
+      <w:r>
+        <w:rPr>
+          <w:rStyle w:val="CommentReference"/>
+        </w:rPr>
+        <w:commentReference w:id="24"/>
+      </w:r>
     </w:p>
     <w:p>
       <w:pPr>
@@ -1762,6 +2162,7 @@
           <w:lang w:val="en-US"/>
         </w:rPr>
       </w:pPr>
+      <w:commentRangeStart w:id="29"/>
       <w:r>
         <w:rPr>
           <w:rFonts w:ascii="Helvetica" w:hAnsi="Helvetica" w:cs="Helvetica"/>
@@ -1888,7 +2289,7 @@
         </w:rPr>
         <w:t xml:space="preserve">these studies is the Cushing match-mismatch </w:t>
       </w:r>
-      <w:commentRangeStart w:id="5"/>
+      <w:commentRangeStart w:id="30"/>
       <w:r>
         <w:rPr>
           <w:rFonts w:ascii="Helvetica" w:hAnsi="Helvetica" w:cs="Helvetica"/>
@@ -1898,7 +2299,7 @@
         </w:rPr>
         <w:t>hypothesis</w:t>
       </w:r>
-      <w:commentRangeEnd w:id="5"/>
+      <w:commentRangeEnd w:id="30"/>
       <w:r>
         <w:rPr>
           <w:rStyle w:val="CommentReference"/>
@@ -1906,7 +2307,7 @@
           <w:sz w:val="22"/>
           <w:szCs w:val="22"/>
         </w:rPr>
-        <w:commentReference w:id="5"/>
+        <w:commentReference w:id="30"/>
       </w:r>
       <w:r>
         <w:rPr>
@@ -1933,7 +2334,17 @@
           <w:szCs w:val="22"/>
           <w:lang w:val="en-US"/>
         </w:rPr>
-        <w:t>). It emerged from the marine fisheries literature as a way to explain the variation in population recruitment of fish stocks but has had broader implications for the ecological literature since then, especially given recent climatic changes. Based on life-history theory, it postulates that there should be selective pressure for the consumer to ‘match’ the timing of the peak of its most energetic phase with that of the timing of its peak resource availability</w:t>
+        <w:t xml:space="preserve">). It emerged from the marine fisheries literature as a way to explain the variation in population recruitment of fish stocks but has had broader implications for the ecological literature since then, especially given recent climatic changes. </w:t>
+      </w:r>
+      <w:commentRangeStart w:id="31"/>
+      <w:r>
+        <w:rPr>
+          <w:rFonts w:ascii="Helvetica" w:hAnsi="Helvetica" w:cs="Helvetica"/>
+          <w:sz w:val="22"/>
+          <w:szCs w:val="22"/>
+          <w:lang w:val="en-US"/>
+        </w:rPr>
+        <w:t>Based on life-history theory, it postulates that there should be selective pressure for the consumer to ‘match’ the timing of the peak of its most energetic phase with that of the timing of its peak resource availability</w:t>
       </w:r>
       <w:r>
         <w:rPr>
@@ -1951,7 +2362,23 @@
           <w:szCs w:val="22"/>
           <w:lang w:val="en-US"/>
         </w:rPr>
-        <w:t>. Given this strong selective pressure, if there is any chang</w:t>
+        <w:t xml:space="preserve">. </w:t>
+      </w:r>
+      <w:commentRangeEnd w:id="31"/>
+      <w:r>
+        <w:rPr>
+          <w:rStyle w:val="CommentReference"/>
+        </w:rPr>
+        <w:commentReference w:id="31"/>
+      </w:r>
+      <w:r>
+        <w:rPr>
+          <w:rFonts w:ascii="Helvetica" w:hAnsi="Helvetica" w:cs="Helvetica"/>
+          <w:sz w:val="22"/>
+          <w:szCs w:val="22"/>
+          <w:lang w:val="en-US"/>
+        </w:rPr>
+        <w:t>Given this strong selective pressure, if there is any chang</w:t>
       </w:r>
       <w:r>
         <w:rPr>
@@ -2168,7 +2595,47 @@
           <w:szCs w:val="22"/>
           <w:lang w:val="en-US"/>
         </w:rPr>
-        <w:t xml:space="preserve"> resource is the major control on consumer </w:t>
+        <w:t xml:space="preserve"> resource is the major control</w:t>
+      </w:r>
+      <w:ins w:id="32" w:author="Elizabeth Wolkovich" w:date="2018-10-28T22:03:00Z">
+        <w:r>
+          <w:rPr>
+            <w:rFonts w:ascii="Helvetica" w:hAnsi="Helvetica" w:cs="Helvetica"/>
+            <w:sz w:val="22"/>
+            <w:szCs w:val="22"/>
+            <w:lang w:val="en-US"/>
+          </w:rPr>
+          <w:t>ler</w:t>
+        </w:r>
+      </w:ins>
+      <w:r>
+        <w:rPr>
+          <w:rFonts w:ascii="Helvetica" w:hAnsi="Helvetica" w:cs="Helvetica"/>
+          <w:sz w:val="22"/>
+          <w:szCs w:val="22"/>
+          <w:lang w:val="en-US"/>
+        </w:rPr>
+        <w:t xml:space="preserve"> on </w:t>
+      </w:r>
+      <w:ins w:id="33" w:author="Elizabeth Wolkovich" w:date="2018-10-28T22:03:00Z">
+        <w:r>
+          <w:rPr>
+            <w:rFonts w:ascii="Helvetica" w:hAnsi="Helvetica" w:cs="Helvetica"/>
+            <w:sz w:val="22"/>
+            <w:szCs w:val="22"/>
+            <w:lang w:val="en-US"/>
+          </w:rPr>
+          <w:t xml:space="preserve">the </w:t>
+        </w:r>
+      </w:ins>
+      <w:r>
+        <w:rPr>
+          <w:rFonts w:ascii="Helvetica" w:hAnsi="Helvetica" w:cs="Helvetica"/>
+          <w:sz w:val="22"/>
+          <w:szCs w:val="22"/>
+          <w:lang w:val="en-US"/>
+        </w:rPr>
+        <w:t xml:space="preserve">consumer </w:t>
       </w:r>
       <w:r>
         <w:rPr>
@@ -2357,9 +2824,50 @@
           <w:szCs w:val="22"/>
           <w:lang w:val="en-US"/>
         </w:rPr>
-        <w:t>If neither of these assumptions are met, then fitness consequences due to changes in the relative timing of the interaction will be weak or non-existent.</w:t>
-      </w:r>
-    </w:p>
+        <w:t xml:space="preserve">If neither of these assumptions </w:t>
+      </w:r>
+      <w:del w:id="34" w:author="Elizabeth Wolkovich" w:date="2018-10-28T22:04:00Z">
+        <w:r>
+          <w:rPr>
+            <w:rFonts w:ascii="Helvetica" w:hAnsi="Helvetica" w:cs="Helvetica"/>
+            <w:sz w:val="22"/>
+            <w:szCs w:val="22"/>
+            <w:lang w:val="en-US"/>
+          </w:rPr>
+          <w:delText xml:space="preserve">are </w:delText>
+        </w:r>
+      </w:del>
+      <w:ins w:id="35" w:author="Elizabeth Wolkovich" w:date="2018-10-28T22:04:00Z">
+        <w:r>
+          <w:rPr>
+            <w:rFonts w:ascii="Helvetica" w:hAnsi="Helvetica" w:cs="Helvetica"/>
+            <w:sz w:val="22"/>
+            <w:szCs w:val="22"/>
+            <w:lang w:val="en-US"/>
+          </w:rPr>
+          <w:t>is</w:t>
+        </w:r>
+        <w:r>
+          <w:rPr>
+            <w:rFonts w:ascii="Helvetica" w:hAnsi="Helvetica" w:cs="Helvetica"/>
+            <w:sz w:val="22"/>
+            <w:szCs w:val="22"/>
+            <w:lang w:val="en-US"/>
+          </w:rPr>
+          <w:t xml:space="preserve"> </w:t>
+        </w:r>
+      </w:ins>
+      <w:r>
+        <w:rPr>
+          <w:rFonts w:ascii="Helvetica" w:hAnsi="Helvetica" w:cs="Helvetica"/>
+          <w:sz w:val="22"/>
+          <w:szCs w:val="22"/>
+          <w:lang w:val="en-US"/>
+        </w:rPr>
+        <w:t>met, then fitness consequences due to changes in the relative timing of the interaction will be weak or non-existent.</w:t>
+      </w:r>
+    </w:p>
+    <w:commentRangeEnd w:id="29"/>
     <w:p>
       <w:pPr>
         <w:widowControl w:val="0"/>
@@ -2387,6 +2895,12 @@
           <w:lang w:val="en-US"/>
         </w:rPr>
       </w:pPr>
+      <w:r>
+        <w:rPr>
+          <w:rStyle w:val="CommentReference"/>
+        </w:rPr>
+        <w:commentReference w:id="29"/>
+      </w:r>
     </w:p>
     <w:p>
       <w:pPr>
@@ -2674,7 +3188,7 @@
         </w:rPr>
         <w:t xml:space="preserve">Others have suggested that this is because </w:t>
       </w:r>
-      <w:commentRangeStart w:id="6"/>
+      <w:commentRangeStart w:id="36"/>
       <w:r>
         <w:rPr>
           <w:rFonts w:ascii="Helvetica" w:hAnsi="Helvetica" w:cs="Helvetica"/>
@@ -2685,7 +3199,7 @@
         </w:rPr>
         <w:t xml:space="preserve">of data limitations and the model’s implication of complex multitrophic dynamics </w:t>
       </w:r>
-      <w:commentRangeEnd w:id="6"/>
+      <w:commentRangeEnd w:id="36"/>
       <w:r>
         <w:rPr>
           <w:rStyle w:val="CommentReference"/>
@@ -2693,7 +3207,7 @@
           <w:sz w:val="22"/>
           <w:szCs w:val="22"/>
         </w:rPr>
-        <w:commentReference w:id="6"/>
+        <w:commentReference w:id="36"/>
       </w:r>
       <w:r>
         <w:rPr>
@@ -2760,14 +3274,41 @@
         </w:rPr>
         <w:t xml:space="preserve"> </w:t>
       </w:r>
-      <w:r>
-        <w:rPr>
-          <w:rFonts w:ascii="Helvetica" w:hAnsi="Helvetica" w:cs="Helvetica"/>
-          <w:sz w:val="22"/>
-          <w:szCs w:val="22"/>
-          <w:lang w:val="en-US"/>
-        </w:rPr>
-        <w:t>We now talk about these reasons: X, Y and Z.</w:t>
+      <w:commentRangeStart w:id="37"/>
+      <w:r>
+        <w:rPr>
+          <w:rFonts w:ascii="Helvetica" w:hAnsi="Helvetica" w:cs="Helvetica"/>
+          <w:sz w:val="22"/>
+          <w:szCs w:val="22"/>
+          <w:lang w:val="en-US"/>
+        </w:rPr>
+        <w:t xml:space="preserve">We now talk about these reasons: X, Y and </w:t>
+      </w:r>
+      <w:commentRangeStart w:id="38"/>
+      <w:r>
+        <w:rPr>
+          <w:rFonts w:ascii="Helvetica" w:hAnsi="Helvetica" w:cs="Helvetica"/>
+          <w:sz w:val="22"/>
+          <w:szCs w:val="22"/>
+          <w:lang w:val="en-US"/>
+        </w:rPr>
+        <w:t>Z</w:t>
+      </w:r>
+      <w:commentRangeEnd w:id="38"/>
+      <w:r>
+        <w:rPr>
+          <w:rStyle w:val="CommentReference"/>
+        </w:rPr>
+        <w:commentReference w:id="38"/>
+      </w:r>
+      <w:r>
+        <w:rPr>
+          <w:rFonts w:ascii="Helvetica" w:hAnsi="Helvetica" w:cs="Helvetica"/>
+          <w:sz w:val="22"/>
+          <w:szCs w:val="22"/>
+          <w:lang w:val="en-US"/>
+        </w:rPr>
+        <w:t>.</w:t>
       </w:r>
       <w:r>
         <w:rPr>
@@ -2777,6 +3318,13 @@
           <w:lang w:val="en-US"/>
         </w:rPr>
         <w:t xml:space="preserve"> </w:t>
+      </w:r>
+      <w:commentRangeEnd w:id="37"/>
+      <w:r>
+        <w:rPr>
+          <w:rStyle w:val="CommentReference"/>
+        </w:rPr>
+        <w:commentReference w:id="37"/>
       </w:r>
     </w:p>
     <w:p>
@@ -2835,6 +3383,7 @@
           <w:lang w:val="en-US"/>
         </w:rPr>
       </w:pPr>
+      <w:commentRangeStart w:id="39"/>
       <w:r>
         <w:rPr>
           <w:rFonts w:ascii="Helvetica" w:hAnsi="Helvetica" w:cs="Helvetica"/>
@@ -2845,7 +3394,7 @@
         </w:rPr>
         <w:t xml:space="preserve">i) </w:t>
       </w:r>
-      <w:commentRangeStart w:id="7"/>
+      <w:commentRangeStart w:id="40"/>
       <w:r>
         <w:rPr>
           <w:rFonts w:ascii="Helvetica" w:hAnsi="Helvetica" w:cs="Helvetica"/>
@@ -2856,7 +3405,7 @@
         </w:rPr>
         <w:t>Pre-climate change baseline</w:t>
       </w:r>
-      <w:commentRangeEnd w:id="7"/>
+      <w:commentRangeEnd w:id="40"/>
       <w:r>
         <w:rPr>
           <w:rStyle w:val="CommentReference"/>
@@ -2865,7 +3414,14 @@
           <w:sz w:val="22"/>
           <w:szCs w:val="22"/>
         </w:rPr>
-        <w:commentReference w:id="7"/>
+        <w:commentReference w:id="40"/>
+      </w:r>
+      <w:commentRangeEnd w:id="39"/>
+      <w:r>
+        <w:rPr>
+          <w:rStyle w:val="CommentReference"/>
+        </w:rPr>
+        <w:commentReference w:id="39"/>
       </w:r>
     </w:p>
     <w:p>
@@ -2911,7 +3467,33 @@
           <w:szCs w:val="22"/>
           <w:lang w:val="en-US"/>
         </w:rPr>
-        <w:t>The concept of pre-climate change baseline (i.e., defining the natural level of variation)</w:t>
+        <w:t xml:space="preserve">The concept of pre-climate change baseline (i.e., </w:t>
+      </w:r>
+      <w:commentRangeStart w:id="41"/>
+      <w:r>
+        <w:rPr>
+          <w:rFonts w:ascii="Helvetica" w:hAnsi="Helvetica" w:cs="Helvetica"/>
+          <w:sz w:val="22"/>
+          <w:szCs w:val="22"/>
+          <w:lang w:val="en-US"/>
+        </w:rPr>
+        <w:t>defining the natural level of variation</w:t>
+      </w:r>
+      <w:commentRangeEnd w:id="41"/>
+      <w:r>
+        <w:rPr>
+          <w:rStyle w:val="CommentReference"/>
+        </w:rPr>
+        <w:commentReference w:id="41"/>
+      </w:r>
+      <w:r>
+        <w:rPr>
+          <w:rFonts w:ascii="Helvetica" w:hAnsi="Helvetica" w:cs="Helvetica"/>
+          <w:sz w:val="22"/>
+          <w:szCs w:val="22"/>
+          <w:lang w:val="en-US"/>
+        </w:rPr>
+        <w:t>)</w:t>
       </w:r>
       <w:r>
         <w:rPr>
@@ -2958,14 +3540,31 @@
         </w:rPr>
         <w:t xml:space="preserve">one in a system has </w:t>
       </w:r>
-      <w:r>
-        <w:rPr>
-          <w:rFonts w:ascii="Helvetica" w:hAnsi="Helvetica" w:cs="Helvetica"/>
-          <w:sz w:val="22"/>
-          <w:szCs w:val="22"/>
-          <w:lang w:val="en-US"/>
-        </w:rPr>
-        <w:t xml:space="preserve">important implications for </w:t>
+      <w:commentRangeStart w:id="42"/>
+      <w:r>
+        <w:rPr>
+          <w:rFonts w:ascii="Helvetica" w:hAnsi="Helvetica" w:cs="Helvetica"/>
+          <w:sz w:val="22"/>
+          <w:szCs w:val="22"/>
+          <w:lang w:val="en-US"/>
+        </w:rPr>
+        <w:t xml:space="preserve">important implications </w:t>
+      </w:r>
+      <w:commentRangeEnd w:id="42"/>
+      <w:r>
+        <w:rPr>
+          <w:rStyle w:val="CommentReference"/>
+        </w:rPr>
+        <w:commentReference w:id="42"/>
+      </w:r>
+      <w:r>
+        <w:rPr>
+          <w:rFonts w:ascii="Helvetica" w:hAnsi="Helvetica" w:cs="Helvetica"/>
+          <w:sz w:val="22"/>
+          <w:szCs w:val="22"/>
+          <w:lang w:val="en-US"/>
+        </w:rPr>
+        <w:t xml:space="preserve">for </w:t>
       </w:r>
       <w:r>
         <w:rPr>
@@ -3019,7 +3618,27 @@
           <w:szCs w:val="22"/>
           <w:lang w:val="en-US"/>
         </w:rPr>
-        <w:t>the same time as recent climate change began</w:t>
+        <w:t xml:space="preserve">the same time as </w:t>
+      </w:r>
+      <w:ins w:id="43" w:author="Elizabeth Wolkovich" w:date="2018-10-28T22:08:00Z">
+        <w:r>
+          <w:rPr>
+            <w:rFonts w:ascii="Helvetica" w:hAnsi="Helvetica" w:cs="Helvetica"/>
+            <w:sz w:val="22"/>
+            <w:szCs w:val="22"/>
+            <w:lang w:val="en-US"/>
+          </w:rPr>
+          <w:t xml:space="preserve">pronounced </w:t>
+        </w:r>
+      </w:ins>
+      <w:r>
+        <w:rPr>
+          <w:rFonts w:ascii="Helvetica" w:hAnsi="Helvetica" w:cs="Helvetica"/>
+          <w:sz w:val="22"/>
+          <w:szCs w:val="22"/>
+          <w:lang w:val="en-US"/>
+        </w:rPr>
+        <w:t>recent climate change began</w:t>
       </w:r>
       <w:r>
         <w:rPr>
@@ -3239,7 +3858,7 @@
         </w:rPr>
         <w:t xml:space="preserve">e.g. </w:t>
       </w:r>
-      <w:commentRangeStart w:id="8"/>
+      <w:commentRangeStart w:id="44"/>
       <w:r>
         <w:rPr>
           <w:rFonts w:ascii="Helvetica" w:hAnsi="Helvetica" w:cs="Helvetica"/>
@@ -3249,7 +3868,7 @@
         </w:rPr>
         <w:t>AO001</w:t>
       </w:r>
-      <w:commentRangeEnd w:id="8"/>
+      <w:commentRangeEnd w:id="44"/>
       <w:r>
         <w:rPr>
           <w:rStyle w:val="CommentReference"/>
@@ -3257,7 +3876,7 @@
           <w:sz w:val="22"/>
           <w:szCs w:val="22"/>
         </w:rPr>
-        <w:commentReference w:id="8"/>
+        <w:commentReference w:id="44"/>
       </w:r>
       <w:r>
         <w:rPr>
@@ -3359,6 +3978,15 @@
           <w:lang w:val="en-US"/>
         </w:rPr>
         <w:tab/>
+      </w:r>
+      <w:commentRangeStart w:id="45"/>
+      <w:r>
+        <w:rPr>
+          <w:rFonts w:ascii="Helvetica" w:hAnsi="Helvetica" w:cs="Helvetica"/>
+          <w:sz w:val="22"/>
+          <w:szCs w:val="22"/>
+          <w:lang w:val="en-US"/>
+        </w:rPr>
         <w:t xml:space="preserve">There are two implications of not establishing a pre-climate change baseline. First, </w:t>
       </w:r>
       <w:r>
@@ -3485,7 +4113,33 @@
           <w:szCs w:val="22"/>
           <w:lang w:val="en-US"/>
         </w:rPr>
-        <w:t xml:space="preserve">Without a defined pre-climate change baseline in the system, it is difficult to determine how much of the observed change in the interaction can be attributed to climate change versus natural variation. </w:t>
+        <w:t xml:space="preserve">Without a defined pre-climate change baseline in the system, it is difficult to determine how much of the observed change in the interaction can be attributed to climate change versus </w:t>
+      </w:r>
+      <w:commentRangeStart w:id="46"/>
+      <w:r>
+        <w:rPr>
+          <w:rFonts w:ascii="Helvetica" w:hAnsi="Helvetica" w:cs="Helvetica"/>
+          <w:sz w:val="22"/>
+          <w:szCs w:val="22"/>
+          <w:lang w:val="en-US"/>
+        </w:rPr>
+        <w:t>natural variation</w:t>
+      </w:r>
+      <w:commentRangeEnd w:id="46"/>
+      <w:r>
+        <w:rPr>
+          <w:rStyle w:val="CommentReference"/>
+        </w:rPr>
+        <w:commentReference w:id="46"/>
+      </w:r>
+      <w:r>
+        <w:rPr>
+          <w:rFonts w:ascii="Helvetica" w:hAnsi="Helvetica" w:cs="Helvetica"/>
+          <w:sz w:val="22"/>
+          <w:szCs w:val="22"/>
+          <w:lang w:val="en-US"/>
+        </w:rPr>
+        <w:t xml:space="preserve">. </w:t>
       </w:r>
       <w:r>
         <w:rPr>
@@ -3813,7 +4467,7 @@
         </w:rPr>
         <w:t xml:space="preserve">. An alternative hypothesis put forward by </w:t>
       </w:r>
-      <w:commentRangeStart w:id="9"/>
+      <w:commentRangeStart w:id="47"/>
       <w:r>
         <w:rPr>
           <w:rFonts w:ascii="Helvetica" w:hAnsi="Helvetica" w:cs="Helvetica"/>
@@ -3823,7 +4477,7 @@
         </w:rPr>
         <w:t>Singer and Parmesan (2010</w:t>
       </w:r>
-      <w:commentRangeEnd w:id="9"/>
+      <w:commentRangeEnd w:id="47"/>
       <w:r>
         <w:rPr>
           <w:rStyle w:val="CommentReference"/>
@@ -3831,7 +4485,7 @@
           <w:sz w:val="22"/>
           <w:szCs w:val="22"/>
         </w:rPr>
-        <w:commentReference w:id="9"/>
+        <w:commentReference w:id="47"/>
       </w:r>
       <w:r>
         <w:rPr>
@@ -4495,6 +5149,7 @@
         <w:t>To this end, an understanding of the system’s pre-climate change baseline state is important for providing context and designing studies.</w:t>
       </w:r>
     </w:p>
+    <w:commentRangeEnd w:id="45"/>
     <w:p>
       <w:pPr>
         <w:widowControl w:val="0"/>
@@ -4522,6 +5177,12 @@
           <w:lang w:val="en-US"/>
         </w:rPr>
       </w:pPr>
+      <w:r>
+        <w:rPr>
+          <w:rStyle w:val="CommentReference"/>
+        </w:rPr>
+        <w:commentReference w:id="45"/>
+      </w:r>
     </w:p>
     <w:p>
       <w:pPr>
@@ -4681,9 +5342,138 @@
           <w:szCs w:val="22"/>
           <w:lang w:val="en-US"/>
         </w:rPr>
-        <w:t xml:space="preserve">progress on the Cushing hypothesis requires a combination of an understanding of how organisms directly respond to the environment with tests of a diversity of ecological and evolutionary theory. Instead, many research areas in the </w:t>
-      </w:r>
-      <w:commentRangeStart w:id="10"/>
+        <w:t xml:space="preserve">progress on the Cushing hypothesis requires a combination </w:t>
+      </w:r>
+      <w:commentRangeStart w:id="48"/>
+      <w:r>
+        <w:rPr>
+          <w:rFonts w:ascii="Helvetica" w:hAnsi="Helvetica" w:cs="Helvetica"/>
+          <w:kern w:val="1"/>
+          <w:sz w:val="22"/>
+          <w:szCs w:val="22"/>
+          <w:lang w:val="en-US"/>
+        </w:rPr>
+        <w:t xml:space="preserve">of an understanding of how organisms directly respond to the environment </w:t>
+      </w:r>
+      <w:commentRangeEnd w:id="48"/>
+      <w:r>
+        <w:rPr>
+          <w:rStyle w:val="CommentReference"/>
+        </w:rPr>
+        <w:commentReference w:id="48"/>
+      </w:r>
+      <w:r>
+        <w:rPr>
+          <w:rFonts w:ascii="Helvetica" w:hAnsi="Helvetica" w:cs="Helvetica"/>
+          <w:kern w:val="1"/>
+          <w:sz w:val="22"/>
+          <w:szCs w:val="22"/>
+          <w:lang w:val="en-US"/>
+        </w:rPr>
+        <w:t xml:space="preserve">with tests of a diversity of ecological and evolutionary theory. </w:t>
+      </w:r>
+      <w:del w:id="49" w:author="Elizabeth Wolkovich" w:date="2018-10-28T22:29:00Z">
+        <w:r>
+          <w:rPr>
+            <w:rFonts w:ascii="Helvetica" w:hAnsi="Helvetica" w:cs="Helvetica"/>
+            <w:kern w:val="1"/>
+            <w:sz w:val="22"/>
+            <w:szCs w:val="22"/>
+            <w:lang w:val="en-US"/>
+          </w:rPr>
+          <w:delText>Instead</w:delText>
+        </w:r>
+      </w:del>
+      <w:ins w:id="50" w:author="Elizabeth Wolkovich" w:date="2018-10-28T22:29:00Z">
+        <w:r>
+          <w:rPr>
+            <w:rFonts w:ascii="Helvetica" w:hAnsi="Helvetica" w:cs="Helvetica"/>
+            <w:kern w:val="1"/>
+            <w:sz w:val="22"/>
+            <w:szCs w:val="22"/>
+            <w:lang w:val="en-US"/>
+          </w:rPr>
+          <w:t>To date</w:t>
+        </w:r>
+      </w:ins>
+      <w:r>
+        <w:rPr>
+          <w:rFonts w:ascii="Helvetica" w:hAnsi="Helvetica" w:cs="Helvetica"/>
+          <w:kern w:val="1"/>
+          <w:sz w:val="22"/>
+          <w:szCs w:val="22"/>
+          <w:lang w:val="en-US"/>
+        </w:rPr>
+        <w:t xml:space="preserve">, </w:t>
+      </w:r>
+      <w:del w:id="51" w:author="Elizabeth Wolkovich" w:date="2018-10-28T22:29:00Z">
+        <w:r>
+          <w:rPr>
+            <w:rFonts w:ascii="Helvetica" w:hAnsi="Helvetica" w:cs="Helvetica"/>
+            <w:kern w:val="1"/>
+            <w:sz w:val="22"/>
+            <w:szCs w:val="22"/>
+            <w:lang w:val="en-US"/>
+          </w:rPr>
+          <w:delText xml:space="preserve">many </w:delText>
+        </w:r>
+      </w:del>
+      <w:ins w:id="52" w:author="Elizabeth Wolkovich" w:date="2018-10-28T22:29:00Z">
+        <w:r>
+          <w:rPr>
+            <w:rFonts w:ascii="Helvetica" w:hAnsi="Helvetica" w:cs="Helvetica"/>
+            <w:kern w:val="1"/>
+            <w:sz w:val="22"/>
+            <w:szCs w:val="22"/>
+            <w:lang w:val="en-US"/>
+          </w:rPr>
+          <w:t>much</w:t>
+        </w:r>
+        <w:r>
+          <w:rPr>
+            <w:rFonts w:ascii="Helvetica" w:hAnsi="Helvetica" w:cs="Helvetica"/>
+            <w:kern w:val="1"/>
+            <w:sz w:val="22"/>
+            <w:szCs w:val="22"/>
+            <w:lang w:val="en-US"/>
+          </w:rPr>
+          <w:t xml:space="preserve"> </w:t>
+        </w:r>
+      </w:ins>
+      <w:r>
+        <w:rPr>
+          <w:rFonts w:ascii="Helvetica" w:hAnsi="Helvetica" w:cs="Helvetica"/>
+          <w:kern w:val="1"/>
+          <w:sz w:val="22"/>
+          <w:szCs w:val="22"/>
+          <w:lang w:val="en-US"/>
+        </w:rPr>
+        <w:t xml:space="preserve">research </w:t>
+      </w:r>
+      <w:del w:id="53" w:author="Elizabeth Wolkovich" w:date="2018-10-28T22:29:00Z">
+        <w:r>
+          <w:rPr>
+            <w:rFonts w:ascii="Helvetica" w:hAnsi="Helvetica" w:cs="Helvetica"/>
+            <w:kern w:val="1"/>
+            <w:sz w:val="22"/>
+            <w:szCs w:val="22"/>
+            <w:lang w:val="en-US"/>
+          </w:rPr>
+          <w:delText xml:space="preserve">areas </w:delText>
+        </w:r>
+      </w:del>
+      <w:r>
+        <w:rPr>
+          <w:rFonts w:ascii="Helvetica" w:hAnsi="Helvetica" w:cs="Helvetica"/>
+          <w:kern w:val="1"/>
+          <w:sz w:val="22"/>
+          <w:szCs w:val="22"/>
+          <w:lang w:val="en-US"/>
+        </w:rPr>
+        <w:t xml:space="preserve">in the </w:t>
+      </w:r>
+      <w:commentRangeStart w:id="54"/>
+      <w:commentRangeStart w:id="55"/>
       <w:r>
         <w:rPr>
           <w:rFonts w:ascii="Helvetica" w:hAnsi="Helvetica" w:cs="Helvetica"/>
@@ -4694,7 +5484,7 @@
         </w:rPr>
         <w:t xml:space="preserve">biological impacts </w:t>
       </w:r>
-      <w:commentRangeEnd w:id="10"/>
+      <w:commentRangeEnd w:id="54"/>
       <w:r>
         <w:rPr>
           <w:rStyle w:val="CommentReference"/>
@@ -4702,17 +5492,68 @@
           <w:sz w:val="22"/>
           <w:szCs w:val="22"/>
         </w:rPr>
-        <w:commentReference w:id="10"/>
-      </w:r>
-      <w:r>
-        <w:rPr>
-          <w:rFonts w:ascii="Helvetica" w:hAnsi="Helvetica" w:cs="Helvetica"/>
-          <w:kern w:val="1"/>
-          <w:sz w:val="22"/>
-          <w:szCs w:val="22"/>
-          <w:lang w:val="en-US"/>
-        </w:rPr>
-        <w:t>of climate change literature focus on direct relationships between organisms and the environment, with much progress coming from cross-disciplinary work including perspectives from physiology and biometeorology (Cleland et al. 2007 (TREE) and something by Korner?</w:t>
+        <w:commentReference w:id="54"/>
+      </w:r>
+      <w:commentRangeEnd w:id="55"/>
+      <w:r>
+        <w:rPr>
+          <w:rStyle w:val="CommentReference"/>
+        </w:rPr>
+        <w:commentReference w:id="55"/>
+      </w:r>
+      <w:r>
+        <w:rPr>
+          <w:rFonts w:ascii="Helvetica" w:hAnsi="Helvetica" w:cs="Helvetica"/>
+          <w:kern w:val="1"/>
+          <w:sz w:val="22"/>
+          <w:szCs w:val="22"/>
+          <w:lang w:val="en-US"/>
+        </w:rPr>
+        <w:t>of climate change literature focus</w:t>
+      </w:r>
+      <w:ins w:id="56" w:author="Elizabeth Wolkovich" w:date="2018-10-28T22:29:00Z">
+        <w:r>
+          <w:rPr>
+            <w:rFonts w:ascii="Helvetica" w:hAnsi="Helvetica" w:cs="Helvetica"/>
+            <w:kern w:val="1"/>
+            <w:sz w:val="22"/>
+            <w:szCs w:val="22"/>
+            <w:lang w:val="en-US"/>
+          </w:rPr>
+          <w:t>ed</w:t>
+        </w:r>
+      </w:ins>
+      <w:r>
+        <w:rPr>
+          <w:rFonts w:ascii="Helvetica" w:hAnsi="Helvetica" w:cs="Helvetica"/>
+          <w:kern w:val="1"/>
+          <w:sz w:val="22"/>
+          <w:szCs w:val="22"/>
+          <w:lang w:val="en-US"/>
+        </w:rPr>
+        <w:t xml:space="preserve"> on direct relationships between organisms and the environment</w:t>
+      </w:r>
+      <w:del w:id="57" w:author="Elizabeth Wolkovich" w:date="2018-10-28T22:29:00Z">
+        <w:r>
+          <w:rPr>
+            <w:rFonts w:ascii="Helvetica" w:hAnsi="Helvetica" w:cs="Helvetica"/>
+            <w:kern w:val="1"/>
+            <w:sz w:val="22"/>
+            <w:szCs w:val="22"/>
+            <w:lang w:val="en-US"/>
+          </w:rPr>
+          <w:delText>, with much progress coming from cross-disciplinary work including perspectives from physiology and biometeorology</w:delText>
+        </w:r>
+      </w:del>
+      <w:r>
+        <w:rPr>
+          <w:rFonts w:ascii="Helvetica" w:hAnsi="Helvetica" w:cs="Helvetica"/>
+          <w:kern w:val="1"/>
+          <w:sz w:val="22"/>
+          <w:szCs w:val="22"/>
+          <w:lang w:val="en-US"/>
+        </w:rPr>
+        <w:t xml:space="preserve"> (Cleland et al. 2007 (TREE) and something by Korner?</w:t>
       </w:r>
       <w:r>
         <w:rPr>
@@ -4859,7 +5700,7 @@
         </w:rPr>
         <w:tab/>
       </w:r>
-      <w:commentRangeStart w:id="11"/>
+      <w:commentRangeStart w:id="58"/>
       <w:r>
         <w:rPr>
           <w:rFonts w:ascii="Helvetica" w:hAnsi="Helvetica" w:cs="Helvetica"/>
@@ -4909,7 +5750,7 @@
         </w:rPr>
         <w:t>produce the Cushing curve, and they most likely vary across systems, space and time</w:t>
       </w:r>
-      <w:commentRangeEnd w:id="11"/>
+      <w:commentRangeEnd w:id="58"/>
       <w:r>
         <w:rPr>
           <w:rStyle w:val="CommentReference"/>
@@ -4917,7 +5758,7 @@
           <w:sz w:val="22"/>
           <w:szCs w:val="22"/>
         </w:rPr>
-        <w:commentReference w:id="11"/>
+        <w:commentReference w:id="58"/>
       </w:r>
       <w:r>
         <w:rPr>
@@ -4950,7 +5791,7 @@
         </w:rPr>
         <w:t xml:space="preserve"> could produce the Cushing curve—as consumers maximize their fitness through ideal timing with their primary resource—and this forms the theoretical basis for the original hypothesis. The Cushing curve, however, is also connected to </w:t>
       </w:r>
-      <w:commentRangeStart w:id="12"/>
+      <w:commentRangeStart w:id="59"/>
       <w:r>
         <w:rPr>
           <w:rFonts w:ascii="Helvetica" w:hAnsi="Helvetica" w:cs="Helvetica"/>
@@ -4962,7 +5803,7 @@
         </w:rPr>
         <w:t>food web theory</w:t>
       </w:r>
-      <w:commentRangeEnd w:id="12"/>
+      <w:commentRangeEnd w:id="59"/>
       <w:r>
         <w:rPr>
           <w:rStyle w:val="CommentReference"/>
@@ -4970,7 +5811,7 @@
           <w:sz w:val="22"/>
           <w:szCs w:val="22"/>
         </w:rPr>
-        <w:commentReference w:id="12"/>
+        <w:commentReference w:id="59"/>
       </w:r>
       <w:r>
         <w:rPr>
@@ -5022,7 +5863,7 @@
         </w:rPr>
         <w:t xml:space="preserve">studies deviate in what forces they hypothesize to control the peak in the </w:t>
       </w:r>
-      <w:commentRangeStart w:id="13"/>
+      <w:commentRangeStart w:id="60"/>
       <w:r>
         <w:rPr>
           <w:rFonts w:ascii="Helvetica" w:hAnsi="Helvetica" w:cs="Helvetica"/>
@@ -5033,7 +5874,7 @@
         </w:rPr>
         <w:t xml:space="preserve">food resource </w:t>
       </w:r>
-      <w:commentRangeEnd w:id="13"/>
+      <w:commentRangeEnd w:id="60"/>
       <w:r>
         <w:rPr>
           <w:rStyle w:val="CommentReference"/>
@@ -5041,7 +5882,7 @@
           <w:sz w:val="22"/>
           <w:szCs w:val="22"/>
         </w:rPr>
-        <w:commentReference w:id="13"/>
+        <w:commentReference w:id="60"/>
       </w:r>
       <w:r>
         <w:rPr>
@@ -5053,7 +5894,7 @@
         </w:rPr>
         <w:t>(a critical component of the Cushing curve, see our</w:t>
       </w:r>
-      <w:commentRangeStart w:id="14"/>
+      <w:commentRangeStart w:id="61"/>
       <w:r>
         <w:rPr>
           <w:rFonts w:ascii="Helvetica" w:hAnsi="Helvetica" w:cs="Helvetica"/>
@@ -5064,7 +5905,7 @@
         </w:rPr>
         <w:t xml:space="preserve"> FIGX</w:t>
       </w:r>
-      <w:commentRangeEnd w:id="14"/>
+      <w:commentRangeEnd w:id="61"/>
       <w:r>
         <w:rPr>
           <w:rStyle w:val="CommentReference"/>
@@ -5072,31 +5913,58 @@
           <w:sz w:val="22"/>
           <w:szCs w:val="22"/>
         </w:rPr>
-        <w:commentReference w:id="14"/>
-      </w:r>
-      <w:r>
-        <w:rPr>
-          <w:rFonts w:ascii="Helvetica" w:hAnsi="Helvetica" w:cs="Helvetica"/>
-          <w:kern w:val="1"/>
-          <w:sz w:val="22"/>
-          <w:szCs w:val="22"/>
-          <w:lang w:val="en-US"/>
-        </w:rPr>
-        <w:t xml:space="preserve">). For example, in aquatic systems—where top-down forces are generally more common compared to terrestrial systems—many studies suggest that the resource peak is controlled by </w:t>
-      </w:r>
-      <w:bookmarkStart w:id="15" w:name="_GoBack"/>
-      <w:bookmarkEnd w:id="15"/>
-      <w:r>
-        <w:rPr>
-          <w:rFonts w:ascii="Helvetica" w:hAnsi="Helvetica" w:cs="Helvetica"/>
-          <w:kern w:val="1"/>
-          <w:sz w:val="22"/>
-          <w:szCs w:val="22"/>
-          <w:lang w:val="en-US"/>
-        </w:rPr>
-        <w:t>release from, or predation by, a consumer (</w:t>
-      </w:r>
-      <w:commentRangeStart w:id="16"/>
+        <w:commentReference w:id="61"/>
+      </w:r>
+      <w:r>
+        <w:rPr>
+          <w:rFonts w:ascii="Helvetica" w:hAnsi="Helvetica" w:cs="Helvetica"/>
+          <w:kern w:val="1"/>
+          <w:sz w:val="22"/>
+          <w:szCs w:val="22"/>
+          <w:lang w:val="en-US"/>
+        </w:rPr>
+        <w:t xml:space="preserve">). For example, in aquatic systems—where top-down forces are generally more common compared to terrestrial </w:t>
+      </w:r>
+      <w:commentRangeStart w:id="62"/>
+      <w:r>
+        <w:rPr>
+          <w:rFonts w:ascii="Helvetica" w:hAnsi="Helvetica" w:cs="Helvetica"/>
+          <w:kern w:val="1"/>
+          <w:sz w:val="22"/>
+          <w:szCs w:val="22"/>
+          <w:lang w:val="en-US"/>
+        </w:rPr>
+        <w:t>systems</w:t>
+      </w:r>
+      <w:commentRangeEnd w:id="62"/>
+      <w:r>
+        <w:rPr>
+          <w:rStyle w:val="CommentReference"/>
+        </w:rPr>
+        <w:commentReference w:id="62"/>
+      </w:r>
+      <w:r>
+        <w:rPr>
+          <w:rFonts w:ascii="Helvetica" w:hAnsi="Helvetica" w:cs="Helvetica"/>
+          <w:kern w:val="1"/>
+          <w:sz w:val="22"/>
+          <w:szCs w:val="22"/>
+          <w:lang w:val="en-US"/>
+        </w:rPr>
+        <w:t>—</w:t>
+      </w:r>
+      <w:commentRangeStart w:id="63"/>
+      <w:r>
+        <w:rPr>
+          <w:rFonts w:ascii="Helvetica" w:hAnsi="Helvetica" w:cs="Helvetica"/>
+          <w:kern w:val="1"/>
+          <w:sz w:val="22"/>
+          <w:szCs w:val="22"/>
+          <w:lang w:val="en-US"/>
+        </w:rPr>
+        <w:t>many studies suggest that the resource peak is controlled by release from, or predation by, a consumer (</w:t>
+      </w:r>
+      <w:commentRangeStart w:id="64"/>
       <w:r>
         <w:rPr>
           <w:rFonts w:ascii="Helvetica" w:hAnsi="Helvetica" w:cs="Helvetica"/>
@@ -5107,7 +5975,7 @@
         </w:rPr>
         <w:t>CITES?</w:t>
       </w:r>
-      <w:commentRangeEnd w:id="16"/>
+      <w:commentRangeEnd w:id="64"/>
       <w:r>
         <w:rPr>
           <w:rStyle w:val="CommentReference"/>
@@ -5115,17 +5983,34 @@
           <w:sz w:val="22"/>
           <w:szCs w:val="22"/>
         </w:rPr>
-        <w:commentReference w:id="16"/>
-      </w:r>
-      <w:r>
-        <w:rPr>
-          <w:rFonts w:ascii="Helvetica" w:hAnsi="Helvetica" w:cs="Helvetica"/>
-          <w:kern w:val="1"/>
-          <w:sz w:val="22"/>
-          <w:szCs w:val="22"/>
-          <w:lang w:val="en-US"/>
-        </w:rPr>
-        <w:t>). This is a very different hypothesis from others that suggest seas</w:t>
+        <w:commentReference w:id="64"/>
+      </w:r>
+      <w:r>
+        <w:rPr>
+          <w:rFonts w:ascii="Helvetica" w:hAnsi="Helvetica" w:cs="Helvetica"/>
+          <w:kern w:val="1"/>
+          <w:sz w:val="22"/>
+          <w:szCs w:val="22"/>
+          <w:lang w:val="en-US"/>
+        </w:rPr>
+        <w:t xml:space="preserve">). </w:t>
+      </w:r>
+      <w:commentRangeEnd w:id="63"/>
+      <w:r>
+        <w:rPr>
+          <w:rStyle w:val="CommentReference"/>
+        </w:rPr>
+        <w:commentReference w:id="63"/>
+      </w:r>
+      <w:r>
+        <w:rPr>
+          <w:rFonts w:ascii="Helvetica" w:hAnsi="Helvetica" w:cs="Helvetica"/>
+          <w:kern w:val="1"/>
+          <w:sz w:val="22"/>
+          <w:szCs w:val="22"/>
+          <w:lang w:val="en-US"/>
+        </w:rPr>
+        <w:t>This is a very different hypothesis from others that suggest seas</w:t>
       </w:r>
       <w:r>
         <w:rPr>
@@ -5370,7 +6255,7 @@
         </w:rPr>
         <w:t xml:space="preserve">. </w:t>
       </w:r>
-      <w:commentRangeStart w:id="17"/>
+      <w:commentRangeStart w:id="65"/>
       <w:r>
         <w:rPr>
           <w:rFonts w:ascii="Helvetica" w:hAnsi="Helvetica" w:cs="Helvetica"/>
@@ -5381,7 +6266,7 @@
         </w:rPr>
         <w:t xml:space="preserve">Researchers studying the curve from the lens of life history theory require per capita estimates of fitness, including </w:t>
       </w:r>
-      <w:commentRangeStart w:id="18"/>
+      <w:commentRangeStart w:id="66"/>
       <w:r>
         <w:rPr>
           <w:rFonts w:ascii="Helvetica" w:hAnsi="Helvetica" w:cs="Helvetica"/>
@@ -5392,7 +6277,7 @@
         </w:rPr>
         <w:t>mechanisms</w:t>
       </w:r>
-      <w:commentRangeEnd w:id="18"/>
+      <w:commentRangeEnd w:id="66"/>
       <w:r>
         <w:rPr>
           <w:rStyle w:val="CommentReference"/>
@@ -5400,7 +6285,7 @@
           <w:sz w:val="22"/>
           <w:szCs w:val="22"/>
         </w:rPr>
-        <w:commentReference w:id="18"/>
+        <w:commentReference w:id="66"/>
       </w:r>
       <w:r>
         <w:rPr>
@@ -5422,7 +6307,7 @@
         </w:rPr>
         <w:t>ontogeny</w:t>
       </w:r>
-      <w:commentRangeEnd w:id="17"/>
+      <w:commentRangeEnd w:id="65"/>
       <w:r>
         <w:rPr>
           <w:rStyle w:val="CommentReference"/>
@@ -5430,7 +6315,7 @@
           <w:sz w:val="22"/>
           <w:szCs w:val="22"/>
         </w:rPr>
-        <w:commentReference w:id="17"/>
+        <w:commentReference w:id="65"/>
       </w:r>
       <w:r>
         <w:rPr>
@@ -5482,7 +6367,7 @@
         </w:rPr>
         <w:t>To test multiple mechanisms, i</w:t>
       </w:r>
-      <w:commentRangeStart w:id="19"/>
+      <w:commentRangeStart w:id="67"/>
       <w:r>
         <w:rPr>
           <w:rFonts w:ascii="Helvetica" w:hAnsi="Helvetica" w:cs="Helvetica"/>
@@ -5503,7 +6388,7 @@
         </w:rPr>
         <w:t>this literature</w:t>
       </w:r>
-      <w:commentRangeEnd w:id="19"/>
+      <w:commentRangeEnd w:id="67"/>
       <w:r>
         <w:rPr>
           <w:rStyle w:val="CommentReference"/>
@@ -5511,7 +6396,7 @@
           <w:sz w:val="22"/>
           <w:szCs w:val="22"/>
         </w:rPr>
-        <w:commentReference w:id="19"/>
+        <w:commentReference w:id="67"/>
       </w:r>
       <w:r>
         <w:rPr>
@@ -6368,6 +7253,7 @@
         </w:rPr>
         <w:tab/>
       </w:r>
+      <w:commentRangeStart w:id="68"/>
       <w:r>
         <w:rPr>
           <w:rFonts w:ascii="Helvetica" w:hAnsi="Helvetica" w:cs="Helvetica"/>
@@ -6496,7 +7382,35 @@
           <w:szCs w:val="22"/>
           <w:lang w:val="en-US"/>
         </w:rPr>
-        <w:t xml:space="preserve">The fundamental problem with these approaches is that researchers test only one piece of the much larger field of mechanisms that could underlie the Cushing curve. If they find their mechanisms explain little of the variation they observe, they often do not have the data to test alternative hypotheses. This is a rising issue in the field (and one that permeates ecology), and researchers have pointed out how a larger perspective on life history, such as including other sources of mortality beyond those related to resource access, can lead to alternative predictions than the synchrony predicted by the Cushing curve (CITES, Singer &amp; Parmesan, Johannsson &amp; Jonzen). </w:t>
+        <w:t xml:space="preserve">The fundamental problem with these approaches is that researchers test only one piece of the much larger field of mechanisms that could underlie the Cushing curve. </w:t>
+      </w:r>
+      <w:commentRangeStart w:id="69"/>
+      <w:r>
+        <w:rPr>
+          <w:rFonts w:ascii="Helvetica" w:hAnsi="Helvetica" w:cs="Helvetica"/>
+          <w:kern w:val="1"/>
+          <w:sz w:val="22"/>
+          <w:szCs w:val="22"/>
+          <w:lang w:val="en-US"/>
+        </w:rPr>
+        <w:t xml:space="preserve">If they find their mechanisms explain little of the variation they observe, they often do not have the data to test alternative hypotheses. </w:t>
+      </w:r>
+      <w:commentRangeEnd w:id="69"/>
+      <w:r>
+        <w:rPr>
+          <w:rStyle w:val="CommentReference"/>
+        </w:rPr>
+        <w:commentReference w:id="69"/>
+      </w:r>
+      <w:r>
+        <w:rPr>
+          <w:rFonts w:ascii="Helvetica" w:hAnsi="Helvetica" w:cs="Helvetica"/>
+          <w:kern w:val="1"/>
+          <w:sz w:val="22"/>
+          <w:szCs w:val="22"/>
+          <w:lang w:val="en-US"/>
+        </w:rPr>
+        <w:t xml:space="preserve">This is a rising issue in the field (and one that permeates ecology), and researchers have pointed out how a larger perspective on life history, such as including other sources of mortality beyond those related to resource access, can lead to alternative predictions than the synchrony predicted by the Cushing curve (CITES, Singer &amp; Parmesan, Johannsson &amp; Jonzen). </w:t>
       </w:r>
     </w:p>
     <w:p>
@@ -6632,6 +7546,7 @@
         <w:t xml:space="preserve">Though it is highly possible that both food web and life history theory together explain many of the consumer-resource systems studied, data limitations make it hard to assess both hypotheses at once. Unless researchers are extremely clear about the mechanistic hypotheses they are testing, progress could be slow. </w:t>
       </w:r>
     </w:p>
+    <w:commentRangeEnd w:id="68"/>
     <w:p>
       <w:pPr>
         <w:widowControl w:val="0"/>
@@ -6660,6 +7575,12 @@
           <w:lang w:val="en-US"/>
         </w:rPr>
       </w:pPr>
+      <w:r>
+        <w:rPr>
+          <w:rStyle w:val="CommentReference"/>
+        </w:rPr>
+        <w:commentReference w:id="68"/>
+      </w:r>
     </w:p>
     <w:p>
       <w:pPr>
@@ -6689,7 +7610,7 @@
           <w:lang w:val="en-US"/>
         </w:rPr>
       </w:pPr>
-      <w:commentRangeStart w:id="20"/>
+      <w:commentRangeStart w:id="71"/>
       <w:r>
         <w:rPr>
           <w:rFonts w:ascii="Helvetica" w:hAnsi="Helvetica" w:cs="Helvetica"/>
@@ -6720,7 +7641,7 @@
         </w:rPr>
         <w:t>hypothesis</w:t>
       </w:r>
-      <w:commentRangeEnd w:id="20"/>
+      <w:commentRangeEnd w:id="71"/>
       <w:r>
         <w:rPr>
           <w:rStyle w:val="CommentReference"/>
@@ -6728,7 +7649,7 @@
           <w:sz w:val="22"/>
           <w:szCs w:val="22"/>
         </w:rPr>
-        <w:commentReference w:id="20"/>
+        <w:commentReference w:id="71"/>
       </w:r>
     </w:p>
     <w:p>
@@ -6857,7 +7778,7 @@
         </w:rPr>
         <w:t xml:space="preserve">studies only rarely include evidence that this is the case. </w:t>
       </w:r>
-      <w:commentRangeStart w:id="21"/>
+      <w:commentRangeStart w:id="72"/>
       <w:r>
         <w:rPr>
           <w:rFonts w:ascii="Helvetica" w:hAnsi="Helvetica" w:cs="Helvetica"/>
@@ -6876,7 +7797,7 @@
         </w:rPr>
         <w:t>the studies we examined. Only rarely was enough detail provided to be able to quantify the strength of the interaction</w:t>
       </w:r>
-      <w:commentRangeEnd w:id="21"/>
+      <w:commentRangeEnd w:id="72"/>
       <w:r>
         <w:rPr>
           <w:rStyle w:val="CommentReference"/>
@@ -6884,7 +7805,7 @@
           <w:sz w:val="22"/>
           <w:szCs w:val="22"/>
         </w:rPr>
-        <w:commentReference w:id="21"/>
+        <w:commentReference w:id="72"/>
       </w:r>
     </w:p>
     <w:p>
@@ -7002,7 +7923,8 @@
           <w:lang w:val="en-US"/>
         </w:rPr>
       </w:pPr>
-      <w:commentRangeStart w:id="22"/>
+      <w:commentRangeStart w:id="73"/>
+      <w:commentRangeStart w:id="74"/>
       <w:r>
         <w:rPr>
           <w:rFonts w:ascii="Helvetica" w:hAnsi="Helvetica" w:cs="Helvetica"/>
@@ -7028,7 +7950,7 @@
         </w:rPr>
         <w:t>new integrative framework??)</w:t>
       </w:r>
-      <w:commentRangeEnd w:id="22"/>
+      <w:commentRangeEnd w:id="73"/>
       <w:r>
         <w:rPr>
           <w:rStyle w:val="CommentReference"/>
@@ -7037,7 +7959,14 @@
           <w:sz w:val="22"/>
           <w:szCs w:val="22"/>
         </w:rPr>
-        <w:commentReference w:id="22"/>
+        <w:commentReference w:id="73"/>
+      </w:r>
+      <w:commentRangeEnd w:id="74"/>
+      <w:r>
+        <w:rPr>
+          <w:rStyle w:val="CommentReference"/>
+        </w:rPr>
+        <w:commentReference w:id="74"/>
       </w:r>
     </w:p>
     <w:p>
@@ -7771,7 +8700,7 @@
         </w:rPr>
         <w:t xml:space="preserve">Higher resolution phenological data. </w:t>
       </w:r>
-      <w:commentRangeStart w:id="23"/>
+      <w:commentRangeStart w:id="75"/>
       <w:r>
         <w:rPr>
           <w:rFonts w:ascii="Helvetica" w:hAnsi="Helvetica" w:cs="Helvetica"/>
@@ -7781,12 +8710,12 @@
         </w:rPr>
         <w:t>In aquatic systems, there is quick turnaround between producers and consumers- temporal sequencing is difficult to determine therefore sampling frequency is important; AND- some zooplankton not in complete dormancy, some remain at low densities</w:t>
       </w:r>
-      <w:commentRangeEnd w:id="23"/>
+      <w:commentRangeEnd w:id="75"/>
       <w:r>
         <w:rPr>
           <w:rStyle w:val="CommentReference"/>
         </w:rPr>
-        <w:commentReference w:id="23"/>
+        <w:commentReference w:id="75"/>
       </w:r>
       <w:r>
         <w:rPr>
@@ -8313,7 +9242,7 @@
           <w:lang w:val="en-US"/>
         </w:rPr>
       </w:pPr>
-      <w:commentRangeStart w:id="24"/>
+      <w:commentRangeStart w:id="76"/>
       <w:r>
         <w:rPr>
           <w:rFonts w:ascii="Helvetica" w:hAnsi="Helvetica" w:cs="Helvetica"/>
@@ -8485,12 +9414,12 @@
         </w:rPr>
         <w:t xml:space="preserve"> between the proxy and phase of interest.</w:t>
       </w:r>
-      <w:commentRangeEnd w:id="24"/>
+      <w:commentRangeEnd w:id="76"/>
       <w:r>
         <w:rPr>
           <w:rStyle w:val="CommentReference"/>
         </w:rPr>
-        <w:commentReference w:id="24"/>
+        <w:commentReference w:id="76"/>
       </w:r>
     </w:p>
     <w:p>
@@ -8525,7 +9454,8 @@
           <w:lang w:val="en-US"/>
         </w:rPr>
       </w:pPr>
-      <w:commentRangeStart w:id="25"/>
+      <w:commentRangeStart w:id="77"/>
+      <w:commentRangeStart w:id="78"/>
       <w:r>
         <w:rPr>
           <w:rFonts w:ascii="Helvetica" w:hAnsi="Helvetica" w:cs="Helvetica"/>
@@ -8589,12 +9519,12 @@
         </w:rPr>
         <w:t>. For example, if adult body size is measured but most mortality occurs in the juvenile stage</w:t>
       </w:r>
-      <w:commentRangeEnd w:id="25"/>
+      <w:commentRangeEnd w:id="77"/>
       <w:r>
         <w:rPr>
           <w:rStyle w:val="CommentReference"/>
         </w:rPr>
-        <w:commentReference w:id="25"/>
+        <w:commentReference w:id="77"/>
       </w:r>
       <w:r>
         <w:rPr>
@@ -8604,6 +9534,13 @@
           <w:lang w:val="en-US"/>
         </w:rPr>
         <w:t>.</w:t>
+      </w:r>
+      <w:commentRangeEnd w:id="78"/>
+      <w:r>
+        <w:rPr>
+          <w:rStyle w:val="CommentReference"/>
+        </w:rPr>
+        <w:commentReference w:id="78"/>
       </w:r>
     </w:p>
     <w:p>
@@ -9009,6 +9946,7 @@
           <w:lang w:val="en-US"/>
         </w:rPr>
       </w:pPr>
+      <w:commentRangeStart w:id="79"/>
       <w:r>
         <w:rPr>
           <w:rFonts w:ascii="Helvetica" w:hAnsi="Helvetica" w:cs="Helvetica"/>
@@ -9017,6 +9955,13 @@
           <w:lang w:val="en-US"/>
         </w:rPr>
         <w:t>What to do with experimental studies?</w:t>
+      </w:r>
+      <w:commentRangeEnd w:id="79"/>
+      <w:r>
+        <w:rPr>
+          <w:rStyle w:val="CommentReference"/>
+        </w:rPr>
+        <w:commentReference w:id="79"/>
       </w:r>
     </w:p>
     <w:p>
@@ -10517,7 +11462,7 @@
           <w:szCs w:val="22"/>
         </w:rPr>
       </w:pPr>
-      <w:commentRangeStart w:id="26"/>
+      <w:commentRangeStart w:id="80"/>
       <w:r>
         <w:rPr>
           <w:rFonts w:ascii="Helvetica" w:hAnsi="Helvetica"/>
@@ -10579,7 +11524,7 @@
         </w:rPr>
         <w:t>.</w:t>
       </w:r>
-      <w:commentRangeEnd w:id="26"/>
+      <w:commentRangeEnd w:id="80"/>
       <w:r>
         <w:rPr>
           <w:rStyle w:val="CommentReference"/>
@@ -10587,7 +11532,7 @@
           <w:sz w:val="22"/>
           <w:szCs w:val="22"/>
         </w:rPr>
-        <w:commentReference w:id="26"/>
+        <w:commentReference w:id="80"/>
       </w:r>
     </w:p>
     <w:p>
@@ -10802,7 +11747,7 @@
         </w:rPr>
         <w:t>(</w:t>
       </w:r>
-      <w:commentRangeStart w:id="27"/>
+      <w:commentRangeStart w:id="81"/>
       <w:r>
         <w:rPr>
           <w:rFonts w:ascii="Helvetica" w:hAnsi="Helvetica" w:cs="Helvetica"/>
@@ -11047,7 +11992,7 @@
         </w:rPr>
         <w:t xml:space="preserve"> Scotland</w:t>
       </w:r>
-      <w:commentRangeEnd w:id="27"/>
+      <w:commentRangeEnd w:id="81"/>
       <w:r>
         <w:rPr>
           <w:rStyle w:val="CommentReference"/>
@@ -11055,7 +12000,7 @@
           <w:sz w:val="22"/>
           <w:szCs w:val="22"/>
         </w:rPr>
-        <w:commentReference w:id="27"/>
+        <w:commentReference w:id="81"/>
       </w:r>
       <w:r>
         <w:rPr>
@@ -11212,7 +12157,7 @@
         </w:rPr>
         <w:t xml:space="preserve">Raw data from the observational study was retrieved from VanAsch and Visser 2007 Figure 2. </w:t>
       </w:r>
-      <w:commentRangeStart w:id="28"/>
+      <w:commentRangeStart w:id="82"/>
       <w:r>
         <w:rPr>
           <w:rFonts w:ascii="Helvetica" w:hAnsi="Helvetica" w:cs="Helvetica"/>
@@ -11294,7 +12239,7 @@
         </w:rPr>
         <w:t>ve values indicate egg hatching occurred after bud opening</w:t>
       </w:r>
-      <w:commentRangeEnd w:id="28"/>
+      <w:commentRangeEnd w:id="82"/>
       <w:r>
         <w:rPr>
           <w:rStyle w:val="CommentReference"/>
@@ -11302,7 +12247,7 @@
           <w:sz w:val="22"/>
           <w:szCs w:val="22"/>
         </w:rPr>
-        <w:commentReference w:id="28"/>
+        <w:commentReference w:id="82"/>
       </w:r>
       <w:r>
         <w:rPr>
@@ -12242,7 +13187,7 @@
 
 <file path=word/comments.xml><?xml version="1.0" encoding="utf-8"?>
 <w:comments xmlns:wpc="http://schemas.microsoft.com/office/word/2010/wordprocessingCanvas" xmlns:mo="http://schemas.microsoft.com/office/mac/office/2008/main" xmlns:mc="http://schemas.openxmlformats.org/markup-compatibility/2006" xmlns:mv="urn:schemas-microsoft-com:mac:vml" xmlns:o="urn:schemas-microsoft-com:office:office" xmlns:r="http://schemas.openxmlformats.org/officeDocument/2006/relationships" xmlns:m="http://schemas.openxmlformats.org/officeDocument/2006/math" xmlns:v="urn:schemas-microsoft-com:vml" xmlns:wp14="http://schemas.microsoft.com/office/word/2010/wordprocessingDrawing" xmlns:wp="http://schemas.openxmlformats.org/drawingml/2006/wordprocessingDrawing" xmlns:w10="urn:schemas-microsoft-com:office:word" xmlns:w="http://schemas.openxmlformats.org/wordprocessingml/2006/main" xmlns:w14="http://schemas.microsoft.com/office/word/2010/wordml" xmlns:wpg="http://schemas.microsoft.com/office/word/2010/wordprocessingGroup" xmlns:wpi="http://schemas.microsoft.com/office/word/2010/wordprocessingInk" xmlns:wne="http://schemas.microsoft.com/office/word/2006/wordml" xmlns:wps="http://schemas.microsoft.com/office/word/2010/wordprocessingShape" mc:Ignorable="w14 wp14">
-  <w:comment w:id="0" w:author="Heather Kharouba" w:date="2018-10-25T12:15:00Z" w:initials="HK">
+  <w:comment w:id="1" w:author="Heather Kharouba" w:date="2018-10-25T12:15:00Z" w:initials="HK">
     <w:p>
       <w:pPr>
         <w:pStyle w:val="CommentText"/>
@@ -12387,7 +13332,7 @@
       </w:r>
     </w:p>
   </w:comment>
-  <w:comment w:id="1" w:author="Heather Kharouba" w:date="2018-10-16T15:54:00Z" w:initials="HK">
+  <w:comment w:id="0" w:author="Elizabeth Wolkovich" w:date="2018-10-28T21:53:00Z" w:initials="EW">
     <w:p>
       <w:pPr>
         <w:pStyle w:val="CommentText"/>
@@ -12399,6 +13344,70 @@
         <w:annotationRef/>
       </w:r>
       <w:r>
+        <w:t xml:space="preserve">I think a glossary would be be great, if the journal we pick allows one. </w:t>
+      </w:r>
+    </w:p>
+  </w:comment>
+  <w:comment w:id="2" w:author="Elizabeth Wolkovich" w:date="2018-10-28T21:57:00Z" w:initials="EW">
+    <w:p>
+      <w:pPr>
+        <w:pStyle w:val="CommentText"/>
+      </w:pPr>
+      <w:r>
+        <w:rPr>
+          <w:rStyle w:val="CommentReference"/>
+        </w:rPr>
+        <w:annotationRef/>
+      </w:r>
+      <w:r>
+        <w:t>I don’t think we want to get into the rate of shifts? Or maybe we do but isn’t that sort of like acceleration versus velocity? I think we just want velocity.</w:t>
+      </w:r>
+    </w:p>
+  </w:comment>
+  <w:comment w:id="5" w:author="Elizabeth Wolkovich" w:date="2018-10-28T21:58:00Z" w:initials="EW">
+    <w:p>
+      <w:pPr>
+        <w:pStyle w:val="CommentText"/>
+      </w:pPr>
+      <w:r>
+        <w:rPr>
+          <w:rStyle w:val="CommentReference"/>
+        </w:rPr>
+        <w:annotationRef/>
+      </w:r>
+      <w:r>
+        <w:t>Can we condense in half?</w:t>
+      </w:r>
+    </w:p>
+  </w:comment>
+  <w:comment w:id="9" w:author="Elizabeth Wolkovich" w:date="2018-10-28T21:58:00Z" w:initials="EW">
+    <w:p>
+      <w:pPr>
+        <w:pStyle w:val="CommentText"/>
+      </w:pPr>
+      <w:r>
+        <w:rPr>
+          <w:rStyle w:val="CommentReference"/>
+        </w:rPr>
+        <w:annotationRef/>
+      </w:r>
+      <w:r>
+        <w:t>Pick one?</w:t>
+      </w:r>
+    </w:p>
+  </w:comment>
+  <w:comment w:id="14" w:author="Heather Kharouba" w:date="2018-10-16T15:54:00Z" w:initials="HK">
+    <w:p>
+      <w:pPr>
+        <w:pStyle w:val="CommentText"/>
+      </w:pPr>
+      <w:r>
+        <w:rPr>
+          <w:rStyle w:val="CommentReference"/>
+        </w:rPr>
+        <w:annotationRef/>
+      </w:r>
+      <w:r>
         <w:rPr>
           <w:rFonts w:ascii="Helvetica" w:hAnsi="Helvetica" w:cs="Helvetica"/>
           <w:sz w:val="22"/>
@@ -12409,7 +13418,7 @@
       </w:r>
     </w:p>
   </w:comment>
-  <w:comment w:id="2" w:author="Heather Kharouba" w:date="2018-10-25T10:09:00Z" w:initials="HK">
+  <w:comment w:id="13" w:author="Elizabeth Wolkovich" w:date="2018-10-28T21:58:00Z" w:initials="EW">
     <w:p>
       <w:pPr>
         <w:pStyle w:val="CommentText"/>
@@ -12421,11 +13430,27 @@
         <w:annotationRef/>
       </w:r>
       <w:r>
+        <w:t>Cut?</w:t>
+      </w:r>
+    </w:p>
+  </w:comment>
+  <w:comment w:id="19" w:author="Heather Kharouba" w:date="2018-10-25T10:09:00Z" w:initials="HK">
+    <w:p>
+      <w:pPr>
+        <w:pStyle w:val="CommentText"/>
+      </w:pPr>
+      <w:r>
+        <w:rPr>
+          <w:rStyle w:val="CommentReference"/>
+        </w:rPr>
+        <w:annotationRef/>
+      </w:r>
+      <w:r>
         <w:t>need to define</w:t>
       </w:r>
     </w:p>
   </w:comment>
-  <w:comment w:id="3" w:author="Heather Kharouba" w:date="2018-10-25T15:17:00Z" w:initials="HK">
+  <w:comment w:id="18" w:author="Elizabeth Wolkovich" w:date="2018-10-28T22:01:00Z" w:initials="EW">
     <w:p>
       <w:pPr>
         <w:pStyle w:val="CommentText"/>
@@ -12437,11 +13462,59 @@
         <w:annotationRef/>
       </w:r>
       <w:r>
+        <w:t xml:space="preserve">I think we could maybe simplify this: something along the lines of: We show how advances could come from clear definitions of baselines and direct tests of the underlying theory, when possible. </w:t>
+      </w:r>
+    </w:p>
+  </w:comment>
+  <w:comment w:id="20" w:author="Elizabeth Wolkovich" w:date="2018-10-28T21:59:00Z" w:initials="EW">
+    <w:p>
+      <w:pPr>
+        <w:pStyle w:val="CommentText"/>
+      </w:pPr>
+      <w:r>
+        <w:rPr>
+          <w:rStyle w:val="CommentReference"/>
+        </w:rPr>
+        <w:annotationRef/>
+      </w:r>
+      <w:r>
+        <w:t>Do we need this?</w:t>
+      </w:r>
+    </w:p>
+  </w:comment>
+  <w:comment w:id="21" w:author="Elizabeth Wolkovich" w:date="2018-10-28T22:01:00Z" w:initials="EW">
+    <w:p>
+      <w:pPr>
+        <w:pStyle w:val="CommentText"/>
+      </w:pPr>
+      <w:r>
+        <w:rPr>
+          <w:rStyle w:val="CommentReference"/>
+        </w:rPr>
+        <w:annotationRef/>
+      </w:r>
+      <w:r>
+        <w:t>Really nice – could go in abstract?</w:t>
+      </w:r>
+    </w:p>
+  </w:comment>
+  <w:comment w:id="22" w:author="Heather Kharouba" w:date="2018-10-25T15:17:00Z" w:initials="HK">
+    <w:p>
+      <w:pPr>
+        <w:pStyle w:val="CommentText"/>
+      </w:pPr>
+      <w:r>
+        <w:rPr>
+          <w:rStyle w:val="CommentReference"/>
+        </w:rPr>
+        <w:annotationRef/>
+      </w:r>
+      <w:r>
         <w:t>Not sure if this is needed</w:t>
       </w:r>
     </w:p>
   </w:comment>
-  <w:comment w:id="4" w:author="Heather Kharouba" w:date="2018-10-16T16:26:00Z" w:initials="HK">
+  <w:comment w:id="23" w:author="Elizabeth Wolkovich" w:date="2018-10-28T21:54:00Z" w:initials="EW">
     <w:p>
       <w:pPr>
         <w:pStyle w:val="CommentText"/>
@@ -12453,6 +13526,22 @@
         <w:annotationRef/>
       </w:r>
       <w:r>
+        <w:t>I actually felt like the Cushing hypothesis came up too abruptly and perhaps too soon above (making the paper feel more specific than it is) so I would try to expand this here and cut/move mention of it from above.</w:t>
+      </w:r>
+    </w:p>
+  </w:comment>
+  <w:comment w:id="28" w:author="Heather Kharouba" w:date="2018-10-16T16:26:00Z" w:initials="HK">
+    <w:p>
+      <w:pPr>
+        <w:pStyle w:val="CommentText"/>
+      </w:pPr>
+      <w:r>
+        <w:rPr>
+          <w:rStyle w:val="CommentReference"/>
+        </w:rPr>
+        <w:annotationRef/>
+      </w:r>
+      <w:r>
         <w:rPr>
           <w:rFonts w:ascii="Helvetica" w:hAnsi="Helvetica" w:cs="Helvetica"/>
           <w:sz w:val="22"/>
@@ -12463,17 +13552,10 @@
       </w:r>
     </w:p>
   </w:comment>
-  <w:comment w:id="5" w:author="Heather Kharouba" w:date="2018-10-25T15:27:00Z" w:initials="HK">
+  <w:comment w:id="24" w:author="Elizabeth Wolkovich" w:date="2018-10-28T22:07:00Z" w:initials="EW">
     <w:p>
       <w:pPr>
         <w:pStyle w:val="CommentText"/>
-        <w:rPr>
-          <w:rFonts w:ascii="Helvetica" w:hAnsi="Helvetica" w:cs="Helvetica"/>
-          <w:kern w:val="1"/>
-          <w:sz w:val="22"/>
-          <w:szCs w:val="22"/>
-          <w:lang w:val="en-US"/>
-        </w:rPr>
       </w:pPr>
       <w:r>
         <w:rPr>
@@ -12482,6 +13564,29 @@
         <w:annotationRef/>
       </w:r>
       <w:r>
+        <w:t xml:space="preserve">Move down (before pre-climate change baseline) and shorten? Could maybe me a box or such depending on journal…some of this could go in captions or sup .. </w:t>
+      </w:r>
+    </w:p>
+  </w:comment>
+  <w:comment w:id="30" w:author="Heather Kharouba" w:date="2018-10-25T15:27:00Z" w:initials="HK">
+    <w:p>
+      <w:pPr>
+        <w:pStyle w:val="CommentText"/>
+        <w:rPr>
+          <w:rFonts w:ascii="Helvetica" w:hAnsi="Helvetica" w:cs="Helvetica"/>
+          <w:kern w:val="1"/>
+          <w:sz w:val="22"/>
+          <w:szCs w:val="22"/>
+          <w:lang w:val="en-US"/>
+        </w:rPr>
+      </w:pPr>
+      <w:r>
+        <w:rPr>
+          <w:rStyle w:val="CommentReference"/>
+        </w:rPr>
+        <w:annotationRef/>
+      </w:r>
+      <w:r>
         <w:rPr>
           <w:rFonts w:ascii="Helvetica" w:hAnsi="Helvetica" w:cs="Helvetica"/>
           <w:kern w:val="1"/>
@@ -12542,7 +13647,7 @@
       </w:pPr>
     </w:p>
   </w:comment>
-  <w:comment w:id="6" w:author="Heather Kharouba" w:date="2018-10-25T15:17:00Z" w:initials="HK">
+  <w:comment w:id="31" w:author="Elizabeth Wolkovich" w:date="2018-10-28T22:03:00Z" w:initials="EW">
     <w:p>
       <w:pPr>
         <w:pStyle w:val="CommentText"/>
@@ -12554,11 +13659,43 @@
         <w:annotationRef/>
       </w:r>
       <w:r>
+        <w:t>You’re more of an expert on this than me! That said, if you pinned me to a wall, I would say this here is a good definition – it’s life history theory that predicts a clear curve.</w:t>
+      </w:r>
+    </w:p>
+  </w:comment>
+  <w:comment w:id="29" w:author="Elizabeth Wolkovich" w:date="2018-10-28T22:04:00Z" w:initials="EW">
+    <w:p>
+      <w:pPr>
+        <w:pStyle w:val="CommentText"/>
+      </w:pPr>
+      <w:r>
+        <w:rPr>
+          <w:rStyle w:val="CommentReference"/>
+        </w:rPr>
+        <w:annotationRef/>
+      </w:r>
+      <w:r>
+        <w:t>I like this!</w:t>
+      </w:r>
+    </w:p>
+  </w:comment>
+  <w:comment w:id="36" w:author="Heather Kharouba" w:date="2018-10-25T15:17:00Z" w:initials="HK">
+    <w:p>
+      <w:pPr>
+        <w:pStyle w:val="CommentText"/>
+      </w:pPr>
+      <w:r>
+        <w:rPr>
+          <w:rStyle w:val="CommentReference"/>
+        </w:rPr>
+        <w:annotationRef/>
+      </w:r>
+      <w:r>
         <w:t>I should look up details again</w:t>
       </w:r>
     </w:p>
   </w:comment>
-  <w:comment w:id="7" w:author="Heather Kharouba" w:date="2018-10-25T10:59:00Z" w:initials="HK">
+  <w:comment w:id="38" w:author="Elizabeth Wolkovich" w:date="2018-10-28T22:39:00Z" w:initials="EW">
     <w:p>
       <w:pPr>
         <w:pStyle w:val="CommentText"/>
@@ -12570,11 +13707,46 @@
         <w:annotationRef/>
       </w:r>
       <w:r>
+        <w:t>Current form of MS makes me feel like the fundamental theory section should come first. Then move onto baselines</w:t>
+      </w:r>
+      <w:r>
+        <w:t>?</w:t>
+      </w:r>
+    </w:p>
+  </w:comment>
+  <w:comment w:id="37" w:author="Elizabeth Wolkovich" w:date="2018-10-28T22:07:00Z" w:initials="EW">
+    <w:p>
+      <w:pPr>
+        <w:pStyle w:val="CommentText"/>
+      </w:pPr>
+      <w:r>
+        <w:rPr>
+          <w:rStyle w:val="CommentReference"/>
+        </w:rPr>
+        <w:annotationRef/>
+      </w:r>
+      <w:r>
+        <w:t>I think here in a sentence or two you could write: To put our points in context we reviewed the literature. …</w:t>
+      </w:r>
+    </w:p>
+  </w:comment>
+  <w:comment w:id="40" w:author="Heather Kharouba" w:date="2018-10-25T10:59:00Z" w:initials="HK">
+    <w:p>
+      <w:pPr>
+        <w:pStyle w:val="CommentText"/>
+      </w:pPr>
+      <w:r>
+        <w:rPr>
+          <w:rStyle w:val="CommentReference"/>
+        </w:rPr>
+        <w:annotationRef/>
+      </w:r>
+      <w:r>
         <w:t>Would an acronym help?</w:t>
       </w:r>
     </w:p>
   </w:comment>
-  <w:comment w:id="8" w:author="Heather Kharouba" w:date="2018-10-25T10:32:00Z" w:initials="HK">
+  <w:comment w:id="39" w:author="Elizabeth Wolkovich" w:date="2018-10-28T22:06:00Z" w:initials="EW">
     <w:p>
       <w:pPr>
         <w:pStyle w:val="CommentText"/>
@@ -12586,11 +13758,59 @@
         <w:annotationRef/>
       </w:r>
       <w:r>
+        <w:t xml:space="preserve">I personally avoid acronyms unless critical. In this case lots of people talk about ‘pre-climate change baselines’ so I am not sure why we would be the ones to acronymize it. </w:t>
+      </w:r>
+    </w:p>
+  </w:comment>
+  <w:comment w:id="41" w:author="Elizabeth Wolkovich" w:date="2018-10-28T22:06:00Z" w:initials="EW">
+    <w:p>
+      <w:pPr>
+        <w:pStyle w:val="CommentText"/>
+      </w:pPr>
+      <w:r>
+        <w:rPr>
+          <w:rStyle w:val="CommentReference"/>
+        </w:rPr>
+        <w:annotationRef/>
+      </w:r>
+      <w:r>
+        <w:t>Is this a commonly used definition of a baseline?</w:t>
+      </w:r>
+    </w:p>
+  </w:comment>
+  <w:comment w:id="42" w:author="Elizabeth Wolkovich" w:date="2018-10-28T22:10:00Z" w:initials="EW">
+    <w:p>
+      <w:pPr>
+        <w:pStyle w:val="CommentText"/>
+      </w:pPr>
+      <w:r>
+        <w:rPr>
+          <w:rStyle w:val="CommentReference"/>
+        </w:rPr>
+        <w:annotationRef/>
+      </w:r>
+      <w:r>
+        <w:t>Should we say what they are: attribution to CC and fundamental tests of theory?</w:t>
+      </w:r>
+    </w:p>
+  </w:comment>
+  <w:comment w:id="44" w:author="Heather Kharouba" w:date="2018-10-25T10:32:00Z" w:initials="HK">
+    <w:p>
+      <w:pPr>
+        <w:pStyle w:val="CommentText"/>
+      </w:pPr>
+      <w:r>
+        <w:rPr>
+          <w:rStyle w:val="CommentReference"/>
+        </w:rPr>
+        <w:annotationRef/>
+      </w:r>
+      <w:r>
         <w:t>AO001 actually compares relationship for two different time periods 1973-2001 vs. 1983-2001 but by coincidence due to data availability, not due to climate change</w:t>
       </w:r>
     </w:p>
   </w:comment>
-  <w:comment w:id="9" w:author="Heather Kharouba" w:date="2018-10-25T13:29:00Z" w:initials="HK">
+  <w:comment w:id="46" w:author="Elizabeth Wolkovich" w:date="2018-10-28T22:09:00Z" w:initials="EW">
     <w:p>
       <w:pPr>
         <w:pStyle w:val="CommentText"/>
@@ -12602,11 +13822,27 @@
         <w:annotationRef/>
       </w:r>
       <w:r>
+        <w:t>Or some other driver, like nutrient enrichment in lakes, which started well before 1980.  So this is a spot where a baseline may rule out climate change AND suggest other drivers…</w:t>
+      </w:r>
+    </w:p>
+  </w:comment>
+  <w:comment w:id="47" w:author="Heather Kharouba" w:date="2018-10-25T13:29:00Z" w:initials="HK">
+    <w:p>
+      <w:pPr>
+        <w:pStyle w:val="CommentText"/>
+      </w:pPr>
+      <w:r>
+        <w:rPr>
+          <w:rStyle w:val="CommentReference"/>
+        </w:rPr>
+        <w:annotationRef/>
+      </w:r>
+      <w:r>
         <w:t>Also, Lof et al. 2012</w:t>
       </w:r>
     </w:p>
   </w:comment>
-  <w:comment w:id="10" w:author="Heather Kharouba" w:date="2018-10-25T11:09:00Z" w:initials="HK">
+  <w:comment w:id="45" w:author="Elizabeth Wolkovich" w:date="2018-10-28T22:12:00Z" w:initials="EW">
     <w:p>
       <w:pPr>
         <w:pStyle w:val="CommentText"/>
@@ -12618,11 +13854,43 @@
         <w:annotationRef/>
       </w:r>
       <w:r>
+        <w:t>These are three very good points. I think we can sharpen them up and introduce them better eventually, but really good!</w:t>
+      </w:r>
+    </w:p>
+  </w:comment>
+  <w:comment w:id="48" w:author="Elizabeth Wolkovich" w:date="2018-10-28T22:30:00Z" w:initials="EW">
+    <w:p>
+      <w:pPr>
+        <w:pStyle w:val="CommentText"/>
+      </w:pPr>
+      <w:r>
+        <w:rPr>
+          <w:rStyle w:val="CommentReference"/>
+        </w:rPr>
+        <w:annotationRef/>
+      </w:r>
+      <w:r>
+        <w:t>Do we really get into this below?</w:t>
+      </w:r>
+    </w:p>
+  </w:comment>
+  <w:comment w:id="54" w:author="Heather Kharouba" w:date="2018-10-25T11:09:00Z" w:initials="HK">
+    <w:p>
+      <w:pPr>
+        <w:pStyle w:val="CommentText"/>
+      </w:pPr>
+      <w:r>
+        <w:rPr>
+          <w:rStyle w:val="CommentReference"/>
+        </w:rPr>
+        <w:annotationRef/>
+      </w:r>
+      <w:r>
         <w:t>Just limit to phenology?</w:t>
       </w:r>
     </w:p>
   </w:comment>
-  <w:comment w:id="11" w:author="Heather Kharouba" w:date="2018-10-25T14:20:00Z" w:initials="HK">
+  <w:comment w:id="55" w:author="Elizabeth Wolkovich" w:date="2018-10-28T22:26:00Z" w:initials="EW">
     <w:p>
       <w:pPr>
         <w:pStyle w:val="CommentText"/>
@@ -12634,6 +13902,22 @@
         <w:annotationRef/>
       </w:r>
       <w:r>
+        <w:t xml:space="preserve">No, lots of studies of photosynthesis etc. are direct. </w:t>
+      </w:r>
+    </w:p>
+  </w:comment>
+  <w:comment w:id="58" w:author="Heather Kharouba" w:date="2018-10-28T22:28:00Z" w:initials="HK">
+    <w:p>
+      <w:pPr>
+        <w:pStyle w:val="CommentText"/>
+      </w:pPr>
+      <w:r>
+        <w:rPr>
+          <w:rStyle w:val="CommentReference"/>
+        </w:rPr>
+        <w:annotationRef/>
+      </w:r>
+      <w:r>
         <w:t>One thing that has struck in me in going back through the studies is that I think the mechanisms are split across ecosystem- aquatic vs. terrestrial. I’ll have to double check but I don’t think there are any terrestrial studies that even consider multiple factors influencing consumer fitness.  (RE001)</w:t>
       </w:r>
     </w:p>
@@ -12645,8 +13929,21 @@
         <w:t>** We need to have a clear way of distinguishing a life history study from a food web theory study.</w:t>
       </w:r>
     </w:p>
+    <w:p>
+      <w:pPr>
+        <w:pStyle w:val="CommentText"/>
+      </w:pPr>
+    </w:p>
+    <w:p>
+      <w:pPr>
+        <w:pStyle w:val="CommentText"/>
+      </w:pPr>
+      <w:r>
+        <w:t xml:space="preserve">EMW: Yes! Or a way to classifiy if they are not clear. </w:t>
+      </w:r>
+    </w:p>
   </w:comment>
-  <w:comment w:id="12" w:author="Heather Kharouba" w:date="2018-10-25T11:39:00Z" w:initials="HK">
+  <w:comment w:id="59" w:author="Heather Kharouba" w:date="2018-10-25T11:39:00Z" w:initials="HK">
     <w:p>
       <w:pPr>
         <w:pStyle w:val="CommentText"/>
@@ -12662,7 +13959,7 @@
       </w:r>
     </w:p>
   </w:comment>
-  <w:comment w:id="13" w:author="Heather Kharouba" w:date="2018-10-25T12:01:00Z" w:initials="HK">
+  <w:comment w:id="60" w:author="Heather Kharouba" w:date="2018-10-25T12:01:00Z" w:initials="HK">
     <w:p>
       <w:pPr>
         <w:pStyle w:val="CommentText"/>
@@ -12678,7 +13975,7 @@
       </w:r>
     </w:p>
   </w:comment>
-  <w:comment w:id="14" w:author="Heather Kharouba" w:date="2018-10-18T16:46:00Z" w:initials="HK">
+  <w:comment w:id="61" w:author="Heather Kharouba" w:date="2018-10-18T16:46:00Z" w:initials="HK">
     <w:p>
       <w:pPr>
         <w:pStyle w:val="CommentText"/>
@@ -12694,7 +13991,7 @@
       </w:r>
     </w:p>
   </w:comment>
-  <w:comment w:id="16" w:author="Heather Kharouba" w:date="2018-10-25T11:25:00Z" w:initials="HK">
+  <w:comment w:id="62" w:author="Elizabeth Wolkovich" w:date="2018-10-28T22:15:00Z" w:initials="EW">
     <w:p>
       <w:pPr>
         <w:pStyle w:val="CommentText"/>
@@ -12706,11 +14003,87 @@
         <w:annotationRef/>
       </w:r>
       <w:r>
+        <w:t xml:space="preserve">Could cite the Shurin or Gruner meta-analysis papers here. </w:t>
+      </w:r>
+    </w:p>
+  </w:comment>
+  <w:comment w:id="64" w:author="Heather Kharouba" w:date="2018-10-25T11:25:00Z" w:initials="HK">
+    <w:p>
+      <w:pPr>
+        <w:pStyle w:val="CommentText"/>
+      </w:pPr>
+      <w:r>
+        <w:rPr>
+          <w:rStyle w:val="CommentReference"/>
+        </w:rPr>
+        <w:annotationRef/>
+      </w:r>
+      <w:r>
         <w:t>Do you know of any studies? Same comment for citations in next sentence. The ones I’ve across so far in the lit review are about predicting the consumer’s peak (e.g. HMK049)</w:t>
       </w:r>
     </w:p>
   </w:comment>
-  <w:comment w:id="18" w:author="Heather Kharouba" w:date="2018-10-18T16:51:00Z" w:initials="HK">
+  <w:comment w:id="63" w:author="Elizabeth Wolkovich" w:date="2018-10-28T22:18:00Z" w:initials="EW">
+    <w:p>
+      <w:pPr>
+        <w:widowControl w:val="0"/>
+        <w:autoSpaceDE w:val="0"/>
+        <w:autoSpaceDN w:val="0"/>
+        <w:adjustRightInd w:val="0"/>
+        <w:spacing w:after="240" w:line="440" w:lineRule="atLeast"/>
+        <w:rPr>
+          <w:rFonts w:ascii="Times Roman" w:hAnsi="Times Roman" w:cs="Times Roman"/>
+          <w:color w:val="000000"/>
+          <w:sz w:val="37"/>
+          <w:szCs w:val="37"/>
+          <w:lang w:val="en-US"/>
+        </w:rPr>
+      </w:pPr>
+      <w:r>
+        <w:rPr>
+          <w:rStyle w:val="CommentReference"/>
+        </w:rPr>
+        <w:annotationRef/>
+      </w:r>
+      <w:r>
+        <w:t xml:space="preserve">Check studies on algal blooms? I can ask Mary or Kathy if you cannot find any but I think it’s a basic tennet of some lake theory… </w:t>
+      </w:r>
+      <w:r>
+        <w:t>One citations if Hampton et al. 2006 ‘</w:t>
+      </w:r>
+      <w:r>
+        <w:rPr>
+          <w:rFonts w:ascii="Times Roman" w:hAnsi="Times Roman" w:cs="Times Roman"/>
+          <w:color w:val="000000"/>
+          <w:sz w:val="37"/>
+          <w:szCs w:val="37"/>
+          <w:lang w:val="en-US"/>
+        </w:rPr>
+        <w:t>Coalescence in the Lake Washington story: Interaction strengths in a planktonic food web ‘ or refs therein which discusses</w:t>
+      </w:r>
+      <w:r>
+        <w:rPr>
+          <w:rFonts w:ascii="Times Roman" w:hAnsi="Times Roman" w:cs="Times Roman"/>
+          <w:color w:val="000000"/>
+          <w:sz w:val="37"/>
+          <w:szCs w:val="37"/>
+          <w:lang w:val="en-US"/>
+        </w:rPr>
+        <w:t xml:space="preserve"> </w:t>
+      </w:r>
+      <w:r>
+        <w:rPr>
+          <w:rFonts w:ascii="Times Roman" w:hAnsi="Times Roman" w:cs="Times Roman"/>
+          <w:color w:val="000000"/>
+          <w:sz w:val="37"/>
+          <w:szCs w:val="37"/>
+          <w:lang w:val="en-US"/>
+        </w:rPr>
+        <w:t xml:space="preserve">the arrival of Daphnia. </w:t>
+      </w:r>
+    </w:p>
+  </w:comment>
+  <w:comment w:id="66" w:author="Heather Kharouba" w:date="2018-10-18T16:51:00Z" w:initials="HK">
     <w:p>
       <w:pPr>
         <w:pStyle w:val="CommentText"/>
@@ -12726,7 +14099,7 @@
       </w:r>
     </w:p>
   </w:comment>
-  <w:comment w:id="17" w:author="Heather Kharouba" w:date="2018-10-25T14:36:00Z" w:initials="HK">
+  <w:comment w:id="65" w:author="Heather Kharouba" w:date="2018-10-25T14:36:00Z" w:initials="HK">
     <w:p>
       <w:pPr>
         <w:pStyle w:val="CommentText"/>
@@ -12751,7 +14124,7 @@
       </w:r>
     </w:p>
   </w:comment>
-  <w:comment w:id="19" w:author="Heather Kharouba" w:date="2018-10-25T13:56:00Z" w:initials="HK">
+  <w:comment w:id="67" w:author="Heather Kharouba" w:date="2018-10-28T22:23:00Z" w:initials="HK">
     <w:p>
       <w:pPr>
         <w:pStyle w:val="CommentText"/>
@@ -12863,6 +14236,13 @@
     <w:p>
       <w:pPr>
         <w:pStyle w:val="CommentText"/>
+        <w:rPr>
+          <w:rFonts w:ascii="Helvetica" w:hAnsi="Helvetica" w:cs="Helvetica"/>
+          <w:kern w:val="1"/>
+          <w:sz w:val="22"/>
+          <w:szCs w:val="22"/>
+          <w:lang w:val="en-US"/>
+        </w:rPr>
       </w:pPr>
       <w:r>
         <w:rPr>
@@ -12875,8 +14255,35 @@
         <w:t>SO perhaps we should drop point altogether?</w:t>
       </w:r>
     </w:p>
+    <w:p>
+      <w:pPr>
+        <w:pStyle w:val="CommentText"/>
+        <w:rPr>
+          <w:rFonts w:ascii="Helvetica" w:hAnsi="Helvetica" w:cs="Helvetica"/>
+          <w:kern w:val="1"/>
+          <w:sz w:val="22"/>
+          <w:szCs w:val="22"/>
+          <w:lang w:val="en-US"/>
+        </w:rPr>
+      </w:pPr>
+    </w:p>
+    <w:p>
+      <w:pPr>
+        <w:pStyle w:val="CommentText"/>
+      </w:pPr>
+      <w:r>
+        <w:rPr>
+          <w:rFonts w:ascii="Helvetica" w:hAnsi="Helvetica" w:cs="Helvetica"/>
+          <w:kern w:val="1"/>
+          <w:sz w:val="22"/>
+          <w:szCs w:val="22"/>
+          <w:lang w:val="en-US"/>
+        </w:rPr>
+        <w:t xml:space="preserve">EMW: Which point? I think my WHY was 'why don't researchers collect data on resource and consumer.' Not critical that we say 'why' ... I just wondered. </w:t>
+      </w:r>
+    </w:p>
   </w:comment>
-  <w:comment w:id="20" w:author="Heather Kharouba" w:date="2018-10-25T16:11:00Z" w:initials="HK">
+  <w:comment w:id="69" w:author="Elizabeth Wolkovich" w:date="2018-10-28T22:53:00Z" w:initials="EW">
     <w:p>
       <w:pPr>
         <w:pStyle w:val="CommentText"/>
@@ -12888,20 +14295,13 @@
         <w:annotationRef/>
       </w:r>
       <w:r>
-        <w:t xml:space="preserve"> Not</w:t>
-      </w:r>
-      <w:r>
-        <w:t xml:space="preserve"> sure if we should include this section in this </w:t>
-      </w:r>
-      <w:r>
-        <w:t>paper (vs. meta-analysis one)</w:t>
-      </w:r>
-      <w:r>
-        <w:t>. Will require further development</w:t>
-      </w:r>
+        <w:t>We could also have added, even if you do find support, without testing other mechanisms you can’t tell what id driving relationship?</w:t>
+      </w:r>
+      <w:bookmarkStart w:id="70" w:name="_GoBack"/>
+      <w:bookmarkEnd w:id="70"/>
     </w:p>
   </w:comment>
-  <w:comment w:id="21" w:author="Heather Kharouba" w:date="2018-10-25T16:45:00Z" w:initials="HK">
+  <w:comment w:id="68" w:author="Elizabeth Wolkovich" w:date="2018-10-28T22:20:00Z" w:initials="EW">
     <w:p>
       <w:pPr>
         <w:pStyle w:val="CommentText"/>
@@ -12913,14 +14313,11 @@
         <w:annotationRef/>
       </w:r>
       <w:r>
-        <w:t xml:space="preserve">Pulled from our PNAS </w:t>
-      </w:r>
-      <w:r>
-        <w:t>appendix but I can numbers from studies reviewed here</w:t>
+        <w:t>I think I wrote these so I can say they are repetitive, we should be able to cut down to paragraph …..</w:t>
       </w:r>
     </w:p>
   </w:comment>
-  <w:comment w:id="22" w:author="Heather Kharouba" w:date="2018-10-25T16:53:00Z" w:initials="HK">
+  <w:comment w:id="71" w:author="Heather Kharouba" w:date="2018-10-25T16:11:00Z" w:initials="HK">
     <w:p>
       <w:pPr>
         <w:pStyle w:val="CommentText"/>
@@ -12932,86 +14329,39 @@
         <w:annotationRef/>
       </w:r>
       <w:r>
-        <w:t>I’ve tried to</w:t>
-      </w:r>
-      <w:r>
-        <w:t xml:space="preserve"> limit </w:t>
-      </w:r>
-      <w:r>
-        <w:t xml:space="preserve">our </w:t>
-      </w:r>
-      <w:r>
-        <w:t>suggestions to</w:t>
-      </w:r>
-      <w:r>
-        <w:t xml:space="preserve"> only</w:t>
-      </w:r>
-      <w:r>
-        <w:t xml:space="preserve"> those relate</w:t>
-      </w:r>
-      <w:r>
-        <w:t xml:space="preserve">d </w:t>
-      </w:r>
-      <w:r>
-        <w:t>to baseline and mechanisms</w:t>
-      </w:r>
-      <w:r>
-        <w:t>, IS,</w:t>
-      </w:r>
-      <w:r>
-        <w:t xml:space="preserve"> and </w:t>
-      </w:r>
-      <w:r>
-        <w:t>excluded</w:t>
-      </w:r>
-      <w:r>
-        <w:t xml:space="preserve"> </w:t>
-      </w:r>
-      <w:r>
-        <w:t>those related to</w:t>
-      </w:r>
-      <w:r>
-        <w:t xml:space="preserve"> putting</w:t>
-      </w:r>
-      <w:r>
-        <w:t xml:space="preserve"> studies</w:t>
-      </w:r>
-      <w:r>
-        <w:t xml:space="preserve"> on the same axis etc.</w:t>
-      </w:r>
-      <w:r>
-        <w:t xml:space="preserve"> (full list is now in ‘complete list of recommendations.docx’)</w:t>
-      </w:r>
-      <w:r>
-        <w:t xml:space="preserve"> Initially we put this list together with our ‘meta-analysis’ lens on. Most of our suggestions are now tangential</w:t>
-      </w:r>
-      <w:r>
-        <w:t xml:space="preserve"> to this paper</w:t>
-      </w:r>
-      <w:r>
-        <w:t>, although will still be useful later</w:t>
-      </w:r>
-      <w:r>
-        <w:t xml:space="preserve">. </w:t>
-      </w:r>
-    </w:p>
+        <w:t xml:space="preserve"> Not sure if we should include this section in this paper (vs. meta-analysis one). Will require further development</w:t>
+      </w:r>
+    </w:p>
+  </w:comment>
+  <w:comment w:id="72" w:author="Heather Kharouba" w:date="2018-10-25T16:45:00Z" w:initials="HK">
     <w:p>
       <w:pPr>
         <w:pStyle w:val="CommentText"/>
       </w:pPr>
-    </w:p>
+      <w:r>
+        <w:rPr>
+          <w:rStyle w:val="CommentReference"/>
+        </w:rPr>
+        <w:annotationRef/>
+      </w:r>
+      <w:r>
+        <w:t>Pulled from our PNAS appendix but I can numbers from studies reviewed here</w:t>
+      </w:r>
+    </w:p>
+  </w:comment>
+  <w:comment w:id="73" w:author="Heather Kharouba" w:date="2018-10-25T16:53:00Z" w:initials="HK">
     <w:p>
       <w:pPr>
         <w:pStyle w:val="CommentText"/>
       </w:pPr>
       <w:r>
-        <w:t>I don’t think what we have anymore is a framewor</w:t>
-      </w:r>
-      <w:r>
-        <w:t>k</w:t>
-      </w:r>
-      <w:r>
-        <w:t>.</w:t>
+        <w:rPr>
+          <w:rStyle w:val="CommentReference"/>
+        </w:rPr>
+        <w:annotationRef/>
+      </w:r>
+      <w:r>
+        <w:t xml:space="preserve">I’ve tried to limit our suggestions to only those related to baseline and mechanisms, IS, and excluded those related to putting studies on the same axis etc. (full list is now in ‘complete list of recommendations.docx’) Initially we put this list together with our ‘meta-analysis’ lens on. Most of our suggestions are now tangential to this paper, although will still be useful later. </w:t>
       </w:r>
     </w:p>
     <w:p>
@@ -13024,11 +14374,24 @@
         <w:pStyle w:val="CommentText"/>
       </w:pPr>
       <w:r>
+        <w:t>I don’t think what we have anymore is a framework.</w:t>
+      </w:r>
+    </w:p>
+    <w:p>
+      <w:pPr>
+        <w:pStyle w:val="CommentText"/>
+      </w:pPr>
+    </w:p>
+    <w:p>
+      <w:pPr>
+        <w:pStyle w:val="CommentText"/>
+      </w:pPr>
+      <w:r>
         <w:t>This is also starting to seem redundant with points made above so perhaps could act more as a conclusions section.</w:t>
       </w:r>
     </w:p>
   </w:comment>
-  <w:comment w:id="23" w:author="Heather Kharouba" w:date="2018-10-25T16:38:00Z" w:initials="HK">
+  <w:comment w:id="74" w:author="Elizabeth Wolkovich" w:date="2018-10-28T22:42:00Z" w:initials="EW">
     <w:p>
       <w:pPr>
         <w:pStyle w:val="CommentText"/>
@@ -13040,11 +14403,43 @@
         <w:annotationRef/>
       </w:r>
       <w:r>
+        <w:t xml:space="preserve">Yeah, I feel like we could re-do this into a more concluding section… pointing out what data are needed for testing fundamental hypotheses and what more is need to </w:t>
+      </w:r>
+      <w:r>
+        <w:t>link to CC.</w:t>
+      </w:r>
+    </w:p>
+    <w:p>
+      <w:pPr>
+        <w:pStyle w:val="CommentText"/>
+      </w:pPr>
+    </w:p>
+    <w:p>
+      <w:pPr>
+        <w:pStyle w:val="CommentText"/>
+      </w:pPr>
+      <w:r>
+        <w:t xml:space="preserve">I also wonder if one way that would help us figure out how to streamline the paper is to decide on the few main points we want to make below and make sure they are clear from the above text …. </w:t>
+      </w:r>
+    </w:p>
+  </w:comment>
+  <w:comment w:id="75" w:author="Heather Kharouba" w:date="2018-10-25T16:38:00Z" w:initials="HK">
+    <w:p>
+      <w:pPr>
+        <w:pStyle w:val="CommentText"/>
+      </w:pPr>
+      <w:r>
+        <w:rPr>
+          <w:rStyle w:val="CommentReference"/>
+        </w:rPr>
+        <w:annotationRef/>
+      </w:r>
+      <w:r>
         <w:t>To get at mechanism but needs to be flushed out.</w:t>
       </w:r>
     </w:p>
   </w:comment>
-  <w:comment w:id="24" w:author="Heather Kharouba" w:date="2018-10-25T16:53:00Z" w:initials="HK">
+  <w:comment w:id="76" w:author="Heather Kharouba" w:date="2018-10-25T16:53:00Z" w:initials="HK">
     <w:p>
       <w:pPr>
         <w:pStyle w:val="CommentText"/>
@@ -13056,20 +14451,11 @@
         <w:annotationRef/>
       </w:r>
       <w:r>
-        <w:t>Not sure about this one.</w:t>
-      </w:r>
-      <w:r>
-        <w:t xml:space="preserve"> </w:t>
-      </w:r>
-      <w:r>
-        <w:t xml:space="preserve">I don’t think it fits but seemed somewhat </w:t>
-      </w:r>
-      <w:r>
-        <w:t>relevant to one of the (not stated) assumptions of the curve</w:t>
+        <w:t>Not sure about this one. I don’t think it fits but seemed somewhat relevant to one of the (not stated) assumptions of the curve</w:t>
       </w:r>
     </w:p>
   </w:comment>
-  <w:comment w:id="25" w:author="Heather Kharouba" w:date="2018-10-25T16:48:00Z" w:initials="HK">
+  <w:comment w:id="77" w:author="Heather Kharouba" w:date="2018-10-25T16:48:00Z" w:initials="HK">
     <w:p>
       <w:pPr>
         <w:pStyle w:val="CommentText"/>
@@ -13085,7 +14471,7 @@
       </w:r>
     </w:p>
   </w:comment>
-  <w:comment w:id="26" w:author="Heather Kharouba" w:date="2018-10-15T13:46:00Z" w:initials="HK">
+  <w:comment w:id="78" w:author="Elizabeth Wolkovich" w:date="2018-10-28T22:24:00Z" w:initials="EW">
     <w:p>
       <w:pPr>
         <w:pStyle w:val="CommentText"/>
@@ -13097,11 +14483,43 @@
         <w:annotationRef/>
       </w:r>
       <w:r>
+        <w:t>Nice one!</w:t>
+      </w:r>
+    </w:p>
+  </w:comment>
+  <w:comment w:id="79" w:author="Elizabeth Wolkovich" w:date="2018-10-28T22:53:00Z" w:initials="EW">
+    <w:p>
+      <w:pPr>
+        <w:pStyle w:val="CommentText"/>
+      </w:pPr>
+      <w:r>
+        <w:rPr>
+          <w:rStyle w:val="CommentReference"/>
+        </w:rPr>
+        <w:annotationRef/>
+      </w:r>
+      <w:r>
+        <w:t>Include discussion of them as way to test mechanisms? I think they especially get at direct vs. indirect effects which we don’t currently touch on much.</w:t>
+      </w:r>
+    </w:p>
+  </w:comment>
+  <w:comment w:id="80" w:author="Heather Kharouba" w:date="2018-10-15T13:46:00Z" w:initials="HK">
+    <w:p>
+      <w:pPr>
+        <w:pStyle w:val="CommentText"/>
+      </w:pPr>
+      <w:r>
+        <w:rPr>
+          <w:rStyle w:val="CommentReference"/>
+        </w:rPr>
+        <w:annotationRef/>
+      </w:r>
+      <w:r>
         <w:t>x-axis needs to be consistent- either relative timing or mismatch</w:t>
       </w:r>
     </w:p>
   </w:comment>
-  <w:comment w:id="27" w:author="Heather Kharouba" w:date="2018-10-15T16:15:00Z" w:initials="HK">
+  <w:comment w:id="81" w:author="Heather Kharouba" w:date="2018-10-15T16:15:00Z" w:initials="HK">
     <w:p>
       <w:pPr>
         <w:pStyle w:val="CommentText"/>
@@ -13117,7 +14535,7 @@
       </w:r>
     </w:p>
   </w:comment>
-  <w:comment w:id="28" w:author="Heather Kharouba" w:date="2018-10-15T16:26:00Z" w:initials="HK">
+  <w:comment w:id="82" w:author="Heather Kharouba" w:date="2018-10-15T16:26:00Z" w:initials="HK">
     <w:p>
       <w:pPr>
         <w:pStyle w:val="CommentText"/>
@@ -13225,7 +14643,7 @@
         <w:rStyle w:val="PageNumber"/>
         <w:noProof/>
       </w:rPr>
-      <w:t>1</w:t>
+      <w:t>5</w:t>
     </w:r>
     <w:r>
       <w:rPr>
@@ -16406,7 +17824,7 @@
 </file>
 
 <file path=customXml/itemProps1.xml><?xml version="1.0" encoding="utf-8"?>
-<ds:datastoreItem xmlns:ds="http://schemas.openxmlformats.org/officeDocument/2006/customXml" ds:itemID="{B4540838-A6B3-084C-8E8D-DDFBE4F1AC86}">
+<ds:datastoreItem xmlns:ds="http://schemas.openxmlformats.org/officeDocument/2006/customXml" ds:itemID="{2D53D699-4F48-5E4A-8E66-36FD0D9123FC}">
   <ds:schemaRefs>
     <ds:schemaRef ds:uri="http://schemas.openxmlformats.org/officeDocument/2006/bibliography"/>
   </ds:schemaRefs>

</xml_diff>

<commit_message>
Lit review and new draft of MS
</commit_message>
<xml_diff>
--- a/conceptual paper/docs/concept_ms.docx
+++ b/conceptual paper/docs/concept_ms.docx
@@ -205,49 +205,9 @@
           <w:szCs w:val="22"/>
           <w:lang w:val="en-US"/>
         </w:rPr>
-        <w:t xml:space="preserve">Climate change is causing phenological </w:t>
-      </w:r>
-      <w:commentRangeStart w:id="2"/>
-      <w:r>
-        <w:rPr>
-          <w:rFonts w:ascii="Helvetica" w:hAnsi="Helvetica" w:cs="Helvetica"/>
-          <w:color w:val="000000" w:themeColor="text1"/>
-          <w:sz w:val="22"/>
-          <w:szCs w:val="22"/>
-          <w:lang w:val="en-US"/>
-        </w:rPr>
-        <w:t xml:space="preserve">shifts </w:t>
-      </w:r>
-      <w:commentRangeEnd w:id="2"/>
-      <w:r>
-        <w:rPr>
-          <w:rStyle w:val="CommentReference"/>
-        </w:rPr>
-        <w:commentReference w:id="2"/>
-      </w:r>
-      <w:r>
-        <w:rPr>
-          <w:rFonts w:ascii="Helvetica" w:hAnsi="Helvetica" w:cs="Helvetica"/>
-          <w:color w:val="000000" w:themeColor="text1"/>
-          <w:sz w:val="22"/>
-          <w:szCs w:val="22"/>
-          <w:lang w:val="en-US"/>
-        </w:rPr>
-        <w:t xml:space="preserve">(i.e. timing of life history events) </w:t>
-      </w:r>
-      <w:del w:id="3" w:author="Elizabeth Wolkovich" w:date="2018-10-28T21:56:00Z">
-        <w:r>
-          <w:rPr>
-            <w:rFonts w:ascii="Helvetica" w:hAnsi="Helvetica" w:cs="Helvetica"/>
-            <w:color w:val="000000" w:themeColor="text1"/>
-            <w:sz w:val="22"/>
-            <w:szCs w:val="22"/>
-            <w:lang w:val="en-US"/>
-          </w:rPr>
-          <w:delText>at highly variable rates</w:delText>
-        </w:r>
-      </w:del>
-      <w:ins w:id="4" w:author="Elizabeth Wolkovich" w:date="2018-10-28T21:56:00Z">
+        <w:t xml:space="preserve">Climate change is causing phenological shifts (i.e. timing of life history events) </w:t>
+      </w:r>
+      <w:ins w:id="2" w:author="Elizabeth Wolkovich" w:date="2018-10-28T21:56:00Z">
         <w:r>
           <w:rPr>
             <w:rFonts w:ascii="Helvetica" w:hAnsi="Helvetica" w:cs="Helvetica"/>
@@ -267,20 +227,9 @@
           <w:szCs w:val="22"/>
           <w:lang w:val="en-US"/>
         </w:rPr>
-        <w:t xml:space="preserve"> across species in different functional groups and trophic levels. Such species-specific variation </w:t>
-      </w:r>
-      <w:commentRangeStart w:id="5"/>
-      <w:r>
-        <w:rPr>
-          <w:rFonts w:ascii="Helvetica" w:hAnsi="Helvetica" w:cs="Helvetica"/>
-          <w:color w:val="000000" w:themeColor="text1"/>
-          <w:sz w:val="22"/>
-          <w:szCs w:val="22"/>
-          <w:lang w:val="en-US"/>
-        </w:rPr>
-        <w:t>in response to climate change</w:t>
-      </w:r>
-      <w:del w:id="6" w:author="Elizabeth Wolkovich" w:date="2018-10-28T21:57:00Z">
+        <w:t xml:space="preserve"> across species in different functional groups and trophic levels</w:t>
+      </w:r>
+      <w:ins w:id="3" w:author="Heather Kharouba" w:date="2018-10-29T11:00:00Z">
         <w:r>
           <w:rPr>
             <w:rFonts w:ascii="Helvetica" w:hAnsi="Helvetica" w:cs="Helvetica"/>
@@ -289,9 +238,11 @@
             <w:szCs w:val="22"/>
             <w:lang w:val="en-US"/>
           </w:rPr>
-          <w:delText xml:space="preserve"> is</w:delText>
+          <w:t xml:space="preserve"> (REF)</w:t>
         </w:r>
-      </w:del>
+      </w:ins>
+      <w:bookmarkStart w:id="4" w:name="_GoBack"/>
+      <w:bookmarkEnd w:id="4"/>
       <w:r>
         <w:rPr>
           <w:rFonts w:ascii="Helvetica" w:hAnsi="Helvetica" w:cs="Helvetica"/>
@@ -300,9 +251,9 @@
           <w:szCs w:val="22"/>
           <w:lang w:val="en-US"/>
         </w:rPr>
-        <w:t xml:space="preserve"> lead</w:t>
-      </w:r>
-      <w:ins w:id="7" w:author="Elizabeth Wolkovich" w:date="2018-10-28T21:57:00Z">
+        <w:t>. Such species-specific variation in response to climate change lead</w:t>
+      </w:r>
+      <w:ins w:id="5" w:author="Elizabeth Wolkovich" w:date="2018-10-28T21:57:00Z">
         <w:r>
           <w:rPr>
             <w:rFonts w:ascii="Helvetica" w:hAnsi="Helvetica" w:cs="Helvetica"/>
@@ -314,7 +265,17 @@
           <w:t>s</w:t>
         </w:r>
       </w:ins>
-      <w:del w:id="8" w:author="Elizabeth Wolkovich" w:date="2018-10-28T21:57:00Z">
+      <w:r>
+        <w:rPr>
+          <w:rFonts w:ascii="Helvetica" w:hAnsi="Helvetica" w:cs="Helvetica"/>
+          <w:color w:val="000000" w:themeColor="text1"/>
+          <w:sz w:val="22"/>
+          <w:szCs w:val="22"/>
+          <w:lang w:val="en-US"/>
+        </w:rPr>
+        <w:t xml:space="preserve"> to changes in the relative timing of key activities (phenological synchrony) among interacting species (REF; Kharouba et al</w:t>
+      </w:r>
+      <w:ins w:id="6" w:author="Heather Kharouba" w:date="2018-10-29T10:59:00Z">
         <w:r>
           <w:rPr>
             <w:rFonts w:ascii="Helvetica" w:hAnsi="Helvetica" w:cs="Helvetica"/>
@@ -323,9 +284,9 @@
             <w:szCs w:val="22"/>
             <w:lang w:val="en-US"/>
           </w:rPr>
-          <w:delText>ing</w:delText>
+          <w:t>) which</w:t>
         </w:r>
-      </w:del>
+      </w:ins>
       <w:r>
         <w:rPr>
           <w:rFonts w:ascii="Helvetica" w:hAnsi="Helvetica" w:cs="Helvetica"/>
@@ -334,14 +295,7 @@
           <w:szCs w:val="22"/>
           <w:lang w:val="en-US"/>
         </w:rPr>
-        <w:t xml:space="preserve"> to changes in the relative timing of key activities (phenological synchrony) among interacting species (REF; Kharouba et al.). These changes in synchrony have led to fitness consequences for the consumer and have influenced ecosystem-level properties in some contexts (REF) but not others (REFS). </w:t>
-      </w:r>
-      <w:commentRangeEnd w:id="5"/>
-      <w:r>
-        <w:rPr>
-          <w:rStyle w:val="CommentReference"/>
-        </w:rPr>
-        <w:commentReference w:id="5"/>
+        <w:t xml:space="preserve"> have led to fitness consequences and have influenced ecosystem-level properties in some contexts (REF) but not others (REFS). </w:t>
       </w:r>
       <w:r>
         <w:rPr>
@@ -431,35 +385,7 @@
           <w:szCs w:val="22"/>
           <w:lang w:val="en-US"/>
         </w:rPr>
-        <w:t xml:space="preserve">the </w:t>
-      </w:r>
-      <w:commentRangeStart w:id="9"/>
-      <w:r>
-        <w:rPr>
-          <w:rFonts w:ascii="Helvetica" w:hAnsi="Helvetica" w:cs="Helvetica"/>
-          <w:color w:val="000000" w:themeColor="text1"/>
-          <w:sz w:val="22"/>
-          <w:szCs w:val="22"/>
-          <w:lang w:val="en-US"/>
-        </w:rPr>
-        <w:t xml:space="preserve">outcomes and the consequences </w:t>
-      </w:r>
-      <w:commentRangeEnd w:id="9"/>
-      <w:r>
-        <w:rPr>
-          <w:rStyle w:val="CommentReference"/>
-        </w:rPr>
-        <w:commentReference w:id="9"/>
-      </w:r>
-      <w:r>
-        <w:rPr>
-          <w:rFonts w:ascii="Helvetica" w:hAnsi="Helvetica" w:cs="Helvetica"/>
-          <w:color w:val="000000" w:themeColor="text1"/>
-          <w:sz w:val="22"/>
-          <w:szCs w:val="22"/>
-          <w:lang w:val="en-US"/>
-        </w:rPr>
-        <w:t>of shifts in synchrony</w:t>
+        <w:t>the outcomes of shifts in synchrony</w:t>
       </w:r>
       <w:r>
         <w:rPr>
@@ -574,7 +500,7 @@
         </w:rPr>
         <w:t xml:space="preserve">e argue that part of the difficulty in predicting the consequences of climate change-driven shifts in synchrony </w:t>
       </w:r>
-      <w:del w:id="10" w:author="Elizabeth Wolkovich" w:date="2018-10-28T21:52:00Z">
+      <w:del w:id="7" w:author="Elizabeth Wolkovich" w:date="2018-10-28T21:52:00Z">
         <w:r>
           <w:rPr>
             <w:rFonts w:ascii="Helvetica" w:hAnsi="Helvetica" w:cs="Helvetica"/>
@@ -594,7 +520,7 @@
         </w:rPr>
         <w:t xml:space="preserve">is a disconnect between ecological theory and </w:t>
       </w:r>
-      <w:del w:id="11" w:author="Elizabeth Wolkovich" w:date="2018-10-28T21:52:00Z">
+      <w:del w:id="8" w:author="Elizabeth Wolkovich" w:date="2018-10-28T21:52:00Z">
         <w:r>
           <w:rPr>
             <w:rFonts w:ascii="Helvetica" w:hAnsi="Helvetica" w:cs="Helvetica"/>
@@ -614,7 +540,7 @@
         </w:rPr>
         <w:t>current approach</w:t>
       </w:r>
-      <w:ins w:id="12" w:author="Elizabeth Wolkovich" w:date="2018-10-28T21:52:00Z">
+      <w:ins w:id="9" w:author="Elizabeth Wolkovich" w:date="2018-10-28T21:52:00Z">
         <w:r>
           <w:rPr>
             <w:rFonts w:ascii="Helvetica" w:hAnsi="Helvetica" w:cs="Helvetica"/>
@@ -634,7 +560,7 @@
         </w:rPr>
         <w:t xml:space="preserve"> in the trophic synchrony literature. </w:t>
       </w:r>
-      <w:commentRangeStart w:id="13"/>
+      <w:commentRangeStart w:id="10"/>
       <w:r>
         <w:rPr>
           <w:rFonts w:ascii="Helvetica" w:hAnsi="Helvetica" w:cs="Helvetica"/>
@@ -662,7 +588,7 @@
         </w:rPr>
         <w:t xml:space="preserve"> hypothesis (</w:t>
       </w:r>
-      <w:commentRangeStart w:id="14"/>
+      <w:commentRangeStart w:id="11"/>
       <w:r>
         <w:rPr>
           <w:rFonts w:ascii="Helvetica" w:hAnsi="Helvetica" w:cs="Helvetica"/>
@@ -672,7 +598,7 @@
         </w:rPr>
         <w:t>1974</w:t>
       </w:r>
-      <w:commentRangeEnd w:id="14"/>
+      <w:commentRangeEnd w:id="11"/>
       <w:r>
         <w:rPr>
           <w:rStyle w:val="CommentReference"/>
@@ -680,7 +606,7 @@
           <w:sz w:val="22"/>
           <w:szCs w:val="22"/>
         </w:rPr>
-        <w:commentReference w:id="14"/>
+        <w:commentReference w:id="11"/>
       </w:r>
       <w:r>
         <w:rPr>
@@ -718,12 +644,12 @@
         </w:rPr>
         <w:t xml:space="preserve"> </w:t>
       </w:r>
-      <w:commentRangeEnd w:id="13"/>
+      <w:commentRangeEnd w:id="10"/>
       <w:r>
         <w:rPr>
           <w:rStyle w:val="CommentReference"/>
         </w:rPr>
-        <w:commentReference w:id="13"/>
+        <w:commentReference w:id="10"/>
       </w:r>
       <w:r>
         <w:rPr>
@@ -779,7 +705,7 @@
         </w:rPr>
         <w:t xml:space="preserve">have made it difficult to test </w:t>
       </w:r>
-      <w:ins w:id="15" w:author="Elizabeth Wolkovich" w:date="2018-10-28T21:59:00Z">
+      <w:ins w:id="12" w:author="Elizabeth Wolkovich" w:date="2018-10-28T21:59:00Z">
         <w:r>
           <w:rPr>
             <w:rFonts w:ascii="Helvetica" w:hAnsi="Helvetica" w:cs="Helvetica"/>
@@ -790,7 +716,7 @@
           <w:t xml:space="preserve">the relevant </w:t>
         </w:r>
       </w:ins>
-      <w:del w:id="16" w:author="Elizabeth Wolkovich" w:date="2018-10-28T21:58:00Z">
+      <w:del w:id="13" w:author="Elizabeth Wolkovich" w:date="2018-10-28T21:58:00Z">
         <w:r>
           <w:rPr>
             <w:rFonts w:ascii="Helvetica" w:hAnsi="Helvetica" w:cs="Helvetica"/>
@@ -801,7 +727,7 @@
           <w:delText xml:space="preserve">this </w:delText>
         </w:r>
       </w:del>
-      <w:ins w:id="17" w:author="Elizabeth Wolkovich" w:date="2018-10-28T21:58:00Z">
+      <w:ins w:id="14" w:author="Elizabeth Wolkovich" w:date="2018-10-28T21:58:00Z">
         <w:r>
           <w:rPr>
             <w:rFonts w:ascii="Helvetica" w:hAnsi="Helvetica" w:cs="Helvetica"/>
@@ -821,7 +747,7 @@
         </w:rPr>
         <w:t>theory in the context of climate change.</w:t>
       </w:r>
-      <w:commentRangeStart w:id="18"/>
+      <w:commentRangeStart w:id="15"/>
       <w:r>
         <w:rPr>
           <w:rFonts w:ascii="Helvetica" w:hAnsi="Helvetica" w:cs="Helvetica"/>
@@ -1011,7 +937,7 @@
         </w:rPr>
         <w:t xml:space="preserve"> </w:t>
       </w:r>
-      <w:commentRangeStart w:id="19"/>
+      <w:commentRangeStart w:id="16"/>
       <w:r>
         <w:rPr>
           <w:rFonts w:ascii="Helvetica" w:hAnsi="Helvetica" w:cs="Helvetica"/>
@@ -1030,7 +956,7 @@
         </w:rPr>
         <w:t>and stationarity</w:t>
       </w:r>
-      <w:commentRangeEnd w:id="19"/>
+      <w:commentRangeEnd w:id="16"/>
       <w:r>
         <w:rPr>
           <w:rStyle w:val="CommentReference"/>
@@ -1038,7 +964,7 @@
           <w:sz w:val="22"/>
           <w:szCs w:val="22"/>
         </w:rPr>
-        <w:commentReference w:id="19"/>
+        <w:commentReference w:id="16"/>
       </w:r>
       <w:r>
         <w:rPr>
@@ -1067,145 +993,145 @@
         </w:rPr>
         <w:t xml:space="preserve">). </w:t>
       </w:r>
+      <w:commentRangeEnd w:id="15"/>
+      <w:r>
+        <w:rPr>
+          <w:rStyle w:val="CommentReference"/>
+        </w:rPr>
+        <w:commentReference w:id="15"/>
+      </w:r>
+      <w:commentRangeStart w:id="17"/>
+      <w:r>
+        <w:rPr>
+          <w:rFonts w:ascii="Helvetica" w:hAnsi="Helvetica" w:cs="Helvetica"/>
+          <w:sz w:val="22"/>
+          <w:szCs w:val="22"/>
+          <w:lang w:val="en-US"/>
+        </w:rPr>
+        <w:t xml:space="preserve">Our aim is </w:t>
+      </w:r>
+      <w:r>
+        <w:rPr>
+          <w:rFonts w:ascii="Helvetica" w:hAnsi="Helvetica" w:cs="Helvetica"/>
+          <w:sz w:val="22"/>
+          <w:szCs w:val="22"/>
+          <w:lang w:val="en-US"/>
+        </w:rPr>
+        <w:t>not</w:t>
+      </w:r>
+      <w:r>
+        <w:rPr>
+          <w:rFonts w:ascii="Helvetica" w:hAnsi="Helvetica" w:cs="Helvetica"/>
+          <w:sz w:val="22"/>
+          <w:szCs w:val="22"/>
+          <w:lang w:val="en-US"/>
+        </w:rPr>
+        <w:t xml:space="preserve"> to put forward additional hypotheses about when and by what magnitude changes in the relative timing of an interaction ma</w:t>
+      </w:r>
+      <w:r>
+        <w:rPr>
+          <w:rFonts w:ascii="Helvetica" w:hAnsi="Helvetica" w:cs="Helvetica"/>
+          <w:sz w:val="22"/>
+          <w:szCs w:val="22"/>
+          <w:lang w:val="en-US"/>
+        </w:rPr>
+        <w:t>y lead to consequences</w:t>
+      </w:r>
+      <w:r>
+        <w:rPr>
+          <w:rFonts w:ascii="Helvetica" w:hAnsi="Helvetica" w:cs="Helvetica"/>
+          <w:sz w:val="22"/>
+          <w:szCs w:val="22"/>
+          <w:lang w:val="en-US"/>
+        </w:rPr>
+        <w:t xml:space="preserve"> for the consumer or resource</w:t>
+      </w:r>
+      <w:r>
+        <w:rPr>
+          <w:rFonts w:ascii="Helvetica" w:hAnsi="Helvetica" w:cs="Helvetica"/>
+          <w:sz w:val="22"/>
+          <w:szCs w:val="22"/>
+          <w:lang w:val="en-US"/>
+        </w:rPr>
+        <w:t>, or what factors might contribute to change in the relative timing of an interaction</w:t>
+      </w:r>
+      <w:r>
+        <w:rPr>
+          <w:rFonts w:ascii="Helvetica" w:hAnsi="Helvetica" w:cs="Helvetica"/>
+          <w:sz w:val="22"/>
+          <w:szCs w:val="22"/>
+          <w:lang w:val="en-US"/>
+        </w:rPr>
+        <w:t xml:space="preserve">, </w:t>
+      </w:r>
+      <w:commentRangeEnd w:id="17"/>
+      <w:r>
+        <w:rPr>
+          <w:rStyle w:val="CommentReference"/>
+        </w:rPr>
+        <w:commentReference w:id="17"/>
+      </w:r>
+      <w:r>
+        <w:rPr>
+          <w:rFonts w:ascii="Helvetica" w:hAnsi="Helvetica" w:cs="Helvetica"/>
+          <w:sz w:val="22"/>
+          <w:szCs w:val="22"/>
+          <w:lang w:val="en-US"/>
+        </w:rPr>
+        <w:t xml:space="preserve">but rather </w:t>
+      </w:r>
+      <w:r>
+        <w:rPr>
+          <w:rFonts w:ascii="Helvetica" w:hAnsi="Helvetica" w:cs="Helvetica"/>
+          <w:sz w:val="22"/>
+          <w:szCs w:val="22"/>
+          <w:lang w:val="en-US"/>
+        </w:rPr>
+        <w:t xml:space="preserve">to </w:t>
+      </w:r>
+      <w:r>
+        <w:rPr>
+          <w:rFonts w:ascii="Helvetica" w:hAnsi="Helvetica" w:cs="Helvetica"/>
+          <w:sz w:val="22"/>
+          <w:szCs w:val="22"/>
+          <w:lang w:val="en-US"/>
+        </w:rPr>
+        <w:t xml:space="preserve">help guide the study </w:t>
+      </w:r>
+      <w:r>
+        <w:rPr>
+          <w:rFonts w:ascii="Helvetica" w:hAnsi="Helvetica" w:cs="Helvetica"/>
+          <w:sz w:val="22"/>
+          <w:szCs w:val="22"/>
+          <w:lang w:val="en-US"/>
+        </w:rPr>
+        <w:t xml:space="preserve">of </w:t>
+      </w:r>
+      <w:r>
+        <w:rPr>
+          <w:rFonts w:ascii="Helvetica" w:hAnsi="Helvetica" w:cs="Helvetica"/>
+          <w:sz w:val="22"/>
+          <w:szCs w:val="22"/>
+          <w:lang w:val="en-US"/>
+        </w:rPr>
+        <w:t xml:space="preserve">the consequences of phenological synchrony. </w:t>
+      </w:r>
+      <w:commentRangeStart w:id="18"/>
+      <w:r>
+        <w:rPr>
+          <w:rFonts w:ascii="Helvetica" w:hAnsi="Helvetica" w:cs="Helvetica"/>
+          <w:sz w:val="22"/>
+          <w:szCs w:val="22"/>
+          <w:lang w:val="en-US"/>
+        </w:rPr>
+        <w:t>Empirical testing of appropriate theory is necessary to move beyond documenting impacts of climate change on species to predicting the consequences of those changes on communities.</w:t>
+      </w:r>
       <w:commentRangeEnd w:id="18"/>
       <w:r>
         <w:rPr>
           <w:rStyle w:val="CommentReference"/>
         </w:rPr>
         <w:commentReference w:id="18"/>
-      </w:r>
-      <w:commentRangeStart w:id="20"/>
-      <w:r>
-        <w:rPr>
-          <w:rFonts w:ascii="Helvetica" w:hAnsi="Helvetica" w:cs="Helvetica"/>
-          <w:sz w:val="22"/>
-          <w:szCs w:val="22"/>
-          <w:lang w:val="en-US"/>
-        </w:rPr>
-        <w:t xml:space="preserve">Our aim is </w:t>
-      </w:r>
-      <w:r>
-        <w:rPr>
-          <w:rFonts w:ascii="Helvetica" w:hAnsi="Helvetica" w:cs="Helvetica"/>
-          <w:sz w:val="22"/>
-          <w:szCs w:val="22"/>
-          <w:lang w:val="en-US"/>
-        </w:rPr>
-        <w:t>not</w:t>
-      </w:r>
-      <w:r>
-        <w:rPr>
-          <w:rFonts w:ascii="Helvetica" w:hAnsi="Helvetica" w:cs="Helvetica"/>
-          <w:sz w:val="22"/>
-          <w:szCs w:val="22"/>
-          <w:lang w:val="en-US"/>
-        </w:rPr>
-        <w:t xml:space="preserve"> to put forward additional hypotheses about when and by what magnitude changes in the relative timing of an interaction ma</w:t>
-      </w:r>
-      <w:r>
-        <w:rPr>
-          <w:rFonts w:ascii="Helvetica" w:hAnsi="Helvetica" w:cs="Helvetica"/>
-          <w:sz w:val="22"/>
-          <w:szCs w:val="22"/>
-          <w:lang w:val="en-US"/>
-        </w:rPr>
-        <w:t>y lead to consequences</w:t>
-      </w:r>
-      <w:r>
-        <w:rPr>
-          <w:rFonts w:ascii="Helvetica" w:hAnsi="Helvetica" w:cs="Helvetica"/>
-          <w:sz w:val="22"/>
-          <w:szCs w:val="22"/>
-          <w:lang w:val="en-US"/>
-        </w:rPr>
-        <w:t xml:space="preserve"> for the consumer or resource</w:t>
-      </w:r>
-      <w:r>
-        <w:rPr>
-          <w:rFonts w:ascii="Helvetica" w:hAnsi="Helvetica" w:cs="Helvetica"/>
-          <w:sz w:val="22"/>
-          <w:szCs w:val="22"/>
-          <w:lang w:val="en-US"/>
-        </w:rPr>
-        <w:t>, or what factors might contribute to change in the relative timing of an interaction</w:t>
-      </w:r>
-      <w:r>
-        <w:rPr>
-          <w:rFonts w:ascii="Helvetica" w:hAnsi="Helvetica" w:cs="Helvetica"/>
-          <w:sz w:val="22"/>
-          <w:szCs w:val="22"/>
-          <w:lang w:val="en-US"/>
-        </w:rPr>
-        <w:t xml:space="preserve">, </w:t>
-      </w:r>
-      <w:commentRangeEnd w:id="20"/>
-      <w:r>
-        <w:rPr>
-          <w:rStyle w:val="CommentReference"/>
-        </w:rPr>
-        <w:commentReference w:id="20"/>
-      </w:r>
-      <w:r>
-        <w:rPr>
-          <w:rFonts w:ascii="Helvetica" w:hAnsi="Helvetica" w:cs="Helvetica"/>
-          <w:sz w:val="22"/>
-          <w:szCs w:val="22"/>
-          <w:lang w:val="en-US"/>
-        </w:rPr>
-        <w:t xml:space="preserve">but rather </w:t>
-      </w:r>
-      <w:r>
-        <w:rPr>
-          <w:rFonts w:ascii="Helvetica" w:hAnsi="Helvetica" w:cs="Helvetica"/>
-          <w:sz w:val="22"/>
-          <w:szCs w:val="22"/>
-          <w:lang w:val="en-US"/>
-        </w:rPr>
-        <w:t xml:space="preserve">to </w:t>
-      </w:r>
-      <w:r>
-        <w:rPr>
-          <w:rFonts w:ascii="Helvetica" w:hAnsi="Helvetica" w:cs="Helvetica"/>
-          <w:sz w:val="22"/>
-          <w:szCs w:val="22"/>
-          <w:lang w:val="en-US"/>
-        </w:rPr>
-        <w:t xml:space="preserve">help guide the study </w:t>
-      </w:r>
-      <w:r>
-        <w:rPr>
-          <w:rFonts w:ascii="Helvetica" w:hAnsi="Helvetica" w:cs="Helvetica"/>
-          <w:sz w:val="22"/>
-          <w:szCs w:val="22"/>
-          <w:lang w:val="en-US"/>
-        </w:rPr>
-        <w:t xml:space="preserve">of </w:t>
-      </w:r>
-      <w:r>
-        <w:rPr>
-          <w:rFonts w:ascii="Helvetica" w:hAnsi="Helvetica" w:cs="Helvetica"/>
-          <w:sz w:val="22"/>
-          <w:szCs w:val="22"/>
-          <w:lang w:val="en-US"/>
-        </w:rPr>
-        <w:t xml:space="preserve">the consequences of phenological synchrony. </w:t>
-      </w:r>
-      <w:commentRangeStart w:id="21"/>
-      <w:r>
-        <w:rPr>
-          <w:rFonts w:ascii="Helvetica" w:hAnsi="Helvetica" w:cs="Helvetica"/>
-          <w:sz w:val="22"/>
-          <w:szCs w:val="22"/>
-          <w:lang w:val="en-US"/>
-        </w:rPr>
-        <w:t>Empirical testing of appropriate theory is necessary to move beyond documenting impacts of climate change on species to predicting the consequences of those changes on communities.</w:t>
-      </w:r>
-      <w:commentRangeEnd w:id="21"/>
-      <w:r>
-        <w:rPr>
-          <w:rStyle w:val="CommentReference"/>
-        </w:rPr>
-        <w:commentReference w:id="21"/>
       </w:r>
     </w:p>
     <w:p>
@@ -1273,8 +1199,8 @@
         </w:rPr>
         <w:tab/>
       </w:r>
-      <w:commentRangeStart w:id="22"/>
-      <w:commentRangeStart w:id="23"/>
+      <w:commentRangeStart w:id="19"/>
+      <w:commentRangeStart w:id="20"/>
       <w:r>
         <w:rPr>
           <w:rFonts w:ascii="Helvetica" w:hAnsi="Helvetica" w:cs="Helvetica"/>
@@ -1425,7 +1351,7 @@
         </w:rPr>
         <w:t xml:space="preserve">. </w:t>
       </w:r>
-      <w:commentRangeEnd w:id="22"/>
+      <w:commentRangeEnd w:id="19"/>
       <w:r>
         <w:rPr>
           <w:rStyle w:val="CommentReference"/>
@@ -1433,14 +1359,14 @@
           <w:sz w:val="22"/>
           <w:szCs w:val="22"/>
         </w:rPr>
-        <w:commentReference w:id="22"/>
-      </w:r>
-      <w:commentRangeEnd w:id="23"/>
+        <w:commentReference w:id="19"/>
+      </w:r>
+      <w:commentRangeEnd w:id="20"/>
       <w:r>
         <w:rPr>
           <w:rStyle w:val="CommentReference"/>
         </w:rPr>
-        <w:commentReference w:id="23"/>
+        <w:commentReference w:id="20"/>
       </w:r>
     </w:p>
     <w:p>
@@ -1529,7 +1455,7 @@
           <w:lang w:val="en-US"/>
         </w:rPr>
       </w:pPr>
-      <w:commentRangeStart w:id="24"/>
+      <w:commentRangeStart w:id="21"/>
       <w:r>
         <w:rPr>
           <w:rFonts w:ascii="Helvetica" w:hAnsi="Helvetica" w:cs="Helvetica"/>
@@ -1852,7 +1778,7 @@
         </w:rPr>
         <w:t>resource</w:t>
       </w:r>
-      <w:ins w:id="25" w:author="Elizabeth Wolkovich" w:date="2018-10-28T21:55:00Z">
+      <w:ins w:id="22" w:author="Elizabeth Wolkovich" w:date="2018-10-28T21:55:00Z">
         <w:r>
           <w:rPr>
             <w:rFonts w:ascii="Helvetica" w:hAnsi="Helvetica" w:cs="Helvetica"/>
@@ -1872,7 +1798,7 @@
         </w:rPr>
         <w:t xml:space="preserve">) fitness; and iii) advancing the theory necessary to predict long-term demographic changes due to changes in synchrony. The ultimate goal of these studies </w:t>
       </w:r>
-      <w:ins w:id="26" w:author="Elizabeth Wolkovich" w:date="2018-10-28T21:55:00Z">
+      <w:ins w:id="23" w:author="Elizabeth Wolkovich" w:date="2018-10-28T21:55:00Z">
         <w:r>
           <w:rPr>
             <w:rFonts w:ascii="Helvetica" w:hAnsi="Helvetica" w:cs="Helvetica"/>
@@ -1883,7 +1809,7 @@
           <w:t>was</w:t>
         </w:r>
       </w:ins>
-      <w:del w:id="27" w:author="Elizabeth Wolkovich" w:date="2018-10-28T21:55:00Z">
+      <w:del w:id="24" w:author="Elizabeth Wolkovich" w:date="2018-10-28T21:55:00Z">
         <w:r>
           <w:rPr>
             <w:rFonts w:ascii="Helvetica" w:hAnsi="Helvetica" w:cs="Helvetica"/>
@@ -2049,7 +1975,7 @@
         <w:lastRenderedPageBreak/>
         <w:t xml:space="preserve">food web dynamics) that drive consumer or resource dynamics (hereafter called </w:t>
       </w:r>
-      <w:commentRangeStart w:id="28"/>
+      <w:commentRangeStart w:id="25"/>
       <w:r>
         <w:rPr>
           <w:rFonts w:ascii="Helvetica" w:hAnsi="Helvetica" w:cs="Helvetica"/>
@@ -2059,7 +1985,7 @@
         </w:rPr>
         <w:t>‘fundamental studies’</w:t>
       </w:r>
-      <w:commentRangeEnd w:id="28"/>
+      <w:commentRangeEnd w:id="25"/>
       <w:r>
         <w:rPr>
           <w:rStyle w:val="CommentReference"/>
@@ -2067,7 +1993,7 @@
           <w:sz w:val="22"/>
           <w:szCs w:val="22"/>
         </w:rPr>
-        <w:commentReference w:id="28"/>
+        <w:commentReference w:id="25"/>
       </w:r>
       <w:r>
         <w:rPr>
@@ -2098,7 +2024,7 @@
         <w:t xml:space="preserve"> fitness. </w:t>
       </w:r>
     </w:p>
-    <w:commentRangeEnd w:id="24"/>
+    <w:commentRangeEnd w:id="21"/>
     <w:p>
       <w:pPr>
         <w:widowControl w:val="0"/>
@@ -2130,7 +2056,7 @@
         <w:rPr>
           <w:rStyle w:val="CommentReference"/>
         </w:rPr>
-        <w:commentReference w:id="24"/>
+        <w:commentReference w:id="21"/>
       </w:r>
     </w:p>
     <w:p>
@@ -2162,7 +2088,7 @@
           <w:lang w:val="en-US"/>
         </w:rPr>
       </w:pPr>
-      <w:commentRangeStart w:id="29"/>
+      <w:commentRangeStart w:id="26"/>
       <w:r>
         <w:rPr>
           <w:rFonts w:ascii="Helvetica" w:hAnsi="Helvetica" w:cs="Helvetica"/>
@@ -2289,7 +2215,7 @@
         </w:rPr>
         <w:t xml:space="preserve">these studies is the Cushing match-mismatch </w:t>
       </w:r>
-      <w:commentRangeStart w:id="30"/>
+      <w:commentRangeStart w:id="27"/>
       <w:r>
         <w:rPr>
           <w:rFonts w:ascii="Helvetica" w:hAnsi="Helvetica" w:cs="Helvetica"/>
@@ -2299,7 +2225,7 @@
         </w:rPr>
         <w:t>hypothesis</w:t>
       </w:r>
-      <w:commentRangeEnd w:id="30"/>
+      <w:commentRangeEnd w:id="27"/>
       <w:r>
         <w:rPr>
           <w:rStyle w:val="CommentReference"/>
@@ -2307,7 +2233,7 @@
           <w:sz w:val="22"/>
           <w:szCs w:val="22"/>
         </w:rPr>
-        <w:commentReference w:id="30"/>
+        <w:commentReference w:id="27"/>
       </w:r>
       <w:r>
         <w:rPr>
@@ -2336,7 +2262,7 @@
         </w:rPr>
         <w:t xml:space="preserve">). It emerged from the marine fisheries literature as a way to explain the variation in population recruitment of fish stocks but has had broader implications for the ecological literature since then, especially given recent climatic changes. </w:t>
       </w:r>
-      <w:commentRangeStart w:id="31"/>
+      <w:commentRangeStart w:id="28"/>
       <w:r>
         <w:rPr>
           <w:rFonts w:ascii="Helvetica" w:hAnsi="Helvetica" w:cs="Helvetica"/>
@@ -2364,12 +2290,12 @@
         </w:rPr>
         <w:t xml:space="preserve">. </w:t>
       </w:r>
-      <w:commentRangeEnd w:id="31"/>
+      <w:commentRangeEnd w:id="28"/>
       <w:r>
         <w:rPr>
           <w:rStyle w:val="CommentReference"/>
         </w:rPr>
-        <w:commentReference w:id="31"/>
+        <w:commentReference w:id="28"/>
       </w:r>
       <w:r>
         <w:rPr>
@@ -2597,7 +2523,7 @@
         </w:rPr>
         <w:t xml:space="preserve"> resource is the major control</w:t>
       </w:r>
-      <w:ins w:id="32" w:author="Elizabeth Wolkovich" w:date="2018-10-28T22:03:00Z">
+      <w:ins w:id="29" w:author="Elizabeth Wolkovich" w:date="2018-10-28T22:03:00Z">
         <w:r>
           <w:rPr>
             <w:rFonts w:ascii="Helvetica" w:hAnsi="Helvetica" w:cs="Helvetica"/>
@@ -2617,7 +2543,7 @@
         </w:rPr>
         <w:t xml:space="preserve"> on </w:t>
       </w:r>
-      <w:ins w:id="33" w:author="Elizabeth Wolkovich" w:date="2018-10-28T22:03:00Z">
+      <w:ins w:id="30" w:author="Elizabeth Wolkovich" w:date="2018-10-28T22:03:00Z">
         <w:r>
           <w:rPr>
             <w:rFonts w:ascii="Helvetica" w:hAnsi="Helvetica" w:cs="Helvetica"/>
@@ -2826,7 +2752,7 @@
         </w:rPr>
         <w:t xml:space="preserve">If neither of these assumptions </w:t>
       </w:r>
-      <w:del w:id="34" w:author="Elizabeth Wolkovich" w:date="2018-10-28T22:04:00Z">
+      <w:del w:id="31" w:author="Elizabeth Wolkovich" w:date="2018-10-28T22:04:00Z">
         <w:r>
           <w:rPr>
             <w:rFonts w:ascii="Helvetica" w:hAnsi="Helvetica" w:cs="Helvetica"/>
@@ -2837,7 +2763,7 @@
           <w:delText xml:space="preserve">are </w:delText>
         </w:r>
       </w:del>
-      <w:ins w:id="35" w:author="Elizabeth Wolkovich" w:date="2018-10-28T22:04:00Z">
+      <w:ins w:id="32" w:author="Elizabeth Wolkovich" w:date="2018-10-28T22:04:00Z">
         <w:r>
           <w:rPr>
             <w:rFonts w:ascii="Helvetica" w:hAnsi="Helvetica" w:cs="Helvetica"/>
@@ -2867,7 +2793,7 @@
         <w:t>met, then fitness consequences due to changes in the relative timing of the interaction will be weak or non-existent.</w:t>
       </w:r>
     </w:p>
-    <w:commentRangeEnd w:id="29"/>
+    <w:commentRangeEnd w:id="26"/>
     <w:p>
       <w:pPr>
         <w:widowControl w:val="0"/>
@@ -2899,7 +2825,7 @@
         <w:rPr>
           <w:rStyle w:val="CommentReference"/>
         </w:rPr>
-        <w:commentReference w:id="29"/>
+        <w:commentReference w:id="26"/>
       </w:r>
     </w:p>
     <w:p>
@@ -3188,7 +3114,7 @@
         </w:rPr>
         <w:t xml:space="preserve">Others have suggested that this is because </w:t>
       </w:r>
-      <w:commentRangeStart w:id="36"/>
+      <w:commentRangeStart w:id="33"/>
       <w:r>
         <w:rPr>
           <w:rFonts w:ascii="Helvetica" w:hAnsi="Helvetica" w:cs="Helvetica"/>
@@ -3199,7 +3125,7 @@
         </w:rPr>
         <w:t xml:space="preserve">of data limitations and the model’s implication of complex multitrophic dynamics </w:t>
       </w:r>
-      <w:commentRangeEnd w:id="36"/>
+      <w:commentRangeEnd w:id="33"/>
       <w:r>
         <w:rPr>
           <w:rStyle w:val="CommentReference"/>
@@ -3207,7 +3133,7 @@
           <w:sz w:val="22"/>
           <w:szCs w:val="22"/>
         </w:rPr>
-        <w:commentReference w:id="36"/>
+        <w:commentReference w:id="33"/>
       </w:r>
       <w:r>
         <w:rPr>
@@ -3274,7 +3200,7 @@
         </w:rPr>
         <w:t xml:space="preserve"> </w:t>
       </w:r>
-      <w:commentRangeStart w:id="37"/>
+      <w:commentRangeStart w:id="34"/>
       <w:r>
         <w:rPr>
           <w:rFonts w:ascii="Helvetica" w:hAnsi="Helvetica" w:cs="Helvetica"/>
@@ -3284,7 +3210,7 @@
         </w:rPr>
         <w:t xml:space="preserve">We now talk about these reasons: X, Y and </w:t>
       </w:r>
-      <w:commentRangeStart w:id="38"/>
+      <w:commentRangeStart w:id="35"/>
       <w:r>
         <w:rPr>
           <w:rFonts w:ascii="Helvetica" w:hAnsi="Helvetica" w:cs="Helvetica"/>
@@ -3294,12 +3220,12 @@
         </w:rPr>
         <w:t>Z</w:t>
       </w:r>
-      <w:commentRangeEnd w:id="38"/>
+      <w:commentRangeEnd w:id="35"/>
       <w:r>
         <w:rPr>
           <w:rStyle w:val="CommentReference"/>
         </w:rPr>
-        <w:commentReference w:id="38"/>
+        <w:commentReference w:id="35"/>
       </w:r>
       <w:r>
         <w:rPr>
@@ -3319,12 +3245,12 @@
         </w:rPr>
         <w:t xml:space="preserve"> </w:t>
       </w:r>
-      <w:commentRangeEnd w:id="37"/>
+      <w:commentRangeEnd w:id="34"/>
       <w:r>
         <w:rPr>
           <w:rStyle w:val="CommentReference"/>
         </w:rPr>
-        <w:commentReference w:id="37"/>
+        <w:commentReference w:id="34"/>
       </w:r>
     </w:p>
     <w:p>
@@ -3383,7 +3309,7 @@
           <w:lang w:val="en-US"/>
         </w:rPr>
       </w:pPr>
-      <w:commentRangeStart w:id="39"/>
+      <w:commentRangeStart w:id="36"/>
       <w:r>
         <w:rPr>
           <w:rFonts w:ascii="Helvetica" w:hAnsi="Helvetica" w:cs="Helvetica"/>
@@ -3394,7 +3320,7 @@
         </w:rPr>
         <w:t xml:space="preserve">i) </w:t>
       </w:r>
-      <w:commentRangeStart w:id="40"/>
+      <w:commentRangeStart w:id="37"/>
       <w:r>
         <w:rPr>
           <w:rFonts w:ascii="Helvetica" w:hAnsi="Helvetica" w:cs="Helvetica"/>
@@ -3405,7 +3331,7 @@
         </w:rPr>
         <w:t>Pre-climate change baseline</w:t>
       </w:r>
-      <w:commentRangeEnd w:id="40"/>
+      <w:commentRangeEnd w:id="37"/>
       <w:r>
         <w:rPr>
           <w:rStyle w:val="CommentReference"/>
@@ -3414,14 +3340,14 @@
           <w:sz w:val="22"/>
           <w:szCs w:val="22"/>
         </w:rPr>
-        <w:commentReference w:id="40"/>
-      </w:r>
-      <w:commentRangeEnd w:id="39"/>
+        <w:commentReference w:id="37"/>
+      </w:r>
+      <w:commentRangeEnd w:id="36"/>
       <w:r>
         <w:rPr>
           <w:rStyle w:val="CommentReference"/>
         </w:rPr>
-        <w:commentReference w:id="39"/>
+        <w:commentReference w:id="36"/>
       </w:r>
     </w:p>
     <w:p>
@@ -3469,7 +3395,7 @@
         </w:rPr>
         <w:t xml:space="preserve">The concept of pre-climate change baseline (i.e., </w:t>
       </w:r>
-      <w:commentRangeStart w:id="41"/>
+      <w:commentRangeStart w:id="38"/>
       <w:r>
         <w:rPr>
           <w:rFonts w:ascii="Helvetica" w:hAnsi="Helvetica" w:cs="Helvetica"/>
@@ -3479,12 +3405,12 @@
         </w:rPr>
         <w:t>defining the natural level of variation</w:t>
       </w:r>
-      <w:commentRangeEnd w:id="41"/>
+      <w:commentRangeEnd w:id="38"/>
       <w:r>
         <w:rPr>
           <w:rStyle w:val="CommentReference"/>
         </w:rPr>
-        <w:commentReference w:id="41"/>
+        <w:commentReference w:id="38"/>
       </w:r>
       <w:r>
         <w:rPr>
@@ -3540,7 +3466,7 @@
         </w:rPr>
         <w:t xml:space="preserve">one in a system has </w:t>
       </w:r>
-      <w:commentRangeStart w:id="42"/>
+      <w:commentRangeStart w:id="39"/>
       <w:r>
         <w:rPr>
           <w:rFonts w:ascii="Helvetica" w:hAnsi="Helvetica" w:cs="Helvetica"/>
@@ -3550,12 +3476,12 @@
         </w:rPr>
         <w:t xml:space="preserve">important implications </w:t>
       </w:r>
-      <w:commentRangeEnd w:id="42"/>
+      <w:commentRangeEnd w:id="39"/>
       <w:r>
         <w:rPr>
           <w:rStyle w:val="CommentReference"/>
         </w:rPr>
-        <w:commentReference w:id="42"/>
+        <w:commentReference w:id="39"/>
       </w:r>
       <w:r>
         <w:rPr>
@@ -3620,7 +3546,7 @@
         </w:rPr>
         <w:t xml:space="preserve">the same time as </w:t>
       </w:r>
-      <w:ins w:id="43" w:author="Elizabeth Wolkovich" w:date="2018-10-28T22:08:00Z">
+      <w:ins w:id="40" w:author="Elizabeth Wolkovich" w:date="2018-10-28T22:08:00Z">
         <w:r>
           <w:rPr>
             <w:rFonts w:ascii="Helvetica" w:hAnsi="Helvetica" w:cs="Helvetica"/>
@@ -3858,7 +3784,7 @@
         </w:rPr>
         <w:t xml:space="preserve">e.g. </w:t>
       </w:r>
-      <w:commentRangeStart w:id="44"/>
+      <w:commentRangeStart w:id="41"/>
       <w:r>
         <w:rPr>
           <w:rFonts w:ascii="Helvetica" w:hAnsi="Helvetica" w:cs="Helvetica"/>
@@ -3868,7 +3794,7 @@
         </w:rPr>
         <w:t>AO001</w:t>
       </w:r>
-      <w:commentRangeEnd w:id="44"/>
+      <w:commentRangeEnd w:id="41"/>
       <w:r>
         <w:rPr>
           <w:rStyle w:val="CommentReference"/>
@@ -3876,7 +3802,7 @@
           <w:sz w:val="22"/>
           <w:szCs w:val="22"/>
         </w:rPr>
-        <w:commentReference w:id="44"/>
+        <w:commentReference w:id="41"/>
       </w:r>
       <w:r>
         <w:rPr>
@@ -3979,7 +3905,7 @@
         </w:rPr>
         <w:tab/>
       </w:r>
-      <w:commentRangeStart w:id="45"/>
+      <w:commentRangeStart w:id="42"/>
       <w:r>
         <w:rPr>
           <w:rFonts w:ascii="Helvetica" w:hAnsi="Helvetica" w:cs="Helvetica"/>
@@ -4115,7 +4041,7 @@
         </w:rPr>
         <w:t xml:space="preserve">Without a defined pre-climate change baseline in the system, it is difficult to determine how much of the observed change in the interaction can be attributed to climate change versus </w:t>
       </w:r>
-      <w:commentRangeStart w:id="46"/>
+      <w:commentRangeStart w:id="43"/>
       <w:r>
         <w:rPr>
           <w:rFonts w:ascii="Helvetica" w:hAnsi="Helvetica" w:cs="Helvetica"/>
@@ -4125,12 +4051,12 @@
         </w:rPr>
         <w:t>natural variation</w:t>
       </w:r>
-      <w:commentRangeEnd w:id="46"/>
+      <w:commentRangeEnd w:id="43"/>
       <w:r>
         <w:rPr>
           <w:rStyle w:val="CommentReference"/>
         </w:rPr>
-        <w:commentReference w:id="46"/>
+        <w:commentReference w:id="43"/>
       </w:r>
       <w:r>
         <w:rPr>
@@ -4467,7 +4393,7 @@
         </w:rPr>
         <w:t xml:space="preserve">. An alternative hypothesis put forward by </w:t>
       </w:r>
-      <w:commentRangeStart w:id="47"/>
+      <w:commentRangeStart w:id="44"/>
       <w:r>
         <w:rPr>
           <w:rFonts w:ascii="Helvetica" w:hAnsi="Helvetica" w:cs="Helvetica"/>
@@ -4477,7 +4403,7 @@
         </w:rPr>
         <w:t>Singer and Parmesan (2010</w:t>
       </w:r>
-      <w:commentRangeEnd w:id="47"/>
+      <w:commentRangeEnd w:id="44"/>
       <w:r>
         <w:rPr>
           <w:rStyle w:val="CommentReference"/>
@@ -4485,7 +4411,7 @@
           <w:sz w:val="22"/>
           <w:szCs w:val="22"/>
         </w:rPr>
-        <w:commentReference w:id="47"/>
+        <w:commentReference w:id="44"/>
       </w:r>
       <w:r>
         <w:rPr>
@@ -5149,7 +5075,7 @@
         <w:t>To this end, an understanding of the system’s pre-climate change baseline state is important for providing context and designing studies.</w:t>
       </w:r>
     </w:p>
-    <w:commentRangeEnd w:id="45"/>
+    <w:commentRangeEnd w:id="42"/>
     <w:p>
       <w:pPr>
         <w:widowControl w:val="0"/>
@@ -5181,7 +5107,7 @@
         <w:rPr>
           <w:rStyle w:val="CommentReference"/>
         </w:rPr>
-        <w:commentReference w:id="45"/>
+        <w:commentReference w:id="42"/>
       </w:r>
     </w:p>
     <w:p>
@@ -5344,7 +5270,7 @@
         </w:rPr>
         <w:t xml:space="preserve">progress on the Cushing hypothesis requires a combination </w:t>
       </w:r>
-      <w:commentRangeStart w:id="48"/>
+      <w:commentRangeStart w:id="45"/>
       <w:r>
         <w:rPr>
           <w:rFonts w:ascii="Helvetica" w:hAnsi="Helvetica" w:cs="Helvetica"/>
@@ -5355,12 +5281,12 @@
         </w:rPr>
         <w:t xml:space="preserve">of an understanding of how organisms directly respond to the environment </w:t>
       </w:r>
-      <w:commentRangeEnd w:id="48"/>
+      <w:commentRangeEnd w:id="45"/>
       <w:r>
         <w:rPr>
           <w:rStyle w:val="CommentReference"/>
         </w:rPr>
-        <w:commentReference w:id="48"/>
+        <w:commentReference w:id="45"/>
       </w:r>
       <w:r>
         <w:rPr>
@@ -5372,7 +5298,7 @@
         </w:rPr>
         <w:t xml:space="preserve">with tests of a diversity of ecological and evolutionary theory. </w:t>
       </w:r>
-      <w:del w:id="49" w:author="Elizabeth Wolkovich" w:date="2018-10-28T22:29:00Z">
+      <w:del w:id="46" w:author="Elizabeth Wolkovich" w:date="2018-10-28T22:29:00Z">
         <w:r>
           <w:rPr>
             <w:rFonts w:ascii="Helvetica" w:hAnsi="Helvetica" w:cs="Helvetica"/>
@@ -5384,7 +5310,7 @@
           <w:delText>Instead</w:delText>
         </w:r>
       </w:del>
-      <w:ins w:id="50" w:author="Elizabeth Wolkovich" w:date="2018-10-28T22:29:00Z">
+      <w:ins w:id="47" w:author="Elizabeth Wolkovich" w:date="2018-10-28T22:29:00Z">
         <w:r>
           <w:rPr>
             <w:rFonts w:ascii="Helvetica" w:hAnsi="Helvetica" w:cs="Helvetica"/>
@@ -5406,7 +5332,7 @@
         </w:rPr>
         <w:t xml:space="preserve">, </w:t>
       </w:r>
-      <w:del w:id="51" w:author="Elizabeth Wolkovich" w:date="2018-10-28T22:29:00Z">
+      <w:del w:id="48" w:author="Elizabeth Wolkovich" w:date="2018-10-28T22:29:00Z">
         <w:r>
           <w:rPr>
             <w:rFonts w:ascii="Helvetica" w:hAnsi="Helvetica" w:cs="Helvetica"/>
@@ -5418,7 +5344,7 @@
           <w:delText xml:space="preserve">many </w:delText>
         </w:r>
       </w:del>
-      <w:ins w:id="52" w:author="Elizabeth Wolkovich" w:date="2018-10-28T22:29:00Z">
+      <w:ins w:id="49" w:author="Elizabeth Wolkovich" w:date="2018-10-28T22:29:00Z">
         <w:r>
           <w:rPr>
             <w:rFonts w:ascii="Helvetica" w:hAnsi="Helvetica" w:cs="Helvetica"/>
@@ -5450,7 +5376,7 @@
         </w:rPr>
         <w:t xml:space="preserve">research </w:t>
       </w:r>
-      <w:del w:id="53" w:author="Elizabeth Wolkovich" w:date="2018-10-28T22:29:00Z">
+      <w:del w:id="50" w:author="Elizabeth Wolkovich" w:date="2018-10-28T22:29:00Z">
         <w:r>
           <w:rPr>
             <w:rFonts w:ascii="Helvetica" w:hAnsi="Helvetica" w:cs="Helvetica"/>
@@ -5472,8 +5398,8 @@
         </w:rPr>
         <w:t xml:space="preserve">in the </w:t>
       </w:r>
-      <w:commentRangeStart w:id="54"/>
-      <w:commentRangeStart w:id="55"/>
+      <w:commentRangeStart w:id="51"/>
+      <w:commentRangeStart w:id="52"/>
       <w:r>
         <w:rPr>
           <w:rFonts w:ascii="Helvetica" w:hAnsi="Helvetica" w:cs="Helvetica"/>
@@ -5484,7 +5410,7 @@
         </w:rPr>
         <w:t xml:space="preserve">biological impacts </w:t>
       </w:r>
-      <w:commentRangeEnd w:id="54"/>
+      <w:commentRangeEnd w:id="51"/>
       <w:r>
         <w:rPr>
           <w:rStyle w:val="CommentReference"/>
@@ -5492,14 +5418,14 @@
           <w:sz w:val="22"/>
           <w:szCs w:val="22"/>
         </w:rPr>
-        <w:commentReference w:id="54"/>
-      </w:r>
-      <w:commentRangeEnd w:id="55"/>
+        <w:commentReference w:id="51"/>
+      </w:r>
+      <w:commentRangeEnd w:id="52"/>
       <w:r>
         <w:rPr>
           <w:rStyle w:val="CommentReference"/>
         </w:rPr>
-        <w:commentReference w:id="55"/>
+        <w:commentReference w:id="52"/>
       </w:r>
       <w:r>
         <w:rPr>
@@ -5511,7 +5437,7 @@
         </w:rPr>
         <w:t>of climate change literature focus</w:t>
       </w:r>
-      <w:ins w:id="56" w:author="Elizabeth Wolkovich" w:date="2018-10-28T22:29:00Z">
+      <w:ins w:id="53" w:author="Elizabeth Wolkovich" w:date="2018-10-28T22:29:00Z">
         <w:r>
           <w:rPr>
             <w:rFonts w:ascii="Helvetica" w:hAnsi="Helvetica" w:cs="Helvetica"/>
@@ -5533,7 +5459,7 @@
         </w:rPr>
         <w:t xml:space="preserve"> on direct relationships between organisms and the environment</w:t>
       </w:r>
-      <w:del w:id="57" w:author="Elizabeth Wolkovich" w:date="2018-10-28T22:29:00Z">
+      <w:del w:id="54" w:author="Elizabeth Wolkovich" w:date="2018-10-28T22:29:00Z">
         <w:r>
           <w:rPr>
             <w:rFonts w:ascii="Helvetica" w:hAnsi="Helvetica" w:cs="Helvetica"/>
@@ -5700,7 +5626,7 @@
         </w:rPr>
         <w:tab/>
       </w:r>
-      <w:commentRangeStart w:id="58"/>
+      <w:commentRangeStart w:id="55"/>
       <w:r>
         <w:rPr>
           <w:rFonts w:ascii="Helvetica" w:hAnsi="Helvetica" w:cs="Helvetica"/>
@@ -5750,7 +5676,7 @@
         </w:rPr>
         <w:t>produce the Cushing curve, and they most likely vary across systems, space and time</w:t>
       </w:r>
-      <w:commentRangeEnd w:id="58"/>
+      <w:commentRangeEnd w:id="55"/>
       <w:r>
         <w:rPr>
           <w:rStyle w:val="CommentReference"/>
@@ -5758,7 +5684,7 @@
           <w:sz w:val="22"/>
           <w:szCs w:val="22"/>
         </w:rPr>
-        <w:commentReference w:id="58"/>
+        <w:commentReference w:id="55"/>
       </w:r>
       <w:r>
         <w:rPr>
@@ -5791,7 +5717,7 @@
         </w:rPr>
         <w:t xml:space="preserve"> could produce the Cushing curve—as consumers maximize their fitness through ideal timing with their primary resource—and this forms the theoretical basis for the original hypothesis. The Cushing curve, however, is also connected to </w:t>
       </w:r>
-      <w:commentRangeStart w:id="59"/>
+      <w:commentRangeStart w:id="56"/>
       <w:r>
         <w:rPr>
           <w:rFonts w:ascii="Helvetica" w:hAnsi="Helvetica" w:cs="Helvetica"/>
@@ -5803,7 +5729,7 @@
         </w:rPr>
         <w:t>food web theory</w:t>
       </w:r>
-      <w:commentRangeEnd w:id="59"/>
+      <w:commentRangeEnd w:id="56"/>
       <w:r>
         <w:rPr>
           <w:rStyle w:val="CommentReference"/>
@@ -5811,7 +5737,7 @@
           <w:sz w:val="22"/>
           <w:szCs w:val="22"/>
         </w:rPr>
-        <w:commentReference w:id="59"/>
+        <w:commentReference w:id="56"/>
       </w:r>
       <w:r>
         <w:rPr>
@@ -5863,7 +5789,7 @@
         </w:rPr>
         <w:t xml:space="preserve">studies deviate in what forces they hypothesize to control the peak in the </w:t>
       </w:r>
-      <w:commentRangeStart w:id="60"/>
+      <w:commentRangeStart w:id="57"/>
       <w:r>
         <w:rPr>
           <w:rFonts w:ascii="Helvetica" w:hAnsi="Helvetica" w:cs="Helvetica"/>
@@ -5874,7 +5800,7 @@
         </w:rPr>
         <w:t xml:space="preserve">food resource </w:t>
       </w:r>
-      <w:commentRangeEnd w:id="60"/>
+      <w:commentRangeEnd w:id="57"/>
       <w:r>
         <w:rPr>
           <w:rStyle w:val="CommentReference"/>
@@ -5882,7 +5808,7 @@
           <w:sz w:val="22"/>
           <w:szCs w:val="22"/>
         </w:rPr>
-        <w:commentReference w:id="60"/>
+        <w:commentReference w:id="57"/>
       </w:r>
       <w:r>
         <w:rPr>
@@ -5894,7 +5820,7 @@
         </w:rPr>
         <w:t>(a critical component of the Cushing curve, see our</w:t>
       </w:r>
-      <w:commentRangeStart w:id="61"/>
+      <w:commentRangeStart w:id="58"/>
       <w:r>
         <w:rPr>
           <w:rFonts w:ascii="Helvetica" w:hAnsi="Helvetica" w:cs="Helvetica"/>
@@ -5905,7 +5831,7 @@
         </w:rPr>
         <w:t xml:space="preserve"> FIGX</w:t>
       </w:r>
-      <w:commentRangeEnd w:id="61"/>
+      <w:commentRangeEnd w:id="58"/>
       <w:r>
         <w:rPr>
           <w:rStyle w:val="CommentReference"/>
@@ -5913,7 +5839,7 @@
           <w:sz w:val="22"/>
           <w:szCs w:val="22"/>
         </w:rPr>
-        <w:commentReference w:id="61"/>
+        <w:commentReference w:id="58"/>
       </w:r>
       <w:r>
         <w:rPr>
@@ -5925,7 +5851,7 @@
         </w:rPr>
         <w:t xml:space="preserve">). For example, in aquatic systems—where top-down forces are generally more common compared to terrestrial </w:t>
       </w:r>
-      <w:commentRangeStart w:id="62"/>
+      <w:commentRangeStart w:id="59"/>
       <w:r>
         <w:rPr>
           <w:rFonts w:ascii="Helvetica" w:hAnsi="Helvetica" w:cs="Helvetica"/>
@@ -5936,12 +5862,12 @@
         </w:rPr>
         <w:t>systems</w:t>
       </w:r>
-      <w:commentRangeEnd w:id="62"/>
+      <w:commentRangeEnd w:id="59"/>
       <w:r>
         <w:rPr>
           <w:rStyle w:val="CommentReference"/>
         </w:rPr>
-        <w:commentReference w:id="62"/>
+        <w:commentReference w:id="59"/>
       </w:r>
       <w:r>
         <w:rPr>
@@ -5953,7 +5879,7 @@
         </w:rPr>
         <w:t>—</w:t>
       </w:r>
-      <w:commentRangeStart w:id="63"/>
+      <w:commentRangeStart w:id="60"/>
       <w:r>
         <w:rPr>
           <w:rFonts w:ascii="Helvetica" w:hAnsi="Helvetica" w:cs="Helvetica"/>
@@ -5964,7 +5890,7 @@
         </w:rPr>
         <w:t>many studies suggest that the resource peak is controlled by release from, or predation by, a consumer (</w:t>
       </w:r>
-      <w:commentRangeStart w:id="64"/>
+      <w:commentRangeStart w:id="61"/>
       <w:r>
         <w:rPr>
           <w:rFonts w:ascii="Helvetica" w:hAnsi="Helvetica" w:cs="Helvetica"/>
@@ -5975,7 +5901,7 @@
         </w:rPr>
         <w:t>CITES?</w:t>
       </w:r>
-      <w:commentRangeEnd w:id="64"/>
+      <w:commentRangeEnd w:id="61"/>
       <w:r>
         <w:rPr>
           <w:rStyle w:val="CommentReference"/>
@@ -5983,7 +5909,7 @@
           <w:sz w:val="22"/>
           <w:szCs w:val="22"/>
         </w:rPr>
-        <w:commentReference w:id="64"/>
+        <w:commentReference w:id="61"/>
       </w:r>
       <w:r>
         <w:rPr>
@@ -5995,12 +5921,12 @@
         </w:rPr>
         <w:t xml:space="preserve">). </w:t>
       </w:r>
-      <w:commentRangeEnd w:id="63"/>
+      <w:commentRangeEnd w:id="60"/>
       <w:r>
         <w:rPr>
           <w:rStyle w:val="CommentReference"/>
         </w:rPr>
-        <w:commentReference w:id="63"/>
+        <w:commentReference w:id="60"/>
       </w:r>
       <w:r>
         <w:rPr>
@@ -6255,7 +6181,7 @@
         </w:rPr>
         <w:t xml:space="preserve">. </w:t>
       </w:r>
-      <w:commentRangeStart w:id="65"/>
+      <w:commentRangeStart w:id="62"/>
       <w:r>
         <w:rPr>
           <w:rFonts w:ascii="Helvetica" w:hAnsi="Helvetica" w:cs="Helvetica"/>
@@ -6266,7 +6192,7 @@
         </w:rPr>
         <w:t xml:space="preserve">Researchers studying the curve from the lens of life history theory require per capita estimates of fitness, including </w:t>
       </w:r>
-      <w:commentRangeStart w:id="66"/>
+      <w:commentRangeStart w:id="63"/>
       <w:r>
         <w:rPr>
           <w:rFonts w:ascii="Helvetica" w:hAnsi="Helvetica" w:cs="Helvetica"/>
@@ -6277,7 +6203,7 @@
         </w:rPr>
         <w:t>mechanisms</w:t>
       </w:r>
-      <w:commentRangeEnd w:id="66"/>
+      <w:commentRangeEnd w:id="63"/>
       <w:r>
         <w:rPr>
           <w:rStyle w:val="CommentReference"/>
@@ -6285,7 +6211,7 @@
           <w:sz w:val="22"/>
           <w:szCs w:val="22"/>
         </w:rPr>
-        <w:commentReference w:id="66"/>
+        <w:commentReference w:id="63"/>
       </w:r>
       <w:r>
         <w:rPr>
@@ -6307,7 +6233,7 @@
         </w:rPr>
         <w:t>ontogeny</w:t>
       </w:r>
-      <w:commentRangeEnd w:id="65"/>
+      <w:commentRangeEnd w:id="62"/>
       <w:r>
         <w:rPr>
           <w:rStyle w:val="CommentReference"/>
@@ -6315,7 +6241,7 @@
           <w:sz w:val="22"/>
           <w:szCs w:val="22"/>
         </w:rPr>
-        <w:commentReference w:id="65"/>
+        <w:commentReference w:id="62"/>
       </w:r>
       <w:r>
         <w:rPr>
@@ -6367,7 +6293,7 @@
         </w:rPr>
         <w:t>To test multiple mechanisms, i</w:t>
       </w:r>
-      <w:commentRangeStart w:id="67"/>
+      <w:commentRangeStart w:id="64"/>
       <w:r>
         <w:rPr>
           <w:rFonts w:ascii="Helvetica" w:hAnsi="Helvetica" w:cs="Helvetica"/>
@@ -6388,7 +6314,7 @@
         </w:rPr>
         <w:t>this literature</w:t>
       </w:r>
-      <w:commentRangeEnd w:id="67"/>
+      <w:commentRangeEnd w:id="64"/>
       <w:r>
         <w:rPr>
           <w:rStyle w:val="CommentReference"/>
@@ -6396,7 +6322,7 @@
           <w:sz w:val="22"/>
           <w:szCs w:val="22"/>
         </w:rPr>
-        <w:commentReference w:id="67"/>
+        <w:commentReference w:id="64"/>
       </w:r>
       <w:r>
         <w:rPr>
@@ -7253,7 +7179,7 @@
         </w:rPr>
         <w:tab/>
       </w:r>
-      <w:commentRangeStart w:id="68"/>
+      <w:commentRangeStart w:id="65"/>
       <w:r>
         <w:rPr>
           <w:rFonts w:ascii="Helvetica" w:hAnsi="Helvetica" w:cs="Helvetica"/>
@@ -7384,7 +7310,7 @@
         </w:rPr>
         <w:t xml:space="preserve">The fundamental problem with these approaches is that researchers test only one piece of the much larger field of mechanisms that could underlie the Cushing curve. </w:t>
       </w:r>
-      <w:commentRangeStart w:id="69"/>
+      <w:commentRangeStart w:id="66"/>
       <w:r>
         <w:rPr>
           <w:rFonts w:ascii="Helvetica" w:hAnsi="Helvetica" w:cs="Helvetica"/>
@@ -7395,12 +7321,12 @@
         </w:rPr>
         <w:t xml:space="preserve">If they find their mechanisms explain little of the variation they observe, they often do not have the data to test alternative hypotheses. </w:t>
       </w:r>
-      <w:commentRangeEnd w:id="69"/>
+      <w:commentRangeEnd w:id="66"/>
       <w:r>
         <w:rPr>
           <w:rStyle w:val="CommentReference"/>
         </w:rPr>
-        <w:commentReference w:id="69"/>
+        <w:commentReference w:id="66"/>
       </w:r>
       <w:r>
         <w:rPr>
@@ -7546,7 +7472,7 @@
         <w:t xml:space="preserve">Though it is highly possible that both food web and life history theory together explain many of the consumer-resource systems studied, data limitations make it hard to assess both hypotheses at once. Unless researchers are extremely clear about the mechanistic hypotheses they are testing, progress could be slow. </w:t>
       </w:r>
     </w:p>
-    <w:commentRangeEnd w:id="68"/>
+    <w:commentRangeEnd w:id="65"/>
     <w:p>
       <w:pPr>
         <w:widowControl w:val="0"/>
@@ -7579,7 +7505,7 @@
         <w:rPr>
           <w:rStyle w:val="CommentReference"/>
         </w:rPr>
-        <w:commentReference w:id="68"/>
+        <w:commentReference w:id="65"/>
       </w:r>
     </w:p>
     <w:p>
@@ -7610,7 +7536,7 @@
           <w:lang w:val="en-US"/>
         </w:rPr>
       </w:pPr>
-      <w:commentRangeStart w:id="71"/>
+      <w:commentRangeStart w:id="67"/>
       <w:r>
         <w:rPr>
           <w:rFonts w:ascii="Helvetica" w:hAnsi="Helvetica" w:cs="Helvetica"/>
@@ -7641,7 +7567,7 @@
         </w:rPr>
         <w:t>hypothesis</w:t>
       </w:r>
-      <w:commentRangeEnd w:id="71"/>
+      <w:commentRangeEnd w:id="67"/>
       <w:r>
         <w:rPr>
           <w:rStyle w:val="CommentReference"/>
@@ -7649,7 +7575,7 @@
           <w:sz w:val="22"/>
           <w:szCs w:val="22"/>
         </w:rPr>
-        <w:commentReference w:id="71"/>
+        <w:commentReference w:id="67"/>
       </w:r>
     </w:p>
     <w:p>
@@ -7778,7 +7704,7 @@
         </w:rPr>
         <w:t xml:space="preserve">studies only rarely include evidence that this is the case. </w:t>
       </w:r>
-      <w:commentRangeStart w:id="72"/>
+      <w:commentRangeStart w:id="68"/>
       <w:r>
         <w:rPr>
           <w:rFonts w:ascii="Helvetica" w:hAnsi="Helvetica" w:cs="Helvetica"/>
@@ -7797,7 +7723,7 @@
         </w:rPr>
         <w:t>the studies we examined. Only rarely was enough detail provided to be able to quantify the strength of the interaction</w:t>
       </w:r>
-      <w:commentRangeEnd w:id="72"/>
+      <w:commentRangeEnd w:id="68"/>
       <w:r>
         <w:rPr>
           <w:rStyle w:val="CommentReference"/>
@@ -7805,7 +7731,7 @@
           <w:sz w:val="22"/>
           <w:szCs w:val="22"/>
         </w:rPr>
-        <w:commentReference w:id="72"/>
+        <w:commentReference w:id="68"/>
       </w:r>
     </w:p>
     <w:p>
@@ -7923,8 +7849,8 @@
           <w:lang w:val="en-US"/>
         </w:rPr>
       </w:pPr>
-      <w:commentRangeStart w:id="73"/>
-      <w:commentRangeStart w:id="74"/>
+      <w:commentRangeStart w:id="69"/>
+      <w:commentRangeStart w:id="70"/>
       <w:r>
         <w:rPr>
           <w:rFonts w:ascii="Helvetica" w:hAnsi="Helvetica" w:cs="Helvetica"/>
@@ -7950,7 +7876,7 @@
         </w:rPr>
         <w:t>new integrative framework??)</w:t>
       </w:r>
-      <w:commentRangeEnd w:id="73"/>
+      <w:commentRangeEnd w:id="69"/>
       <w:r>
         <w:rPr>
           <w:rStyle w:val="CommentReference"/>
@@ -7959,14 +7885,14 @@
           <w:sz w:val="22"/>
           <w:szCs w:val="22"/>
         </w:rPr>
-        <w:commentReference w:id="73"/>
-      </w:r>
-      <w:commentRangeEnd w:id="74"/>
+        <w:commentReference w:id="69"/>
+      </w:r>
+      <w:commentRangeEnd w:id="70"/>
       <w:r>
         <w:rPr>
           <w:rStyle w:val="CommentReference"/>
         </w:rPr>
-        <w:commentReference w:id="74"/>
+        <w:commentReference w:id="70"/>
       </w:r>
     </w:p>
     <w:p>
@@ -8700,7 +8626,7 @@
         </w:rPr>
         <w:t xml:space="preserve">Higher resolution phenological data. </w:t>
       </w:r>
-      <w:commentRangeStart w:id="75"/>
+      <w:commentRangeStart w:id="71"/>
       <w:r>
         <w:rPr>
           <w:rFonts w:ascii="Helvetica" w:hAnsi="Helvetica" w:cs="Helvetica"/>
@@ -8710,12 +8636,12 @@
         </w:rPr>
         <w:t>In aquatic systems, there is quick turnaround between producers and consumers- temporal sequencing is difficult to determine therefore sampling frequency is important; AND- some zooplankton not in complete dormancy, some remain at low densities</w:t>
       </w:r>
-      <w:commentRangeEnd w:id="75"/>
+      <w:commentRangeEnd w:id="71"/>
       <w:r>
         <w:rPr>
           <w:rStyle w:val="CommentReference"/>
         </w:rPr>
-        <w:commentReference w:id="75"/>
+        <w:commentReference w:id="71"/>
       </w:r>
       <w:r>
         <w:rPr>
@@ -9242,7 +9168,7 @@
           <w:lang w:val="en-US"/>
         </w:rPr>
       </w:pPr>
-      <w:commentRangeStart w:id="76"/>
+      <w:commentRangeStart w:id="72"/>
       <w:r>
         <w:rPr>
           <w:rFonts w:ascii="Helvetica" w:hAnsi="Helvetica" w:cs="Helvetica"/>
@@ -9414,12 +9340,12 @@
         </w:rPr>
         <w:t xml:space="preserve"> between the proxy and phase of interest.</w:t>
       </w:r>
-      <w:commentRangeEnd w:id="76"/>
+      <w:commentRangeEnd w:id="72"/>
       <w:r>
         <w:rPr>
           <w:rStyle w:val="CommentReference"/>
         </w:rPr>
-        <w:commentReference w:id="76"/>
+        <w:commentReference w:id="72"/>
       </w:r>
     </w:p>
     <w:p>
@@ -9454,8 +9380,8 @@
           <w:lang w:val="en-US"/>
         </w:rPr>
       </w:pPr>
-      <w:commentRangeStart w:id="77"/>
-      <w:commentRangeStart w:id="78"/>
+      <w:commentRangeStart w:id="73"/>
+      <w:commentRangeStart w:id="74"/>
       <w:r>
         <w:rPr>
           <w:rFonts w:ascii="Helvetica" w:hAnsi="Helvetica" w:cs="Helvetica"/>
@@ -9519,12 +9445,12 @@
         </w:rPr>
         <w:t>. For example, if adult body size is measured but most mortality occurs in the juvenile stage</w:t>
       </w:r>
-      <w:commentRangeEnd w:id="77"/>
+      <w:commentRangeEnd w:id="73"/>
       <w:r>
         <w:rPr>
           <w:rStyle w:val="CommentReference"/>
         </w:rPr>
-        <w:commentReference w:id="77"/>
+        <w:commentReference w:id="73"/>
       </w:r>
       <w:r>
         <w:rPr>
@@ -9535,12 +9461,12 @@
         </w:rPr>
         <w:t>.</w:t>
       </w:r>
-      <w:commentRangeEnd w:id="78"/>
+      <w:commentRangeEnd w:id="74"/>
       <w:r>
         <w:rPr>
           <w:rStyle w:val="CommentReference"/>
         </w:rPr>
-        <w:commentReference w:id="78"/>
+        <w:commentReference w:id="74"/>
       </w:r>
     </w:p>
     <w:p>
@@ -9946,7 +9872,7 @@
           <w:lang w:val="en-US"/>
         </w:rPr>
       </w:pPr>
-      <w:commentRangeStart w:id="79"/>
+      <w:commentRangeStart w:id="75"/>
       <w:r>
         <w:rPr>
           <w:rFonts w:ascii="Helvetica" w:hAnsi="Helvetica" w:cs="Helvetica"/>
@@ -9956,12 +9882,12 @@
         </w:rPr>
         <w:t>What to do with experimental studies?</w:t>
       </w:r>
-      <w:commentRangeEnd w:id="79"/>
+      <w:commentRangeEnd w:id="75"/>
       <w:r>
         <w:rPr>
           <w:rStyle w:val="CommentReference"/>
         </w:rPr>
-        <w:commentReference w:id="79"/>
+        <w:commentReference w:id="75"/>
       </w:r>
     </w:p>
     <w:p>
@@ -11462,7 +11388,7 @@
           <w:szCs w:val="22"/>
         </w:rPr>
       </w:pPr>
-      <w:commentRangeStart w:id="80"/>
+      <w:commentRangeStart w:id="76"/>
       <w:r>
         <w:rPr>
           <w:rFonts w:ascii="Helvetica" w:hAnsi="Helvetica"/>
@@ -11524,7 +11450,7 @@
         </w:rPr>
         <w:t>.</w:t>
       </w:r>
-      <w:commentRangeEnd w:id="80"/>
+      <w:commentRangeEnd w:id="76"/>
       <w:r>
         <w:rPr>
           <w:rStyle w:val="CommentReference"/>
@@ -11532,7 +11458,7 @@
           <w:sz w:val="22"/>
           <w:szCs w:val="22"/>
         </w:rPr>
-        <w:commentReference w:id="80"/>
+        <w:commentReference w:id="76"/>
       </w:r>
     </w:p>
     <w:p>
@@ -11747,7 +11673,7 @@
         </w:rPr>
         <w:t>(</w:t>
       </w:r>
-      <w:commentRangeStart w:id="81"/>
+      <w:commentRangeStart w:id="77"/>
       <w:r>
         <w:rPr>
           <w:rFonts w:ascii="Helvetica" w:hAnsi="Helvetica" w:cs="Helvetica"/>
@@ -11992,7 +11918,7 @@
         </w:rPr>
         <w:t xml:space="preserve"> Scotland</w:t>
       </w:r>
-      <w:commentRangeEnd w:id="81"/>
+      <w:commentRangeEnd w:id="77"/>
       <w:r>
         <w:rPr>
           <w:rStyle w:val="CommentReference"/>
@@ -12000,7 +11926,7 @@
           <w:sz w:val="22"/>
           <w:szCs w:val="22"/>
         </w:rPr>
-        <w:commentReference w:id="81"/>
+        <w:commentReference w:id="77"/>
       </w:r>
       <w:r>
         <w:rPr>
@@ -12157,7 +12083,7 @@
         </w:rPr>
         <w:t xml:space="preserve">Raw data from the observational study was retrieved from VanAsch and Visser 2007 Figure 2. </w:t>
       </w:r>
-      <w:commentRangeStart w:id="82"/>
+      <w:commentRangeStart w:id="78"/>
       <w:r>
         <w:rPr>
           <w:rFonts w:ascii="Helvetica" w:hAnsi="Helvetica" w:cs="Helvetica"/>
@@ -12239,7 +12165,7 @@
         </w:rPr>
         <w:t>ve values indicate egg hatching occurred after bud opening</w:t>
       </w:r>
-      <w:commentRangeEnd w:id="82"/>
+      <w:commentRangeEnd w:id="78"/>
       <w:r>
         <w:rPr>
           <w:rStyle w:val="CommentReference"/>
@@ -12247,7 +12173,7 @@
           <w:sz w:val="22"/>
           <w:szCs w:val="22"/>
         </w:rPr>
-        <w:commentReference w:id="82"/>
+        <w:commentReference w:id="78"/>
       </w:r>
       <w:r>
         <w:rPr>
@@ -13348,7 +13274,7 @@
       </w:r>
     </w:p>
   </w:comment>
-  <w:comment w:id="2" w:author="Elizabeth Wolkovich" w:date="2018-10-28T21:57:00Z" w:initials="EW">
+  <w:comment w:id="11" w:author="Heather Kharouba" w:date="2018-10-16T15:54:00Z" w:initials="HK">
     <w:p>
       <w:pPr>
         <w:pStyle w:val="CommentText"/>
@@ -13360,11 +13286,17 @@
         <w:annotationRef/>
       </w:r>
       <w:r>
-        <w:t>I don’t think we want to get into the rate of shifts? Or maybe we do but isn’t that sort of like acceleration versus velocity? I think we just want velocity.</w:t>
+        <w:rPr>
+          <w:rFonts w:ascii="Helvetica" w:hAnsi="Helvetica" w:cs="Helvetica"/>
+          <w:sz w:val="22"/>
+          <w:szCs w:val="22"/>
+          <w:lang w:val="en-US"/>
+        </w:rPr>
+        <w:t>- this seems to be the first complete proposal of the hypothesis, 1967 and 1969 seem to each only have parts</w:t>
       </w:r>
     </w:p>
   </w:comment>
-  <w:comment w:id="5" w:author="Elizabeth Wolkovich" w:date="2018-10-28T21:58:00Z" w:initials="EW">
+  <w:comment w:id="10" w:author="Elizabeth Wolkovich" w:date="2018-10-28T21:58:00Z" w:initials="EW">
     <w:p>
       <w:pPr>
         <w:pStyle w:val="CommentText"/>
@@ -13376,11 +13308,11 @@
         <w:annotationRef/>
       </w:r>
       <w:r>
-        <w:t>Can we condense in half?</w:t>
+        <w:t>Cut?</w:t>
       </w:r>
     </w:p>
   </w:comment>
-  <w:comment w:id="9" w:author="Elizabeth Wolkovich" w:date="2018-10-28T21:58:00Z" w:initials="EW">
+  <w:comment w:id="16" w:author="Heather Kharouba" w:date="2018-10-25T10:09:00Z" w:initials="HK">
     <w:p>
       <w:pPr>
         <w:pStyle w:val="CommentText"/>
@@ -13392,11 +13324,11 @@
         <w:annotationRef/>
       </w:r>
       <w:r>
-        <w:t>Pick one?</w:t>
+        <w:t>need to define</w:t>
       </w:r>
     </w:p>
   </w:comment>
-  <w:comment w:id="14" w:author="Heather Kharouba" w:date="2018-10-16T15:54:00Z" w:initials="HK">
+  <w:comment w:id="15" w:author="Elizabeth Wolkovich" w:date="2018-10-28T22:01:00Z" w:initials="EW">
     <w:p>
       <w:pPr>
         <w:pStyle w:val="CommentText"/>
@@ -13408,17 +13340,11 @@
         <w:annotationRef/>
       </w:r>
       <w:r>
-        <w:rPr>
-          <w:rFonts w:ascii="Helvetica" w:hAnsi="Helvetica" w:cs="Helvetica"/>
-          <w:sz w:val="22"/>
-          <w:szCs w:val="22"/>
-          <w:lang w:val="en-US"/>
-        </w:rPr>
-        <w:t>- this seems to be the first complete proposal of the hypothesis, 1967 and 1969 seem to each only have parts</w:t>
+        <w:t xml:space="preserve">I think we could maybe simplify this: something along the lines of: We show how advances could come from clear definitions of baselines and direct tests of the underlying theory, when possible. </w:t>
       </w:r>
     </w:p>
   </w:comment>
-  <w:comment w:id="13" w:author="Elizabeth Wolkovich" w:date="2018-10-28T21:58:00Z" w:initials="EW">
+  <w:comment w:id="17" w:author="Elizabeth Wolkovich" w:date="2018-10-28T21:59:00Z" w:initials="EW">
     <w:p>
       <w:pPr>
         <w:pStyle w:val="CommentText"/>
@@ -13430,23 +13356,7 @@
         <w:annotationRef/>
       </w:r>
       <w:r>
-        <w:t>Cut?</w:t>
-      </w:r>
-    </w:p>
-  </w:comment>
-  <w:comment w:id="19" w:author="Heather Kharouba" w:date="2018-10-25T10:09:00Z" w:initials="HK">
-    <w:p>
-      <w:pPr>
-        <w:pStyle w:val="CommentText"/>
-      </w:pPr>
-      <w:r>
-        <w:rPr>
-          <w:rStyle w:val="CommentReference"/>
-        </w:rPr>
-        <w:annotationRef/>
-      </w:r>
-      <w:r>
-        <w:t>need to define</w:t>
+        <w:t>Do we need this?</w:t>
       </w:r>
     </w:p>
   </w:comment>
@@ -13462,11 +13372,11 @@
         <w:annotationRef/>
       </w:r>
       <w:r>
-        <w:t xml:space="preserve">I think we could maybe simplify this: something along the lines of: We show how advances could come from clear definitions of baselines and direct tests of the underlying theory, when possible. </w:t>
+        <w:t>Really nice – could go in abstract?</w:t>
       </w:r>
     </w:p>
   </w:comment>
-  <w:comment w:id="20" w:author="Elizabeth Wolkovich" w:date="2018-10-28T21:59:00Z" w:initials="EW">
+  <w:comment w:id="19" w:author="Heather Kharouba" w:date="2018-10-25T15:17:00Z" w:initials="HK">
     <w:p>
       <w:pPr>
         <w:pStyle w:val="CommentText"/>
@@ -13478,11 +13388,11 @@
         <w:annotationRef/>
       </w:r>
       <w:r>
-        <w:t>Do we need this?</w:t>
+        <w:t>Not sure if this is needed</w:t>
       </w:r>
     </w:p>
   </w:comment>
-  <w:comment w:id="21" w:author="Elizabeth Wolkovich" w:date="2018-10-28T22:01:00Z" w:initials="EW">
+  <w:comment w:id="20" w:author="Elizabeth Wolkovich" w:date="2018-10-28T21:54:00Z" w:initials="EW">
     <w:p>
       <w:pPr>
         <w:pStyle w:val="CommentText"/>
@@ -13494,11 +13404,11 @@
         <w:annotationRef/>
       </w:r>
       <w:r>
-        <w:t>Really nice – could go in abstract?</w:t>
+        <w:t>I actually felt like the Cushing hypothesis came up too abruptly and perhaps too soon above (making the paper feel more specific than it is) so I would try to expand this here and cut/move mention of it from above.</w:t>
       </w:r>
     </w:p>
   </w:comment>
-  <w:comment w:id="22" w:author="Heather Kharouba" w:date="2018-10-25T15:17:00Z" w:initials="HK">
+  <w:comment w:id="25" w:author="Heather Kharouba" w:date="2018-10-16T16:26:00Z" w:initials="HK">
     <w:p>
       <w:pPr>
         <w:pStyle w:val="CommentText"/>
@@ -13510,11 +13420,17 @@
         <w:annotationRef/>
       </w:r>
       <w:r>
-        <w:t>Not sure if this is needed</w:t>
+        <w:rPr>
+          <w:rFonts w:ascii="Helvetica" w:hAnsi="Helvetica" w:cs="Helvetica"/>
+          <w:sz w:val="22"/>
+          <w:szCs w:val="22"/>
+          <w:lang w:val="en-US"/>
+        </w:rPr>
+        <w:t>included here should be the true tests of Cushing</w:t>
       </w:r>
     </w:p>
   </w:comment>
-  <w:comment w:id="23" w:author="Elizabeth Wolkovich" w:date="2018-10-28T21:54:00Z" w:initials="EW">
+  <w:comment w:id="21" w:author="Elizabeth Wolkovich" w:date="2018-10-28T22:07:00Z" w:initials="EW">
     <w:p>
       <w:pPr>
         <w:pStyle w:val="CommentText"/>
@@ -13526,14 +13442,21 @@
         <w:annotationRef/>
       </w:r>
       <w:r>
-        <w:t>I actually felt like the Cushing hypothesis came up too abruptly and perhaps too soon above (making the paper feel more specific than it is) so I would try to expand this here and cut/move mention of it from above.</w:t>
+        <w:t xml:space="preserve">Move down (before pre-climate change baseline) and shorten? Could maybe me a box or such depending on journal…some of this could go in captions or sup .. </w:t>
       </w:r>
     </w:p>
   </w:comment>
-  <w:comment w:id="28" w:author="Heather Kharouba" w:date="2018-10-16T16:26:00Z" w:initials="HK">
+  <w:comment w:id="27" w:author="Heather Kharouba" w:date="2018-10-25T15:27:00Z" w:initials="HK">
     <w:p>
       <w:pPr>
         <w:pStyle w:val="CommentText"/>
+        <w:rPr>
+          <w:rFonts w:ascii="Helvetica" w:hAnsi="Helvetica" w:cs="Helvetica"/>
+          <w:kern w:val="1"/>
+          <w:sz w:val="22"/>
+          <w:szCs w:val="22"/>
+          <w:lang w:val="en-US"/>
+        </w:rPr>
       </w:pPr>
       <w:r>
         <w:rPr>
@@ -13544,15 +13467,65 @@
       <w:r>
         <w:rPr>
           <w:rFonts w:ascii="Helvetica" w:hAnsi="Helvetica" w:cs="Helvetica"/>
-          <w:sz w:val="22"/>
-          <w:szCs w:val="22"/>
-          <w:lang w:val="en-US"/>
-        </w:rPr>
-        <w:t>included here should be the true tests of Cushing</w:t>
-      </w:r>
+          <w:kern w:val="1"/>
+          <w:sz w:val="22"/>
+          <w:szCs w:val="22"/>
+          <w:lang w:val="en-US"/>
+        </w:rPr>
+        <w:t xml:space="preserve">Lizzie: </w:t>
+      </w:r>
+      <w:r>
+        <w:rPr>
+          <w:rFonts w:ascii="Helvetica" w:hAnsi="Helvetica" w:cs="Helvetica"/>
+          <w:kern w:val="1"/>
+          <w:sz w:val="22"/>
+          <w:szCs w:val="22"/>
+          <w:lang w:val="en-US"/>
+        </w:rPr>
+        <w:t>I also struggled with how we should define the Cushing curve … is it just the curve? Is it a hypothesis? If the latter, then it’s a life history theory hypothesis. Is it both a curve and hypothesis and, if so, can we treat each separately without confusing the reader?</w:t>
+      </w:r>
+    </w:p>
+    <w:p>
+      <w:pPr>
+        <w:pStyle w:val="CommentText"/>
+        <w:rPr>
+          <w:rFonts w:ascii="Helvetica" w:hAnsi="Helvetica" w:cs="Helvetica"/>
+          <w:kern w:val="1"/>
+          <w:sz w:val="22"/>
+          <w:szCs w:val="22"/>
+          <w:lang w:val="en-US"/>
+        </w:rPr>
+      </w:pPr>
+    </w:p>
+    <w:p>
+      <w:pPr>
+        <w:pStyle w:val="CommentText"/>
+        <w:rPr>
+          <w:rFonts w:ascii="Helvetica" w:hAnsi="Helvetica" w:cs="Helvetica"/>
+          <w:kern w:val="1"/>
+          <w:sz w:val="22"/>
+          <w:szCs w:val="22"/>
+          <w:lang w:val="en-US"/>
+        </w:rPr>
+      </w:pPr>
+      <w:r>
+        <w:rPr>
+          <w:rFonts w:ascii="Helvetica" w:hAnsi="Helvetica" w:cs="Helvetica"/>
+          <w:kern w:val="1"/>
+          <w:sz w:val="22"/>
+          <w:szCs w:val="22"/>
+          <w:lang w:val="en-US"/>
+        </w:rPr>
+        <w:t>HK: I don’t have an answer yet… How do you see them being different?</w:t>
+      </w:r>
+    </w:p>
+    <w:p>
+      <w:pPr>
+        <w:pStyle w:val="CommentText"/>
+      </w:pPr>
     </w:p>
   </w:comment>
-  <w:comment w:id="24" w:author="Elizabeth Wolkovich" w:date="2018-10-28T22:07:00Z" w:initials="EW">
+  <w:comment w:id="28" w:author="Elizabeth Wolkovich" w:date="2018-10-28T22:03:00Z" w:initials="EW">
     <w:p>
       <w:pPr>
         <w:pStyle w:val="CommentText"/>
@@ -13564,21 +13537,14 @@
         <w:annotationRef/>
       </w:r>
       <w:r>
-        <w:t xml:space="preserve">Move down (before pre-climate change baseline) and shorten? Could maybe me a box or such depending on journal…some of this could go in captions or sup .. </w:t>
+        <w:t>You’re more of an expert on this than me! That said, if you pinned me to a wall, I would say this here is a good definition – it’s life history theory that predicts a clear curve.</w:t>
       </w:r>
     </w:p>
   </w:comment>
-  <w:comment w:id="30" w:author="Heather Kharouba" w:date="2018-10-25T15:27:00Z" w:initials="HK">
+  <w:comment w:id="26" w:author="Elizabeth Wolkovich" w:date="2018-10-28T22:04:00Z" w:initials="EW">
     <w:p>
       <w:pPr>
         <w:pStyle w:val="CommentText"/>
-        <w:rPr>
-          <w:rFonts w:ascii="Helvetica" w:hAnsi="Helvetica" w:cs="Helvetica"/>
-          <w:kern w:val="1"/>
-          <w:sz w:val="22"/>
-          <w:szCs w:val="22"/>
-          <w:lang w:val="en-US"/>
-        </w:rPr>
       </w:pPr>
       <w:r>
         <w:rPr>
@@ -13587,67 +13553,62 @@
         <w:annotationRef/>
       </w:r>
       <w:r>
-        <w:rPr>
-          <w:rFonts w:ascii="Helvetica" w:hAnsi="Helvetica" w:cs="Helvetica"/>
-          <w:kern w:val="1"/>
-          <w:sz w:val="22"/>
-          <w:szCs w:val="22"/>
-          <w:lang w:val="en-US"/>
-        </w:rPr>
-        <w:t xml:space="preserve">Lizzie: </w:t>
-      </w:r>
-      <w:r>
-        <w:rPr>
-          <w:rFonts w:ascii="Helvetica" w:hAnsi="Helvetica" w:cs="Helvetica"/>
-          <w:kern w:val="1"/>
-          <w:sz w:val="22"/>
-          <w:szCs w:val="22"/>
-          <w:lang w:val="en-US"/>
-        </w:rPr>
-        <w:t>I also struggled with how we should define the Cushing curve … is it just the curve? Is it a hypothesis? If the latter, then it’s a life history theory hypothesis. Is it both a curve and hypothesis and, if so, can we treat each separately without confusing the reader?</w:t>
-      </w:r>
-    </w:p>
+        <w:t>I like this!</w:t>
+      </w:r>
+    </w:p>
+  </w:comment>
+  <w:comment w:id="33" w:author="Heather Kharouba" w:date="2018-10-25T15:17:00Z" w:initials="HK">
     <w:p>
       <w:pPr>
         <w:pStyle w:val="CommentText"/>
-        <w:rPr>
-          <w:rFonts w:ascii="Helvetica" w:hAnsi="Helvetica" w:cs="Helvetica"/>
-          <w:kern w:val="1"/>
-          <w:sz w:val="22"/>
-          <w:szCs w:val="22"/>
-          <w:lang w:val="en-US"/>
-        </w:rPr>
-      </w:pPr>
-    </w:p>
+      </w:pPr>
+      <w:r>
+        <w:rPr>
+          <w:rStyle w:val="CommentReference"/>
+        </w:rPr>
+        <w:annotationRef/>
+      </w:r>
+      <w:r>
+        <w:t>I should look up details again</w:t>
+      </w:r>
+    </w:p>
+  </w:comment>
+  <w:comment w:id="35" w:author="Elizabeth Wolkovich" w:date="2018-10-28T22:39:00Z" w:initials="EW">
     <w:p>
       <w:pPr>
         <w:pStyle w:val="CommentText"/>
-        <w:rPr>
-          <w:rFonts w:ascii="Helvetica" w:hAnsi="Helvetica" w:cs="Helvetica"/>
-          <w:kern w:val="1"/>
-          <w:sz w:val="22"/>
-          <w:szCs w:val="22"/>
-          <w:lang w:val="en-US"/>
-        </w:rPr>
-      </w:pPr>
-      <w:r>
-        <w:rPr>
-          <w:rFonts w:ascii="Helvetica" w:hAnsi="Helvetica" w:cs="Helvetica"/>
-          <w:kern w:val="1"/>
-          <w:sz w:val="22"/>
-          <w:szCs w:val="22"/>
-          <w:lang w:val="en-US"/>
-        </w:rPr>
-        <w:t>HK: I don’t have an answer yet… How do you see them being different?</w:t>
-      </w:r>
-    </w:p>
+      </w:pPr>
+      <w:r>
+        <w:rPr>
+          <w:rStyle w:val="CommentReference"/>
+        </w:rPr>
+        <w:annotationRef/>
+      </w:r>
+      <w:r>
+        <w:t>Current form of MS makes me feel like the fundamental theory section should come first. Then move onto baselines</w:t>
+      </w:r>
+      <w:r>
+        <w:t>?</w:t>
+      </w:r>
+    </w:p>
+  </w:comment>
+  <w:comment w:id="34" w:author="Elizabeth Wolkovich" w:date="2018-10-28T22:07:00Z" w:initials="EW">
     <w:p>
       <w:pPr>
         <w:pStyle w:val="CommentText"/>
       </w:pPr>
+      <w:r>
+        <w:rPr>
+          <w:rStyle w:val="CommentReference"/>
+        </w:rPr>
+        <w:annotationRef/>
+      </w:r>
+      <w:r>
+        <w:t>I think here in a sentence or two you could write: To put our points in context we reviewed the literature. …</w:t>
+      </w:r>
     </w:p>
   </w:comment>
-  <w:comment w:id="31" w:author="Elizabeth Wolkovich" w:date="2018-10-28T22:03:00Z" w:initials="EW">
+  <w:comment w:id="37" w:author="Heather Kharouba" w:date="2018-10-25T10:59:00Z" w:initials="HK">
     <w:p>
       <w:pPr>
         <w:pStyle w:val="CommentText"/>
@@ -13659,11 +13620,11 @@
         <w:annotationRef/>
       </w:r>
       <w:r>
-        <w:t>You’re more of an expert on this than me! That said, if you pinned me to a wall, I would say this here is a good definition – it’s life history theory that predicts a clear curve.</w:t>
+        <w:t>Would an acronym help?</w:t>
       </w:r>
     </w:p>
   </w:comment>
-  <w:comment w:id="29" w:author="Elizabeth Wolkovich" w:date="2018-10-28T22:04:00Z" w:initials="EW">
+  <w:comment w:id="36" w:author="Elizabeth Wolkovich" w:date="2018-10-28T22:06:00Z" w:initials="EW">
     <w:p>
       <w:pPr>
         <w:pStyle w:val="CommentText"/>
@@ -13675,11 +13636,11 @@
         <w:annotationRef/>
       </w:r>
       <w:r>
-        <w:t>I like this!</w:t>
+        <w:t xml:space="preserve">I personally avoid acronyms unless critical. In this case lots of people talk about ‘pre-climate change baselines’ so I am not sure why we would be the ones to acronymize it. </w:t>
       </w:r>
     </w:p>
   </w:comment>
-  <w:comment w:id="36" w:author="Heather Kharouba" w:date="2018-10-25T15:17:00Z" w:initials="HK">
+  <w:comment w:id="38" w:author="Elizabeth Wolkovich" w:date="2018-10-28T22:06:00Z" w:initials="EW">
     <w:p>
       <w:pPr>
         <w:pStyle w:val="CommentText"/>
@@ -13691,11 +13652,11 @@
         <w:annotationRef/>
       </w:r>
       <w:r>
-        <w:t>I should look up details again</w:t>
+        <w:t>Is this a commonly used definition of a baseline?</w:t>
       </w:r>
     </w:p>
   </w:comment>
-  <w:comment w:id="38" w:author="Elizabeth Wolkovich" w:date="2018-10-28T22:39:00Z" w:initials="EW">
+  <w:comment w:id="39" w:author="Elizabeth Wolkovich" w:date="2018-10-28T22:10:00Z" w:initials="EW">
     <w:p>
       <w:pPr>
         <w:pStyle w:val="CommentText"/>
@@ -13707,14 +13668,11 @@
         <w:annotationRef/>
       </w:r>
       <w:r>
-        <w:t>Current form of MS makes me feel like the fundamental theory section should come first. Then move onto baselines</w:t>
-      </w:r>
-      <w:r>
-        <w:t>?</w:t>
+        <w:t>Should we say what they are: attribution to CC and fundamental tests of theory?</w:t>
       </w:r>
     </w:p>
   </w:comment>
-  <w:comment w:id="37" w:author="Elizabeth Wolkovich" w:date="2018-10-28T22:07:00Z" w:initials="EW">
+  <w:comment w:id="41" w:author="Heather Kharouba" w:date="2018-10-25T10:32:00Z" w:initials="HK">
     <w:p>
       <w:pPr>
         <w:pStyle w:val="CommentText"/>
@@ -13726,11 +13684,11 @@
         <w:annotationRef/>
       </w:r>
       <w:r>
-        <w:t>I think here in a sentence or two you could write: To put our points in context we reviewed the literature. …</w:t>
+        <w:t>AO001 actually compares relationship for two different time periods 1973-2001 vs. 1983-2001 but by coincidence due to data availability, not due to climate change</w:t>
       </w:r>
     </w:p>
   </w:comment>
-  <w:comment w:id="40" w:author="Heather Kharouba" w:date="2018-10-25T10:59:00Z" w:initials="HK">
+  <w:comment w:id="43" w:author="Elizabeth Wolkovich" w:date="2018-10-28T22:09:00Z" w:initials="EW">
     <w:p>
       <w:pPr>
         <w:pStyle w:val="CommentText"/>
@@ -13742,11 +13700,11 @@
         <w:annotationRef/>
       </w:r>
       <w:r>
-        <w:t>Would an acronym help?</w:t>
+        <w:t>Or some other driver, like nutrient enrichment in lakes, which started well before 1980.  So this is a spot where a baseline may rule out climate change AND suggest other drivers…</w:t>
       </w:r>
     </w:p>
   </w:comment>
-  <w:comment w:id="39" w:author="Elizabeth Wolkovich" w:date="2018-10-28T22:06:00Z" w:initials="EW">
+  <w:comment w:id="44" w:author="Heather Kharouba" w:date="2018-10-25T13:29:00Z" w:initials="HK">
     <w:p>
       <w:pPr>
         <w:pStyle w:val="CommentText"/>
@@ -13758,11 +13716,11 @@
         <w:annotationRef/>
       </w:r>
       <w:r>
-        <w:t xml:space="preserve">I personally avoid acronyms unless critical. In this case lots of people talk about ‘pre-climate change baselines’ so I am not sure why we would be the ones to acronymize it. </w:t>
+        <w:t>Also, Lof et al. 2012</w:t>
       </w:r>
     </w:p>
   </w:comment>
-  <w:comment w:id="41" w:author="Elizabeth Wolkovich" w:date="2018-10-28T22:06:00Z" w:initials="EW">
+  <w:comment w:id="42" w:author="Elizabeth Wolkovich" w:date="2018-10-28T22:12:00Z" w:initials="EW">
     <w:p>
       <w:pPr>
         <w:pStyle w:val="CommentText"/>
@@ -13774,11 +13732,11 @@
         <w:annotationRef/>
       </w:r>
       <w:r>
-        <w:t>Is this a commonly used definition of a baseline?</w:t>
+        <w:t>These are three very good points. I think we can sharpen them up and introduce them better eventually, but really good!</w:t>
       </w:r>
     </w:p>
   </w:comment>
-  <w:comment w:id="42" w:author="Elizabeth Wolkovich" w:date="2018-10-28T22:10:00Z" w:initials="EW">
+  <w:comment w:id="45" w:author="Elizabeth Wolkovich" w:date="2018-10-28T22:30:00Z" w:initials="EW">
     <w:p>
       <w:pPr>
         <w:pStyle w:val="CommentText"/>
@@ -13790,11 +13748,11 @@
         <w:annotationRef/>
       </w:r>
       <w:r>
-        <w:t>Should we say what they are: attribution to CC and fundamental tests of theory?</w:t>
+        <w:t>Do we really get into this below?</w:t>
       </w:r>
     </w:p>
   </w:comment>
-  <w:comment w:id="44" w:author="Heather Kharouba" w:date="2018-10-25T10:32:00Z" w:initials="HK">
+  <w:comment w:id="51" w:author="Heather Kharouba" w:date="2018-10-25T11:09:00Z" w:initials="HK">
     <w:p>
       <w:pPr>
         <w:pStyle w:val="CommentText"/>
@@ -13806,11 +13764,11 @@
         <w:annotationRef/>
       </w:r>
       <w:r>
-        <w:t>AO001 actually compares relationship for two different time periods 1973-2001 vs. 1983-2001 but by coincidence due to data availability, not due to climate change</w:t>
+        <w:t>Just limit to phenology?</w:t>
       </w:r>
     </w:p>
   </w:comment>
-  <w:comment w:id="46" w:author="Elizabeth Wolkovich" w:date="2018-10-28T22:09:00Z" w:initials="EW">
+  <w:comment w:id="52" w:author="Elizabeth Wolkovich" w:date="2018-10-28T22:26:00Z" w:initials="EW">
     <w:p>
       <w:pPr>
         <w:pStyle w:val="CommentText"/>
@@ -13822,11 +13780,11 @@
         <w:annotationRef/>
       </w:r>
       <w:r>
-        <w:t>Or some other driver, like nutrient enrichment in lakes, which started well before 1980.  So this is a spot where a baseline may rule out climate change AND suggest other drivers…</w:t>
+        <w:t xml:space="preserve">No, lots of studies of photosynthesis etc. are direct. </w:t>
       </w:r>
     </w:p>
   </w:comment>
-  <w:comment w:id="47" w:author="Heather Kharouba" w:date="2018-10-25T13:29:00Z" w:initials="HK">
+  <w:comment w:id="55" w:author="Heather Kharouba" w:date="2018-10-28T22:28:00Z" w:initials="HK">
     <w:p>
       <w:pPr>
         <w:pStyle w:val="CommentText"/>
@@ -13838,11 +13796,32 @@
         <w:annotationRef/>
       </w:r>
       <w:r>
-        <w:t>Also, Lof et al. 2012</w:t>
+        <w:t>One thing that has struck in me in going back through the studies is that I think the mechanisms are split across ecosystem- aquatic vs. terrestrial. I’ll have to double check but I don’t think there are any terrestrial studies that even consider multiple factors influencing consumer fitness.  (RE001)</w:t>
+      </w:r>
+    </w:p>
+    <w:p>
+      <w:pPr>
+        <w:pStyle w:val="CommentText"/>
+      </w:pPr>
+      <w:r>
+        <w:t>** We need to have a clear way of distinguishing a life history study from a food web theory study.</w:t>
+      </w:r>
+    </w:p>
+    <w:p>
+      <w:pPr>
+        <w:pStyle w:val="CommentText"/>
+      </w:pPr>
+    </w:p>
+    <w:p>
+      <w:pPr>
+        <w:pStyle w:val="CommentText"/>
+      </w:pPr>
+      <w:r>
+        <w:t xml:space="preserve">EMW: Yes! Or a way to classifiy if they are not clear. </w:t>
       </w:r>
     </w:p>
   </w:comment>
-  <w:comment w:id="45" w:author="Elizabeth Wolkovich" w:date="2018-10-28T22:12:00Z" w:initials="EW">
+  <w:comment w:id="56" w:author="Heather Kharouba" w:date="2018-10-25T11:39:00Z" w:initials="HK">
     <w:p>
       <w:pPr>
         <w:pStyle w:val="CommentText"/>
@@ -13854,11 +13833,11 @@
         <w:annotationRef/>
       </w:r>
       <w:r>
-        <w:t>These are three very good points. I think we can sharpen them up and introduce them better eventually, but really good!</w:t>
+        <w:t>Should define</w:t>
       </w:r>
     </w:p>
   </w:comment>
-  <w:comment w:id="48" w:author="Elizabeth Wolkovich" w:date="2018-10-28T22:30:00Z" w:initials="EW">
+  <w:comment w:id="57" w:author="Heather Kharouba" w:date="2018-10-25T12:01:00Z" w:initials="HK">
     <w:p>
       <w:pPr>
         <w:pStyle w:val="CommentText"/>
@@ -13870,11 +13849,11 @@
         <w:annotationRef/>
       </w:r>
       <w:r>
-        <w:t>Do we really get into this below?</w:t>
+        <w:t>What about consumer</w:t>
       </w:r>
     </w:p>
   </w:comment>
-  <w:comment w:id="54" w:author="Heather Kharouba" w:date="2018-10-25T11:09:00Z" w:initials="HK">
+  <w:comment w:id="58" w:author="Heather Kharouba" w:date="2018-10-18T16:46:00Z" w:initials="HK">
     <w:p>
       <w:pPr>
         <w:pStyle w:val="CommentText"/>
@@ -13886,11 +13865,11 @@
         <w:annotationRef/>
       </w:r>
       <w:r>
-        <w:t>Just limit to phenology?</w:t>
+        <w:t>I’m not sure any of our figures show this</w:t>
       </w:r>
     </w:p>
   </w:comment>
-  <w:comment w:id="55" w:author="Elizabeth Wolkovich" w:date="2018-10-28T22:26:00Z" w:initials="EW">
+  <w:comment w:id="59" w:author="Elizabeth Wolkovich" w:date="2018-10-28T22:15:00Z" w:initials="EW">
     <w:p>
       <w:pPr>
         <w:pStyle w:val="CommentText"/>
@@ -13902,11 +13881,11 @@
         <w:annotationRef/>
       </w:r>
       <w:r>
-        <w:t xml:space="preserve">No, lots of studies of photosynthesis etc. are direct. </w:t>
+        <w:t xml:space="preserve">Could cite the Shurin or Gruner meta-analysis papers here. </w:t>
       </w:r>
     </w:p>
   </w:comment>
-  <w:comment w:id="58" w:author="Heather Kharouba" w:date="2018-10-28T22:28:00Z" w:initials="HK">
+  <w:comment w:id="61" w:author="Heather Kharouba" w:date="2018-10-25T11:25:00Z" w:initials="HK">
     <w:p>
       <w:pPr>
         <w:pStyle w:val="CommentText"/>
@@ -13918,112 +13897,11 @@
         <w:annotationRef/>
       </w:r>
       <w:r>
-        <w:t>One thing that has struck in me in going back through the studies is that I think the mechanisms are split across ecosystem- aquatic vs. terrestrial. I’ll have to double check but I don’t think there are any terrestrial studies that even consider multiple factors influencing consumer fitness.  (RE001)</w:t>
-      </w:r>
-    </w:p>
-    <w:p>
-      <w:pPr>
-        <w:pStyle w:val="CommentText"/>
-      </w:pPr>
-      <w:r>
-        <w:t>** We need to have a clear way of distinguishing a life history study from a food web theory study.</w:t>
-      </w:r>
-    </w:p>
-    <w:p>
-      <w:pPr>
-        <w:pStyle w:val="CommentText"/>
-      </w:pPr>
-    </w:p>
-    <w:p>
-      <w:pPr>
-        <w:pStyle w:val="CommentText"/>
-      </w:pPr>
-      <w:r>
-        <w:t xml:space="preserve">EMW: Yes! Or a way to classifiy if they are not clear. </w:t>
+        <w:t>Do you know of any studies? Same comment for citations in next sentence. The ones I’ve across so far in the lit review are about predicting the consumer’s peak (e.g. HMK049)</w:t>
       </w:r>
     </w:p>
   </w:comment>
-  <w:comment w:id="59" w:author="Heather Kharouba" w:date="2018-10-25T11:39:00Z" w:initials="HK">
-    <w:p>
-      <w:pPr>
-        <w:pStyle w:val="CommentText"/>
-      </w:pPr>
-      <w:r>
-        <w:rPr>
-          <w:rStyle w:val="CommentReference"/>
-        </w:rPr>
-        <w:annotationRef/>
-      </w:r>
-      <w:r>
-        <w:t>Should define</w:t>
-      </w:r>
-    </w:p>
-  </w:comment>
-  <w:comment w:id="60" w:author="Heather Kharouba" w:date="2018-10-25T12:01:00Z" w:initials="HK">
-    <w:p>
-      <w:pPr>
-        <w:pStyle w:val="CommentText"/>
-      </w:pPr>
-      <w:r>
-        <w:rPr>
-          <w:rStyle w:val="CommentReference"/>
-        </w:rPr>
-        <w:annotationRef/>
-      </w:r>
-      <w:r>
-        <w:t>What about consumer</w:t>
-      </w:r>
-    </w:p>
-  </w:comment>
-  <w:comment w:id="61" w:author="Heather Kharouba" w:date="2018-10-18T16:46:00Z" w:initials="HK">
-    <w:p>
-      <w:pPr>
-        <w:pStyle w:val="CommentText"/>
-      </w:pPr>
-      <w:r>
-        <w:rPr>
-          <w:rStyle w:val="CommentReference"/>
-        </w:rPr>
-        <w:annotationRef/>
-      </w:r>
-      <w:r>
-        <w:t>I’m not sure any of our figures show this</w:t>
-      </w:r>
-    </w:p>
-  </w:comment>
-  <w:comment w:id="62" w:author="Elizabeth Wolkovich" w:date="2018-10-28T22:15:00Z" w:initials="EW">
-    <w:p>
-      <w:pPr>
-        <w:pStyle w:val="CommentText"/>
-      </w:pPr>
-      <w:r>
-        <w:rPr>
-          <w:rStyle w:val="CommentReference"/>
-        </w:rPr>
-        <w:annotationRef/>
-      </w:r>
-      <w:r>
-        <w:t xml:space="preserve">Could cite the Shurin or Gruner meta-analysis papers here. </w:t>
-      </w:r>
-    </w:p>
-  </w:comment>
-  <w:comment w:id="64" w:author="Heather Kharouba" w:date="2018-10-25T11:25:00Z" w:initials="HK">
-    <w:p>
-      <w:pPr>
-        <w:pStyle w:val="CommentText"/>
-      </w:pPr>
-      <w:r>
-        <w:rPr>
-          <w:rStyle w:val="CommentReference"/>
-        </w:rPr>
-        <w:annotationRef/>
-      </w:r>
-      <w:r>
-        <w:t>Do you know of any studies? Same comment for citations in next sentence. The ones I’ve across so far in the lit review are about predicting the consumer’s peak (e.g. HMK049)</w:t>
-      </w:r>
-    </w:p>
-  </w:comment>
-  <w:comment w:id="63" w:author="Elizabeth Wolkovich" w:date="2018-10-28T22:18:00Z" w:initials="EW">
+  <w:comment w:id="60" w:author="Elizabeth Wolkovich" w:date="2018-10-28T22:18:00Z" w:initials="EW">
     <w:p>
       <w:pPr>
         <w:widowControl w:val="0"/>
@@ -14083,7 +13961,7 @@
       </w:r>
     </w:p>
   </w:comment>
-  <w:comment w:id="66" w:author="Heather Kharouba" w:date="2018-10-18T16:51:00Z" w:initials="HK">
+  <w:comment w:id="63" w:author="Heather Kharouba" w:date="2018-10-18T16:51:00Z" w:initials="HK">
     <w:p>
       <w:pPr>
         <w:pStyle w:val="CommentText"/>
@@ -14099,7 +13977,7 @@
       </w:r>
     </w:p>
   </w:comment>
-  <w:comment w:id="65" w:author="Heather Kharouba" w:date="2018-10-25T14:36:00Z" w:initials="HK">
+  <w:comment w:id="62" w:author="Heather Kharouba" w:date="2018-10-25T14:36:00Z" w:initials="HK">
     <w:p>
       <w:pPr>
         <w:pStyle w:val="CommentText"/>
@@ -14124,7 +14002,7 @@
       </w:r>
     </w:p>
   </w:comment>
-  <w:comment w:id="67" w:author="Heather Kharouba" w:date="2018-10-28T22:23:00Z" w:initials="HK">
+  <w:comment w:id="64" w:author="Heather Kharouba" w:date="2018-10-28T22:23:00Z" w:initials="HK">
     <w:p>
       <w:pPr>
         <w:pStyle w:val="CommentText"/>
@@ -14283,7 +14161,7 @@
       </w:r>
     </w:p>
   </w:comment>
-  <w:comment w:id="69" w:author="Elizabeth Wolkovich" w:date="2018-10-28T22:53:00Z" w:initials="EW">
+  <w:comment w:id="66" w:author="Elizabeth Wolkovich" w:date="2018-10-28T22:53:00Z" w:initials="EW">
     <w:p>
       <w:pPr>
         <w:pStyle w:val="CommentText"/>
@@ -14297,11 +14175,9 @@
       <w:r>
         <w:t>We could also have added, even if you do find support, without testing other mechanisms you can’t tell what id driving relationship?</w:t>
       </w:r>
-      <w:bookmarkStart w:id="70" w:name="_GoBack"/>
-      <w:bookmarkEnd w:id="70"/>
     </w:p>
   </w:comment>
-  <w:comment w:id="68" w:author="Elizabeth Wolkovich" w:date="2018-10-28T22:20:00Z" w:initials="EW">
+  <w:comment w:id="65" w:author="Elizabeth Wolkovich" w:date="2018-10-28T22:20:00Z" w:initials="EW">
     <w:p>
       <w:pPr>
         <w:pStyle w:val="CommentText"/>
@@ -14317,7 +14193,7 @@
       </w:r>
     </w:p>
   </w:comment>
-  <w:comment w:id="71" w:author="Heather Kharouba" w:date="2018-10-25T16:11:00Z" w:initials="HK">
+  <w:comment w:id="67" w:author="Heather Kharouba" w:date="2018-10-25T16:11:00Z" w:initials="HK">
     <w:p>
       <w:pPr>
         <w:pStyle w:val="CommentText"/>
@@ -14333,7 +14209,7 @@
       </w:r>
     </w:p>
   </w:comment>
-  <w:comment w:id="72" w:author="Heather Kharouba" w:date="2018-10-25T16:45:00Z" w:initials="HK">
+  <w:comment w:id="68" w:author="Heather Kharouba" w:date="2018-10-25T16:45:00Z" w:initials="HK">
     <w:p>
       <w:pPr>
         <w:pStyle w:val="CommentText"/>
@@ -14349,7 +14225,7 @@
       </w:r>
     </w:p>
   </w:comment>
-  <w:comment w:id="73" w:author="Heather Kharouba" w:date="2018-10-25T16:53:00Z" w:initials="HK">
+  <w:comment w:id="69" w:author="Heather Kharouba" w:date="2018-10-25T16:53:00Z" w:initials="HK">
     <w:p>
       <w:pPr>
         <w:pStyle w:val="CommentText"/>
@@ -14391,7 +14267,7 @@
       </w:r>
     </w:p>
   </w:comment>
-  <w:comment w:id="74" w:author="Elizabeth Wolkovich" w:date="2018-10-28T22:42:00Z" w:initials="EW">
+  <w:comment w:id="70" w:author="Elizabeth Wolkovich" w:date="2018-10-28T22:42:00Z" w:initials="EW">
     <w:p>
       <w:pPr>
         <w:pStyle w:val="CommentText"/>
@@ -14423,7 +14299,7 @@
       </w:r>
     </w:p>
   </w:comment>
-  <w:comment w:id="75" w:author="Heather Kharouba" w:date="2018-10-25T16:38:00Z" w:initials="HK">
+  <w:comment w:id="71" w:author="Heather Kharouba" w:date="2018-10-25T16:38:00Z" w:initials="HK">
     <w:p>
       <w:pPr>
         <w:pStyle w:val="CommentText"/>
@@ -14439,7 +14315,7 @@
       </w:r>
     </w:p>
   </w:comment>
-  <w:comment w:id="76" w:author="Heather Kharouba" w:date="2018-10-25T16:53:00Z" w:initials="HK">
+  <w:comment w:id="72" w:author="Heather Kharouba" w:date="2018-10-25T16:53:00Z" w:initials="HK">
     <w:p>
       <w:pPr>
         <w:pStyle w:val="CommentText"/>
@@ -14455,7 +14331,7 @@
       </w:r>
     </w:p>
   </w:comment>
-  <w:comment w:id="77" w:author="Heather Kharouba" w:date="2018-10-25T16:48:00Z" w:initials="HK">
+  <w:comment w:id="73" w:author="Heather Kharouba" w:date="2018-10-25T16:48:00Z" w:initials="HK">
     <w:p>
       <w:pPr>
         <w:pStyle w:val="CommentText"/>
@@ -14471,7 +14347,7 @@
       </w:r>
     </w:p>
   </w:comment>
-  <w:comment w:id="78" w:author="Elizabeth Wolkovich" w:date="2018-10-28T22:24:00Z" w:initials="EW">
+  <w:comment w:id="74" w:author="Elizabeth Wolkovich" w:date="2018-10-28T22:24:00Z" w:initials="EW">
     <w:p>
       <w:pPr>
         <w:pStyle w:val="CommentText"/>
@@ -14487,7 +14363,7 @@
       </w:r>
     </w:p>
   </w:comment>
-  <w:comment w:id="79" w:author="Elizabeth Wolkovich" w:date="2018-10-28T22:53:00Z" w:initials="EW">
+  <w:comment w:id="75" w:author="Elizabeth Wolkovich" w:date="2018-10-28T22:53:00Z" w:initials="EW">
     <w:p>
       <w:pPr>
         <w:pStyle w:val="CommentText"/>
@@ -14503,7 +14379,7 @@
       </w:r>
     </w:p>
   </w:comment>
-  <w:comment w:id="80" w:author="Heather Kharouba" w:date="2018-10-15T13:46:00Z" w:initials="HK">
+  <w:comment w:id="76" w:author="Heather Kharouba" w:date="2018-10-15T13:46:00Z" w:initials="HK">
     <w:p>
       <w:pPr>
         <w:pStyle w:val="CommentText"/>
@@ -14519,7 +14395,7 @@
       </w:r>
     </w:p>
   </w:comment>
-  <w:comment w:id="81" w:author="Heather Kharouba" w:date="2018-10-15T16:15:00Z" w:initials="HK">
+  <w:comment w:id="77" w:author="Heather Kharouba" w:date="2018-10-15T16:15:00Z" w:initials="HK">
     <w:p>
       <w:pPr>
         <w:pStyle w:val="CommentText"/>
@@ -14535,7 +14411,7 @@
       </w:r>
     </w:p>
   </w:comment>
-  <w:comment w:id="82" w:author="Heather Kharouba" w:date="2018-10-15T16:26:00Z" w:initials="HK">
+  <w:comment w:id="78" w:author="Heather Kharouba" w:date="2018-10-15T16:26:00Z" w:initials="HK">
     <w:p>
       <w:pPr>
         <w:pStyle w:val="CommentText"/>
@@ -14643,7 +14519,7 @@
         <w:rStyle w:val="PageNumber"/>
         <w:noProof/>
       </w:rPr>
-      <w:t>5</w:t>
+      <w:t>1</w:t>
     </w:r>
     <w:r>
       <w:rPr>
@@ -17824,7 +17700,7 @@
 </file>
 
 <file path=customXml/itemProps1.xml><?xml version="1.0" encoding="utf-8"?>
-<ds:datastoreItem xmlns:ds="http://schemas.openxmlformats.org/officeDocument/2006/customXml" ds:itemID="{2D53D699-4F48-5E4A-8E66-36FD0D9123FC}">
+<ds:datastoreItem xmlns:ds="http://schemas.openxmlformats.org/officeDocument/2006/customXml" ds:itemID="{0A697F5D-99BB-BD4D-8DDD-FD559D0892FC}">
   <ds:schemaRefs>
     <ds:schemaRef ds:uri="http://schemas.openxmlformats.org/officeDocument/2006/bibliography"/>
   </ds:schemaRefs>

</xml_diff>